<commit_message>
Integracion Continua y Javascript añadido al Marco Teorico
</commit_message>
<xml_diff>
--- a/Documento de Residencia.docx
+++ b/Documento de Residencia.docx
@@ -7,7 +7,7 @@
         <w:pStyle w:val="Ttulo1"/>
         <w:spacing w:line="360" w:lineRule="auto"/>
       </w:pPr>
-      <w:bookmarkStart w:id="0" w:name="_Toc54970591"/>
+      <w:bookmarkStart w:id="0" w:name="_Toc57062479"/>
       <w:r>
         <w:t>Capítulo I: Preliminares</w:t>
       </w:r>
@@ -18,7 +18,7 @@
         <w:pStyle w:val="Ttulo2"/>
         <w:spacing w:line="360" w:lineRule="auto"/>
       </w:pPr>
-      <w:bookmarkStart w:id="1" w:name="_Toc54970592"/>
+      <w:bookmarkStart w:id="1" w:name="_Toc57062480"/>
       <w:r>
         <w:t>Portada</w:t>
       </w:r>
@@ -125,8 +125,21 @@
         <w:jc w:val="center"/>
       </w:pPr>
       <w:r>
-        <w:t>QA Automation Initiative</w:t>
-      </w:r>
+        <w:t xml:space="preserve">QA </w:t>
+      </w:r>
+      <w:proofErr w:type="spellStart"/>
+      <w:r>
+        <w:t>Automation</w:t>
+      </w:r>
+      <w:proofErr w:type="spellEnd"/>
+      <w:r>
+        <w:t xml:space="preserve"> </w:t>
+      </w:r>
+      <w:proofErr w:type="spellStart"/>
+      <w:r>
+        <w:t>Initiative</w:t>
+      </w:r>
+      <w:proofErr w:type="spellEnd"/>
     </w:p>
     <w:p>
       <w:pPr>
@@ -178,7 +191,7 @@
         <w:pStyle w:val="Ttulo2"/>
         <w:spacing w:line="360" w:lineRule="auto"/>
       </w:pPr>
-      <w:bookmarkStart w:id="2" w:name="_Toc54970593"/>
+      <w:bookmarkStart w:id="2" w:name="_Toc57062481"/>
       <w:r>
         <w:lastRenderedPageBreak/>
         <w:t>Agradecimientos</w:t>
@@ -199,7 +212,7 @@
         <w:pStyle w:val="Ttulo2"/>
         <w:spacing w:line="360" w:lineRule="auto"/>
       </w:pPr>
-      <w:bookmarkStart w:id="3" w:name="_Toc54970594"/>
+      <w:bookmarkStart w:id="3" w:name="_Toc57062482"/>
       <w:r>
         <w:lastRenderedPageBreak/>
         <w:t>Resumen</w:t>
@@ -220,7 +233,7 @@
         <w:pStyle w:val="Ttulo2"/>
         <w:spacing w:line="360" w:lineRule="auto"/>
       </w:pPr>
-      <w:bookmarkStart w:id="4" w:name="_Toc54970595"/>
+      <w:bookmarkStart w:id="4" w:name="_Toc57062483"/>
       <w:r>
         <w:lastRenderedPageBreak/>
         <w:t>Índice</w:t>
@@ -281,7 +294,7 @@
           <w:r>
             <w:fldChar w:fldCharType="separate"/>
           </w:r>
-          <w:hyperlink w:anchor="_Toc54970591" w:history="1">
+          <w:hyperlink w:anchor="_Toc57062479" w:history="1">
             <w:r>
               <w:rPr>
                 <w:rStyle w:val="Hipervnculo"/>
@@ -304,7 +317,7 @@
               <w:rPr>
                 <w:webHidden/>
               </w:rPr>
-              <w:instrText xml:space="preserve"> PAGEREF _Toc54970591 \h </w:instrText>
+              <w:instrText xml:space="preserve"> PAGEREF _Toc57062479 \h </w:instrText>
             </w:r>
             <w:r>
               <w:rPr>
@@ -344,7 +357,7 @@
               <w:lang w:eastAsia="es-MX"/>
             </w:rPr>
           </w:pPr>
-          <w:hyperlink w:anchor="_Toc54970592" w:history="1">
+          <w:hyperlink w:anchor="_Toc57062480" w:history="1">
             <w:r>
               <w:rPr>
                 <w:rStyle w:val="Hipervnculo"/>
@@ -371,7 +384,7 @@
                 <w:noProof/>
                 <w:webHidden/>
               </w:rPr>
-              <w:instrText xml:space="preserve"> PAGEREF _Toc54970592 \h </w:instrText>
+              <w:instrText xml:space="preserve"> PAGEREF _Toc57062480 \h </w:instrText>
             </w:r>
             <w:r>
               <w:rPr>
@@ -415,7 +428,7 @@
               <w:lang w:eastAsia="es-MX"/>
             </w:rPr>
           </w:pPr>
-          <w:hyperlink w:anchor="_Toc54970593" w:history="1">
+          <w:hyperlink w:anchor="_Toc57062481" w:history="1">
             <w:r>
               <w:rPr>
                 <w:rStyle w:val="Hipervnculo"/>
@@ -442,7 +455,7 @@
                 <w:noProof/>
                 <w:webHidden/>
               </w:rPr>
-              <w:instrText xml:space="preserve"> PAGEREF _Toc54970593 \h </w:instrText>
+              <w:instrText xml:space="preserve"> PAGEREF _Toc57062481 \h </w:instrText>
             </w:r>
             <w:r>
               <w:rPr>
@@ -486,7 +499,7 @@
               <w:lang w:eastAsia="es-MX"/>
             </w:rPr>
           </w:pPr>
-          <w:hyperlink w:anchor="_Toc54970594" w:history="1">
+          <w:hyperlink w:anchor="_Toc57062482" w:history="1">
             <w:r>
               <w:rPr>
                 <w:rStyle w:val="Hipervnculo"/>
@@ -513,7 +526,7 @@
                 <w:noProof/>
                 <w:webHidden/>
               </w:rPr>
-              <w:instrText xml:space="preserve"> PAGEREF _Toc54970594 \h </w:instrText>
+              <w:instrText xml:space="preserve"> PAGEREF _Toc57062482 \h </w:instrText>
             </w:r>
             <w:r>
               <w:rPr>
@@ -557,7 +570,7 @@
               <w:lang w:eastAsia="es-MX"/>
             </w:rPr>
           </w:pPr>
-          <w:hyperlink w:anchor="_Toc54970595" w:history="1">
+          <w:hyperlink w:anchor="_Toc57062483" w:history="1">
             <w:r>
               <w:rPr>
                 <w:rStyle w:val="Hipervnculo"/>
@@ -584,7 +597,7 @@
                 <w:noProof/>
                 <w:webHidden/>
               </w:rPr>
-              <w:instrText xml:space="preserve"> PAGEREF _Toc54970595 \h </w:instrText>
+              <w:instrText xml:space="preserve"> PAGEREF _Toc57062483 \h </w:instrText>
             </w:r>
             <w:r>
               <w:rPr>
@@ -626,7 +639,7 @@
               <w:lang w:eastAsia="es-MX"/>
             </w:rPr>
           </w:pPr>
-          <w:hyperlink w:anchor="_Toc54970596" w:history="1">
+          <w:hyperlink w:anchor="_Toc57062484" w:history="1">
             <w:r>
               <w:rPr>
                 <w:rStyle w:val="Hipervnculo"/>
@@ -649,7 +662,7 @@
               <w:rPr>
                 <w:webHidden/>
               </w:rPr>
-              <w:instrText xml:space="preserve"> PAGEREF _Toc54970596 \h </w:instrText>
+              <w:instrText xml:space="preserve"> PAGEREF _Toc57062484 \h </w:instrText>
             </w:r>
             <w:r>
               <w:rPr>
@@ -689,7 +702,7 @@
               <w:lang w:eastAsia="es-MX"/>
             </w:rPr>
           </w:pPr>
-          <w:hyperlink w:anchor="_Toc54970597" w:history="1">
+          <w:hyperlink w:anchor="_Toc57062485" w:history="1">
             <w:r>
               <w:rPr>
                 <w:rStyle w:val="Hipervnculo"/>
@@ -716,7 +729,7 @@
                 <w:noProof/>
                 <w:webHidden/>
               </w:rPr>
-              <w:instrText xml:space="preserve"> PAGEREF _Toc54970597 \h </w:instrText>
+              <w:instrText xml:space="preserve"> PAGEREF _Toc57062485 \h </w:instrText>
             </w:r>
             <w:r>
               <w:rPr>
@@ -760,7 +773,7 @@
               <w:lang w:eastAsia="es-MX"/>
             </w:rPr>
           </w:pPr>
-          <w:hyperlink w:anchor="_Toc54970598" w:history="1">
+          <w:hyperlink w:anchor="_Toc57062486" w:history="1">
             <w:r>
               <w:rPr>
                 <w:rStyle w:val="Hipervnculo"/>
@@ -787,7 +800,7 @@
                 <w:noProof/>
                 <w:webHidden/>
               </w:rPr>
-              <w:instrText xml:space="preserve"> PAGEREF _Toc54970598 \h </w:instrText>
+              <w:instrText xml:space="preserve"> PAGEREF _Toc57062486 \h </w:instrText>
             </w:r>
             <w:r>
               <w:rPr>
@@ -831,7 +844,7 @@
               <w:lang w:eastAsia="es-MX"/>
             </w:rPr>
           </w:pPr>
-          <w:hyperlink w:anchor="_Toc54970599" w:history="1">
+          <w:hyperlink w:anchor="_Toc57062487" w:history="1">
             <w:r>
               <w:rPr>
                 <w:rStyle w:val="Hipervnculo"/>
@@ -858,7 +871,7 @@
                 <w:noProof/>
                 <w:webHidden/>
               </w:rPr>
-              <w:instrText xml:space="preserve"> PAGEREF _Toc54970599 \h </w:instrText>
+              <w:instrText xml:space="preserve"> PAGEREF _Toc57062487 \h </w:instrText>
             </w:r>
             <w:r>
               <w:rPr>
@@ -902,7 +915,7 @@
               <w:lang w:eastAsia="es-MX"/>
             </w:rPr>
           </w:pPr>
-          <w:hyperlink w:anchor="_Toc54970600" w:history="1">
+          <w:hyperlink w:anchor="_Toc57062488" w:history="1">
             <w:r>
               <w:rPr>
                 <w:rStyle w:val="Hipervnculo"/>
@@ -929,7 +942,7 @@
                 <w:noProof/>
                 <w:webHidden/>
               </w:rPr>
-              <w:instrText xml:space="preserve"> PAGEREF _Toc54970600 \h </w:instrText>
+              <w:instrText xml:space="preserve"> PAGEREF _Toc57062488 \h </w:instrText>
             </w:r>
             <w:r>
               <w:rPr>
@@ -973,7 +986,7 @@
               <w:lang w:eastAsia="es-MX"/>
             </w:rPr>
           </w:pPr>
-          <w:hyperlink w:anchor="_Toc54970601" w:history="1">
+          <w:hyperlink w:anchor="_Toc57062489" w:history="1">
             <w:r>
               <w:rPr>
                 <w:rStyle w:val="Hipervnculo"/>
@@ -1000,7 +1013,7 @@
                 <w:noProof/>
                 <w:webHidden/>
               </w:rPr>
-              <w:instrText xml:space="preserve"> PAGEREF _Toc54970601 \h </w:instrText>
+              <w:instrText xml:space="preserve"> PAGEREF _Toc57062489 \h </w:instrText>
             </w:r>
             <w:r>
               <w:rPr>
@@ -1044,13 +1057,13 @@
               <w:lang w:eastAsia="es-MX"/>
             </w:rPr>
           </w:pPr>
-          <w:hyperlink w:anchor="_Toc54970602" w:history="1">
+          <w:hyperlink w:anchor="_Toc57062490" w:history="1">
             <w:r>
               <w:rPr>
                 <w:rStyle w:val="Hipervnculo"/>
                 <w:noProof/>
               </w:rPr>
-              <w:t>Justificación</w:t>
+              <w:t>Objetivos Específicos</w:t>
             </w:r>
             <w:r>
               <w:rPr>
@@ -1071,7 +1084,7 @@
                 <w:noProof/>
                 <w:webHidden/>
               </w:rPr>
-              <w:instrText xml:space="preserve"> PAGEREF _Toc54970602 \h </w:instrText>
+              <w:instrText xml:space="preserve"> PAGEREF _Toc57062490 \h </w:instrText>
             </w:r>
             <w:r>
               <w:rPr>
@@ -1091,84 +1104,11 @@
                 <w:noProof/>
                 <w:webHidden/>
               </w:rPr>
-              <w:t>9</w:t>
-            </w:r>
-            <w:r>
-              <w:rPr>
-                <w:noProof/>
-                <w:webHidden/>
-              </w:rPr>
-              <w:fldChar w:fldCharType="end"/>
-            </w:r>
-          </w:hyperlink>
-        </w:p>
-        <w:p>
-          <w:pPr>
-            <w:pStyle w:val="TDC1"/>
-            <w:rPr>
-              <w:rFonts w:asciiTheme="minorHAnsi" w:eastAsiaTheme="minorEastAsia" w:hAnsiTheme="minorHAnsi"/>
-              <w:b w:val="0"/>
-              <w:bCs w:val="0"/>
-              <w:sz w:val="22"/>
-              <w:lang w:eastAsia="es-MX"/>
-            </w:rPr>
-          </w:pPr>
-          <w:hyperlink w:anchor="_Toc54970603" w:history="1">
-            <w:r>
-              <w:rPr>
-                <w:rStyle w:val="Hipervnculo"/>
-              </w:rPr>
-              <w:t>Capitulo III: M</w:t>
-            </w:r>
-            <w:r>
-              <w:rPr>
-                <w:rStyle w:val="Hipervnculo"/>
-              </w:rPr>
-              <w:t>a</w:t>
-            </w:r>
-            <w:r>
-              <w:rPr>
-                <w:rStyle w:val="Hipervnculo"/>
-              </w:rPr>
-              <w:t>rco teórico</w:t>
-            </w:r>
-            <w:r>
-              <w:rPr>
-                <w:webHidden/>
-              </w:rPr>
-              <w:tab/>
-            </w:r>
-            <w:r>
-              <w:rPr>
-                <w:webHidden/>
-              </w:rPr>
-              <w:fldChar w:fldCharType="begin"/>
-            </w:r>
-            <w:r>
-              <w:rPr>
-                <w:webHidden/>
-              </w:rPr>
-              <w:instrText xml:space="preserve"> PAGEREF _Toc54970603 \h </w:instrText>
-            </w:r>
-            <w:r>
-              <w:rPr>
-                <w:webHidden/>
-              </w:rPr>
-            </w:r>
-            <w:r>
-              <w:rPr>
-                <w:webHidden/>
-              </w:rPr>
-              <w:fldChar w:fldCharType="separate"/>
-            </w:r>
-            <w:r>
-              <w:rPr>
-                <w:webHidden/>
-              </w:rPr>
-              <w:t>10</w:t>
-            </w:r>
-            <w:r>
-              <w:rPr>
+              <w:t>8</w:t>
+            </w:r>
+            <w:r>
+              <w:rPr>
+                <w:noProof/>
                 <w:webHidden/>
               </w:rPr>
               <w:fldChar w:fldCharType="end"/>
@@ -1188,13 +1128,13 @@
               <w:lang w:eastAsia="es-MX"/>
             </w:rPr>
           </w:pPr>
-          <w:hyperlink w:anchor="_Toc54970604" w:history="1">
+          <w:hyperlink w:anchor="_Toc57062491" w:history="1">
             <w:r>
               <w:rPr>
                 <w:rStyle w:val="Hipervnculo"/>
                 <w:noProof/>
               </w:rPr>
-              <w:t>Marco teórico (fundamentos teóricos)</w:t>
+              <w:t>Justificación</w:t>
             </w:r>
             <w:r>
               <w:rPr>
@@ -1215,7 +1155,7 @@
                 <w:noProof/>
                 <w:webHidden/>
               </w:rPr>
-              <w:instrText xml:space="preserve"> PAGEREF _Toc54970604 \h </w:instrText>
+              <w:instrText xml:space="preserve"> PAGEREF _Toc57062491 \h </w:instrText>
             </w:r>
             <w:r>
               <w:rPr>
@@ -1235,7 +1175,7 @@
                 <w:noProof/>
                 <w:webHidden/>
               </w:rPr>
-              <w:t>10</w:t>
+              <w:t>9</w:t>
             </w:r>
             <w:r>
               <w:rPr>
@@ -1257,12 +1197,12 @@
               <w:lang w:eastAsia="es-MX"/>
             </w:rPr>
           </w:pPr>
-          <w:hyperlink w:anchor="_Toc54970605" w:history="1">
+          <w:hyperlink w:anchor="_Toc57062492" w:history="1">
             <w:r>
               <w:rPr>
                 <w:rStyle w:val="Hipervnculo"/>
               </w:rPr>
-              <w:t>Capitulo IV: Desarrollo</w:t>
+              <w:t>Capítulo III: Marco teórico</w:t>
             </w:r>
             <w:r>
               <w:rPr>
@@ -1280,7 +1220,7 @@
               <w:rPr>
                 <w:webHidden/>
               </w:rPr>
-              <w:instrText xml:space="preserve"> PAGEREF _Toc54970605 \h </w:instrText>
+              <w:instrText xml:space="preserve"> PAGEREF _Toc57062492 \h </w:instrText>
             </w:r>
             <w:r>
               <w:rPr>
@@ -1297,7 +1237,7 @@
               <w:rPr>
                 <w:webHidden/>
               </w:rPr>
-              <w:t>11</w:t>
+              <w:t>10</w:t>
             </w:r>
             <w:r>
               <w:rPr>
@@ -1320,13 +1260,13 @@
               <w:lang w:eastAsia="es-MX"/>
             </w:rPr>
           </w:pPr>
-          <w:hyperlink w:anchor="_Toc54970606" w:history="1">
+          <w:hyperlink w:anchor="_Toc57062493" w:history="1">
             <w:r>
               <w:rPr>
                 <w:rStyle w:val="Hipervnculo"/>
                 <w:noProof/>
               </w:rPr>
-              <w:t>Procedimiento y descripción de las actividades realizadas</w:t>
+              <w:t>Marco teórico</w:t>
             </w:r>
             <w:r>
               <w:rPr>
@@ -1347,7 +1287,7 @@
                 <w:noProof/>
                 <w:webHidden/>
               </w:rPr>
-              <w:instrText xml:space="preserve"> PAGEREF _Toc54970606 \h </w:instrText>
+              <w:instrText xml:space="preserve"> PAGEREF _Toc57062493 \h </w:instrText>
             </w:r>
             <w:r>
               <w:rPr>
@@ -1367,7 +1307,89 @@
                 <w:noProof/>
                 <w:webHidden/>
               </w:rPr>
-              <w:t>11</w:t>
+              <w:t>10</w:t>
+            </w:r>
+            <w:r>
+              <w:rPr>
+                <w:noProof/>
+                <w:webHidden/>
+              </w:rPr>
+              <w:fldChar w:fldCharType="end"/>
+            </w:r>
+          </w:hyperlink>
+        </w:p>
+        <w:p>
+          <w:pPr>
+            <w:pStyle w:val="TDC3"/>
+            <w:tabs>
+              <w:tab w:val="right" w:leader="dot" w:pos="9111"/>
+            </w:tabs>
+            <w:rPr>
+              <w:noProof/>
+            </w:rPr>
+          </w:pPr>
+          <w:hyperlink w:anchor="_Toc57062494" w:history="1">
+            <w:r>
+              <w:rPr>
+                <w:rStyle w:val="Hipervnculo"/>
+                <w:noProof/>
+              </w:rPr>
+              <w:t>Jen</w:t>
+            </w:r>
+            <w:r>
+              <w:rPr>
+                <w:rStyle w:val="Hipervnculo"/>
+                <w:noProof/>
+              </w:rPr>
+              <w:t>k</w:t>
+            </w:r>
+            <w:r>
+              <w:rPr>
+                <w:rStyle w:val="Hipervnculo"/>
+                <w:noProof/>
+              </w:rPr>
+              <w:t>ins</w:t>
+            </w:r>
+            <w:r>
+              <w:rPr>
+                <w:noProof/>
+                <w:webHidden/>
+              </w:rPr>
+              <w:tab/>
+            </w:r>
+            <w:r>
+              <w:rPr>
+                <w:noProof/>
+                <w:webHidden/>
+              </w:rPr>
+              <w:fldChar w:fldCharType="begin"/>
+            </w:r>
+            <w:r>
+              <w:rPr>
+                <w:noProof/>
+                <w:webHidden/>
+              </w:rPr>
+              <w:instrText xml:space="preserve"> PAGEREF _Toc57062494 \h </w:instrText>
+            </w:r>
+            <w:r>
+              <w:rPr>
+                <w:noProof/>
+                <w:webHidden/>
+              </w:rPr>
+            </w:r>
+            <w:r>
+              <w:rPr>
+                <w:noProof/>
+                <w:webHidden/>
+              </w:rPr>
+              <w:fldChar w:fldCharType="separate"/>
+            </w:r>
+            <w:r>
+              <w:rPr>
+                <w:noProof/>
+                <w:webHidden/>
+              </w:rPr>
+              <w:t>10</w:t>
             </w:r>
             <w:r>
               <w:rPr>
@@ -1389,12 +1411,12 @@
               <w:lang w:eastAsia="es-MX"/>
             </w:rPr>
           </w:pPr>
-          <w:hyperlink w:anchor="_Toc54970607" w:history="1">
+          <w:hyperlink w:anchor="_Toc57062495" w:history="1">
             <w:r>
               <w:rPr>
                 <w:rStyle w:val="Hipervnculo"/>
               </w:rPr>
-              <w:t>Capítulo V: Resultados</w:t>
+              <w:t>Capitulo IV: Desarrollo</w:t>
             </w:r>
             <w:r>
               <w:rPr>
@@ -1412,7 +1434,7 @@
               <w:rPr>
                 <w:webHidden/>
               </w:rPr>
-              <w:instrText xml:space="preserve"> PAGEREF _Toc54970607 \h </w:instrText>
+              <w:instrText xml:space="preserve"> PAGEREF _Toc57062495 \h </w:instrText>
             </w:r>
             <w:r>
               <w:rPr>
@@ -1429,7 +1451,7 @@
               <w:rPr>
                 <w:webHidden/>
               </w:rPr>
-              <w:t>12</w:t>
+              <w:t>11</w:t>
             </w:r>
             <w:r>
               <w:rPr>
@@ -1452,14 +1474,13 @@
               <w:lang w:eastAsia="es-MX"/>
             </w:rPr>
           </w:pPr>
-          <w:hyperlink w:anchor="_Toc54970608" w:history="1">
+          <w:hyperlink w:anchor="_Toc57062496" w:history="1">
             <w:r>
               <w:rPr>
                 <w:rStyle w:val="Hipervnculo"/>
-                <w:rFonts w:eastAsia="Arial"/>
-                <w:noProof/>
-              </w:rPr>
-              <w:t>Resultados, planos, gráficas, prototipos, manuales, programas, análisis estadísticos, modelos matemáticos, simulaciones, normatividades, regulaciones y restricciones, entre otros</w:t>
+                <w:noProof/>
+              </w:rPr>
+              <w:t>Procedimiento y descripción de las actividades realizadas</w:t>
             </w:r>
             <w:r>
               <w:rPr>
@@ -1480,7 +1501,7 @@
                 <w:noProof/>
                 <w:webHidden/>
               </w:rPr>
-              <w:instrText xml:space="preserve"> PAGEREF _Toc54970608 \h </w:instrText>
+              <w:instrText xml:space="preserve"> PAGEREF _Toc57062496 \h </w:instrText>
             </w:r>
             <w:r>
               <w:rPr>
@@ -1500,11 +1521,72 @@
                 <w:noProof/>
                 <w:webHidden/>
               </w:rPr>
+              <w:t>11</w:t>
+            </w:r>
+            <w:r>
+              <w:rPr>
+                <w:noProof/>
+                <w:webHidden/>
+              </w:rPr>
+              <w:fldChar w:fldCharType="end"/>
+            </w:r>
+          </w:hyperlink>
+        </w:p>
+        <w:p>
+          <w:pPr>
+            <w:pStyle w:val="TDC1"/>
+            <w:rPr>
+              <w:rFonts w:asciiTheme="minorHAnsi" w:eastAsiaTheme="minorEastAsia" w:hAnsiTheme="minorHAnsi"/>
+              <w:b w:val="0"/>
+              <w:bCs w:val="0"/>
+              <w:sz w:val="22"/>
+              <w:lang w:eastAsia="es-MX"/>
+            </w:rPr>
+          </w:pPr>
+          <w:hyperlink w:anchor="_Toc57062497" w:history="1">
+            <w:r>
+              <w:rPr>
+                <w:rStyle w:val="Hipervnculo"/>
+              </w:rPr>
+              <w:t>Capítulo V: Resultados</w:t>
+            </w:r>
+            <w:r>
+              <w:rPr>
+                <w:webHidden/>
+              </w:rPr>
+              <w:tab/>
+            </w:r>
+            <w:r>
+              <w:rPr>
+                <w:webHidden/>
+              </w:rPr>
+              <w:fldChar w:fldCharType="begin"/>
+            </w:r>
+            <w:r>
+              <w:rPr>
+                <w:webHidden/>
+              </w:rPr>
+              <w:instrText xml:space="preserve"> PAGEREF _Toc57062497 \h </w:instrText>
+            </w:r>
+            <w:r>
+              <w:rPr>
+                <w:webHidden/>
+              </w:rPr>
+            </w:r>
+            <w:r>
+              <w:rPr>
+                <w:webHidden/>
+              </w:rPr>
+              <w:fldChar w:fldCharType="separate"/>
+            </w:r>
+            <w:r>
+              <w:rPr>
+                <w:webHidden/>
+              </w:rPr>
               <w:t>12</w:t>
             </w:r>
             <w:r>
               <w:rPr>
-                <w:noProof/>
                 <w:webHidden/>
               </w:rPr>
               <w:fldChar w:fldCharType="end"/>
@@ -1524,14 +1606,14 @@
               <w:lang w:eastAsia="es-MX"/>
             </w:rPr>
           </w:pPr>
-          <w:hyperlink w:anchor="_Toc54970609" w:history="1">
+          <w:hyperlink w:anchor="_Toc57062498" w:history="1">
             <w:r>
               <w:rPr>
                 <w:rStyle w:val="Hipervnculo"/>
                 <w:rFonts w:eastAsia="Arial"/>
                 <w:noProof/>
               </w:rPr>
-              <w:t>Actividades sociales realizadas en la empresa u organización</w:t>
+              <w:t>Resultados, planos, gráficas, prototipos, manuales, programas, análisis estadísticos, modelos matemáticos, simulaciones, normatividades, regulaciones y restricciones, entre otros</w:t>
             </w:r>
             <w:r>
               <w:rPr>
@@ -1552,7 +1634,7 @@
                 <w:noProof/>
                 <w:webHidden/>
               </w:rPr>
-              <w:instrText xml:space="preserve"> PAGEREF _Toc54970609 \h </w:instrText>
+              <w:instrText xml:space="preserve"> PAGEREF _Toc57062498 \h </w:instrText>
             </w:r>
             <w:r>
               <w:rPr>
@@ -1572,72 +1654,11 @@
                 <w:noProof/>
                 <w:webHidden/>
               </w:rPr>
-              <w:t>13</w:t>
-            </w:r>
-            <w:r>
-              <w:rPr>
-                <w:noProof/>
-                <w:webHidden/>
-              </w:rPr>
-              <w:fldChar w:fldCharType="end"/>
-            </w:r>
-          </w:hyperlink>
-        </w:p>
-        <w:p>
-          <w:pPr>
-            <w:pStyle w:val="TDC1"/>
-            <w:rPr>
-              <w:rFonts w:asciiTheme="minorHAnsi" w:eastAsiaTheme="minorEastAsia" w:hAnsiTheme="minorHAnsi"/>
-              <w:b w:val="0"/>
-              <w:bCs w:val="0"/>
-              <w:sz w:val="22"/>
-              <w:lang w:eastAsia="es-MX"/>
-            </w:rPr>
-          </w:pPr>
-          <w:hyperlink w:anchor="_Toc54970610" w:history="1">
-            <w:r>
-              <w:rPr>
-                <w:rStyle w:val="Hipervnculo"/>
-              </w:rPr>
-              <w:t>Capítulo VI: Conclusiones</w:t>
-            </w:r>
-            <w:r>
-              <w:rPr>
-                <w:webHidden/>
-              </w:rPr>
-              <w:tab/>
-            </w:r>
-            <w:r>
-              <w:rPr>
-                <w:webHidden/>
-              </w:rPr>
-              <w:fldChar w:fldCharType="begin"/>
-            </w:r>
-            <w:r>
-              <w:rPr>
-                <w:webHidden/>
-              </w:rPr>
-              <w:instrText xml:space="preserve"> PAGEREF _Toc54970610 \h </w:instrText>
-            </w:r>
-            <w:r>
-              <w:rPr>
-                <w:webHidden/>
-              </w:rPr>
-            </w:r>
-            <w:r>
-              <w:rPr>
-                <w:webHidden/>
-              </w:rPr>
-              <w:fldChar w:fldCharType="separate"/>
-            </w:r>
-            <w:r>
-              <w:rPr>
-                <w:webHidden/>
-              </w:rPr>
-              <w:t>14</w:t>
-            </w:r>
-            <w:r>
-              <w:rPr>
+              <w:t>12</w:t>
+            </w:r>
+            <w:r>
+              <w:rPr>
+                <w:noProof/>
                 <w:webHidden/>
               </w:rPr>
               <w:fldChar w:fldCharType="end"/>
@@ -1657,14 +1678,14 @@
               <w:lang w:eastAsia="es-MX"/>
             </w:rPr>
           </w:pPr>
-          <w:hyperlink w:anchor="_Toc54970611" w:history="1">
+          <w:hyperlink w:anchor="_Toc57062499" w:history="1">
             <w:r>
               <w:rPr>
                 <w:rStyle w:val="Hipervnculo"/>
                 <w:rFonts w:eastAsia="Arial"/>
                 <w:noProof/>
               </w:rPr>
-              <w:t>Conclusiones de proyecto, recomendaciones y experiencia personal profesional adquirida</w:t>
+              <w:t>Actividades sociales realizadas en la empresa u organización</w:t>
             </w:r>
             <w:r>
               <w:rPr>
@@ -1685,7 +1706,7 @@
                 <w:noProof/>
                 <w:webHidden/>
               </w:rPr>
-              <w:instrText xml:space="preserve"> PAGEREF _Toc54970611 \h </w:instrText>
+              <w:instrText xml:space="preserve"> PAGEREF _Toc57062499 \h </w:instrText>
             </w:r>
             <w:r>
               <w:rPr>
@@ -1705,7 +1726,7 @@
                 <w:noProof/>
                 <w:webHidden/>
               </w:rPr>
-              <w:t>14</w:t>
+              <w:t>13</w:t>
             </w:r>
             <w:r>
               <w:rPr>
@@ -1727,12 +1748,12 @@
               <w:lang w:eastAsia="es-MX"/>
             </w:rPr>
           </w:pPr>
-          <w:hyperlink w:anchor="_Toc54970612" w:history="1">
+          <w:hyperlink w:anchor="_Toc57062500" w:history="1">
             <w:r>
               <w:rPr>
                 <w:rStyle w:val="Hipervnculo"/>
               </w:rPr>
-              <w:t>Capitulo VII: Competencias desarrolladas</w:t>
+              <w:t>Capítulo VI: Conclusiones</w:t>
             </w:r>
             <w:r>
               <w:rPr>
@@ -1750,7 +1771,7 @@
               <w:rPr>
                 <w:webHidden/>
               </w:rPr>
-              <w:instrText xml:space="preserve"> PAGEREF _Toc54970612 \h </w:instrText>
+              <w:instrText xml:space="preserve"> PAGEREF _Toc57062500 \h </w:instrText>
             </w:r>
             <w:r>
               <w:rPr>
@@ -1767,7 +1788,7 @@
               <w:rPr>
                 <w:webHidden/>
               </w:rPr>
-              <w:t>15</w:t>
+              <w:t>14</w:t>
             </w:r>
             <w:r>
               <w:rPr>
@@ -1790,13 +1811,14 @@
               <w:lang w:eastAsia="es-MX"/>
             </w:rPr>
           </w:pPr>
-          <w:hyperlink w:anchor="_Toc54970613" w:history="1">
+          <w:hyperlink w:anchor="_Toc57062501" w:history="1">
             <w:r>
               <w:rPr>
                 <w:rStyle w:val="Hipervnculo"/>
-                <w:noProof/>
-              </w:rPr>
-              <w:t>Competencias desarrolladas y/o aplicadas</w:t>
+                <w:rFonts w:eastAsia="Arial"/>
+                <w:noProof/>
+              </w:rPr>
+              <w:t>Conclusiones de proyecto, recomendaciones y experiencia personal profesional adquirida</w:t>
             </w:r>
             <w:r>
               <w:rPr>
@@ -1817,7 +1839,7 @@
                 <w:noProof/>
                 <w:webHidden/>
               </w:rPr>
-              <w:instrText xml:space="preserve"> PAGEREF _Toc54970613 \h </w:instrText>
+              <w:instrText xml:space="preserve"> PAGEREF _Toc57062501 \h </w:instrText>
             </w:r>
             <w:r>
               <w:rPr>
@@ -1837,7 +1859,7 @@
                 <w:noProof/>
                 <w:webHidden/>
               </w:rPr>
-              <w:t>15</w:t>
+              <w:t>14</w:t>
             </w:r>
             <w:r>
               <w:rPr>
@@ -1859,12 +1881,12 @@
               <w:lang w:eastAsia="es-MX"/>
             </w:rPr>
           </w:pPr>
-          <w:hyperlink w:anchor="_Toc54970614" w:history="1">
+          <w:hyperlink w:anchor="_Toc57062502" w:history="1">
             <w:r>
               <w:rPr>
                 <w:rStyle w:val="Hipervnculo"/>
               </w:rPr>
-              <w:t>Capitulo VIII: Fuentes de información</w:t>
+              <w:t>Capitulo VII: Competencias desarrolladas</w:t>
             </w:r>
             <w:r>
               <w:rPr>
@@ -1882,7 +1904,7 @@
               <w:rPr>
                 <w:webHidden/>
               </w:rPr>
-              <w:instrText xml:space="preserve"> PAGEREF _Toc54970614 \h </w:instrText>
+              <w:instrText xml:space="preserve"> PAGEREF _Toc57062502 \h </w:instrText>
             </w:r>
             <w:r>
               <w:rPr>
@@ -1899,7 +1921,7 @@
               <w:rPr>
                 <w:webHidden/>
               </w:rPr>
-              <w:t>16</w:t>
+              <w:t>15</w:t>
             </w:r>
             <w:r>
               <w:rPr>
@@ -1922,13 +1944,13 @@
               <w:lang w:eastAsia="es-MX"/>
             </w:rPr>
           </w:pPr>
-          <w:hyperlink w:anchor="_Toc54970615" w:history="1">
+          <w:hyperlink w:anchor="_Toc57062503" w:history="1">
             <w:r>
               <w:rPr>
                 <w:rStyle w:val="Hipervnculo"/>
                 <w:noProof/>
               </w:rPr>
-              <w:t>Fuentes de información</w:t>
+              <w:t>Competencias desarrolladas y/o aplicadas</w:t>
             </w:r>
             <w:r>
               <w:rPr>
@@ -1949,7 +1971,7 @@
                 <w:noProof/>
                 <w:webHidden/>
               </w:rPr>
-              <w:instrText xml:space="preserve"> PAGEREF _Toc54970615 \h </w:instrText>
+              <w:instrText xml:space="preserve"> PAGEREF _Toc57062503 \h </w:instrText>
             </w:r>
             <w:r>
               <w:rPr>
@@ -1969,7 +1991,7 @@
                 <w:noProof/>
                 <w:webHidden/>
               </w:rPr>
-              <w:t>16</w:t>
+              <w:t>15</w:t>
             </w:r>
             <w:r>
               <w:rPr>
@@ -1991,11 +2013,143 @@
               <w:lang w:eastAsia="es-MX"/>
             </w:rPr>
           </w:pPr>
-          <w:hyperlink w:anchor="_Toc54970616" w:history="1">
+          <w:hyperlink w:anchor="_Toc57062504" w:history="1">
             <w:r>
               <w:rPr>
                 <w:rStyle w:val="Hipervnculo"/>
               </w:rPr>
+              <w:t>Capitulo VIII: Fuentes de información</w:t>
+            </w:r>
+            <w:r>
+              <w:rPr>
+                <w:webHidden/>
+              </w:rPr>
+              <w:tab/>
+            </w:r>
+            <w:r>
+              <w:rPr>
+                <w:webHidden/>
+              </w:rPr>
+              <w:fldChar w:fldCharType="begin"/>
+            </w:r>
+            <w:r>
+              <w:rPr>
+                <w:webHidden/>
+              </w:rPr>
+              <w:instrText xml:space="preserve"> PAGEREF _Toc57062504 \h </w:instrText>
+            </w:r>
+            <w:r>
+              <w:rPr>
+                <w:webHidden/>
+              </w:rPr>
+            </w:r>
+            <w:r>
+              <w:rPr>
+                <w:webHidden/>
+              </w:rPr>
+              <w:fldChar w:fldCharType="separate"/>
+            </w:r>
+            <w:r>
+              <w:rPr>
+                <w:webHidden/>
+              </w:rPr>
+              <w:t>16</w:t>
+            </w:r>
+            <w:r>
+              <w:rPr>
+                <w:webHidden/>
+              </w:rPr>
+              <w:fldChar w:fldCharType="end"/>
+            </w:r>
+          </w:hyperlink>
+        </w:p>
+        <w:p>
+          <w:pPr>
+            <w:pStyle w:val="TDC2"/>
+            <w:tabs>
+              <w:tab w:val="right" w:leader="dot" w:pos="9111"/>
+            </w:tabs>
+            <w:rPr>
+              <w:rFonts w:asciiTheme="minorHAnsi" w:eastAsiaTheme="minorEastAsia" w:hAnsiTheme="minorHAnsi"/>
+              <w:noProof/>
+              <w:sz w:val="22"/>
+              <w:lang w:eastAsia="es-MX"/>
+            </w:rPr>
+          </w:pPr>
+          <w:hyperlink w:anchor="_Toc57062505" w:history="1">
+            <w:r>
+              <w:rPr>
+                <w:rStyle w:val="Hipervnculo"/>
+                <w:noProof/>
+              </w:rPr>
+              <w:t>Fuentes de información</w:t>
+            </w:r>
+            <w:r>
+              <w:rPr>
+                <w:noProof/>
+                <w:webHidden/>
+              </w:rPr>
+              <w:tab/>
+            </w:r>
+            <w:r>
+              <w:rPr>
+                <w:noProof/>
+                <w:webHidden/>
+              </w:rPr>
+              <w:fldChar w:fldCharType="begin"/>
+            </w:r>
+            <w:r>
+              <w:rPr>
+                <w:noProof/>
+                <w:webHidden/>
+              </w:rPr>
+              <w:instrText xml:space="preserve"> PAGEREF _Toc57062505 \h </w:instrText>
+            </w:r>
+            <w:r>
+              <w:rPr>
+                <w:noProof/>
+                <w:webHidden/>
+              </w:rPr>
+            </w:r>
+            <w:r>
+              <w:rPr>
+                <w:noProof/>
+                <w:webHidden/>
+              </w:rPr>
+              <w:fldChar w:fldCharType="separate"/>
+            </w:r>
+            <w:r>
+              <w:rPr>
+                <w:noProof/>
+                <w:webHidden/>
+              </w:rPr>
+              <w:t>16</w:t>
+            </w:r>
+            <w:r>
+              <w:rPr>
+                <w:noProof/>
+                <w:webHidden/>
+              </w:rPr>
+              <w:fldChar w:fldCharType="end"/>
+            </w:r>
+          </w:hyperlink>
+        </w:p>
+        <w:p>
+          <w:pPr>
+            <w:pStyle w:val="TDC1"/>
+            <w:rPr>
+              <w:rFonts w:asciiTheme="minorHAnsi" w:eastAsiaTheme="minorEastAsia" w:hAnsiTheme="minorHAnsi"/>
+              <w:b w:val="0"/>
+              <w:bCs w:val="0"/>
+              <w:sz w:val="22"/>
+              <w:lang w:eastAsia="es-MX"/>
+            </w:rPr>
+          </w:pPr>
+          <w:hyperlink w:anchor="_Toc57062506" w:history="1">
+            <w:r>
+              <w:rPr>
+                <w:rStyle w:val="Hipervnculo"/>
+              </w:rPr>
               <w:t>Capitulo IX: Anexos</w:t>
             </w:r>
             <w:r>
@@ -2014,7 +2168,7 @@
               <w:rPr>
                 <w:webHidden/>
               </w:rPr>
-              <w:instrText xml:space="preserve"> PAGEREF _Toc54970616 \h </w:instrText>
+              <w:instrText xml:space="preserve"> PAGEREF _Toc57062506 \h </w:instrText>
             </w:r>
             <w:r>
               <w:rPr>
@@ -2072,7 +2226,7 @@
         <w:pStyle w:val="Ttulo1"/>
         <w:spacing w:line="360" w:lineRule="auto"/>
       </w:pPr>
-      <w:bookmarkStart w:id="5" w:name="_Toc54970596"/>
+      <w:bookmarkStart w:id="5" w:name="_Toc57062484"/>
       <w:r>
         <w:lastRenderedPageBreak/>
         <w:t>Capítulo II: Generalidades del proyecto</w:t>
@@ -2084,7 +2238,7 @@
         <w:pStyle w:val="Ttulo2"/>
         <w:spacing w:line="360" w:lineRule="auto"/>
       </w:pPr>
-      <w:bookmarkStart w:id="6" w:name="_Toc54970597"/>
+      <w:bookmarkStart w:id="6" w:name="_Toc57062485"/>
       <w:r>
         <w:t>Introducción</w:t>
       </w:r>
@@ -2104,7 +2258,7 @@
         <w:pStyle w:val="Ttulo2"/>
         <w:spacing w:line="360" w:lineRule="auto"/>
       </w:pPr>
-      <w:bookmarkStart w:id="7" w:name="_Toc54970598"/>
+      <w:bookmarkStart w:id="7" w:name="_Toc57062486"/>
       <w:r>
         <w:lastRenderedPageBreak/>
         <w:t>Descripción de la empresa u organización y del puesto o área de trabajo del estudiante</w:t>
@@ -2185,7 +2339,15 @@
         <w:jc w:val="left"/>
       </w:pPr>
       <w:r>
-        <w:t xml:space="preserve">En esta área se hace el desarrollo de pruebas automatizadas, desde pruebas de Backend como pueden ser pruebas de API’s hasta pruebas automatizadas de Frontend como lo son pruebas </w:t>
+        <w:t xml:space="preserve">En esta área se hace el desarrollo de pruebas automatizadas, desde pruebas de Backend como pueden ser pruebas de </w:t>
+      </w:r>
+      <w:proofErr w:type="spellStart"/>
+      <w:r>
+        <w:t>API’s</w:t>
+      </w:r>
+      <w:proofErr w:type="spellEnd"/>
+      <w:r>
+        <w:t xml:space="preserve"> hasta pruebas automatizadas de Frontend como lo son pruebas </w:t>
       </w:r>
       <w:r>
         <w:t>de UI.</w:t>
@@ -2216,7 +2378,7 @@
         <w:pStyle w:val="Ttulo2"/>
         <w:spacing w:line="360" w:lineRule="auto"/>
       </w:pPr>
-      <w:bookmarkStart w:id="8" w:name="_Toc54970599"/>
+      <w:bookmarkStart w:id="8" w:name="_Toc57062487"/>
       <w:r>
         <w:lastRenderedPageBreak/>
         <w:t>Problemas a resolver</w:t>
@@ -2290,7 +2452,7 @@
         <w:pStyle w:val="Ttulo2"/>
         <w:spacing w:line="360" w:lineRule="auto"/>
       </w:pPr>
-      <w:bookmarkStart w:id="9" w:name="_Toc54970600"/>
+      <w:bookmarkStart w:id="9" w:name="_Toc57062488"/>
       <w:r>
         <w:lastRenderedPageBreak/>
         <w:t>Objetivos (Generales y específicos)</w:t>
@@ -2302,7 +2464,7 @@
         <w:pStyle w:val="Ttulo2"/>
         <w:spacing w:line="360" w:lineRule="auto"/>
       </w:pPr>
-      <w:bookmarkStart w:id="10" w:name="_Toc54970601"/>
+      <w:bookmarkStart w:id="10" w:name="_Toc57062489"/>
       <w:r>
         <w:t>Objetivo General</w:t>
       </w:r>
@@ -2330,9 +2492,11 @@
         <w:pStyle w:val="Ttulo2"/>
         <w:spacing w:line="360" w:lineRule="auto"/>
       </w:pPr>
+      <w:bookmarkStart w:id="11" w:name="_Toc57062490"/>
       <w:r>
         <w:t>Objetivos Específicos</w:t>
       </w:r>
+      <w:bookmarkEnd w:id="11"/>
     </w:p>
     <w:p>
       <w:pPr>
@@ -2424,12 +2588,12 @@
         <w:pStyle w:val="Ttulo2"/>
         <w:spacing w:line="360" w:lineRule="auto"/>
       </w:pPr>
-      <w:bookmarkStart w:id="11" w:name="_Toc54970602"/>
+      <w:bookmarkStart w:id="12" w:name="_Toc57062491"/>
       <w:r>
         <w:lastRenderedPageBreak/>
         <w:t>Justificación</w:t>
       </w:r>
-      <w:bookmarkEnd w:id="11"/>
+      <w:bookmarkEnd w:id="12"/>
     </w:p>
     <w:p>
       <w:pPr>
@@ -2469,7 +2633,15 @@
         <w:t xml:space="preserve">asta pruebas de </w:t>
       </w:r>
       <w:r>
-        <w:t>Frontend utilizando Selenium web driver.</w:t>
+        <w:t xml:space="preserve">Frontend utilizando </w:t>
+      </w:r>
+      <w:proofErr w:type="spellStart"/>
+      <w:r>
+        <w:t>Selenium</w:t>
+      </w:r>
+      <w:proofErr w:type="spellEnd"/>
+      <w:r>
+        <w:t xml:space="preserve"> web driver.</w:t>
       </w:r>
     </w:p>
     <w:p>
@@ -2486,7 +2658,7 @@
         <w:pStyle w:val="Ttulo1"/>
         <w:spacing w:line="360" w:lineRule="auto"/>
       </w:pPr>
-      <w:bookmarkStart w:id="12" w:name="_Toc54970603"/>
+      <w:bookmarkStart w:id="13" w:name="_Toc57062492"/>
       <w:r>
         <w:lastRenderedPageBreak/>
         <w:t>Capítulo</w:t>
@@ -2497,21 +2669,21 @@
       <w:r>
         <w:t>teórico</w:t>
       </w:r>
-      <w:bookmarkEnd w:id="12"/>
+      <w:bookmarkEnd w:id="13"/>
     </w:p>
     <w:p>
       <w:pPr>
         <w:pStyle w:val="Ttulo2"/>
         <w:spacing w:line="360" w:lineRule="auto"/>
       </w:pPr>
-      <w:bookmarkStart w:id="13" w:name="_Toc54970604"/>
+      <w:bookmarkStart w:id="14" w:name="_Toc57062493"/>
       <w:r>
         <w:t xml:space="preserve">Marco </w:t>
       </w:r>
       <w:r>
         <w:t>teórico</w:t>
       </w:r>
-      <w:bookmarkEnd w:id="13"/>
+      <w:bookmarkEnd w:id="14"/>
     </w:p>
     <w:p>
       <w:pPr>
@@ -2519,7 +2691,13 @@
         <w:jc w:val="left"/>
       </w:pPr>
       <w:r>
-        <w:t>En esta sección se describirán las herramientas utilizadas a lo largo del desarrollo de</w:t>
+        <w:t>En esta sección se describirán las herramientas</w:t>
+      </w:r>
+      <w:r>
+        <w:t xml:space="preserve"> o practicas</w:t>
+      </w:r>
+      <w:r>
+        <w:t xml:space="preserve"> utilizadas a lo largo del desarrollo de</w:t>
       </w:r>
       <w:r>
         <w:t xml:space="preserve"> dicho</w:t>
@@ -2537,10 +2715,68 @@
     <w:p>
       <w:pPr>
         <w:pStyle w:val="Ttulo3"/>
-      </w:pPr>
+        <w:numPr>
+          <w:ilvl w:val="0"/>
+          <w:numId w:val="9"/>
+        </w:numPr>
+      </w:pPr>
+      <w:r>
+        <w:t>Integración Continua</w:t>
+      </w:r>
+    </w:p>
+    <w:p>
+      <w:pPr>
+        <w:ind w:left="360"/>
+      </w:pPr>
+      <w:r>
+        <w:t>La integración continua es una práctica de desarrollo de software mediante la cual los desarrolladores combinan los cambios en el código en un repositorio central de forma periódica, tras lo cual se ejecutan versiones y pruebas automáticas. La integración continua se refiere en su mayoría a la fase de creación o integración del proceso de publicación de software y conlleva un componente de automatización. Los objetivos clave de la integración continua consisten en encontrar y arreglar errores con mayor rapidez, mejorar la calidad del software y reducir el tiempo que se tarda en validar y publicar nuevas actualizaciones de software.</w:t>
+      </w:r>
+      <w:r>
+        <w:t xml:space="preserve"> </w:t>
+      </w:r>
+      <w:sdt>
+        <w:sdtPr>
+          <w:id w:val="1806506313"/>
+          <w:citation/>
+        </w:sdtPr>
+        <w:sdtContent>
+          <w:r>
+            <w:fldChar w:fldCharType="begin"/>
+          </w:r>
+          <w:r>
+            <w:instrText xml:space="preserve"> CITATION Ama20 \l 2058 </w:instrText>
+          </w:r>
+          <w:r>
+            <w:fldChar w:fldCharType="separate"/>
+          </w:r>
+          <w:r>
+            <w:rPr>
+              <w:noProof/>
+            </w:rPr>
+            <w:t>(Amazon Web Services, 2020)</w:t>
+          </w:r>
+          <w:r>
+            <w:fldChar w:fldCharType="end"/>
+          </w:r>
+        </w:sdtContent>
+      </w:sdt>
+      <w:r>
+        <w:t>.</w:t>
+      </w:r>
+    </w:p>
+    <w:p>
+      <w:pPr>
+        <w:pStyle w:val="Ttulo3"/>
+        <w:numPr>
+          <w:ilvl w:val="0"/>
+          <w:numId w:val="7"/>
+        </w:numPr>
+      </w:pPr>
+      <w:bookmarkStart w:id="15" w:name="_Toc57062494"/>
       <w:r>
         <w:t>Jenkins</w:t>
       </w:r>
+      <w:bookmarkEnd w:id="15"/>
     </w:p>
     <w:p>
       <w:r>
@@ -2550,6 +2786,55 @@
         <w:t xml:space="preserve"> servidor automatizado de integración continua</w:t>
       </w:r>
       <w:r>
+        <w:t xml:space="preserve"> de código abierto </w:t>
+      </w:r>
+      <w:r>
+        <w:t>y actualmente uno de los mas utilizados por su fácil manejo y extensa integración con diferentes tecnologías. Además de su amplio catalogo de complementos que se pueden descargar directamente de su web.</w:t>
+      </w:r>
+    </w:p>
+    <w:p>
+      <w:pPr>
+        <w:ind w:left="708"/>
+      </w:pPr>
+      <w:r>
+        <w:t>En el proyecto se utilizo Jenkins como servidor en el proceso de Integración Continua</w:t>
+      </w:r>
+      <w:r>
+        <w:t xml:space="preserve">; Se creo un pipeline para integrar </w:t>
+      </w:r>
+      <w:r>
+        <w:t xml:space="preserve">desde la obtención del código fuente del proyecto </w:t>
+      </w:r>
+      <w:r>
+        <w:t>desde el repositorio de control de versiones</w:t>
+      </w:r>
+      <w:r>
+        <w:t xml:space="preserve"> en GitHub como las pruebas realizadas para Frontend y Backend</w:t>
+      </w:r>
+      <w:r>
+        <w:t>,</w:t>
+      </w:r>
+      <w:r>
+        <w:t xml:space="preserve"> hasta el despliegue de la aplicación en AWS.</w:t>
+      </w:r>
+    </w:p>
+    <w:p>
+      <w:pPr>
+        <w:pStyle w:val="Ttulo3"/>
+        <w:numPr>
+          <w:ilvl w:val="0"/>
+          <w:numId w:val="7"/>
+        </w:numPr>
+      </w:pPr>
+      <w:r>
+        <w:t>JavaScript</w:t>
+      </w:r>
+    </w:p>
+    <w:p>
+      <w:r>
+        <w:t xml:space="preserve">JavaScript es un lenguaje de programación de lado del cliente, utilizado mayormente para el desarrollo web, no requiere de compilación ya que los navegadores son los encargados de interpretar el código lo que lo hace multiplataforma.  </w:t>
+      </w:r>
+      <w:r>
         <w:br w:type="page"/>
       </w:r>
     </w:p>
@@ -2558,23 +2843,28 @@
         <w:pStyle w:val="Ttulo1"/>
         <w:spacing w:line="360" w:lineRule="auto"/>
       </w:pPr>
-      <w:bookmarkStart w:id="14" w:name="_Toc54970605"/>
+      <w:bookmarkStart w:id="16" w:name="_Toc57062495"/>
+      <w:proofErr w:type="spellStart"/>
       <w:r>
         <w:lastRenderedPageBreak/>
-        <w:t>Capitulo IV: Desarrollo</w:t>
-      </w:r>
-      <w:bookmarkEnd w:id="14"/>
+        <w:t>Capitulo</w:t>
+      </w:r>
+      <w:proofErr w:type="spellEnd"/>
+      <w:r>
+        <w:t xml:space="preserve"> IV: Desarrollo</w:t>
+      </w:r>
+      <w:bookmarkEnd w:id="16"/>
     </w:p>
     <w:p>
       <w:pPr>
         <w:pStyle w:val="Ttulo2"/>
         <w:spacing w:line="360" w:lineRule="auto"/>
       </w:pPr>
-      <w:bookmarkStart w:id="15" w:name="_Toc54970606"/>
+      <w:bookmarkStart w:id="17" w:name="_Toc57062496"/>
       <w:r>
         <w:t>Procedimiento y descripción de las actividades realizadas</w:t>
       </w:r>
-      <w:bookmarkEnd w:id="15"/>
+      <w:bookmarkEnd w:id="17"/>
     </w:p>
     <w:p>
       <w:pPr>
@@ -2590,7 +2880,7 @@
         <w:pStyle w:val="Ttulo1"/>
         <w:spacing w:line="360" w:lineRule="auto"/>
       </w:pPr>
-      <w:bookmarkStart w:id="16" w:name="_Toc54970607"/>
+      <w:bookmarkStart w:id="18" w:name="_Toc57062497"/>
       <w:r>
         <w:lastRenderedPageBreak/>
         <w:t>Capítulo</w:t>
@@ -2598,7 +2888,7 @@
       <w:r>
         <w:t xml:space="preserve"> V: Resultados</w:t>
       </w:r>
-      <w:bookmarkEnd w:id="16"/>
+      <w:bookmarkEnd w:id="18"/>
     </w:p>
     <w:p>
       <w:pPr>
@@ -2608,14 +2898,14 @@
           <w:rFonts w:eastAsia="Arial"/>
         </w:rPr>
       </w:pPr>
-      <w:bookmarkStart w:id="17" w:name="_Toc54970608"/>
+      <w:bookmarkStart w:id="19" w:name="_Toc57062498"/>
       <w:r>
         <w:rPr>
           <w:rFonts w:eastAsia="Arial"/>
         </w:rPr>
         <w:t>Resultados, planos, gráficas, prototipos, manuales, programas, análisis estadísticos, modelos matemáticos, simulaciones, normatividades, regulaciones y restricciones, entre otros</w:t>
       </w:r>
-      <w:bookmarkEnd w:id="17"/>
+      <w:bookmarkEnd w:id="19"/>
     </w:p>
     <w:p>
       <w:pPr>
@@ -2634,7 +2924,7 @@
           <w:rFonts w:eastAsia="Arial"/>
         </w:rPr>
       </w:pPr>
-      <w:bookmarkStart w:id="18" w:name="_Toc54970609"/>
+      <w:bookmarkStart w:id="20" w:name="_Toc57062499"/>
       <w:r>
         <w:rPr>
           <w:rFonts w:eastAsia="Arial"/>
@@ -2642,7 +2932,7 @@
         <w:lastRenderedPageBreak/>
         <w:t>Actividades sociales realizadas en la empresa u organización</w:t>
       </w:r>
-      <w:bookmarkEnd w:id="18"/>
+      <w:bookmarkEnd w:id="20"/>
     </w:p>
     <w:p>
       <w:pPr>
@@ -2658,7 +2948,7 @@
         <w:pStyle w:val="Ttulo1"/>
         <w:spacing w:line="360" w:lineRule="auto"/>
       </w:pPr>
-      <w:bookmarkStart w:id="19" w:name="_Toc54970610"/>
+      <w:bookmarkStart w:id="21" w:name="_Toc57062500"/>
       <w:r>
         <w:lastRenderedPageBreak/>
         <w:t>Capítulo</w:t>
@@ -2666,7 +2956,7 @@
       <w:r>
         <w:t xml:space="preserve"> VI: Conclusiones</w:t>
       </w:r>
-      <w:bookmarkEnd w:id="19"/>
+      <w:bookmarkEnd w:id="21"/>
     </w:p>
     <w:p>
       <w:pPr>
@@ -2676,14 +2966,14 @@
           <w:rFonts w:eastAsia="Arial"/>
         </w:rPr>
       </w:pPr>
-      <w:bookmarkStart w:id="20" w:name="_Toc54970611"/>
+      <w:bookmarkStart w:id="22" w:name="_Toc57062501"/>
       <w:r>
         <w:rPr>
           <w:rFonts w:eastAsia="Arial"/>
         </w:rPr>
         <w:t>Conclusiones de proyecto, recomendaciones y experiencia personal profesional adquirida</w:t>
       </w:r>
-      <w:bookmarkEnd w:id="20"/>
+      <w:bookmarkEnd w:id="22"/>
     </w:p>
     <w:p>
       <w:pPr>
@@ -2699,23 +2989,28 @@
         <w:pStyle w:val="Ttulo1"/>
         <w:spacing w:line="360" w:lineRule="auto"/>
       </w:pPr>
-      <w:bookmarkStart w:id="21" w:name="_Toc54970612"/>
+      <w:bookmarkStart w:id="23" w:name="_Toc57062502"/>
+      <w:proofErr w:type="spellStart"/>
       <w:r>
         <w:lastRenderedPageBreak/>
-        <w:t>Capitulo VII: Competencias desarrolladas</w:t>
-      </w:r>
-      <w:bookmarkEnd w:id="21"/>
+        <w:t>Capitulo</w:t>
+      </w:r>
+      <w:proofErr w:type="spellEnd"/>
+      <w:r>
+        <w:t xml:space="preserve"> VII: Competencias desarrolladas</w:t>
+      </w:r>
+      <w:bookmarkEnd w:id="23"/>
     </w:p>
     <w:p>
       <w:pPr>
         <w:pStyle w:val="Ttulo2"/>
         <w:spacing w:line="360" w:lineRule="auto"/>
       </w:pPr>
-      <w:bookmarkStart w:id="22" w:name="_Toc54970613"/>
+      <w:bookmarkStart w:id="24" w:name="_Toc57062503"/>
       <w:r>
         <w:t>Competencias desarrolladas y/o aplicadas</w:t>
       </w:r>
-      <w:bookmarkEnd w:id="22"/>
+      <w:bookmarkEnd w:id="24"/>
     </w:p>
     <w:p>
       <w:pPr>
@@ -2731,23 +3026,28 @@
         <w:pStyle w:val="Ttulo1"/>
         <w:spacing w:line="360" w:lineRule="auto"/>
       </w:pPr>
-      <w:bookmarkStart w:id="23" w:name="_Toc54970614"/>
+      <w:bookmarkStart w:id="25" w:name="_Toc57062504"/>
+      <w:proofErr w:type="spellStart"/>
       <w:r>
         <w:lastRenderedPageBreak/>
-        <w:t>Capitulo VIII: Fuentes de información</w:t>
-      </w:r>
-      <w:bookmarkEnd w:id="23"/>
+        <w:t>Capitulo</w:t>
+      </w:r>
+      <w:proofErr w:type="spellEnd"/>
+      <w:r>
+        <w:t xml:space="preserve"> VIII: Fuentes de información</w:t>
+      </w:r>
+      <w:bookmarkEnd w:id="25"/>
     </w:p>
     <w:p>
       <w:pPr>
         <w:pStyle w:val="Ttulo2"/>
         <w:spacing w:line="360" w:lineRule="auto"/>
       </w:pPr>
-      <w:bookmarkStart w:id="24" w:name="_Toc54970615"/>
+      <w:bookmarkStart w:id="26" w:name="_Toc57062505"/>
       <w:r>
         <w:t>Fuentes de información</w:t>
       </w:r>
-      <w:bookmarkEnd w:id="24"/>
+      <w:bookmarkEnd w:id="26"/>
     </w:p>
     <w:p>
       <w:pPr>
@@ -2763,12 +3063,17 @@
         <w:pStyle w:val="Ttulo1"/>
         <w:spacing w:line="360" w:lineRule="auto"/>
       </w:pPr>
-      <w:bookmarkStart w:id="25" w:name="_Toc54970616"/>
+      <w:bookmarkStart w:id="27" w:name="_Toc57062506"/>
+      <w:proofErr w:type="spellStart"/>
       <w:r>
         <w:lastRenderedPageBreak/>
-        <w:t>Capitulo IX: Anexos</w:t>
-      </w:r>
-      <w:bookmarkEnd w:id="25"/>
+        <w:t>Capitulo</w:t>
+      </w:r>
+      <w:proofErr w:type="spellEnd"/>
+      <w:r>
+        <w:t xml:space="preserve"> IX: Anexos</w:t>
+      </w:r>
+      <w:bookmarkEnd w:id="27"/>
     </w:p>
     <w:p>
       <w:pPr>
@@ -2918,8 +3223,39 @@
         <w:sz w:val="20"/>
         <w:szCs w:val="18"/>
       </w:rPr>
-      <w:t>QA Automation Initiative</w:t>
+      <w:t xml:space="preserve">QA </w:t>
     </w:r>
+    <w:proofErr w:type="spellStart"/>
+    <w:r>
+      <w:rPr>
+        <w:i/>
+        <w:iCs/>
+        <w:sz w:val="20"/>
+        <w:szCs w:val="18"/>
+      </w:rPr>
+      <w:t>Automation</w:t>
+    </w:r>
+    <w:proofErr w:type="spellEnd"/>
+    <w:r>
+      <w:rPr>
+        <w:i/>
+        <w:iCs/>
+        <w:sz w:val="20"/>
+        <w:szCs w:val="18"/>
+      </w:rPr>
+      <w:t xml:space="preserve"> </w:t>
+    </w:r>
+    <w:proofErr w:type="spellStart"/>
+    <w:r>
+      <w:rPr>
+        <w:i/>
+        <w:iCs/>
+        <w:sz w:val="20"/>
+        <w:szCs w:val="18"/>
+      </w:rPr>
+      <w:t>Initiative</w:t>
+    </w:r>
+    <w:proofErr w:type="spellEnd"/>
   </w:p>
 </w:hdr>
 </file>
@@ -2944,8 +3280,39 @@
         <w:sz w:val="20"/>
         <w:szCs w:val="18"/>
       </w:rPr>
-      <w:t>QA Automation Initiative</w:t>
+      <w:t xml:space="preserve">QA </w:t>
     </w:r>
+    <w:proofErr w:type="spellStart"/>
+    <w:r>
+      <w:rPr>
+        <w:i/>
+        <w:iCs/>
+        <w:sz w:val="20"/>
+        <w:szCs w:val="18"/>
+      </w:rPr>
+      <w:t>Automation</w:t>
+    </w:r>
+    <w:proofErr w:type="spellEnd"/>
+    <w:r>
+      <w:rPr>
+        <w:i/>
+        <w:iCs/>
+        <w:sz w:val="20"/>
+        <w:szCs w:val="18"/>
+      </w:rPr>
+      <w:t xml:space="preserve"> </w:t>
+    </w:r>
+    <w:proofErr w:type="spellStart"/>
+    <w:r>
+      <w:rPr>
+        <w:i/>
+        <w:iCs/>
+        <w:sz w:val="20"/>
+        <w:szCs w:val="18"/>
+      </w:rPr>
+      <w:t>Initiative</w:t>
+    </w:r>
+    <w:proofErr w:type="spellEnd"/>
   </w:p>
 </w:hdr>
 </file>
@@ -2953,6 +3320,119 @@
 <file path=word/numbering.xml><?xml version="1.0" encoding="utf-8"?>
 <w:numbering xmlns:wpc="http://schemas.microsoft.com/office/word/2010/wordprocessingCanvas" xmlns:cx="http://schemas.microsoft.com/office/drawing/2014/chartex" xmlns:cx1="http://schemas.microsoft.com/office/drawing/2015/9/8/chartex" xmlns:cx2="http://schemas.microsoft.com/office/drawing/2015/10/21/chartex" xmlns:cx3="http://schemas.microsoft.com/office/drawing/2016/5/9/chartex" xmlns:cx4="http://schemas.microsoft.com/office/drawing/2016/5/10/chartex" xmlns:cx5="http://schemas.microsoft.com/office/drawing/2016/5/11/chartex" xmlns:cx6="http://schemas.microsoft.com/office/drawing/2016/5/12/chartex" xmlns:cx7="http://schemas.microsoft.com/office/drawing/2016/5/13/chartex" xmlns:cx8="http://schemas.microsoft.com/office/drawing/2016/5/14/chartex" xmlns:mc="http://schemas.openxmlformats.org/markup-compatibility/2006" xmlns:aink="http://schemas.microsoft.com/office/drawing/2016/ink" xmlns:am3d="http://schemas.microsoft.com/office/drawing/2017/model3d" xmlns:o="urn:schemas-microsoft-com:office:office" xmlns:r="http://schemas.openxmlformats.org/officeDocument/2006/relationships" xmlns:m="http://schemas.openxmlformats.org/officeDocument/2006/math" xmlns:v="urn:schemas-microsoft-com:vml" xmlns:wp14="http://schemas.microsoft.com/office/word/2010/wordprocessingDrawing" xmlns:wp="http://schemas.openxmlformats.org/drawingml/2006/wordprocessingDrawing" xmlns:w10="urn:schemas-microsoft-com:office:word" xmlns:w="http://schemas.openxmlformats.org/wordprocessingml/2006/main" xmlns:w14="http://schemas.microsoft.com/office/word/2010/wordml" xmlns:w15="http://schemas.microsoft.com/office/word/2012/wordml" xmlns:w16cex="http://schemas.microsoft.com/office/word/2018/wordml/cex" xmlns:w16cid="http://schemas.microsoft.com/office/word/2016/wordml/cid" xmlns:w16="http://schemas.microsoft.com/office/word/2018/wordml" xmlns:w16se="http://schemas.microsoft.com/office/word/2015/wordml/symex" xmlns:wpg="http://schemas.microsoft.com/office/word/2010/wordprocessingGroup" xmlns:wpi="http://schemas.microsoft.com/office/word/2010/wordprocessingInk" xmlns:wne="http://schemas.microsoft.com/office/word/2006/wordml" xmlns:wps="http://schemas.microsoft.com/office/word/2010/wordprocessingShape" mc:Ignorable="w14 w15 w16se w16cid w16 w16cex wp14">
   <w:abstractNum w:abstractNumId="0" w15:restartNumberingAfterBreak="0">
+    <w:nsid w:val="065B0C4D"/>
+    <w:multiLevelType w:val="hybridMultilevel"/>
+    <w:tmpl w:val="533A5016"/>
+    <w:lvl w:ilvl="0" w:tplc="080A0001">
+      <w:start w:val="1"/>
+      <w:numFmt w:val="bullet"/>
+      <w:lvlText w:val=""/>
+      <w:lvlJc w:val="left"/>
+      <w:pPr>
+        <w:ind w:left="360" w:hanging="360"/>
+      </w:pPr>
+      <w:rPr>
+        <w:rFonts w:ascii="Symbol" w:hAnsi="Symbol" w:hint="default"/>
+      </w:rPr>
+    </w:lvl>
+    <w:lvl w:ilvl="1" w:tplc="080A0003" w:tentative="1">
+      <w:start w:val="1"/>
+      <w:numFmt w:val="bullet"/>
+      <w:lvlText w:val="o"/>
+      <w:lvlJc w:val="left"/>
+      <w:pPr>
+        <w:ind w:left="1080" w:hanging="360"/>
+      </w:pPr>
+      <w:rPr>
+        <w:rFonts w:ascii="Courier New" w:hAnsi="Courier New" w:cs="Courier New" w:hint="default"/>
+      </w:rPr>
+    </w:lvl>
+    <w:lvl w:ilvl="2" w:tplc="080A0005" w:tentative="1">
+      <w:start w:val="1"/>
+      <w:numFmt w:val="bullet"/>
+      <w:lvlText w:val=""/>
+      <w:lvlJc w:val="left"/>
+      <w:pPr>
+        <w:ind w:left="1800" w:hanging="360"/>
+      </w:pPr>
+      <w:rPr>
+        <w:rFonts w:ascii="Wingdings" w:hAnsi="Wingdings" w:hint="default"/>
+      </w:rPr>
+    </w:lvl>
+    <w:lvl w:ilvl="3" w:tplc="080A0001" w:tentative="1">
+      <w:start w:val="1"/>
+      <w:numFmt w:val="bullet"/>
+      <w:lvlText w:val=""/>
+      <w:lvlJc w:val="left"/>
+      <w:pPr>
+        <w:ind w:left="2520" w:hanging="360"/>
+      </w:pPr>
+      <w:rPr>
+        <w:rFonts w:ascii="Symbol" w:hAnsi="Symbol" w:hint="default"/>
+      </w:rPr>
+    </w:lvl>
+    <w:lvl w:ilvl="4" w:tplc="080A0003" w:tentative="1">
+      <w:start w:val="1"/>
+      <w:numFmt w:val="bullet"/>
+      <w:lvlText w:val="o"/>
+      <w:lvlJc w:val="left"/>
+      <w:pPr>
+        <w:ind w:left="3240" w:hanging="360"/>
+      </w:pPr>
+      <w:rPr>
+        <w:rFonts w:ascii="Courier New" w:hAnsi="Courier New" w:cs="Courier New" w:hint="default"/>
+      </w:rPr>
+    </w:lvl>
+    <w:lvl w:ilvl="5" w:tplc="080A0005" w:tentative="1">
+      <w:start w:val="1"/>
+      <w:numFmt w:val="bullet"/>
+      <w:lvlText w:val=""/>
+      <w:lvlJc w:val="left"/>
+      <w:pPr>
+        <w:ind w:left="3960" w:hanging="360"/>
+      </w:pPr>
+      <w:rPr>
+        <w:rFonts w:ascii="Wingdings" w:hAnsi="Wingdings" w:hint="default"/>
+      </w:rPr>
+    </w:lvl>
+    <w:lvl w:ilvl="6" w:tplc="080A0001" w:tentative="1">
+      <w:start w:val="1"/>
+      <w:numFmt w:val="bullet"/>
+      <w:lvlText w:val=""/>
+      <w:lvlJc w:val="left"/>
+      <w:pPr>
+        <w:ind w:left="4680" w:hanging="360"/>
+      </w:pPr>
+      <w:rPr>
+        <w:rFonts w:ascii="Symbol" w:hAnsi="Symbol" w:hint="default"/>
+      </w:rPr>
+    </w:lvl>
+    <w:lvl w:ilvl="7" w:tplc="080A0003" w:tentative="1">
+      <w:start w:val="1"/>
+      <w:numFmt w:val="bullet"/>
+      <w:lvlText w:val="o"/>
+      <w:lvlJc w:val="left"/>
+      <w:pPr>
+        <w:ind w:left="5400" w:hanging="360"/>
+      </w:pPr>
+      <w:rPr>
+        <w:rFonts w:ascii="Courier New" w:hAnsi="Courier New" w:cs="Courier New" w:hint="default"/>
+      </w:rPr>
+    </w:lvl>
+    <w:lvl w:ilvl="8" w:tplc="080A0005" w:tentative="1">
+      <w:start w:val="1"/>
+      <w:numFmt w:val="bullet"/>
+      <w:lvlText w:val=""/>
+      <w:lvlJc w:val="left"/>
+      <w:pPr>
+        <w:ind w:left="6120" w:hanging="360"/>
+      </w:pPr>
+      <w:rPr>
+        <w:rFonts w:ascii="Wingdings" w:hAnsi="Wingdings" w:hint="default"/>
+      </w:rPr>
+    </w:lvl>
+  </w:abstractNum>
+  <w:abstractNum w:abstractNumId="1" w15:restartNumberingAfterBreak="0">
     <w:nsid w:val="178C7BAD"/>
     <w:multiLevelType w:val="hybridMultilevel"/>
     <w:tmpl w:val="DF2C4B64"/>
@@ -3065,7 +3545,7 @@
       </w:rPr>
     </w:lvl>
   </w:abstractNum>
-  <w:abstractNum w:abstractNumId="1" w15:restartNumberingAfterBreak="0">
+  <w:abstractNum w:abstractNumId="2" w15:restartNumberingAfterBreak="0">
     <w:nsid w:val="28EE68B5"/>
     <w:multiLevelType w:val="hybridMultilevel"/>
     <w:tmpl w:val="F82C4AF0"/>
@@ -3178,7 +3658,7 @@
       </w:rPr>
     </w:lvl>
   </w:abstractNum>
-  <w:abstractNum w:abstractNumId="2" w15:restartNumberingAfterBreak="0">
+  <w:abstractNum w:abstractNumId="3" w15:restartNumberingAfterBreak="0">
     <w:nsid w:val="46491427"/>
     <w:multiLevelType w:val="hybridMultilevel"/>
     <w:tmpl w:val="83A8590E"/>
@@ -3291,7 +3771,120 @@
       </w:rPr>
     </w:lvl>
   </w:abstractNum>
-  <w:abstractNum w:abstractNumId="3" w15:restartNumberingAfterBreak="0">
+  <w:abstractNum w:abstractNumId="4" w15:restartNumberingAfterBreak="0">
+    <w:nsid w:val="48563E97"/>
+    <w:multiLevelType w:val="hybridMultilevel"/>
+    <w:tmpl w:val="CD66604E"/>
+    <w:lvl w:ilvl="0" w:tplc="080A0001">
+      <w:start w:val="1"/>
+      <w:numFmt w:val="bullet"/>
+      <w:lvlText w:val=""/>
+      <w:lvlJc w:val="left"/>
+      <w:pPr>
+        <w:ind w:left="360" w:hanging="360"/>
+      </w:pPr>
+      <w:rPr>
+        <w:rFonts w:ascii="Symbol" w:hAnsi="Symbol" w:hint="default"/>
+      </w:rPr>
+    </w:lvl>
+    <w:lvl w:ilvl="1" w:tplc="080A0003" w:tentative="1">
+      <w:start w:val="1"/>
+      <w:numFmt w:val="bullet"/>
+      <w:lvlText w:val="o"/>
+      <w:lvlJc w:val="left"/>
+      <w:pPr>
+        <w:ind w:left="1080" w:hanging="360"/>
+      </w:pPr>
+      <w:rPr>
+        <w:rFonts w:ascii="Courier New" w:hAnsi="Courier New" w:cs="Courier New" w:hint="default"/>
+      </w:rPr>
+    </w:lvl>
+    <w:lvl w:ilvl="2" w:tplc="080A0005" w:tentative="1">
+      <w:start w:val="1"/>
+      <w:numFmt w:val="bullet"/>
+      <w:lvlText w:val=""/>
+      <w:lvlJc w:val="left"/>
+      <w:pPr>
+        <w:ind w:left="1800" w:hanging="360"/>
+      </w:pPr>
+      <w:rPr>
+        <w:rFonts w:ascii="Wingdings" w:hAnsi="Wingdings" w:hint="default"/>
+      </w:rPr>
+    </w:lvl>
+    <w:lvl w:ilvl="3" w:tplc="080A0001" w:tentative="1">
+      <w:start w:val="1"/>
+      <w:numFmt w:val="bullet"/>
+      <w:lvlText w:val=""/>
+      <w:lvlJc w:val="left"/>
+      <w:pPr>
+        <w:ind w:left="2520" w:hanging="360"/>
+      </w:pPr>
+      <w:rPr>
+        <w:rFonts w:ascii="Symbol" w:hAnsi="Symbol" w:hint="default"/>
+      </w:rPr>
+    </w:lvl>
+    <w:lvl w:ilvl="4" w:tplc="080A0003" w:tentative="1">
+      <w:start w:val="1"/>
+      <w:numFmt w:val="bullet"/>
+      <w:lvlText w:val="o"/>
+      <w:lvlJc w:val="left"/>
+      <w:pPr>
+        <w:ind w:left="3240" w:hanging="360"/>
+      </w:pPr>
+      <w:rPr>
+        <w:rFonts w:ascii="Courier New" w:hAnsi="Courier New" w:cs="Courier New" w:hint="default"/>
+      </w:rPr>
+    </w:lvl>
+    <w:lvl w:ilvl="5" w:tplc="080A0005" w:tentative="1">
+      <w:start w:val="1"/>
+      <w:numFmt w:val="bullet"/>
+      <w:lvlText w:val=""/>
+      <w:lvlJc w:val="left"/>
+      <w:pPr>
+        <w:ind w:left="3960" w:hanging="360"/>
+      </w:pPr>
+      <w:rPr>
+        <w:rFonts w:ascii="Wingdings" w:hAnsi="Wingdings" w:hint="default"/>
+      </w:rPr>
+    </w:lvl>
+    <w:lvl w:ilvl="6" w:tplc="080A0001" w:tentative="1">
+      <w:start w:val="1"/>
+      <w:numFmt w:val="bullet"/>
+      <w:lvlText w:val=""/>
+      <w:lvlJc w:val="left"/>
+      <w:pPr>
+        <w:ind w:left="4680" w:hanging="360"/>
+      </w:pPr>
+      <w:rPr>
+        <w:rFonts w:ascii="Symbol" w:hAnsi="Symbol" w:hint="default"/>
+      </w:rPr>
+    </w:lvl>
+    <w:lvl w:ilvl="7" w:tplc="080A0003" w:tentative="1">
+      <w:start w:val="1"/>
+      <w:numFmt w:val="bullet"/>
+      <w:lvlText w:val="o"/>
+      <w:lvlJc w:val="left"/>
+      <w:pPr>
+        <w:ind w:left="5400" w:hanging="360"/>
+      </w:pPr>
+      <w:rPr>
+        <w:rFonts w:ascii="Courier New" w:hAnsi="Courier New" w:cs="Courier New" w:hint="default"/>
+      </w:rPr>
+    </w:lvl>
+    <w:lvl w:ilvl="8" w:tplc="080A0005" w:tentative="1">
+      <w:start w:val="1"/>
+      <w:numFmt w:val="bullet"/>
+      <w:lvlText w:val=""/>
+      <w:lvlJc w:val="left"/>
+      <w:pPr>
+        <w:ind w:left="6120" w:hanging="360"/>
+      </w:pPr>
+      <w:rPr>
+        <w:rFonts w:ascii="Wingdings" w:hAnsi="Wingdings" w:hint="default"/>
+      </w:rPr>
+    </w:lvl>
+  </w:abstractNum>
+  <w:abstractNum w:abstractNumId="5" w15:restartNumberingAfterBreak="0">
     <w:nsid w:val="4A670CBA"/>
     <w:multiLevelType w:val="hybridMultilevel"/>
     <w:tmpl w:val="E8464970"/>
@@ -3404,7 +3997,7 @@
       </w:rPr>
     </w:lvl>
   </w:abstractNum>
-  <w:abstractNum w:abstractNumId="4" w15:restartNumberingAfterBreak="0">
+  <w:abstractNum w:abstractNumId="6" w15:restartNumberingAfterBreak="0">
     <w:nsid w:val="5C6A1C1C"/>
     <w:multiLevelType w:val="hybridMultilevel"/>
     <w:tmpl w:val="1D803D4C"/>
@@ -3517,7 +4110,7 @@
       </w:rPr>
     </w:lvl>
   </w:abstractNum>
-  <w:abstractNum w:abstractNumId="5" w15:restartNumberingAfterBreak="0">
+  <w:abstractNum w:abstractNumId="7" w15:restartNumberingAfterBreak="0">
     <w:nsid w:val="7269638F"/>
     <w:multiLevelType w:val="hybridMultilevel"/>
     <w:tmpl w:val="A8A08BF2"/>
@@ -3630,23 +4223,145 @@
       </w:rPr>
     </w:lvl>
   </w:abstractNum>
+  <w:abstractNum w:abstractNumId="8" w15:restartNumberingAfterBreak="0">
+    <w:nsid w:val="79131792"/>
+    <w:multiLevelType w:val="hybridMultilevel"/>
+    <w:tmpl w:val="E5EE9466"/>
+    <w:lvl w:ilvl="0" w:tplc="080A0001">
+      <w:start w:val="1"/>
+      <w:numFmt w:val="bullet"/>
+      <w:lvlText w:val=""/>
+      <w:lvlJc w:val="left"/>
+      <w:pPr>
+        <w:ind w:left="360" w:hanging="360"/>
+      </w:pPr>
+      <w:rPr>
+        <w:rFonts w:ascii="Symbol" w:hAnsi="Symbol" w:hint="default"/>
+      </w:rPr>
+    </w:lvl>
+    <w:lvl w:ilvl="1" w:tplc="080A0003" w:tentative="1">
+      <w:start w:val="1"/>
+      <w:numFmt w:val="bullet"/>
+      <w:lvlText w:val="o"/>
+      <w:lvlJc w:val="left"/>
+      <w:pPr>
+        <w:ind w:left="1080" w:hanging="360"/>
+      </w:pPr>
+      <w:rPr>
+        <w:rFonts w:ascii="Courier New" w:hAnsi="Courier New" w:cs="Courier New" w:hint="default"/>
+      </w:rPr>
+    </w:lvl>
+    <w:lvl w:ilvl="2" w:tplc="080A0005" w:tentative="1">
+      <w:start w:val="1"/>
+      <w:numFmt w:val="bullet"/>
+      <w:lvlText w:val=""/>
+      <w:lvlJc w:val="left"/>
+      <w:pPr>
+        <w:ind w:left="1800" w:hanging="360"/>
+      </w:pPr>
+      <w:rPr>
+        <w:rFonts w:ascii="Wingdings" w:hAnsi="Wingdings" w:hint="default"/>
+      </w:rPr>
+    </w:lvl>
+    <w:lvl w:ilvl="3" w:tplc="080A0001" w:tentative="1">
+      <w:start w:val="1"/>
+      <w:numFmt w:val="bullet"/>
+      <w:lvlText w:val=""/>
+      <w:lvlJc w:val="left"/>
+      <w:pPr>
+        <w:ind w:left="2520" w:hanging="360"/>
+      </w:pPr>
+      <w:rPr>
+        <w:rFonts w:ascii="Symbol" w:hAnsi="Symbol" w:hint="default"/>
+      </w:rPr>
+    </w:lvl>
+    <w:lvl w:ilvl="4" w:tplc="080A0003" w:tentative="1">
+      <w:start w:val="1"/>
+      <w:numFmt w:val="bullet"/>
+      <w:lvlText w:val="o"/>
+      <w:lvlJc w:val="left"/>
+      <w:pPr>
+        <w:ind w:left="3240" w:hanging="360"/>
+      </w:pPr>
+      <w:rPr>
+        <w:rFonts w:ascii="Courier New" w:hAnsi="Courier New" w:cs="Courier New" w:hint="default"/>
+      </w:rPr>
+    </w:lvl>
+    <w:lvl w:ilvl="5" w:tplc="080A0005" w:tentative="1">
+      <w:start w:val="1"/>
+      <w:numFmt w:val="bullet"/>
+      <w:lvlText w:val=""/>
+      <w:lvlJc w:val="left"/>
+      <w:pPr>
+        <w:ind w:left="3960" w:hanging="360"/>
+      </w:pPr>
+      <w:rPr>
+        <w:rFonts w:ascii="Wingdings" w:hAnsi="Wingdings" w:hint="default"/>
+      </w:rPr>
+    </w:lvl>
+    <w:lvl w:ilvl="6" w:tplc="080A0001" w:tentative="1">
+      <w:start w:val="1"/>
+      <w:numFmt w:val="bullet"/>
+      <w:lvlText w:val=""/>
+      <w:lvlJc w:val="left"/>
+      <w:pPr>
+        <w:ind w:left="4680" w:hanging="360"/>
+      </w:pPr>
+      <w:rPr>
+        <w:rFonts w:ascii="Symbol" w:hAnsi="Symbol" w:hint="default"/>
+      </w:rPr>
+    </w:lvl>
+    <w:lvl w:ilvl="7" w:tplc="080A0003" w:tentative="1">
+      <w:start w:val="1"/>
+      <w:numFmt w:val="bullet"/>
+      <w:lvlText w:val="o"/>
+      <w:lvlJc w:val="left"/>
+      <w:pPr>
+        <w:ind w:left="5400" w:hanging="360"/>
+      </w:pPr>
+      <w:rPr>
+        <w:rFonts w:ascii="Courier New" w:hAnsi="Courier New" w:cs="Courier New" w:hint="default"/>
+      </w:rPr>
+    </w:lvl>
+    <w:lvl w:ilvl="8" w:tplc="080A0005" w:tentative="1">
+      <w:start w:val="1"/>
+      <w:numFmt w:val="bullet"/>
+      <w:lvlText w:val=""/>
+      <w:lvlJc w:val="left"/>
+      <w:pPr>
+        <w:ind w:left="6120" w:hanging="360"/>
+      </w:pPr>
+      <w:rPr>
+        <w:rFonts w:ascii="Wingdings" w:hAnsi="Wingdings" w:hint="default"/>
+      </w:rPr>
+    </w:lvl>
+  </w:abstractNum>
   <w:num w:numId="1">
-    <w:abstractNumId w:val="0"/>
+    <w:abstractNumId w:val="1"/>
   </w:num>
   <w:num w:numId="2">
+    <w:abstractNumId w:val="5"/>
+  </w:num>
+  <w:num w:numId="3">
+    <w:abstractNumId w:val="6"/>
+  </w:num>
+  <w:num w:numId="4">
     <w:abstractNumId w:val="3"/>
   </w:num>
-  <w:num w:numId="3">
+  <w:num w:numId="5">
+    <w:abstractNumId w:val="7"/>
+  </w:num>
+  <w:num w:numId="6">
+    <w:abstractNumId w:val="2"/>
+  </w:num>
+  <w:num w:numId="7">
     <w:abstractNumId w:val="4"/>
   </w:num>
-  <w:num w:numId="4">
-    <w:abstractNumId w:val="2"/>
+  <w:num w:numId="8">
+    <w:abstractNumId w:val="8"/>
   </w:num>
-  <w:num w:numId="5">
-    <w:abstractNumId w:val="5"/>
-  </w:num>
-  <w:num w:numId="6">
-    <w:abstractNumId w:val="1"/>
+  <w:num w:numId="9">
+    <w:abstractNumId w:val="0"/>
   </w:num>
 </w:numbering>
 </file>
@@ -4317,6 +5032,19 @@
       <w:szCs w:val="24"/>
     </w:rPr>
   </w:style>
+  <w:style w:type="paragraph" w:styleId="TDC3">
+    <w:name w:val="toc 3"/>
+    <w:basedOn w:val="Normal"/>
+    <w:next w:val="Normal"/>
+    <w:autoRedefine/>
+    <w:uiPriority w:val="39"/>
+    <w:unhideWhenUsed/>
+    <w:rsid w:val="00A66BB3"/>
+    <w:pPr>
+      <w:spacing w:after="100"/>
+      <w:ind w:left="480"/>
+    </w:pPr>
+  </w:style>
 </w:styles>
 </file>
 
@@ -4616,11 +5344,73 @@
 </file>
 
 <file path=customXml/item1.xml><?xml version="1.0" encoding="utf-8"?>
-<b:Sources xmlns:b="http://schemas.openxmlformats.org/officeDocument/2006/bibliography" xmlns="http://schemas.openxmlformats.org/officeDocument/2006/bibliography" SelectedStyle="\APASixthEditionOfficeOnline.xsl" StyleName="APA" Version="6"/>
+<b:Sources xmlns:b="http://schemas.openxmlformats.org/officeDocument/2006/bibliography" xmlns="http://schemas.openxmlformats.org/officeDocument/2006/bibliography" SelectedStyle="\APASixthEditionOfficeOnline.xsl" StyleName="APA" Version="6">
+  <b:Source>
+    <b:Tag>Alv20</b:Tag>
+    <b:SourceType>InternetSite</b:SourceType>
+    <b:Guid>{302D054D-25FB-4481-9393-0E953454109D}</b:Guid>
+    <b:Author>
+      <b:Author>
+        <b:NameList>
+          <b:Person>
+            <b:Last>Alvarez Corredera</b:Last>
+            <b:First>Pablo</b:First>
+          </b:Person>
+        </b:NameList>
+      </b:Author>
+    </b:Author>
+    <b:Title>ciberninjas</b:Title>
+    <b:InternetSiteTitle>ciberninjas</b:InternetSiteTitle>
+    <b:Year>2020</b:Year>
+    <b:Month>Mayo</b:Month>
+    <b:Day>22</b:Day>
+    <b:URL>https://ciberninjas.com/jenkins/</b:URL>
+    <b:RefOrder>2</b:RefOrder>
+  </b:Source>
+  <b:Source>
+    <b:Tag>Gar14</b:Tag>
+    <b:SourceType>InternetSite</b:SourceType>
+    <b:Guid>{D0E3ED78-FEA0-499C-A6CF-88837534A773}</b:Guid>
+    <b:Author>
+      <b:Author>
+        <b:NameList>
+          <b:Person>
+            <b:Last>Garzas</b:Last>
+            <b:First>Javier</b:First>
+          </b:Person>
+        </b:NameList>
+      </b:Author>
+    </b:Author>
+    <b:Title>JavierGarzas</b:Title>
+    <b:InternetSiteTitle>JavierGarzas</b:InternetSiteTitle>
+    <b:Year>2014</b:Year>
+    <b:Month>Mayo</b:Month>
+    <b:Day>9</b:Day>
+    <b:URL>https://www.javiergarzas.com/2014/05/jenkins.html</b:URL>
+    <b:RefOrder>3</b:RefOrder>
+  </b:Source>
+  <b:Source>
+    <b:Tag>Ama20</b:Tag>
+    <b:SourceType>InternetSite</b:SourceType>
+    <b:Guid>{E7D73220-9E79-4FC0-8CF3-6D2041818243}</b:Guid>
+    <b:Author>
+      <b:Author>
+        <b:Corporate>Amazon Web Services</b:Corporate>
+      </b:Author>
+    </b:Author>
+    <b:Title>aws.amazon</b:Title>
+    <b:InternetSiteTitle>aws.amazon</b:InternetSiteTitle>
+    <b:Year>2020</b:Year>
+    <b:Month>Noviembre</b:Month>
+    <b:Day>23</b:Day>
+    <b:URL>https://aws.amazon.com/es/devops/continuous-integration/</b:URL>
+    <b:RefOrder>1</b:RefOrder>
+  </b:Source>
+</b:Sources>
 </file>
 
 <file path=customXml/itemProps1.xml><?xml version="1.0" encoding="utf-8"?>
-<ds:datastoreItem xmlns:ds="http://schemas.openxmlformats.org/officeDocument/2006/customXml" ds:itemID="{02C6A842-1DF8-418C-B131-08B162F8AE27}">
+<ds:datastoreItem xmlns:ds="http://schemas.openxmlformats.org/officeDocument/2006/customXml" ds:itemID="{4E70B720-672C-4B93-94F5-4481CEC105DE}">
   <ds:schemaRefs>
     <ds:schemaRef ds:uri="http://schemas.openxmlformats.org/officeDocument/2006/bibliography"/>
   </ds:schemaRefs>

</xml_diff>

<commit_message>
añadiendo las demas herramientas (Falta descrpcion)
</commit_message>
<xml_diff>
--- a/Documento de Residencia.docx
+++ b/Documento de Residencia.docx
@@ -7,7 +7,7 @@
         <w:pStyle w:val="Ttulo1"/>
         <w:spacing w:line="360" w:lineRule="auto"/>
       </w:pPr>
-      <w:bookmarkStart w:id="0" w:name="_Toc57062479"/>
+      <w:bookmarkStart w:id="0" w:name="_Toc57156953"/>
       <w:r>
         <w:t>Capítulo I: Preliminares</w:t>
       </w:r>
@@ -18,7 +18,7 @@
         <w:pStyle w:val="Ttulo2"/>
         <w:spacing w:line="360" w:lineRule="auto"/>
       </w:pPr>
-      <w:bookmarkStart w:id="1" w:name="_Toc57062480"/>
+      <w:bookmarkStart w:id="1" w:name="_Toc57156954"/>
       <w:r>
         <w:t>Portada</w:t>
       </w:r>
@@ -191,7 +191,7 @@
         <w:pStyle w:val="Ttulo2"/>
         <w:spacing w:line="360" w:lineRule="auto"/>
       </w:pPr>
-      <w:bookmarkStart w:id="2" w:name="_Toc57062481"/>
+      <w:bookmarkStart w:id="2" w:name="_Toc57156955"/>
       <w:r>
         <w:lastRenderedPageBreak/>
         <w:t>Agradecimientos</w:t>
@@ -212,7 +212,7 @@
         <w:pStyle w:val="Ttulo2"/>
         <w:spacing w:line="360" w:lineRule="auto"/>
       </w:pPr>
-      <w:bookmarkStart w:id="3" w:name="_Toc57062482"/>
+      <w:bookmarkStart w:id="3" w:name="_Toc57156956"/>
       <w:r>
         <w:lastRenderedPageBreak/>
         <w:t>Resumen</w:t>
@@ -233,7 +233,7 @@
         <w:pStyle w:val="Ttulo2"/>
         <w:spacing w:line="360" w:lineRule="auto"/>
       </w:pPr>
-      <w:bookmarkStart w:id="4" w:name="_Toc57062483"/>
+      <w:bookmarkStart w:id="4" w:name="_Toc57156957"/>
       <w:r>
         <w:lastRenderedPageBreak/>
         <w:t>Índice</w:t>
@@ -294,7 +294,7 @@
           <w:r>
             <w:fldChar w:fldCharType="separate"/>
           </w:r>
-          <w:hyperlink w:anchor="_Toc57062479" w:history="1">
+          <w:hyperlink w:anchor="_Toc57156953" w:history="1">
             <w:r>
               <w:rPr>
                 <w:rStyle w:val="Hipervnculo"/>
@@ -317,7 +317,7 @@
               <w:rPr>
                 <w:webHidden/>
               </w:rPr>
-              <w:instrText xml:space="preserve"> PAGEREF _Toc57062479 \h </w:instrText>
+              <w:instrText xml:space="preserve"> PAGEREF _Toc57156953 \h </w:instrText>
             </w:r>
             <w:r>
               <w:rPr>
@@ -357,7 +357,7 @@
               <w:lang w:eastAsia="es-MX"/>
             </w:rPr>
           </w:pPr>
-          <w:hyperlink w:anchor="_Toc57062480" w:history="1">
+          <w:hyperlink w:anchor="_Toc57156954" w:history="1">
             <w:r>
               <w:rPr>
                 <w:rStyle w:val="Hipervnculo"/>
@@ -384,7 +384,7 @@
                 <w:noProof/>
                 <w:webHidden/>
               </w:rPr>
-              <w:instrText xml:space="preserve"> PAGEREF _Toc57062480 \h </w:instrText>
+              <w:instrText xml:space="preserve"> PAGEREF _Toc57156954 \h </w:instrText>
             </w:r>
             <w:r>
               <w:rPr>
@@ -428,7 +428,7 @@
               <w:lang w:eastAsia="es-MX"/>
             </w:rPr>
           </w:pPr>
-          <w:hyperlink w:anchor="_Toc57062481" w:history="1">
+          <w:hyperlink w:anchor="_Toc57156955" w:history="1">
             <w:r>
               <w:rPr>
                 <w:rStyle w:val="Hipervnculo"/>
@@ -455,7 +455,7 @@
                 <w:noProof/>
                 <w:webHidden/>
               </w:rPr>
-              <w:instrText xml:space="preserve"> PAGEREF _Toc57062481 \h </w:instrText>
+              <w:instrText xml:space="preserve"> PAGEREF _Toc57156955 \h </w:instrText>
             </w:r>
             <w:r>
               <w:rPr>
@@ -499,7 +499,7 @@
               <w:lang w:eastAsia="es-MX"/>
             </w:rPr>
           </w:pPr>
-          <w:hyperlink w:anchor="_Toc57062482" w:history="1">
+          <w:hyperlink w:anchor="_Toc57156956" w:history="1">
             <w:r>
               <w:rPr>
                 <w:rStyle w:val="Hipervnculo"/>
@@ -526,7 +526,7 @@
                 <w:noProof/>
                 <w:webHidden/>
               </w:rPr>
-              <w:instrText xml:space="preserve"> PAGEREF _Toc57062482 \h </w:instrText>
+              <w:instrText xml:space="preserve"> PAGEREF _Toc57156956 \h </w:instrText>
             </w:r>
             <w:r>
               <w:rPr>
@@ -570,7 +570,7 @@
               <w:lang w:eastAsia="es-MX"/>
             </w:rPr>
           </w:pPr>
-          <w:hyperlink w:anchor="_Toc57062483" w:history="1">
+          <w:hyperlink w:anchor="_Toc57156957" w:history="1">
             <w:r>
               <w:rPr>
                 <w:rStyle w:val="Hipervnculo"/>
@@ -597,7 +597,7 @@
                 <w:noProof/>
                 <w:webHidden/>
               </w:rPr>
-              <w:instrText xml:space="preserve"> PAGEREF _Toc57062483 \h </w:instrText>
+              <w:instrText xml:space="preserve"> PAGEREF _Toc57156957 \h </w:instrText>
             </w:r>
             <w:r>
               <w:rPr>
@@ -639,7 +639,7 @@
               <w:lang w:eastAsia="es-MX"/>
             </w:rPr>
           </w:pPr>
-          <w:hyperlink w:anchor="_Toc57062484" w:history="1">
+          <w:hyperlink w:anchor="_Toc57156958" w:history="1">
             <w:r>
               <w:rPr>
                 <w:rStyle w:val="Hipervnculo"/>
@@ -662,7 +662,7 @@
               <w:rPr>
                 <w:webHidden/>
               </w:rPr>
-              <w:instrText xml:space="preserve"> PAGEREF _Toc57062484 \h </w:instrText>
+              <w:instrText xml:space="preserve"> PAGEREF _Toc57156958 \h </w:instrText>
             </w:r>
             <w:r>
               <w:rPr>
@@ -679,7 +679,7 @@
               <w:rPr>
                 <w:webHidden/>
               </w:rPr>
-              <w:t>5</w:t>
+              <w:t>6</w:t>
             </w:r>
             <w:r>
               <w:rPr>
@@ -702,7 +702,7 @@
               <w:lang w:eastAsia="es-MX"/>
             </w:rPr>
           </w:pPr>
-          <w:hyperlink w:anchor="_Toc57062485" w:history="1">
+          <w:hyperlink w:anchor="_Toc57156959" w:history="1">
             <w:r>
               <w:rPr>
                 <w:rStyle w:val="Hipervnculo"/>
@@ -729,7 +729,7 @@
                 <w:noProof/>
                 <w:webHidden/>
               </w:rPr>
-              <w:instrText xml:space="preserve"> PAGEREF _Toc57062485 \h </w:instrText>
+              <w:instrText xml:space="preserve"> PAGEREF _Toc57156959 \h </w:instrText>
             </w:r>
             <w:r>
               <w:rPr>
@@ -749,7 +749,7 @@
                 <w:noProof/>
                 <w:webHidden/>
               </w:rPr>
-              <w:t>5</w:t>
+              <w:t>6</w:t>
             </w:r>
             <w:r>
               <w:rPr>
@@ -773,7 +773,7 @@
               <w:lang w:eastAsia="es-MX"/>
             </w:rPr>
           </w:pPr>
-          <w:hyperlink w:anchor="_Toc57062486" w:history="1">
+          <w:hyperlink w:anchor="_Toc57156960" w:history="1">
             <w:r>
               <w:rPr>
                 <w:rStyle w:val="Hipervnculo"/>
@@ -800,7 +800,7 @@
                 <w:noProof/>
                 <w:webHidden/>
               </w:rPr>
-              <w:instrText xml:space="preserve"> PAGEREF _Toc57062486 \h </w:instrText>
+              <w:instrText xml:space="preserve"> PAGEREF _Toc57156960 \h </w:instrText>
             </w:r>
             <w:r>
               <w:rPr>
@@ -820,7 +820,7 @@
                 <w:noProof/>
                 <w:webHidden/>
               </w:rPr>
-              <w:t>6</w:t>
+              <w:t>7</w:t>
             </w:r>
             <w:r>
               <w:rPr>
@@ -844,7 +844,7 @@
               <w:lang w:eastAsia="es-MX"/>
             </w:rPr>
           </w:pPr>
-          <w:hyperlink w:anchor="_Toc57062487" w:history="1">
+          <w:hyperlink w:anchor="_Toc57156961" w:history="1">
             <w:r>
               <w:rPr>
                 <w:rStyle w:val="Hipervnculo"/>
@@ -871,7 +871,7 @@
                 <w:noProof/>
                 <w:webHidden/>
               </w:rPr>
-              <w:instrText xml:space="preserve"> PAGEREF _Toc57062487 \h </w:instrText>
+              <w:instrText xml:space="preserve"> PAGEREF _Toc57156961 \h </w:instrText>
             </w:r>
             <w:r>
               <w:rPr>
@@ -891,7 +891,7 @@
                 <w:noProof/>
                 <w:webHidden/>
               </w:rPr>
-              <w:t>7</w:t>
+              <w:t>8</w:t>
             </w:r>
             <w:r>
               <w:rPr>
@@ -915,7 +915,7 @@
               <w:lang w:eastAsia="es-MX"/>
             </w:rPr>
           </w:pPr>
-          <w:hyperlink w:anchor="_Toc57062488" w:history="1">
+          <w:hyperlink w:anchor="_Toc57156962" w:history="1">
             <w:r>
               <w:rPr>
                 <w:rStyle w:val="Hipervnculo"/>
@@ -942,7 +942,7 @@
                 <w:noProof/>
                 <w:webHidden/>
               </w:rPr>
-              <w:instrText xml:space="preserve"> PAGEREF _Toc57062488 \h </w:instrText>
+              <w:instrText xml:space="preserve"> PAGEREF _Toc57156962 \h </w:instrText>
             </w:r>
             <w:r>
               <w:rPr>
@@ -962,7 +962,7 @@
                 <w:noProof/>
                 <w:webHidden/>
               </w:rPr>
-              <w:t>8</w:t>
+              <w:t>9</w:t>
             </w:r>
             <w:r>
               <w:rPr>
@@ -986,7 +986,7 @@
               <w:lang w:eastAsia="es-MX"/>
             </w:rPr>
           </w:pPr>
-          <w:hyperlink w:anchor="_Toc57062489" w:history="1">
+          <w:hyperlink w:anchor="_Toc57156963" w:history="1">
             <w:r>
               <w:rPr>
                 <w:rStyle w:val="Hipervnculo"/>
@@ -1013,7 +1013,7 @@
                 <w:noProof/>
                 <w:webHidden/>
               </w:rPr>
-              <w:instrText xml:space="preserve"> PAGEREF _Toc57062489 \h </w:instrText>
+              <w:instrText xml:space="preserve"> PAGEREF _Toc57156963 \h </w:instrText>
             </w:r>
             <w:r>
               <w:rPr>
@@ -1033,7 +1033,7 @@
                 <w:noProof/>
                 <w:webHidden/>
               </w:rPr>
-              <w:t>8</w:t>
+              <w:t>9</w:t>
             </w:r>
             <w:r>
               <w:rPr>
@@ -1057,7 +1057,7 @@
               <w:lang w:eastAsia="es-MX"/>
             </w:rPr>
           </w:pPr>
-          <w:hyperlink w:anchor="_Toc57062490" w:history="1">
+          <w:hyperlink w:anchor="_Toc57156964" w:history="1">
             <w:r>
               <w:rPr>
                 <w:rStyle w:val="Hipervnculo"/>
@@ -1084,7 +1084,7 @@
                 <w:noProof/>
                 <w:webHidden/>
               </w:rPr>
-              <w:instrText xml:space="preserve"> PAGEREF _Toc57062490 \h </w:instrText>
+              <w:instrText xml:space="preserve"> PAGEREF _Toc57156964 \h </w:instrText>
             </w:r>
             <w:r>
               <w:rPr>
@@ -1104,7 +1104,7 @@
                 <w:noProof/>
                 <w:webHidden/>
               </w:rPr>
-              <w:t>8</w:t>
+              <w:t>9</w:t>
             </w:r>
             <w:r>
               <w:rPr>
@@ -1128,7 +1128,7 @@
               <w:lang w:eastAsia="es-MX"/>
             </w:rPr>
           </w:pPr>
-          <w:hyperlink w:anchor="_Toc57062491" w:history="1">
+          <w:hyperlink w:anchor="_Toc57156965" w:history="1">
             <w:r>
               <w:rPr>
                 <w:rStyle w:val="Hipervnculo"/>
@@ -1155,7 +1155,7 @@
                 <w:noProof/>
                 <w:webHidden/>
               </w:rPr>
-              <w:instrText xml:space="preserve"> PAGEREF _Toc57062491 \h </w:instrText>
+              <w:instrText xml:space="preserve"> PAGEREF _Toc57156965 \h </w:instrText>
             </w:r>
             <w:r>
               <w:rPr>
@@ -1175,7 +1175,7 @@
                 <w:noProof/>
                 <w:webHidden/>
               </w:rPr>
-              <w:t>9</w:t>
+              <w:t>10</w:t>
             </w:r>
             <w:r>
               <w:rPr>
@@ -1197,7 +1197,7 @@
               <w:lang w:eastAsia="es-MX"/>
             </w:rPr>
           </w:pPr>
-          <w:hyperlink w:anchor="_Toc57062492" w:history="1">
+          <w:hyperlink w:anchor="_Toc57156966" w:history="1">
             <w:r>
               <w:rPr>
                 <w:rStyle w:val="Hipervnculo"/>
@@ -1220,7 +1220,7 @@
               <w:rPr>
                 <w:webHidden/>
               </w:rPr>
-              <w:instrText xml:space="preserve"> PAGEREF _Toc57062492 \h </w:instrText>
+              <w:instrText xml:space="preserve"> PAGEREF _Toc57156966 \h </w:instrText>
             </w:r>
             <w:r>
               <w:rPr>
@@ -1237,7 +1237,7 @@
               <w:rPr>
                 <w:webHidden/>
               </w:rPr>
-              <w:t>10</w:t>
+              <w:t>11</w:t>
             </w:r>
             <w:r>
               <w:rPr>
@@ -1260,7 +1260,7 @@
               <w:lang w:eastAsia="es-MX"/>
             </w:rPr>
           </w:pPr>
-          <w:hyperlink w:anchor="_Toc57062493" w:history="1">
+          <w:hyperlink w:anchor="_Toc57156967" w:history="1">
             <w:r>
               <w:rPr>
                 <w:rStyle w:val="Hipervnculo"/>
@@ -1287,7 +1287,7 @@
                 <w:noProof/>
                 <w:webHidden/>
               </w:rPr>
-              <w:instrText xml:space="preserve"> PAGEREF _Toc57062493 \h </w:instrText>
+              <w:instrText xml:space="preserve"> PAGEREF _Toc57156967 \h </w:instrText>
             </w:r>
             <w:r>
               <w:rPr>
@@ -1307,7 +1307,7 @@
                 <w:noProof/>
                 <w:webHidden/>
               </w:rPr>
-              <w:t>10</w:t>
+              <w:t>11</w:t>
             </w:r>
             <w:r>
               <w:rPr>
@@ -1322,43 +1322,139 @@
           <w:pPr>
             <w:pStyle w:val="TDC3"/>
             <w:tabs>
+              <w:tab w:val="left" w:pos="880"/>
               <w:tab w:val="right" w:leader="dot" w:pos="9111"/>
             </w:tabs>
             <w:rPr>
+              <w:rFonts w:asciiTheme="minorHAnsi" w:eastAsiaTheme="minorEastAsia" w:hAnsiTheme="minorHAnsi"/>
               <w:noProof/>
+              <w:sz w:val="22"/>
+              <w:lang w:eastAsia="es-MX"/>
             </w:rPr>
           </w:pPr>
-          <w:hyperlink w:anchor="_Toc57062494" w:history="1">
+          <w:hyperlink w:anchor="_Toc57156968" w:history="1">
             <w:r>
               <w:rPr>
                 <w:rStyle w:val="Hipervnculo"/>
-                <w:noProof/>
-              </w:rPr>
-              <w:t>Jen</w:t>
+                <w:rFonts w:ascii="Symbol" w:hAnsi="Symbol"/>
+                <w:noProof/>
+              </w:rPr>
+              <w:t></w:t>
+            </w:r>
+            <w:r>
+              <w:rPr>
+                <w:rFonts w:asciiTheme="minorHAnsi" w:eastAsiaTheme="minorEastAsia" w:hAnsiTheme="minorHAnsi"/>
+                <w:noProof/>
+                <w:sz w:val="22"/>
+                <w:lang w:eastAsia="es-MX"/>
+              </w:rPr>
+              <w:tab/>
             </w:r>
             <w:r>
               <w:rPr>
                 <w:rStyle w:val="Hipervnculo"/>
                 <w:noProof/>
               </w:rPr>
-              <w:t>k</w:t>
-            </w:r>
+              <w:t>Integración Continua</w:t>
+            </w:r>
+            <w:r>
+              <w:rPr>
+                <w:noProof/>
+                <w:webHidden/>
+              </w:rPr>
+              <w:tab/>
+            </w:r>
+            <w:r>
+              <w:rPr>
+                <w:noProof/>
+                <w:webHidden/>
+              </w:rPr>
+              <w:fldChar w:fldCharType="begin"/>
+            </w:r>
+            <w:r>
+              <w:rPr>
+                <w:noProof/>
+                <w:webHidden/>
+              </w:rPr>
+              <w:instrText xml:space="preserve"> PAGEREF _Toc57156968 \h </w:instrText>
+            </w:r>
+            <w:r>
+              <w:rPr>
+                <w:noProof/>
+                <w:webHidden/>
+              </w:rPr>
+            </w:r>
+            <w:r>
+              <w:rPr>
+                <w:noProof/>
+                <w:webHidden/>
+              </w:rPr>
+              <w:fldChar w:fldCharType="separate"/>
+            </w:r>
+            <w:r>
+              <w:rPr>
+                <w:noProof/>
+                <w:webHidden/>
+              </w:rPr>
+              <w:t>11</w:t>
+            </w:r>
+            <w:r>
+              <w:rPr>
+                <w:noProof/>
+                <w:webHidden/>
+              </w:rPr>
+              <w:fldChar w:fldCharType="end"/>
+            </w:r>
+          </w:hyperlink>
+        </w:p>
+        <w:p>
+          <w:pPr>
+            <w:pStyle w:val="TDC3"/>
+            <w:tabs>
+              <w:tab w:val="left" w:pos="880"/>
+              <w:tab w:val="right" w:leader="dot" w:pos="9111"/>
+            </w:tabs>
+            <w:rPr>
+              <w:rFonts w:asciiTheme="minorHAnsi" w:eastAsiaTheme="minorEastAsia" w:hAnsiTheme="minorHAnsi"/>
+              <w:noProof/>
+              <w:sz w:val="22"/>
+              <w:lang w:eastAsia="es-MX"/>
+            </w:rPr>
+          </w:pPr>
+          <w:hyperlink w:anchor="_Toc57156969" w:history="1">
             <w:r>
               <w:rPr>
                 <w:rStyle w:val="Hipervnculo"/>
-                <w:noProof/>
-              </w:rPr>
-              <w:t>ins</w:t>
-            </w:r>
-            <w:r>
-              <w:rPr>
-                <w:noProof/>
-                <w:webHidden/>
+                <w:rFonts w:ascii="Symbol" w:hAnsi="Symbol"/>
+                <w:noProof/>
+              </w:rPr>
+              <w:t></w:t>
+            </w:r>
+            <w:r>
+              <w:rPr>
+                <w:rFonts w:asciiTheme="minorHAnsi" w:eastAsiaTheme="minorEastAsia" w:hAnsiTheme="minorHAnsi"/>
+                <w:noProof/>
+                <w:sz w:val="22"/>
+                <w:lang w:eastAsia="es-MX"/>
               </w:rPr>
               <w:tab/>
             </w:r>
             <w:r>
               <w:rPr>
+                <w:rStyle w:val="Hipervnculo"/>
+                <w:noProof/>
+              </w:rPr>
+              <w:t>Jenkins</w:t>
+            </w:r>
+            <w:r>
+              <w:rPr>
+                <w:noProof/>
+                <w:webHidden/>
+              </w:rPr>
+              <w:tab/>
+            </w:r>
+            <w:r>
+              <w:rPr>
                 <w:noProof/>
                 <w:webHidden/>
               </w:rPr>
@@ -1369,7 +1465,7 @@
                 <w:noProof/>
                 <w:webHidden/>
               </w:rPr>
-              <w:instrText xml:space="preserve"> PAGEREF _Toc57062494 \h </w:instrText>
+              <w:instrText xml:space="preserve"> PAGEREF _Toc57156969 \h </w:instrText>
             </w:r>
             <w:r>
               <w:rPr>
@@ -1389,7 +1485,897 @@
                 <w:noProof/>
                 <w:webHidden/>
               </w:rPr>
-              <w:t>10</w:t>
+              <w:t>11</w:t>
+            </w:r>
+            <w:r>
+              <w:rPr>
+                <w:noProof/>
+                <w:webHidden/>
+              </w:rPr>
+              <w:fldChar w:fldCharType="end"/>
+            </w:r>
+          </w:hyperlink>
+        </w:p>
+        <w:p>
+          <w:pPr>
+            <w:pStyle w:val="TDC3"/>
+            <w:tabs>
+              <w:tab w:val="left" w:pos="880"/>
+              <w:tab w:val="right" w:leader="dot" w:pos="9111"/>
+            </w:tabs>
+            <w:rPr>
+              <w:rFonts w:asciiTheme="minorHAnsi" w:eastAsiaTheme="minorEastAsia" w:hAnsiTheme="minorHAnsi"/>
+              <w:noProof/>
+              <w:sz w:val="22"/>
+              <w:lang w:eastAsia="es-MX"/>
+            </w:rPr>
+          </w:pPr>
+          <w:hyperlink w:anchor="_Toc57156970" w:history="1">
+            <w:r>
+              <w:rPr>
+                <w:rStyle w:val="Hipervnculo"/>
+                <w:rFonts w:ascii="Symbol" w:hAnsi="Symbol"/>
+                <w:noProof/>
+              </w:rPr>
+              <w:t></w:t>
+            </w:r>
+            <w:r>
+              <w:rPr>
+                <w:rFonts w:asciiTheme="minorHAnsi" w:eastAsiaTheme="minorEastAsia" w:hAnsiTheme="minorHAnsi"/>
+                <w:noProof/>
+                <w:sz w:val="22"/>
+                <w:lang w:eastAsia="es-MX"/>
+              </w:rPr>
+              <w:tab/>
+            </w:r>
+            <w:r>
+              <w:rPr>
+                <w:rStyle w:val="Hipervnculo"/>
+                <w:noProof/>
+              </w:rPr>
+              <w:t>JavaScript</w:t>
+            </w:r>
+            <w:r>
+              <w:rPr>
+                <w:noProof/>
+                <w:webHidden/>
+              </w:rPr>
+              <w:tab/>
+            </w:r>
+            <w:r>
+              <w:rPr>
+                <w:noProof/>
+                <w:webHidden/>
+              </w:rPr>
+              <w:fldChar w:fldCharType="begin"/>
+            </w:r>
+            <w:r>
+              <w:rPr>
+                <w:noProof/>
+                <w:webHidden/>
+              </w:rPr>
+              <w:instrText xml:space="preserve"> PAGEREF _Toc57156970 \h </w:instrText>
+            </w:r>
+            <w:r>
+              <w:rPr>
+                <w:noProof/>
+                <w:webHidden/>
+              </w:rPr>
+            </w:r>
+            <w:r>
+              <w:rPr>
+                <w:noProof/>
+                <w:webHidden/>
+              </w:rPr>
+              <w:fldChar w:fldCharType="separate"/>
+            </w:r>
+            <w:r>
+              <w:rPr>
+                <w:noProof/>
+                <w:webHidden/>
+              </w:rPr>
+              <w:t>11</w:t>
+            </w:r>
+            <w:r>
+              <w:rPr>
+                <w:noProof/>
+                <w:webHidden/>
+              </w:rPr>
+              <w:fldChar w:fldCharType="end"/>
+            </w:r>
+          </w:hyperlink>
+        </w:p>
+        <w:p>
+          <w:pPr>
+            <w:pStyle w:val="TDC3"/>
+            <w:tabs>
+              <w:tab w:val="left" w:pos="880"/>
+              <w:tab w:val="right" w:leader="dot" w:pos="9111"/>
+            </w:tabs>
+            <w:rPr>
+              <w:rFonts w:asciiTheme="minorHAnsi" w:eastAsiaTheme="minorEastAsia" w:hAnsiTheme="minorHAnsi"/>
+              <w:noProof/>
+              <w:sz w:val="22"/>
+              <w:lang w:eastAsia="es-MX"/>
+            </w:rPr>
+          </w:pPr>
+          <w:hyperlink w:anchor="_Toc57156971" w:history="1">
+            <w:r>
+              <w:rPr>
+                <w:rStyle w:val="Hipervnculo"/>
+                <w:rFonts w:ascii="Symbol" w:hAnsi="Symbol"/>
+                <w:noProof/>
+              </w:rPr>
+              <w:t></w:t>
+            </w:r>
+            <w:r>
+              <w:rPr>
+                <w:rFonts w:asciiTheme="minorHAnsi" w:eastAsiaTheme="minorEastAsia" w:hAnsiTheme="minorHAnsi"/>
+                <w:noProof/>
+                <w:sz w:val="22"/>
+                <w:lang w:eastAsia="es-MX"/>
+              </w:rPr>
+              <w:tab/>
+            </w:r>
+            <w:r>
+              <w:rPr>
+                <w:rStyle w:val="Hipervnculo"/>
+                <w:noProof/>
+              </w:rPr>
+              <w:t>Mocha</w:t>
+            </w:r>
+            <w:r>
+              <w:rPr>
+                <w:noProof/>
+                <w:webHidden/>
+              </w:rPr>
+              <w:tab/>
+            </w:r>
+            <w:r>
+              <w:rPr>
+                <w:noProof/>
+                <w:webHidden/>
+              </w:rPr>
+              <w:fldChar w:fldCharType="begin"/>
+            </w:r>
+            <w:r>
+              <w:rPr>
+                <w:noProof/>
+                <w:webHidden/>
+              </w:rPr>
+              <w:instrText xml:space="preserve"> PAGEREF _Toc57156971 \h </w:instrText>
+            </w:r>
+            <w:r>
+              <w:rPr>
+                <w:noProof/>
+                <w:webHidden/>
+              </w:rPr>
+            </w:r>
+            <w:r>
+              <w:rPr>
+                <w:noProof/>
+                <w:webHidden/>
+              </w:rPr>
+              <w:fldChar w:fldCharType="separate"/>
+            </w:r>
+            <w:r>
+              <w:rPr>
+                <w:noProof/>
+                <w:webHidden/>
+              </w:rPr>
+              <w:t>12</w:t>
+            </w:r>
+            <w:r>
+              <w:rPr>
+                <w:noProof/>
+                <w:webHidden/>
+              </w:rPr>
+              <w:fldChar w:fldCharType="end"/>
+            </w:r>
+          </w:hyperlink>
+        </w:p>
+        <w:p>
+          <w:pPr>
+            <w:pStyle w:val="TDC3"/>
+            <w:tabs>
+              <w:tab w:val="left" w:pos="880"/>
+              <w:tab w:val="right" w:leader="dot" w:pos="9111"/>
+            </w:tabs>
+            <w:rPr>
+              <w:rFonts w:asciiTheme="minorHAnsi" w:eastAsiaTheme="minorEastAsia" w:hAnsiTheme="minorHAnsi"/>
+              <w:noProof/>
+              <w:sz w:val="22"/>
+              <w:lang w:eastAsia="es-MX"/>
+            </w:rPr>
+          </w:pPr>
+          <w:hyperlink w:anchor="_Toc57156972" w:history="1">
+            <w:r>
+              <w:rPr>
+                <w:rStyle w:val="Hipervnculo"/>
+                <w:rFonts w:ascii="Symbol" w:hAnsi="Symbol"/>
+                <w:noProof/>
+              </w:rPr>
+              <w:t></w:t>
+            </w:r>
+            <w:r>
+              <w:rPr>
+                <w:rFonts w:asciiTheme="minorHAnsi" w:eastAsiaTheme="minorEastAsia" w:hAnsiTheme="minorHAnsi"/>
+                <w:noProof/>
+                <w:sz w:val="22"/>
+                <w:lang w:eastAsia="es-MX"/>
+              </w:rPr>
+              <w:tab/>
+            </w:r>
+            <w:r>
+              <w:rPr>
+                <w:rStyle w:val="Hipervnculo"/>
+                <w:noProof/>
+              </w:rPr>
+              <w:t>Apiary</w:t>
+            </w:r>
+            <w:r>
+              <w:rPr>
+                <w:noProof/>
+                <w:webHidden/>
+              </w:rPr>
+              <w:tab/>
+            </w:r>
+            <w:r>
+              <w:rPr>
+                <w:noProof/>
+                <w:webHidden/>
+              </w:rPr>
+              <w:fldChar w:fldCharType="begin"/>
+            </w:r>
+            <w:r>
+              <w:rPr>
+                <w:noProof/>
+                <w:webHidden/>
+              </w:rPr>
+              <w:instrText xml:space="preserve"> PAGEREF _Toc57156972 \h </w:instrText>
+            </w:r>
+            <w:r>
+              <w:rPr>
+                <w:noProof/>
+                <w:webHidden/>
+              </w:rPr>
+            </w:r>
+            <w:r>
+              <w:rPr>
+                <w:noProof/>
+                <w:webHidden/>
+              </w:rPr>
+              <w:fldChar w:fldCharType="separate"/>
+            </w:r>
+            <w:r>
+              <w:rPr>
+                <w:noProof/>
+                <w:webHidden/>
+              </w:rPr>
+              <w:t>12</w:t>
+            </w:r>
+            <w:r>
+              <w:rPr>
+                <w:noProof/>
+                <w:webHidden/>
+              </w:rPr>
+              <w:fldChar w:fldCharType="end"/>
+            </w:r>
+          </w:hyperlink>
+        </w:p>
+        <w:p>
+          <w:pPr>
+            <w:pStyle w:val="TDC3"/>
+            <w:tabs>
+              <w:tab w:val="left" w:pos="880"/>
+              <w:tab w:val="right" w:leader="dot" w:pos="9111"/>
+            </w:tabs>
+            <w:rPr>
+              <w:rFonts w:asciiTheme="minorHAnsi" w:eastAsiaTheme="minorEastAsia" w:hAnsiTheme="minorHAnsi"/>
+              <w:noProof/>
+              <w:sz w:val="22"/>
+              <w:lang w:eastAsia="es-MX"/>
+            </w:rPr>
+          </w:pPr>
+          <w:hyperlink w:anchor="_Toc57156973" w:history="1">
+            <w:r>
+              <w:rPr>
+                <w:rStyle w:val="Hipervnculo"/>
+                <w:rFonts w:ascii="Symbol" w:hAnsi="Symbol"/>
+                <w:noProof/>
+              </w:rPr>
+              <w:t></w:t>
+            </w:r>
+            <w:r>
+              <w:rPr>
+                <w:rFonts w:asciiTheme="minorHAnsi" w:eastAsiaTheme="minorEastAsia" w:hAnsiTheme="minorHAnsi"/>
+                <w:noProof/>
+                <w:sz w:val="22"/>
+                <w:lang w:eastAsia="es-MX"/>
+              </w:rPr>
+              <w:tab/>
+            </w:r>
+            <w:r>
+              <w:rPr>
+                <w:rStyle w:val="Hipervnculo"/>
+                <w:noProof/>
+              </w:rPr>
+              <w:t>Dredd</w:t>
+            </w:r>
+            <w:r>
+              <w:rPr>
+                <w:noProof/>
+                <w:webHidden/>
+              </w:rPr>
+              <w:tab/>
+            </w:r>
+            <w:r>
+              <w:rPr>
+                <w:noProof/>
+                <w:webHidden/>
+              </w:rPr>
+              <w:fldChar w:fldCharType="begin"/>
+            </w:r>
+            <w:r>
+              <w:rPr>
+                <w:noProof/>
+                <w:webHidden/>
+              </w:rPr>
+              <w:instrText xml:space="preserve"> PAGEREF _Toc57156973 \h </w:instrText>
+            </w:r>
+            <w:r>
+              <w:rPr>
+                <w:noProof/>
+                <w:webHidden/>
+              </w:rPr>
+            </w:r>
+            <w:r>
+              <w:rPr>
+                <w:noProof/>
+                <w:webHidden/>
+              </w:rPr>
+              <w:fldChar w:fldCharType="separate"/>
+            </w:r>
+            <w:r>
+              <w:rPr>
+                <w:noProof/>
+                <w:webHidden/>
+              </w:rPr>
+              <w:t>12</w:t>
+            </w:r>
+            <w:r>
+              <w:rPr>
+                <w:noProof/>
+                <w:webHidden/>
+              </w:rPr>
+              <w:fldChar w:fldCharType="end"/>
+            </w:r>
+          </w:hyperlink>
+        </w:p>
+        <w:p>
+          <w:pPr>
+            <w:pStyle w:val="TDC3"/>
+            <w:tabs>
+              <w:tab w:val="left" w:pos="880"/>
+              <w:tab w:val="right" w:leader="dot" w:pos="9111"/>
+            </w:tabs>
+            <w:rPr>
+              <w:rFonts w:asciiTheme="minorHAnsi" w:eastAsiaTheme="minorEastAsia" w:hAnsiTheme="minorHAnsi"/>
+              <w:noProof/>
+              <w:sz w:val="22"/>
+              <w:lang w:eastAsia="es-MX"/>
+            </w:rPr>
+          </w:pPr>
+          <w:hyperlink w:anchor="_Toc57156974" w:history="1">
+            <w:r>
+              <w:rPr>
+                <w:rStyle w:val="Hipervnculo"/>
+                <w:rFonts w:ascii="Symbol" w:hAnsi="Symbol"/>
+                <w:noProof/>
+              </w:rPr>
+              <w:t></w:t>
+            </w:r>
+            <w:r>
+              <w:rPr>
+                <w:rFonts w:asciiTheme="minorHAnsi" w:eastAsiaTheme="minorEastAsia" w:hAnsiTheme="minorHAnsi"/>
+                <w:noProof/>
+                <w:sz w:val="22"/>
+                <w:lang w:eastAsia="es-MX"/>
+              </w:rPr>
+              <w:tab/>
+            </w:r>
+            <w:r>
+              <w:rPr>
+                <w:rStyle w:val="Hipervnculo"/>
+                <w:noProof/>
+              </w:rPr>
+              <w:t>Perl</w:t>
+            </w:r>
+            <w:r>
+              <w:rPr>
+                <w:noProof/>
+                <w:webHidden/>
+              </w:rPr>
+              <w:tab/>
+            </w:r>
+            <w:r>
+              <w:rPr>
+                <w:noProof/>
+                <w:webHidden/>
+              </w:rPr>
+              <w:fldChar w:fldCharType="begin"/>
+            </w:r>
+            <w:r>
+              <w:rPr>
+                <w:noProof/>
+                <w:webHidden/>
+              </w:rPr>
+              <w:instrText xml:space="preserve"> PAGEREF _Toc57156974 \h </w:instrText>
+            </w:r>
+            <w:r>
+              <w:rPr>
+                <w:noProof/>
+                <w:webHidden/>
+              </w:rPr>
+            </w:r>
+            <w:r>
+              <w:rPr>
+                <w:noProof/>
+                <w:webHidden/>
+              </w:rPr>
+              <w:fldChar w:fldCharType="separate"/>
+            </w:r>
+            <w:r>
+              <w:rPr>
+                <w:noProof/>
+                <w:webHidden/>
+              </w:rPr>
+              <w:t>12</w:t>
+            </w:r>
+            <w:r>
+              <w:rPr>
+                <w:noProof/>
+                <w:webHidden/>
+              </w:rPr>
+              <w:fldChar w:fldCharType="end"/>
+            </w:r>
+          </w:hyperlink>
+        </w:p>
+        <w:p>
+          <w:pPr>
+            <w:pStyle w:val="TDC3"/>
+            <w:tabs>
+              <w:tab w:val="left" w:pos="880"/>
+              <w:tab w:val="right" w:leader="dot" w:pos="9111"/>
+            </w:tabs>
+            <w:rPr>
+              <w:rFonts w:asciiTheme="minorHAnsi" w:eastAsiaTheme="minorEastAsia" w:hAnsiTheme="minorHAnsi"/>
+              <w:noProof/>
+              <w:sz w:val="22"/>
+              <w:lang w:eastAsia="es-MX"/>
+            </w:rPr>
+          </w:pPr>
+          <w:hyperlink w:anchor="_Toc57156975" w:history="1">
+            <w:r>
+              <w:rPr>
+                <w:rStyle w:val="Hipervnculo"/>
+                <w:rFonts w:ascii="Symbol" w:hAnsi="Symbol"/>
+                <w:noProof/>
+              </w:rPr>
+              <w:t></w:t>
+            </w:r>
+            <w:r>
+              <w:rPr>
+                <w:rFonts w:asciiTheme="minorHAnsi" w:eastAsiaTheme="minorEastAsia" w:hAnsiTheme="minorHAnsi"/>
+                <w:noProof/>
+                <w:sz w:val="22"/>
+                <w:lang w:eastAsia="es-MX"/>
+              </w:rPr>
+              <w:tab/>
+            </w:r>
+            <w:r>
+              <w:rPr>
+                <w:rStyle w:val="Hipervnculo"/>
+                <w:noProof/>
+              </w:rPr>
+              <w:t>Selenium</w:t>
+            </w:r>
+            <w:r>
+              <w:rPr>
+                <w:noProof/>
+                <w:webHidden/>
+              </w:rPr>
+              <w:tab/>
+            </w:r>
+            <w:r>
+              <w:rPr>
+                <w:noProof/>
+                <w:webHidden/>
+              </w:rPr>
+              <w:fldChar w:fldCharType="begin"/>
+            </w:r>
+            <w:r>
+              <w:rPr>
+                <w:noProof/>
+                <w:webHidden/>
+              </w:rPr>
+              <w:instrText xml:space="preserve"> PAGEREF _Toc57156975 \h </w:instrText>
+            </w:r>
+            <w:r>
+              <w:rPr>
+                <w:noProof/>
+                <w:webHidden/>
+              </w:rPr>
+            </w:r>
+            <w:r>
+              <w:rPr>
+                <w:noProof/>
+                <w:webHidden/>
+              </w:rPr>
+              <w:fldChar w:fldCharType="separate"/>
+            </w:r>
+            <w:r>
+              <w:rPr>
+                <w:noProof/>
+                <w:webHidden/>
+              </w:rPr>
+              <w:t>12</w:t>
+            </w:r>
+            <w:r>
+              <w:rPr>
+                <w:noProof/>
+                <w:webHidden/>
+              </w:rPr>
+              <w:fldChar w:fldCharType="end"/>
+            </w:r>
+          </w:hyperlink>
+        </w:p>
+        <w:p>
+          <w:pPr>
+            <w:pStyle w:val="TDC3"/>
+            <w:tabs>
+              <w:tab w:val="left" w:pos="880"/>
+              <w:tab w:val="right" w:leader="dot" w:pos="9111"/>
+            </w:tabs>
+            <w:rPr>
+              <w:rFonts w:asciiTheme="minorHAnsi" w:eastAsiaTheme="minorEastAsia" w:hAnsiTheme="minorHAnsi"/>
+              <w:noProof/>
+              <w:sz w:val="22"/>
+              <w:lang w:eastAsia="es-MX"/>
+            </w:rPr>
+          </w:pPr>
+          <w:hyperlink w:anchor="_Toc57156976" w:history="1">
+            <w:r>
+              <w:rPr>
+                <w:rStyle w:val="Hipervnculo"/>
+                <w:rFonts w:ascii="Symbol" w:hAnsi="Symbol"/>
+                <w:noProof/>
+              </w:rPr>
+              <w:t></w:t>
+            </w:r>
+            <w:r>
+              <w:rPr>
+                <w:rFonts w:asciiTheme="minorHAnsi" w:eastAsiaTheme="minorEastAsia" w:hAnsiTheme="minorHAnsi"/>
+                <w:noProof/>
+                <w:sz w:val="22"/>
+                <w:lang w:eastAsia="es-MX"/>
+              </w:rPr>
+              <w:tab/>
+            </w:r>
+            <w:r>
+              <w:rPr>
+                <w:rStyle w:val="Hipervnculo"/>
+                <w:noProof/>
+              </w:rPr>
+              <w:t>DynamoDB</w:t>
+            </w:r>
+            <w:r>
+              <w:rPr>
+                <w:noProof/>
+                <w:webHidden/>
+              </w:rPr>
+              <w:tab/>
+            </w:r>
+            <w:r>
+              <w:rPr>
+                <w:noProof/>
+                <w:webHidden/>
+              </w:rPr>
+              <w:fldChar w:fldCharType="begin"/>
+            </w:r>
+            <w:r>
+              <w:rPr>
+                <w:noProof/>
+                <w:webHidden/>
+              </w:rPr>
+              <w:instrText xml:space="preserve"> PAGEREF _Toc57156976 \h </w:instrText>
+            </w:r>
+            <w:r>
+              <w:rPr>
+                <w:noProof/>
+                <w:webHidden/>
+              </w:rPr>
+            </w:r>
+            <w:r>
+              <w:rPr>
+                <w:noProof/>
+                <w:webHidden/>
+              </w:rPr>
+              <w:fldChar w:fldCharType="separate"/>
+            </w:r>
+            <w:r>
+              <w:rPr>
+                <w:noProof/>
+                <w:webHidden/>
+              </w:rPr>
+              <w:t>12</w:t>
+            </w:r>
+            <w:r>
+              <w:rPr>
+                <w:noProof/>
+                <w:webHidden/>
+              </w:rPr>
+              <w:fldChar w:fldCharType="end"/>
+            </w:r>
+          </w:hyperlink>
+        </w:p>
+        <w:p>
+          <w:pPr>
+            <w:pStyle w:val="TDC3"/>
+            <w:tabs>
+              <w:tab w:val="left" w:pos="880"/>
+              <w:tab w:val="right" w:leader="dot" w:pos="9111"/>
+            </w:tabs>
+            <w:rPr>
+              <w:rFonts w:asciiTheme="minorHAnsi" w:eastAsiaTheme="minorEastAsia" w:hAnsiTheme="minorHAnsi"/>
+              <w:noProof/>
+              <w:sz w:val="22"/>
+              <w:lang w:eastAsia="es-MX"/>
+            </w:rPr>
+          </w:pPr>
+          <w:hyperlink w:anchor="_Toc57156977" w:history="1">
+            <w:r>
+              <w:rPr>
+                <w:rStyle w:val="Hipervnculo"/>
+                <w:rFonts w:ascii="Symbol" w:hAnsi="Symbol"/>
+                <w:noProof/>
+              </w:rPr>
+              <w:t></w:t>
+            </w:r>
+            <w:r>
+              <w:rPr>
+                <w:rFonts w:asciiTheme="minorHAnsi" w:eastAsiaTheme="minorEastAsia" w:hAnsiTheme="minorHAnsi"/>
+                <w:noProof/>
+                <w:sz w:val="22"/>
+                <w:lang w:eastAsia="es-MX"/>
+              </w:rPr>
+              <w:tab/>
+            </w:r>
+            <w:r>
+              <w:rPr>
+                <w:rStyle w:val="Hipervnculo"/>
+                <w:noProof/>
+              </w:rPr>
+              <w:t>Allure Report</w:t>
+            </w:r>
+            <w:r>
+              <w:rPr>
+                <w:noProof/>
+                <w:webHidden/>
+              </w:rPr>
+              <w:tab/>
+            </w:r>
+            <w:r>
+              <w:rPr>
+                <w:noProof/>
+                <w:webHidden/>
+              </w:rPr>
+              <w:fldChar w:fldCharType="begin"/>
+            </w:r>
+            <w:r>
+              <w:rPr>
+                <w:noProof/>
+                <w:webHidden/>
+              </w:rPr>
+              <w:instrText xml:space="preserve"> PAGEREF _Toc57156977 \h </w:instrText>
+            </w:r>
+            <w:r>
+              <w:rPr>
+                <w:noProof/>
+                <w:webHidden/>
+              </w:rPr>
+            </w:r>
+            <w:r>
+              <w:rPr>
+                <w:noProof/>
+                <w:webHidden/>
+              </w:rPr>
+              <w:fldChar w:fldCharType="separate"/>
+            </w:r>
+            <w:r>
+              <w:rPr>
+                <w:noProof/>
+                <w:webHidden/>
+              </w:rPr>
+              <w:t>12</w:t>
+            </w:r>
+            <w:r>
+              <w:rPr>
+                <w:noProof/>
+                <w:webHidden/>
+              </w:rPr>
+              <w:fldChar w:fldCharType="end"/>
+            </w:r>
+          </w:hyperlink>
+        </w:p>
+        <w:p>
+          <w:pPr>
+            <w:pStyle w:val="TDC3"/>
+            <w:tabs>
+              <w:tab w:val="left" w:pos="880"/>
+              <w:tab w:val="right" w:leader="dot" w:pos="9111"/>
+            </w:tabs>
+            <w:rPr>
+              <w:rFonts w:asciiTheme="minorHAnsi" w:eastAsiaTheme="minorEastAsia" w:hAnsiTheme="minorHAnsi"/>
+              <w:noProof/>
+              <w:sz w:val="22"/>
+              <w:lang w:eastAsia="es-MX"/>
+            </w:rPr>
+          </w:pPr>
+          <w:hyperlink w:anchor="_Toc57156978" w:history="1">
+            <w:r>
+              <w:rPr>
+                <w:rStyle w:val="Hipervnculo"/>
+                <w:rFonts w:ascii="Symbol" w:hAnsi="Symbol"/>
+                <w:noProof/>
+              </w:rPr>
+              <w:t></w:t>
+            </w:r>
+            <w:r>
+              <w:rPr>
+                <w:rFonts w:asciiTheme="minorHAnsi" w:eastAsiaTheme="minorEastAsia" w:hAnsiTheme="minorHAnsi"/>
+                <w:noProof/>
+                <w:sz w:val="22"/>
+                <w:lang w:eastAsia="es-MX"/>
+              </w:rPr>
+              <w:tab/>
+            </w:r>
+            <w:r>
+              <w:rPr>
+                <w:rStyle w:val="Hipervnculo"/>
+                <w:noProof/>
+              </w:rPr>
+              <w:t>Axios</w:t>
+            </w:r>
+            <w:r>
+              <w:rPr>
+                <w:noProof/>
+                <w:webHidden/>
+              </w:rPr>
+              <w:tab/>
+            </w:r>
+            <w:r>
+              <w:rPr>
+                <w:noProof/>
+                <w:webHidden/>
+              </w:rPr>
+              <w:fldChar w:fldCharType="begin"/>
+            </w:r>
+            <w:r>
+              <w:rPr>
+                <w:noProof/>
+                <w:webHidden/>
+              </w:rPr>
+              <w:instrText xml:space="preserve"> PAGEREF _Toc57156978 \h </w:instrText>
+            </w:r>
+            <w:r>
+              <w:rPr>
+                <w:noProof/>
+                <w:webHidden/>
+              </w:rPr>
+            </w:r>
+            <w:r>
+              <w:rPr>
+                <w:noProof/>
+                <w:webHidden/>
+              </w:rPr>
+              <w:fldChar w:fldCharType="separate"/>
+            </w:r>
+            <w:r>
+              <w:rPr>
+                <w:noProof/>
+                <w:webHidden/>
+              </w:rPr>
+              <w:t>12</w:t>
+            </w:r>
+            <w:r>
+              <w:rPr>
+                <w:noProof/>
+                <w:webHidden/>
+              </w:rPr>
+              <w:fldChar w:fldCharType="end"/>
+            </w:r>
+          </w:hyperlink>
+        </w:p>
+        <w:p>
+          <w:pPr>
+            <w:pStyle w:val="TDC3"/>
+            <w:tabs>
+              <w:tab w:val="left" w:pos="880"/>
+              <w:tab w:val="right" w:leader="dot" w:pos="9111"/>
+            </w:tabs>
+            <w:rPr>
+              <w:rFonts w:asciiTheme="minorHAnsi" w:eastAsiaTheme="minorEastAsia" w:hAnsiTheme="minorHAnsi"/>
+              <w:noProof/>
+              <w:sz w:val="22"/>
+              <w:lang w:eastAsia="es-MX"/>
+            </w:rPr>
+          </w:pPr>
+          <w:hyperlink w:anchor="_Toc57156979" w:history="1">
+            <w:r>
+              <w:rPr>
+                <w:rStyle w:val="Hipervnculo"/>
+                <w:rFonts w:ascii="Symbol" w:hAnsi="Symbol"/>
+                <w:noProof/>
+              </w:rPr>
+              <w:t></w:t>
+            </w:r>
+            <w:r>
+              <w:rPr>
+                <w:rFonts w:asciiTheme="minorHAnsi" w:eastAsiaTheme="minorEastAsia" w:hAnsiTheme="minorHAnsi"/>
+                <w:noProof/>
+                <w:sz w:val="22"/>
+                <w:lang w:eastAsia="es-MX"/>
+              </w:rPr>
+              <w:tab/>
+            </w:r>
+            <w:r>
+              <w:rPr>
+                <w:rStyle w:val="Hipervnculo"/>
+                <w:noProof/>
+              </w:rPr>
+              <w:t>Chai</w:t>
+            </w:r>
+            <w:r>
+              <w:rPr>
+                <w:noProof/>
+                <w:webHidden/>
+              </w:rPr>
+              <w:tab/>
+            </w:r>
+            <w:r>
+              <w:rPr>
+                <w:noProof/>
+                <w:webHidden/>
+              </w:rPr>
+              <w:fldChar w:fldCharType="begin"/>
+            </w:r>
+            <w:r>
+              <w:rPr>
+                <w:noProof/>
+                <w:webHidden/>
+              </w:rPr>
+              <w:instrText xml:space="preserve"> PAGEREF _Toc57156979 \h </w:instrText>
+            </w:r>
+            <w:r>
+              <w:rPr>
+                <w:noProof/>
+                <w:webHidden/>
+              </w:rPr>
+            </w:r>
+            <w:r>
+              <w:rPr>
+                <w:noProof/>
+                <w:webHidden/>
+              </w:rPr>
+              <w:fldChar w:fldCharType="separate"/>
+            </w:r>
+            <w:r>
+              <w:rPr>
+                <w:noProof/>
+                <w:webHidden/>
+              </w:rPr>
+              <w:t>12</w:t>
             </w:r>
             <w:r>
               <w:rPr>
@@ -1411,7 +2397,7 @@
               <w:lang w:eastAsia="es-MX"/>
             </w:rPr>
           </w:pPr>
-          <w:hyperlink w:anchor="_Toc57062495" w:history="1">
+          <w:hyperlink w:anchor="_Toc57156980" w:history="1">
             <w:r>
               <w:rPr>
                 <w:rStyle w:val="Hipervnculo"/>
@@ -1434,7 +2420,7 @@
               <w:rPr>
                 <w:webHidden/>
               </w:rPr>
-              <w:instrText xml:space="preserve"> PAGEREF _Toc57062495 \h </w:instrText>
+              <w:instrText xml:space="preserve"> PAGEREF _Toc57156980 \h </w:instrText>
             </w:r>
             <w:r>
               <w:rPr>
@@ -1451,7 +2437,7 @@
               <w:rPr>
                 <w:webHidden/>
               </w:rPr>
-              <w:t>11</w:t>
+              <w:t>13</w:t>
             </w:r>
             <w:r>
               <w:rPr>
@@ -1474,7 +2460,7 @@
               <w:lang w:eastAsia="es-MX"/>
             </w:rPr>
           </w:pPr>
-          <w:hyperlink w:anchor="_Toc57062496" w:history="1">
+          <w:hyperlink w:anchor="_Toc57156981" w:history="1">
             <w:r>
               <w:rPr>
                 <w:rStyle w:val="Hipervnculo"/>
@@ -1501,7 +2487,7 @@
                 <w:noProof/>
                 <w:webHidden/>
               </w:rPr>
-              <w:instrText xml:space="preserve"> PAGEREF _Toc57062496 \h </w:instrText>
+              <w:instrText xml:space="preserve"> PAGEREF _Toc57156981 \h </w:instrText>
             </w:r>
             <w:r>
               <w:rPr>
@@ -1521,7 +2507,7 @@
                 <w:noProof/>
                 <w:webHidden/>
               </w:rPr>
-              <w:t>11</w:t>
+              <w:t>13</w:t>
             </w:r>
             <w:r>
               <w:rPr>
@@ -1543,7 +2529,7 @@
               <w:lang w:eastAsia="es-MX"/>
             </w:rPr>
           </w:pPr>
-          <w:hyperlink w:anchor="_Toc57062497" w:history="1">
+          <w:hyperlink w:anchor="_Toc57156982" w:history="1">
             <w:r>
               <w:rPr>
                 <w:rStyle w:val="Hipervnculo"/>
@@ -1566,7 +2552,7 @@
               <w:rPr>
                 <w:webHidden/>
               </w:rPr>
-              <w:instrText xml:space="preserve"> PAGEREF _Toc57062497 \h </w:instrText>
+              <w:instrText xml:space="preserve"> PAGEREF _Toc57156982 \h </w:instrText>
             </w:r>
             <w:r>
               <w:rPr>
@@ -1583,7 +2569,7 @@
               <w:rPr>
                 <w:webHidden/>
               </w:rPr>
-              <w:t>12</w:t>
+              <w:t>14</w:t>
             </w:r>
             <w:r>
               <w:rPr>
@@ -1606,7 +2592,7 @@
               <w:lang w:eastAsia="es-MX"/>
             </w:rPr>
           </w:pPr>
-          <w:hyperlink w:anchor="_Toc57062498" w:history="1">
+          <w:hyperlink w:anchor="_Toc57156983" w:history="1">
             <w:r>
               <w:rPr>
                 <w:rStyle w:val="Hipervnculo"/>
@@ -1634,7 +2620,7 @@
                 <w:noProof/>
                 <w:webHidden/>
               </w:rPr>
-              <w:instrText xml:space="preserve"> PAGEREF _Toc57062498 \h </w:instrText>
+              <w:instrText xml:space="preserve"> PAGEREF _Toc57156983 \h </w:instrText>
             </w:r>
             <w:r>
               <w:rPr>
@@ -1654,7 +2640,7 @@
                 <w:noProof/>
                 <w:webHidden/>
               </w:rPr>
-              <w:t>12</w:t>
+              <w:t>14</w:t>
             </w:r>
             <w:r>
               <w:rPr>
@@ -1678,7 +2664,7 @@
               <w:lang w:eastAsia="es-MX"/>
             </w:rPr>
           </w:pPr>
-          <w:hyperlink w:anchor="_Toc57062499" w:history="1">
+          <w:hyperlink w:anchor="_Toc57156984" w:history="1">
             <w:r>
               <w:rPr>
                 <w:rStyle w:val="Hipervnculo"/>
@@ -1706,7 +2692,7 @@
                 <w:noProof/>
                 <w:webHidden/>
               </w:rPr>
-              <w:instrText xml:space="preserve"> PAGEREF _Toc57062499 \h </w:instrText>
+              <w:instrText xml:space="preserve"> PAGEREF _Toc57156984 \h </w:instrText>
             </w:r>
             <w:r>
               <w:rPr>
@@ -1726,7 +2712,7 @@
                 <w:noProof/>
                 <w:webHidden/>
               </w:rPr>
-              <w:t>13</w:t>
+              <w:t>15</w:t>
             </w:r>
             <w:r>
               <w:rPr>
@@ -1748,7 +2734,7 @@
               <w:lang w:eastAsia="es-MX"/>
             </w:rPr>
           </w:pPr>
-          <w:hyperlink w:anchor="_Toc57062500" w:history="1">
+          <w:hyperlink w:anchor="_Toc57156985" w:history="1">
             <w:r>
               <w:rPr>
                 <w:rStyle w:val="Hipervnculo"/>
@@ -1771,7 +2757,7 @@
               <w:rPr>
                 <w:webHidden/>
               </w:rPr>
-              <w:instrText xml:space="preserve"> PAGEREF _Toc57062500 \h </w:instrText>
+              <w:instrText xml:space="preserve"> PAGEREF _Toc57156985 \h </w:instrText>
             </w:r>
             <w:r>
               <w:rPr>
@@ -1788,7 +2774,7 @@
               <w:rPr>
                 <w:webHidden/>
               </w:rPr>
-              <w:t>14</w:t>
+              <w:t>16</w:t>
             </w:r>
             <w:r>
               <w:rPr>
@@ -1811,7 +2797,7 @@
               <w:lang w:eastAsia="es-MX"/>
             </w:rPr>
           </w:pPr>
-          <w:hyperlink w:anchor="_Toc57062501" w:history="1">
+          <w:hyperlink w:anchor="_Toc57156986" w:history="1">
             <w:r>
               <w:rPr>
                 <w:rStyle w:val="Hipervnculo"/>
@@ -1839,7 +2825,7 @@
                 <w:noProof/>
                 <w:webHidden/>
               </w:rPr>
-              <w:instrText xml:space="preserve"> PAGEREF _Toc57062501 \h </w:instrText>
+              <w:instrText xml:space="preserve"> PAGEREF _Toc57156986 \h </w:instrText>
             </w:r>
             <w:r>
               <w:rPr>
@@ -1859,7 +2845,7 @@
                 <w:noProof/>
                 <w:webHidden/>
               </w:rPr>
-              <w:t>14</w:t>
+              <w:t>16</w:t>
             </w:r>
             <w:r>
               <w:rPr>
@@ -1881,7 +2867,7 @@
               <w:lang w:eastAsia="es-MX"/>
             </w:rPr>
           </w:pPr>
-          <w:hyperlink w:anchor="_Toc57062502" w:history="1">
+          <w:hyperlink w:anchor="_Toc57156987" w:history="1">
             <w:r>
               <w:rPr>
                 <w:rStyle w:val="Hipervnculo"/>
@@ -1904,7 +2890,7 @@
               <w:rPr>
                 <w:webHidden/>
               </w:rPr>
-              <w:instrText xml:space="preserve"> PAGEREF _Toc57062502 \h </w:instrText>
+              <w:instrText xml:space="preserve"> PAGEREF _Toc57156987 \h </w:instrText>
             </w:r>
             <w:r>
               <w:rPr>
@@ -1921,7 +2907,7 @@
               <w:rPr>
                 <w:webHidden/>
               </w:rPr>
-              <w:t>15</w:t>
+              <w:t>17</w:t>
             </w:r>
             <w:r>
               <w:rPr>
@@ -1944,7 +2930,7 @@
               <w:lang w:eastAsia="es-MX"/>
             </w:rPr>
           </w:pPr>
-          <w:hyperlink w:anchor="_Toc57062503" w:history="1">
+          <w:hyperlink w:anchor="_Toc57156988" w:history="1">
             <w:r>
               <w:rPr>
                 <w:rStyle w:val="Hipervnculo"/>
@@ -1971,7 +2957,7 @@
                 <w:noProof/>
                 <w:webHidden/>
               </w:rPr>
-              <w:instrText xml:space="preserve"> PAGEREF _Toc57062503 \h </w:instrText>
+              <w:instrText xml:space="preserve"> PAGEREF _Toc57156988 \h </w:instrText>
             </w:r>
             <w:r>
               <w:rPr>
@@ -1991,7 +2977,7 @@
                 <w:noProof/>
                 <w:webHidden/>
               </w:rPr>
-              <w:t>15</w:t>
+              <w:t>17</w:t>
             </w:r>
             <w:r>
               <w:rPr>
@@ -2013,7 +2999,7 @@
               <w:lang w:eastAsia="es-MX"/>
             </w:rPr>
           </w:pPr>
-          <w:hyperlink w:anchor="_Toc57062504" w:history="1">
+          <w:hyperlink w:anchor="_Toc57156989" w:history="1">
             <w:r>
               <w:rPr>
                 <w:rStyle w:val="Hipervnculo"/>
@@ -2036,7 +3022,7 @@
               <w:rPr>
                 <w:webHidden/>
               </w:rPr>
-              <w:instrText xml:space="preserve"> PAGEREF _Toc57062504 \h </w:instrText>
+              <w:instrText xml:space="preserve"> PAGEREF _Toc57156989 \h </w:instrText>
             </w:r>
             <w:r>
               <w:rPr>
@@ -2053,7 +3039,7 @@
               <w:rPr>
                 <w:webHidden/>
               </w:rPr>
-              <w:t>16</w:t>
+              <w:t>18</w:t>
             </w:r>
             <w:r>
               <w:rPr>
@@ -2076,7 +3062,7 @@
               <w:lang w:eastAsia="es-MX"/>
             </w:rPr>
           </w:pPr>
-          <w:hyperlink w:anchor="_Toc57062505" w:history="1">
+          <w:hyperlink w:anchor="_Toc57156990" w:history="1">
             <w:r>
               <w:rPr>
                 <w:rStyle w:val="Hipervnculo"/>
@@ -2103,7 +3089,7 @@
                 <w:noProof/>
                 <w:webHidden/>
               </w:rPr>
-              <w:instrText xml:space="preserve"> PAGEREF _Toc57062505 \h </w:instrText>
+              <w:instrText xml:space="preserve"> PAGEREF _Toc57156990 \h </w:instrText>
             </w:r>
             <w:r>
               <w:rPr>
@@ -2123,7 +3109,7 @@
                 <w:noProof/>
                 <w:webHidden/>
               </w:rPr>
-              <w:t>16</w:t>
+              <w:t>18</w:t>
             </w:r>
             <w:r>
               <w:rPr>
@@ -2145,7 +3131,7 @@
               <w:lang w:eastAsia="es-MX"/>
             </w:rPr>
           </w:pPr>
-          <w:hyperlink w:anchor="_Toc57062506" w:history="1">
+          <w:hyperlink w:anchor="_Toc57156991" w:history="1">
             <w:r>
               <w:rPr>
                 <w:rStyle w:val="Hipervnculo"/>
@@ -2168,7 +3154,7 @@
               <w:rPr>
                 <w:webHidden/>
               </w:rPr>
-              <w:instrText xml:space="preserve"> PAGEREF _Toc57062506 \h </w:instrText>
+              <w:instrText xml:space="preserve"> PAGEREF _Toc57156991 \h </w:instrText>
             </w:r>
             <w:r>
               <w:rPr>
@@ -2185,7 +3171,7 @@
               <w:rPr>
                 <w:webHidden/>
               </w:rPr>
-              <w:t>17</w:t>
+              <w:t>19</w:t>
             </w:r>
             <w:r>
               <w:rPr>
@@ -2226,7 +3212,7 @@
         <w:pStyle w:val="Ttulo1"/>
         <w:spacing w:line="360" w:lineRule="auto"/>
       </w:pPr>
-      <w:bookmarkStart w:id="5" w:name="_Toc57062484"/>
+      <w:bookmarkStart w:id="5" w:name="_Toc57156958"/>
       <w:r>
         <w:lastRenderedPageBreak/>
         <w:t>Capítulo II: Generalidades del proyecto</w:t>
@@ -2238,7 +3224,7 @@
         <w:pStyle w:val="Ttulo2"/>
         <w:spacing w:line="360" w:lineRule="auto"/>
       </w:pPr>
-      <w:bookmarkStart w:id="6" w:name="_Toc57062485"/>
+      <w:bookmarkStart w:id="6" w:name="_Toc57156959"/>
       <w:r>
         <w:t>Introducción</w:t>
       </w:r>
@@ -2258,7 +3244,7 @@
         <w:pStyle w:val="Ttulo2"/>
         <w:spacing w:line="360" w:lineRule="auto"/>
       </w:pPr>
-      <w:bookmarkStart w:id="7" w:name="_Toc57062486"/>
+      <w:bookmarkStart w:id="7" w:name="_Toc57156960"/>
       <w:r>
         <w:lastRenderedPageBreak/>
         <w:t>Descripción de la empresa u organización y del puesto o área de trabajo del estudiante</w:t>
@@ -2378,7 +3364,7 @@
         <w:pStyle w:val="Ttulo2"/>
         <w:spacing w:line="360" w:lineRule="auto"/>
       </w:pPr>
-      <w:bookmarkStart w:id="8" w:name="_Toc57062487"/>
+      <w:bookmarkStart w:id="8" w:name="_Toc57156961"/>
       <w:r>
         <w:lastRenderedPageBreak/>
         <w:t>Problemas a resolver</w:t>
@@ -2452,7 +3438,7 @@
         <w:pStyle w:val="Ttulo2"/>
         <w:spacing w:line="360" w:lineRule="auto"/>
       </w:pPr>
-      <w:bookmarkStart w:id="9" w:name="_Toc57062488"/>
+      <w:bookmarkStart w:id="9" w:name="_Toc57156962"/>
       <w:r>
         <w:lastRenderedPageBreak/>
         <w:t>Objetivos (Generales y específicos)</w:t>
@@ -2464,7 +3450,7 @@
         <w:pStyle w:val="Ttulo2"/>
         <w:spacing w:line="360" w:lineRule="auto"/>
       </w:pPr>
-      <w:bookmarkStart w:id="10" w:name="_Toc57062489"/>
+      <w:bookmarkStart w:id="10" w:name="_Toc57156963"/>
       <w:r>
         <w:t>Objetivo General</w:t>
       </w:r>
@@ -2492,7 +3478,7 @@
         <w:pStyle w:val="Ttulo2"/>
         <w:spacing w:line="360" w:lineRule="auto"/>
       </w:pPr>
-      <w:bookmarkStart w:id="11" w:name="_Toc57062490"/>
+      <w:bookmarkStart w:id="11" w:name="_Toc57156964"/>
       <w:r>
         <w:t>Objetivos Específicos</w:t>
       </w:r>
@@ -2588,7 +3574,7 @@
         <w:pStyle w:val="Ttulo2"/>
         <w:spacing w:line="360" w:lineRule="auto"/>
       </w:pPr>
-      <w:bookmarkStart w:id="12" w:name="_Toc57062491"/>
+      <w:bookmarkStart w:id="12" w:name="_Toc57156965"/>
       <w:r>
         <w:lastRenderedPageBreak/>
         <w:t>Justificación</w:t>
@@ -2658,7 +3644,7 @@
         <w:pStyle w:val="Ttulo1"/>
         <w:spacing w:line="360" w:lineRule="auto"/>
       </w:pPr>
-      <w:bookmarkStart w:id="13" w:name="_Toc57062492"/>
+      <w:bookmarkStart w:id="13" w:name="_Toc57156966"/>
       <w:r>
         <w:lastRenderedPageBreak/>
         <w:t>Capítulo</w:t>
@@ -2676,7 +3662,7 @@
         <w:pStyle w:val="Ttulo2"/>
         <w:spacing w:line="360" w:lineRule="auto"/>
       </w:pPr>
-      <w:bookmarkStart w:id="14" w:name="_Toc57062493"/>
+      <w:bookmarkStart w:id="14" w:name="_Toc57156967"/>
       <w:r>
         <w:t xml:space="preserve">Marco </w:t>
       </w:r>
@@ -2720,9 +3706,11 @@
           <w:numId w:val="9"/>
         </w:numPr>
       </w:pPr>
+      <w:bookmarkStart w:id="15" w:name="_Toc57156968"/>
       <w:r>
         <w:t>Integración Continua</w:t>
       </w:r>
+      <w:bookmarkEnd w:id="15"/>
     </w:p>
     <w:p>
       <w:pPr>
@@ -2739,6 +3727,7 @@
           <w:id w:val="1806506313"/>
           <w:citation/>
         </w:sdtPr>
+        <w:sdtEndPr/>
         <w:sdtContent>
           <w:r>
             <w:fldChar w:fldCharType="begin"/>
@@ -2769,14 +3758,14 @@
         <w:pStyle w:val="Ttulo3"/>
         <w:numPr>
           <w:ilvl w:val="0"/>
-          <w:numId w:val="7"/>
+          <w:numId w:val="9"/>
         </w:numPr>
       </w:pPr>
-      <w:bookmarkStart w:id="15" w:name="_Toc57062494"/>
+      <w:bookmarkStart w:id="16" w:name="_Toc57156969"/>
       <w:r>
         <w:t>Jenkins</w:t>
       </w:r>
-      <w:bookmarkEnd w:id="15"/>
+      <w:bookmarkEnd w:id="16"/>
     </w:p>
     <w:p>
       <w:r>
@@ -2823,17 +3812,160 @@
         <w:pStyle w:val="Ttulo3"/>
         <w:numPr>
           <w:ilvl w:val="0"/>
-          <w:numId w:val="7"/>
+          <w:numId w:val="9"/>
         </w:numPr>
       </w:pPr>
+      <w:bookmarkStart w:id="17" w:name="_Toc57156970"/>
       <w:r>
         <w:t>JavaScript</w:t>
       </w:r>
-    </w:p>
-    <w:p>
-      <w:r>
-        <w:t xml:space="preserve">JavaScript es un lenguaje de programación de lado del cliente, utilizado mayormente para el desarrollo web, no requiere de compilación ya que los navegadores son los encargados de interpretar el código lo que lo hace multiplataforma.  </w:t>
-      </w:r>
+      <w:bookmarkEnd w:id="17"/>
+    </w:p>
+    <w:p>
+      <w:r>
+        <w:t>JavaScript es un lenguaje de programación de lado del cliente, utilizado mayormente para el desarrollo web, no requiere de compilación ya que los navegadores son los encargados de interpretar el código lo que lo hace multiplataforma.</w:t>
+      </w:r>
+    </w:p>
+    <w:p>
+      <w:pPr>
+        <w:pStyle w:val="Ttulo3"/>
+        <w:numPr>
+          <w:ilvl w:val="0"/>
+          <w:numId w:val="9"/>
+        </w:numPr>
+      </w:pPr>
+      <w:bookmarkStart w:id="18" w:name="_Toc57156971"/>
+      <w:r>
+        <w:lastRenderedPageBreak/>
+        <w:t>Mocha</w:t>
+      </w:r>
+      <w:bookmarkEnd w:id="18"/>
+    </w:p>
+    <w:p>
+      <w:pPr>
+        <w:pStyle w:val="Ttulo3"/>
+        <w:numPr>
+          <w:ilvl w:val="0"/>
+          <w:numId w:val="9"/>
+        </w:numPr>
+      </w:pPr>
+      <w:bookmarkStart w:id="19" w:name="_Toc57156972"/>
+      <w:r>
+        <w:t>Apiary</w:t>
+      </w:r>
+      <w:bookmarkEnd w:id="19"/>
+    </w:p>
+    <w:p>
+      <w:pPr>
+        <w:pStyle w:val="Ttulo3"/>
+        <w:numPr>
+          <w:ilvl w:val="0"/>
+          <w:numId w:val="9"/>
+        </w:numPr>
+      </w:pPr>
+      <w:bookmarkStart w:id="20" w:name="_Toc57156973"/>
+      <w:r>
+        <w:t>Dredd</w:t>
+      </w:r>
+      <w:bookmarkEnd w:id="20"/>
+    </w:p>
+    <w:p>
+      <w:pPr>
+        <w:pStyle w:val="Ttulo3"/>
+        <w:numPr>
+          <w:ilvl w:val="0"/>
+          <w:numId w:val="9"/>
+        </w:numPr>
+      </w:pPr>
+      <w:bookmarkStart w:id="21" w:name="_Toc57156974"/>
+      <w:r>
+        <w:t>Perl</w:t>
+      </w:r>
+      <w:bookmarkEnd w:id="21"/>
+    </w:p>
+    <w:p>
+      <w:pPr>
+        <w:pStyle w:val="Ttulo3"/>
+        <w:numPr>
+          <w:ilvl w:val="0"/>
+          <w:numId w:val="9"/>
+        </w:numPr>
+      </w:pPr>
+      <w:bookmarkStart w:id="22" w:name="_Toc57156975"/>
+      <w:proofErr w:type="spellStart"/>
+      <w:r>
+        <w:t>Selenium</w:t>
+      </w:r>
+      <w:bookmarkEnd w:id="22"/>
+      <w:proofErr w:type="spellEnd"/>
+    </w:p>
+    <w:p>
+      <w:pPr>
+        <w:pStyle w:val="Ttulo3"/>
+        <w:numPr>
+          <w:ilvl w:val="0"/>
+          <w:numId w:val="9"/>
+        </w:numPr>
+      </w:pPr>
+      <w:bookmarkStart w:id="23" w:name="_Toc57156976"/>
+      <w:proofErr w:type="spellStart"/>
+      <w:r>
+        <w:t>DynamoDB</w:t>
+      </w:r>
+      <w:bookmarkEnd w:id="23"/>
+      <w:proofErr w:type="spellEnd"/>
+    </w:p>
+    <w:p>
+      <w:pPr>
+        <w:pStyle w:val="Ttulo3"/>
+        <w:numPr>
+          <w:ilvl w:val="0"/>
+          <w:numId w:val="9"/>
+        </w:numPr>
+      </w:pPr>
+      <w:bookmarkStart w:id="24" w:name="_Toc57156977"/>
+      <w:proofErr w:type="spellStart"/>
+      <w:r>
+        <w:t>Allure</w:t>
+      </w:r>
+      <w:proofErr w:type="spellEnd"/>
+      <w:r>
+        <w:t xml:space="preserve"> </w:t>
+      </w:r>
+      <w:proofErr w:type="spellStart"/>
+      <w:r>
+        <w:t>Report</w:t>
+      </w:r>
+      <w:bookmarkEnd w:id="24"/>
+      <w:proofErr w:type="spellEnd"/>
+    </w:p>
+    <w:p>
+      <w:pPr>
+        <w:pStyle w:val="Ttulo3"/>
+        <w:numPr>
+          <w:ilvl w:val="0"/>
+          <w:numId w:val="9"/>
+        </w:numPr>
+      </w:pPr>
+      <w:bookmarkStart w:id="25" w:name="_Toc57156978"/>
+      <w:r>
+        <w:t>Axios</w:t>
+      </w:r>
+      <w:bookmarkEnd w:id="25"/>
+    </w:p>
+    <w:p>
+      <w:pPr>
+        <w:pStyle w:val="Ttulo3"/>
+        <w:numPr>
+          <w:ilvl w:val="0"/>
+          <w:numId w:val="9"/>
+        </w:numPr>
+      </w:pPr>
+      <w:bookmarkStart w:id="26" w:name="_Toc57156979"/>
+      <w:r>
+        <w:t>Chai</w:t>
+      </w:r>
+      <w:bookmarkEnd w:id="26"/>
       <w:r>
         <w:br w:type="page"/>
       </w:r>
@@ -2843,28 +3975,23 @@
         <w:pStyle w:val="Ttulo1"/>
         <w:spacing w:line="360" w:lineRule="auto"/>
       </w:pPr>
-      <w:bookmarkStart w:id="16" w:name="_Toc57062495"/>
-      <w:proofErr w:type="spellStart"/>
+      <w:bookmarkStart w:id="27" w:name="_Toc57156980"/>
       <w:r>
         <w:lastRenderedPageBreak/>
-        <w:t>Capitulo</w:t>
-      </w:r>
-      <w:proofErr w:type="spellEnd"/>
-      <w:r>
-        <w:t xml:space="preserve"> IV: Desarrollo</w:t>
-      </w:r>
-      <w:bookmarkEnd w:id="16"/>
+        <w:t>Capitulo IV: Desarrollo</w:t>
+      </w:r>
+      <w:bookmarkEnd w:id="27"/>
     </w:p>
     <w:p>
       <w:pPr>
         <w:pStyle w:val="Ttulo2"/>
         <w:spacing w:line="360" w:lineRule="auto"/>
       </w:pPr>
-      <w:bookmarkStart w:id="17" w:name="_Toc57062496"/>
+      <w:bookmarkStart w:id="28" w:name="_Toc57156981"/>
       <w:r>
         <w:t>Procedimiento y descripción de las actividades realizadas</w:t>
       </w:r>
-      <w:bookmarkEnd w:id="17"/>
+      <w:bookmarkEnd w:id="28"/>
     </w:p>
     <w:p>
       <w:pPr>
@@ -2880,7 +4007,7 @@
         <w:pStyle w:val="Ttulo1"/>
         <w:spacing w:line="360" w:lineRule="auto"/>
       </w:pPr>
-      <w:bookmarkStart w:id="18" w:name="_Toc57062497"/>
+      <w:bookmarkStart w:id="29" w:name="_Toc57156982"/>
       <w:r>
         <w:lastRenderedPageBreak/>
         <w:t>Capítulo</w:t>
@@ -2888,7 +4015,7 @@
       <w:r>
         <w:t xml:space="preserve"> V: Resultados</w:t>
       </w:r>
-      <w:bookmarkEnd w:id="18"/>
+      <w:bookmarkEnd w:id="29"/>
     </w:p>
     <w:p>
       <w:pPr>
@@ -2898,14 +4025,14 @@
           <w:rFonts w:eastAsia="Arial"/>
         </w:rPr>
       </w:pPr>
-      <w:bookmarkStart w:id="19" w:name="_Toc57062498"/>
+      <w:bookmarkStart w:id="30" w:name="_Toc57156983"/>
       <w:r>
         <w:rPr>
           <w:rFonts w:eastAsia="Arial"/>
         </w:rPr>
         <w:t>Resultados, planos, gráficas, prototipos, manuales, programas, análisis estadísticos, modelos matemáticos, simulaciones, normatividades, regulaciones y restricciones, entre otros</w:t>
       </w:r>
-      <w:bookmarkEnd w:id="19"/>
+      <w:bookmarkEnd w:id="30"/>
     </w:p>
     <w:p>
       <w:pPr>
@@ -2924,7 +4051,7 @@
           <w:rFonts w:eastAsia="Arial"/>
         </w:rPr>
       </w:pPr>
-      <w:bookmarkStart w:id="20" w:name="_Toc57062499"/>
+      <w:bookmarkStart w:id="31" w:name="_Toc57156984"/>
       <w:r>
         <w:rPr>
           <w:rFonts w:eastAsia="Arial"/>
@@ -2932,7 +4059,7 @@
         <w:lastRenderedPageBreak/>
         <w:t>Actividades sociales realizadas en la empresa u organización</w:t>
       </w:r>
-      <w:bookmarkEnd w:id="20"/>
+      <w:bookmarkEnd w:id="31"/>
     </w:p>
     <w:p>
       <w:pPr>
@@ -2948,7 +4075,7 @@
         <w:pStyle w:val="Ttulo1"/>
         <w:spacing w:line="360" w:lineRule="auto"/>
       </w:pPr>
-      <w:bookmarkStart w:id="21" w:name="_Toc57062500"/>
+      <w:bookmarkStart w:id="32" w:name="_Toc57156985"/>
       <w:r>
         <w:lastRenderedPageBreak/>
         <w:t>Capítulo</w:t>
@@ -2956,7 +4083,7 @@
       <w:r>
         <w:t xml:space="preserve"> VI: Conclusiones</w:t>
       </w:r>
-      <w:bookmarkEnd w:id="21"/>
+      <w:bookmarkEnd w:id="32"/>
     </w:p>
     <w:p>
       <w:pPr>
@@ -2966,14 +4093,14 @@
           <w:rFonts w:eastAsia="Arial"/>
         </w:rPr>
       </w:pPr>
-      <w:bookmarkStart w:id="22" w:name="_Toc57062501"/>
+      <w:bookmarkStart w:id="33" w:name="_Toc57156986"/>
       <w:r>
         <w:rPr>
           <w:rFonts w:eastAsia="Arial"/>
         </w:rPr>
         <w:t>Conclusiones de proyecto, recomendaciones y experiencia personal profesional adquirida</w:t>
       </w:r>
-      <w:bookmarkEnd w:id="22"/>
+      <w:bookmarkEnd w:id="33"/>
     </w:p>
     <w:p>
       <w:pPr>
@@ -2989,7 +4116,7 @@
         <w:pStyle w:val="Ttulo1"/>
         <w:spacing w:line="360" w:lineRule="auto"/>
       </w:pPr>
-      <w:bookmarkStart w:id="23" w:name="_Toc57062502"/>
+      <w:bookmarkStart w:id="34" w:name="_Toc57156987"/>
       <w:proofErr w:type="spellStart"/>
       <w:r>
         <w:lastRenderedPageBreak/>
@@ -2999,18 +4126,18 @@
       <w:r>
         <w:t xml:space="preserve"> VII: Competencias desarrolladas</w:t>
       </w:r>
-      <w:bookmarkEnd w:id="23"/>
+      <w:bookmarkEnd w:id="34"/>
     </w:p>
     <w:p>
       <w:pPr>
         <w:pStyle w:val="Ttulo2"/>
         <w:spacing w:line="360" w:lineRule="auto"/>
       </w:pPr>
-      <w:bookmarkStart w:id="24" w:name="_Toc57062503"/>
+      <w:bookmarkStart w:id="35" w:name="_Toc57156988"/>
       <w:r>
         <w:t>Competencias desarrolladas y/o aplicadas</w:t>
       </w:r>
-      <w:bookmarkEnd w:id="24"/>
+      <w:bookmarkEnd w:id="35"/>
     </w:p>
     <w:p>
       <w:pPr>
@@ -3026,7 +4153,7 @@
         <w:pStyle w:val="Ttulo1"/>
         <w:spacing w:line="360" w:lineRule="auto"/>
       </w:pPr>
-      <w:bookmarkStart w:id="25" w:name="_Toc57062504"/>
+      <w:bookmarkStart w:id="36" w:name="_Toc57156989"/>
       <w:proofErr w:type="spellStart"/>
       <w:r>
         <w:lastRenderedPageBreak/>
@@ -3036,18 +4163,18 @@
       <w:r>
         <w:t xml:space="preserve"> VIII: Fuentes de información</w:t>
       </w:r>
-      <w:bookmarkEnd w:id="25"/>
+      <w:bookmarkEnd w:id="36"/>
     </w:p>
     <w:p>
       <w:pPr>
         <w:pStyle w:val="Ttulo2"/>
         <w:spacing w:line="360" w:lineRule="auto"/>
       </w:pPr>
-      <w:bookmarkStart w:id="26" w:name="_Toc57062505"/>
+      <w:bookmarkStart w:id="37" w:name="_Toc57156990"/>
       <w:r>
         <w:t>Fuentes de información</w:t>
       </w:r>
-      <w:bookmarkEnd w:id="26"/>
+      <w:bookmarkEnd w:id="37"/>
     </w:p>
     <w:p>
       <w:pPr>
@@ -3063,7 +4190,7 @@
         <w:pStyle w:val="Ttulo1"/>
         <w:spacing w:line="360" w:lineRule="auto"/>
       </w:pPr>
-      <w:bookmarkStart w:id="27" w:name="_Toc57062506"/>
+      <w:bookmarkStart w:id="38" w:name="_Toc57156991"/>
       <w:proofErr w:type="spellStart"/>
       <w:r>
         <w:lastRenderedPageBreak/>
@@ -3073,7 +4200,7 @@
       <w:r>
         <w:t xml:space="preserve"> IX: Anexos</w:t>
       </w:r>
-      <w:bookmarkEnd w:id="27"/>
+      <w:bookmarkEnd w:id="38"/>
     </w:p>
     <w:p>
       <w:pPr>
@@ -3774,7 +4901,7 @@
   <w:abstractNum w:abstractNumId="4" w15:restartNumberingAfterBreak="0">
     <w:nsid w:val="48563E97"/>
     <w:multiLevelType w:val="hybridMultilevel"/>
-    <w:tmpl w:val="CD66604E"/>
+    <w:tmpl w:val="85D4AA64"/>
     <w:lvl w:ilvl="0" w:tplc="080A0001">
       <w:start w:val="1"/>
       <w:numFmt w:val="bullet"/>

</xml_diff>

<commit_message>
agregado mas contenido a Marco Teorico
</commit_message>
<xml_diff>
--- a/Documento de Residencia.docx
+++ b/Documento de Residencia.docx
@@ -3619,15 +3619,7 @@
         <w:t xml:space="preserve">asta pruebas de </w:t>
       </w:r>
       <w:r>
-        <w:t xml:space="preserve">Frontend utilizando </w:t>
-      </w:r>
-      <w:proofErr w:type="spellStart"/>
-      <w:r>
-        <w:t>Selenium</w:t>
-      </w:r>
-      <w:proofErr w:type="spellEnd"/>
-      <w:r>
-        <w:t xml:space="preserve"> web driver.</w:t>
+        <w:t>Frontend utilizando Selenium web driver.</w:t>
       </w:r>
     </w:p>
     <w:p>
@@ -3713,9 +3705,6 @@
       <w:bookmarkEnd w:id="15"/>
     </w:p>
     <w:p>
-      <w:pPr>
-        <w:ind w:left="360"/>
-      </w:pPr>
       <w:r>
         <w:t>La integración continua es una práctica de desarrollo de software mediante la cual los desarrolladores combinan los cambios en el código en un repositorio central de forma periódica, tras lo cual se ejecutan versiones y pruebas automáticas. La integración continua se refiere en su mayoría a la fase de creación o integración del proceso de publicación de software y conlleva un componente de automatización. Los objetivos clave de la integración continua consisten en encontrar y arreglar errores con mayor rapidez, mejorar la calidad del software y reducir el tiempo que se tarda en validar y publicar nuevas actualizaciones de software.</w:t>
       </w:r>
@@ -3778,7 +3767,19 @@
         <w:t xml:space="preserve"> de código abierto </w:t>
       </w:r>
       <w:r>
-        <w:t>y actualmente uno de los mas utilizados por su fácil manejo y extensa integración con diferentes tecnologías. Además de su amplio catalogo de complementos que se pueden descargar directamente de su web.</w:t>
+        <w:t xml:space="preserve">y actualmente uno de los </w:t>
+      </w:r>
+      <w:r>
+        <w:t>más</w:t>
+      </w:r>
+      <w:r>
+        <w:t xml:space="preserve"> utilizados por su fácil manejo y extensa integración con diferentes tecnologías. Además de su amplio </w:t>
+      </w:r>
+      <w:r>
+        <w:t>catálogo</w:t>
+      </w:r>
+      <w:r>
+        <w:t xml:space="preserve"> de complementos que se pueden descargar directamente de su web.</w:t>
       </w:r>
     </w:p>
     <w:p>
@@ -3786,7 +3787,13 @@
         <w:ind w:left="708"/>
       </w:pPr>
       <w:r>
-        <w:t>En el proyecto se utilizo Jenkins como servidor en el proceso de Integración Continua</w:t>
+        <w:t xml:space="preserve">En el proyecto se </w:t>
+      </w:r>
+      <w:r>
+        <w:t>utilizó</w:t>
+      </w:r>
+      <w:r>
+        <w:t xml:space="preserve"> Jenkins como servidor en el proceso de Integración Continua</w:t>
       </w:r>
       <w:r>
         <w:t xml:space="preserve">; Se creo un pipeline para integrar </w:t>
@@ -3828,18 +3835,66 @@
     </w:p>
     <w:p>
       <w:pPr>
+        <w:ind w:left="360"/>
+      </w:pPr>
+      <w:r>
+        <w:t xml:space="preserve">JavaScript fue el lenguaje que se utilizo para las pruebas automatizadas realizadas, se utilizo este lenguaje debido a su fácil integración con el proyecto y a otras herramientas necesarias para la elaboración de las pruebas, como el framework de pruebas y a sus diferentes estilos de aserción, así como también su sencilla integración con la herramienta utilizada para el reporte de las pruebas. </w:t>
+      </w:r>
+      <w:bookmarkStart w:id="18" w:name="_Toc57156971"/>
+    </w:p>
+    <w:p>
+      <w:pPr>
         <w:pStyle w:val="Ttulo3"/>
         <w:numPr>
           <w:ilvl w:val="0"/>
           <w:numId w:val="9"/>
         </w:numPr>
       </w:pPr>
-      <w:bookmarkStart w:id="18" w:name="_Toc57156971"/>
       <w:r>
         <w:lastRenderedPageBreak/>
         <w:t>Mocha</w:t>
       </w:r>
       <w:bookmarkEnd w:id="18"/>
+    </w:p>
+    <w:p>
+      <w:r>
+        <w:t xml:space="preserve">Mocha es un framework de pruebas para JavaScript ejecutado en Node.js </w:t>
+      </w:r>
+      <w:r>
+        <w:t>y el navegador, con este framework es posible hacer pruebas asíncronas</w:t>
+      </w:r>
+      <w:r>
+        <w:t xml:space="preserve"> y síncronas</w:t>
+      </w:r>
+      <w:r>
+        <w:t xml:space="preserve"> de una manera simple. </w:t>
+      </w:r>
+      <w:r>
+        <w:t>Además de ofrecer muchas utilidades para la ejecución y reporte de las pruebas.</w:t>
+      </w:r>
+    </w:p>
+    <w:p>
+      <w:pPr>
+        <w:ind w:left="360"/>
+      </w:pPr>
+      <w:r>
+        <w:t xml:space="preserve">Este fue el framework de pruebas utilizado para la construcción de </w:t>
+      </w:r>
+      <w:r>
+        <w:t>las pruebas</w:t>
+      </w:r>
+      <w:r>
+        <w:t xml:space="preserve">, </w:t>
+      </w:r>
+      <w:r>
+        <w:t xml:space="preserve">se </w:t>
+      </w:r>
+      <w:r>
+        <w:t>utilizó</w:t>
+      </w:r>
+      <w:r>
+        <w:t xml:space="preserve"> este framework por su fácil integración con otras librerías de JavaScript además de su capacidad para crear pruebas asíncronas, y su integración con la librería de aserción utilizada.</w:t>
+      </w:r>
     </w:p>
     <w:p>
       <w:pPr>
@@ -3856,6 +3911,102 @@
       <w:bookmarkEnd w:id="19"/>
     </w:p>
     <w:p>
+      <w:bookmarkStart w:id="20" w:name="_Toc57156973"/>
+      <w:r>
+        <w:t>Apiary</w:t>
+      </w:r>
+      <w:r>
+        <w:t xml:space="preserve"> es un editor para APIs que permite usar tanto API Blueprint como Swagger, los cuales son lenguajes que permiten describir nuestras APIs, y gracias a ello</w:t>
+      </w:r>
+      <w:r>
+        <w:t>s se puede</w:t>
+      </w:r>
+      <w:r>
+        <w:t xml:space="preserve"> realizar algunas tareas como </w:t>
+      </w:r>
+      <w:r>
+        <w:t>simular</w:t>
+      </w:r>
+      <w:r>
+        <w:t xml:space="preserve"> una API de forma sencilla y rápida.</w:t>
+      </w:r>
+    </w:p>
+    <w:p>
+      <w:pPr>
+        <w:ind w:left="360"/>
+      </w:pPr>
+      <w:r>
+        <w:t xml:space="preserve">Apiary no solo permite editar texto como cualquier otro editor, sino que también ayuda a pasar </w:t>
+      </w:r>
+      <w:r>
+        <w:t>pruebas</w:t>
+      </w:r>
+      <w:r>
+        <w:t xml:space="preserve"> a nuestra API empleando Dredd. También analiza las </w:t>
+      </w:r>
+      <w:r>
+        <w:t>peticiones</w:t>
+      </w:r>
+      <w:r>
+        <w:t xml:space="preserve"> con su inspector, </w:t>
+      </w:r>
+      <w:r>
+        <w:t xml:space="preserve">adema </w:t>
+      </w:r>
+      <w:r>
+        <w:t xml:space="preserve">permite previsualizar el documento final y compila constantemente con los últimos cambios </w:t>
+      </w:r>
+      <w:r>
+        <w:t>dejando</w:t>
+      </w:r>
+      <w:r>
+        <w:t xml:space="preserve"> ver errores al validarlo todo</w:t>
+      </w:r>
+      <w:r>
+        <w:t>.</w:t>
+      </w:r>
+      <w:r>
+        <w:t xml:space="preserve"> </w:t>
+      </w:r>
+      <w:sdt>
+        <w:sdtPr>
+          <w:id w:val="-1515145148"/>
+          <w:citation/>
+        </w:sdtPr>
+        <w:sdtContent>
+          <w:r>
+            <w:fldChar w:fldCharType="begin"/>
+          </w:r>
+          <w:r>
+            <w:instrText xml:space="preserve"> CITATION Cam20 \l 2058 </w:instrText>
+          </w:r>
+          <w:r>
+            <w:fldChar w:fldCharType="separate"/>
+          </w:r>
+          <w:r>
+            <w:rPr>
+              <w:noProof/>
+            </w:rPr>
+            <w:t>(Campos Romero, 2020)</w:t>
+          </w:r>
+          <w:r>
+            <w:fldChar w:fldCharType="end"/>
+          </w:r>
+        </w:sdtContent>
+      </w:sdt>
+    </w:p>
+    <w:p>
+      <w:pPr>
+        <w:ind w:left="360"/>
+      </w:pPr>
+      <w:r>
+        <w:t xml:space="preserve">Apiary fue la herramienta que se utilizo para hacer la documentación de la API. Se utilizo esta herramienta por su facilidad para </w:t>
+      </w:r>
+      <w:r>
+        <w:t xml:space="preserve">documentar, y por la facilidad que tiene esta para integrarse con otra herramienta de pruebas de documentación de APIs. Otra de las razones por la que se utilizo esta herramienta es por su facilidad de simular el comportamiento de la API sin tener que programarla antes. </w:t>
+      </w:r>
+    </w:p>
+    <w:p>
       <w:pPr>
         <w:pStyle w:val="Ttulo3"/>
         <w:numPr>
@@ -3863,11 +4014,26 @@
           <w:numId w:val="9"/>
         </w:numPr>
       </w:pPr>
-      <w:bookmarkStart w:id="20" w:name="_Toc57156973"/>
       <w:r>
         <w:t>Dredd</w:t>
       </w:r>
       <w:bookmarkEnd w:id="20"/>
+    </w:p>
+    <w:p>
+      <w:r>
+        <w:t>Dredd es una herramienta para la validación de documentos de descripción de APIs. Dredd revisa el documento de descripción de la API y paso a paso valida que funcione de la manera en que se especifica en el documento de descripción. Dredd soporta dos formatos de documentos de descripción: API Blueprint y Open API 2.</w:t>
+      </w:r>
+    </w:p>
+    <w:p>
+      <w:pPr>
+        <w:ind w:left="360"/>
+      </w:pPr>
+      <w:r>
+        <w:t>Se utilizo Dredd como herramienta para verificar el documento de descripción de API por su gran compatibilidad con Apiary</w:t>
+      </w:r>
+      <w:r>
+        <w:t xml:space="preserve"> y por su fácil ejecución de pruebas, tan solo utilizando unos comandos.</w:t>
+      </w:r>
     </w:p>
     <w:p>
       <w:pPr>
@@ -3884,6 +4050,25 @@
       <w:bookmarkEnd w:id="21"/>
     </w:p>
     <w:p>
+      <w:r>
+        <w:t xml:space="preserve">Perl es un lenguaje de programación, utilizado mayormente para procesamiento de texto, </w:t>
+      </w:r>
+      <w:r>
+        <w:t>para escanear archivos de texto y extraer información de ellos</w:t>
+      </w:r>
+      <w:r>
+        <w:t>.</w:t>
+      </w:r>
+    </w:p>
+    <w:p>
+      <w:pPr>
+        <w:ind w:left="360"/>
+      </w:pPr>
+      <w:r>
+        <w:t>En la elaboración del proyecto se utilizo Perl para realizar un script, puesto que se necesitaba un pre procesador de texto que inyectara texto obtenido de un fichero en especifico dentro de otro fichero.</w:t>
+      </w:r>
+    </w:p>
+    <w:p>
       <w:pPr>
         <w:pStyle w:val="Ttulo3"/>
         <w:numPr>
@@ -3892,12 +4077,33 @@
         </w:numPr>
       </w:pPr>
       <w:bookmarkStart w:id="22" w:name="_Toc57156975"/>
-      <w:proofErr w:type="spellStart"/>
-      <w:r>
+      <w:r>
+        <w:lastRenderedPageBreak/>
         <w:t>Selenium</w:t>
       </w:r>
       <w:bookmarkEnd w:id="22"/>
-      <w:proofErr w:type="spellEnd"/>
+    </w:p>
+    <w:p>
+      <w:r>
+        <w:t xml:space="preserve">Selenium es un conjunto de herramientas disponibles en varios lenguajes de programación (Java, Python, C#, Ruby, JavaScript, Kotlin). Estas herramientas sirven para controlar el navegador web, simulando la interacción de un usuario con una </w:t>
+      </w:r>
+      <w:r>
+        <w:t>página</w:t>
+      </w:r>
+      <w:r>
+        <w:t xml:space="preserve"> web</w:t>
+      </w:r>
+      <w:r>
+        <w:t>. Dichas herramientas son utilizadas para la realización de pruebas automatizadas.</w:t>
+      </w:r>
+    </w:p>
+    <w:p>
+      <w:pPr>
+        <w:ind w:left="360"/>
+      </w:pPr>
+      <w:r>
+        <w:t xml:space="preserve">Para el desarrollo de las pruebas automatizadas de la Interfaz de Usuario se utilizó Selenium WebDriver, ya que esta herramienta es la mas utilizada para dicho propósito, además de su buena integración con otras herramientas necesarias para la correcta ejecución de las pruebas. </w:t>
+      </w:r>
     </w:p>
     <w:p>
       <w:pPr>
@@ -3908,12 +4114,53 @@
         </w:numPr>
       </w:pPr>
       <w:bookmarkStart w:id="23" w:name="_Toc57156976"/>
-      <w:proofErr w:type="spellStart"/>
       <w:r>
         <w:t>DynamoDB</w:t>
       </w:r>
       <w:bookmarkEnd w:id="23"/>
-      <w:proofErr w:type="spellEnd"/>
+    </w:p>
+    <w:p>
+      <w:bookmarkStart w:id="24" w:name="_Toc57156977"/>
+      <w:r>
+        <w:t>Amazon DynamoDB es una base de datos de clave-valor y documentos que ofrece rendimiento en milisegundos de un solo dígito a cualquier escala. Se trata de una base de datos duradera de varias regiones y con varios maestros, completamente administrada, que cuenta con copia de seguridad, restauración y seguridad integradas, y almacenamiento de caché en memoria para aplicaciones a escala de Internet. DynamoDB puede gestionar más de 10 billones de solicitudes por día y puede admitir picos de más de 20 millones de solicitudes por segundo.</w:t>
+      </w:r>
+      <w:r>
+        <w:t xml:space="preserve"> </w:t>
+      </w:r>
+      <w:sdt>
+        <w:sdtPr>
+          <w:id w:val="-243270233"/>
+          <w:citation/>
+        </w:sdtPr>
+        <w:sdtContent>
+          <w:r>
+            <w:fldChar w:fldCharType="begin"/>
+          </w:r>
+          <w:r>
+            <w:instrText xml:space="preserve"> CITATION Ama201 \l 2058 </w:instrText>
+          </w:r>
+          <w:r>
+            <w:fldChar w:fldCharType="separate"/>
+          </w:r>
+          <w:r>
+            <w:rPr>
+              <w:noProof/>
+            </w:rPr>
+            <w:t>(Amazon Web Services, 2020)</w:t>
+          </w:r>
+          <w:r>
+            <w:fldChar w:fldCharType="end"/>
+          </w:r>
+        </w:sdtContent>
+      </w:sdt>
+    </w:p>
+    <w:p>
+      <w:pPr>
+        <w:ind w:left="360"/>
+      </w:pPr>
+      <w:r>
+        <w:t xml:space="preserve">Este fue la base de datos elegida para la elaboración del proyecto puesto que Amazon Web Services es el servicio de computación en la nube preferido de la empresa. </w:t>
+      </w:r>
     </w:p>
     <w:p>
       <w:pPr>
@@ -3923,21 +4170,26 @@
           <w:numId w:val="9"/>
         </w:numPr>
       </w:pPr>
-      <w:bookmarkStart w:id="24" w:name="_Toc57156977"/>
-      <w:proofErr w:type="spellStart"/>
-      <w:r>
-        <w:t>Allure</w:t>
-      </w:r>
-      <w:proofErr w:type="spellEnd"/>
-      <w:r>
-        <w:t xml:space="preserve"> </w:t>
-      </w:r>
-      <w:proofErr w:type="spellStart"/>
-      <w:r>
-        <w:t>Report</w:t>
+      <w:r>
+        <w:t>Allure Report</w:t>
       </w:r>
       <w:bookmarkEnd w:id="24"/>
-      <w:proofErr w:type="spellEnd"/>
+    </w:p>
+    <w:p>
+      <w:r>
+        <w:t>Allure Report es una herramienta</w:t>
+      </w:r>
+      <w:r>
+        <w:t xml:space="preserve"> flexible, ligera y multilenguaje para el proceso de elaboración de los reportes de pruebas, ofrece reportes gráficos muy claros sobre la ejecución de las pruebas.</w:t>
+      </w:r>
+    </w:p>
+    <w:p>
+      <w:pPr>
+        <w:ind w:left="360"/>
+      </w:pPr>
+      <w:r>
+        <w:t xml:space="preserve">Allure fue la herramienta para la publicación de los reportes de pruebas utilizada durante el proyecto, por su sencilla incorporación con Jenkins el servidor de integración continúa elegido para la ejecución de este proyecto. </w:t>
+      </w:r>
     </w:p>
     <w:p>
       <w:pPr>
@@ -3954,6 +4206,60 @@
       <w:bookmarkEnd w:id="25"/>
     </w:p>
     <w:p>
+      <w:r>
+        <w:t>Axios es una librería JavaScript que puede ejecutarse en el navegador y que nos permite hacer sencillas las operaciones como cliente HTTP</w:t>
+      </w:r>
+      <w:r>
+        <w:t xml:space="preserve"> basada en promesas</w:t>
+      </w:r>
+      <w:r>
+        <w:t>, por lo que podremos configurar y realizar solicitudes a un servidor y recibiremos respuestas fáciles de procesar</w:t>
+      </w:r>
+      <w:r>
+        <w:t xml:space="preserve">. </w:t>
+      </w:r>
+      <w:sdt>
+        <w:sdtPr>
+          <w:id w:val="-1887169512"/>
+          <w:citation/>
+        </w:sdtPr>
+        <w:sdtContent>
+          <w:r>
+            <w:fldChar w:fldCharType="begin"/>
+          </w:r>
+          <w:r>
+            <w:instrText xml:space="preserve"> CITATION Baq20 \l 2058 </w:instrText>
+          </w:r>
+          <w:r>
+            <w:fldChar w:fldCharType="separate"/>
+          </w:r>
+          <w:r>
+            <w:rPr>
+              <w:noProof/>
+            </w:rPr>
+            <w:t>(Baquero García, 2020)</w:t>
+          </w:r>
+          <w:r>
+            <w:fldChar w:fldCharType="end"/>
+          </w:r>
+        </w:sdtContent>
+      </w:sdt>
+      <w:r>
+        <w:t xml:space="preserve">. </w:t>
+      </w:r>
+    </w:p>
+    <w:p>
+      <w:pPr>
+        <w:ind w:left="360"/>
+      </w:pPr>
+      <w:r>
+        <w:t>Se utilizo Axios como la librería específica para la ejecución de peticiones HTTP a los diferentes endpoints de la API a la que se le realizaron las pruebas</w:t>
+      </w:r>
+      <w:r>
+        <w:t>, se eligió esta librería por su compatibilidad con promesas.</w:t>
+      </w:r>
+    </w:p>
+    <w:p>
       <w:pPr>
         <w:pStyle w:val="Ttulo3"/>
         <w:numPr>
@@ -3963,9 +4269,83 @@
       </w:pPr>
       <w:bookmarkStart w:id="26" w:name="_Toc57156979"/>
       <w:r>
+        <w:lastRenderedPageBreak/>
         <w:t>Chai</w:t>
       </w:r>
       <w:bookmarkEnd w:id="26"/>
+    </w:p>
+    <w:p>
+      <w:r>
+        <w:t xml:space="preserve">Chai.js es una librería de JavaScript que ofrece tres tipos diferentes de aserciones para la captura de resultados </w:t>
+      </w:r>
+      <w:r>
+        <w:t>en las pruebas, además de ofrecer compatibilidad con cualquier framework de pruebas de JavaScript.</w:t>
+      </w:r>
+    </w:p>
+    <w:p>
+      <w:pPr>
+        <w:ind w:left="360"/>
+      </w:pPr>
+      <w:r>
+        <w:t>Para las aserciones en los casos de pruebas utilizamos esta librería puesto que ofrece tres diferentes tipos de aserción y una excelente compatibilidad con el framework de pruebas utilizado.</w:t>
+      </w:r>
+    </w:p>
+    <w:p>
+      <w:pPr>
+        <w:pStyle w:val="Ttulo3"/>
+        <w:numPr>
+          <w:ilvl w:val="0"/>
+          <w:numId w:val="9"/>
+        </w:numPr>
+      </w:pPr>
+      <w:r>
+        <w:t>Git</w:t>
+      </w:r>
+    </w:p>
+    <w:p>
+      <w:r>
+        <w:t xml:space="preserve">Git es una herramienta </w:t>
+      </w:r>
+      <w:r>
+        <w:t>de control de versiones, el propósito de esta herramienta es llevar un registro de los cambios que se realizaron en cada fichero del proyecto y quien realiza dichos cambios.</w:t>
+      </w:r>
+    </w:p>
+    <w:p>
+      <w:pPr>
+        <w:ind w:left="360"/>
+      </w:pPr>
+      <w:r>
+        <w:t>Para los proyectos de tecnologías de la información es indispensable utilizar una herramienta para llevar acabo el control de versiones, puesto que es importante tener un control de cada cambio que se realiza en el proyecto. Por esta razón se utilizo Git para el control de versiones además de ser la herramienta mas utilizada mundialmente para esta finalidad.</w:t>
+      </w:r>
+    </w:p>
+    <w:p>
+      <w:pPr>
+        <w:pStyle w:val="Ttulo3"/>
+        <w:numPr>
+          <w:ilvl w:val="0"/>
+          <w:numId w:val="9"/>
+        </w:numPr>
+      </w:pPr>
+      <w:r>
+        <w:t>GitHub</w:t>
+      </w:r>
+    </w:p>
+    <w:p>
+      <w:r>
+        <w:t xml:space="preserve">GitHub </w:t>
+      </w:r>
+    </w:p>
+    <w:p>
+      <w:pPr>
+        <w:pStyle w:val="Ttulo3"/>
+        <w:numPr>
+          <w:ilvl w:val="0"/>
+          <w:numId w:val="9"/>
+        </w:numPr>
+      </w:pPr>
+      <w:r>
+        <w:t>Allure</w:t>
+      </w:r>
       <w:r>
         <w:br w:type="page"/>
       </w:r>
@@ -4117,14 +4497,9 @@
         <w:spacing w:line="360" w:lineRule="auto"/>
       </w:pPr>
       <w:bookmarkStart w:id="34" w:name="_Toc57156987"/>
-      <w:proofErr w:type="spellStart"/>
       <w:r>
         <w:lastRenderedPageBreak/>
-        <w:t>Capitulo</w:t>
-      </w:r>
-      <w:proofErr w:type="spellEnd"/>
-      <w:r>
-        <w:t xml:space="preserve"> VII: Competencias desarrolladas</w:t>
+        <w:t>Capitulo VII: Competencias desarrolladas</w:t>
       </w:r>
       <w:bookmarkEnd w:id="34"/>
     </w:p>
@@ -4154,14 +4529,9 @@
         <w:spacing w:line="360" w:lineRule="auto"/>
       </w:pPr>
       <w:bookmarkStart w:id="36" w:name="_Toc57156989"/>
-      <w:proofErr w:type="spellStart"/>
       <w:r>
         <w:lastRenderedPageBreak/>
-        <w:t>Capitulo</w:t>
-      </w:r>
-      <w:proofErr w:type="spellEnd"/>
-      <w:r>
-        <w:t xml:space="preserve"> VIII: Fuentes de información</w:t>
+        <w:t>Capitulo VIII: Fuentes de información</w:t>
       </w:r>
       <w:bookmarkEnd w:id="36"/>
     </w:p>
@@ -4191,14 +4561,9 @@
         <w:spacing w:line="360" w:lineRule="auto"/>
       </w:pPr>
       <w:bookmarkStart w:id="38" w:name="_Toc57156991"/>
-      <w:proofErr w:type="spellStart"/>
       <w:r>
         <w:lastRenderedPageBreak/>
-        <w:t>Capitulo</w:t>
-      </w:r>
-      <w:proofErr w:type="spellEnd"/>
-      <w:r>
-        <w:t xml:space="preserve"> IX: Anexos</w:t>
+        <w:t>Capitulo IX: Anexos</w:t>
       </w:r>
       <w:bookmarkEnd w:id="38"/>
     </w:p>
@@ -4449,7 +4814,7 @@
   <w:abstractNum w:abstractNumId="0" w15:restartNumberingAfterBreak="0">
     <w:nsid w:val="065B0C4D"/>
     <w:multiLevelType w:val="hybridMultilevel"/>
-    <w:tmpl w:val="533A5016"/>
+    <w:tmpl w:val="C1FC7404"/>
     <w:lvl w:ilvl="0" w:tplc="080A0001">
       <w:start w:val="1"/>
       <w:numFmt w:val="bullet"/>
@@ -6172,6 +6537,23 @@
       <w:ind w:left="480"/>
     </w:pPr>
   </w:style>
+  <w:style w:type="paragraph" w:styleId="NormalWeb">
+    <w:name w:val="Normal (Web)"/>
+    <w:basedOn w:val="Normal"/>
+    <w:uiPriority w:val="99"/>
+    <w:semiHidden/>
+    <w:unhideWhenUsed/>
+    <w:rsid w:val="0004585E"/>
+    <w:pPr>
+      <w:spacing w:before="100" w:beforeAutospacing="1" w:after="100" w:afterAutospacing="1" w:line="240" w:lineRule="auto"/>
+      <w:jc w:val="left"/>
+    </w:pPr>
+    <w:rPr>
+      <w:rFonts w:eastAsia="Times New Roman" w:cs="Times New Roman"/>
+      <w:szCs w:val="24"/>
+      <w:lang w:eastAsia="es-MX"/>
+    </w:rPr>
+  </w:style>
 </w:styles>
 </file>
 
@@ -6492,7 +6874,7 @@
     <b:Month>Mayo</b:Month>
     <b:Day>22</b:Day>
     <b:URL>https://ciberninjas.com/jenkins/</b:URL>
-    <b:RefOrder>2</b:RefOrder>
+    <b:RefOrder>5</b:RefOrder>
   </b:Source>
   <b:Source>
     <b:Tag>Gar14</b:Tag>
@@ -6514,7 +6896,7 @@
     <b:Month>Mayo</b:Month>
     <b:Day>9</b:Day>
     <b:URL>https://www.javiergarzas.com/2014/05/jenkins.html</b:URL>
-    <b:RefOrder>3</b:RefOrder>
+    <b:RefOrder>6</b:RefOrder>
   </b:Source>
   <b:Source>
     <b:Tag>Ama20</b:Tag>
@@ -6533,11 +6915,195 @@
     <b:URL>https://aws.amazon.com/es/devops/continuous-integration/</b:URL>
     <b:RefOrder>1</b:RefOrder>
   </b:Source>
+  <b:Source>
+    <b:Tag>Moc20</b:Tag>
+    <b:SourceType>InternetSite</b:SourceType>
+    <b:Guid>{7CE71B39-95BC-4DC7-BC29-349792361092}</b:Guid>
+    <b:Author>
+      <b:Author>
+        <b:Corporate>Mocha</b:Corporate>
+      </b:Author>
+    </b:Author>
+    <b:Title>Mocha</b:Title>
+    <b:InternetSiteTitle>Mocha</b:InternetSiteTitle>
+    <b:Year>2020</b:Year>
+    <b:Month>Diciembre</b:Month>
+    <b:Day>2</b:Day>
+    <b:URL>https://mochajs.org/</b:URL>
+    <b:RefOrder>7</b:RefOrder>
+  </b:Source>
+  <b:Source>
+    <b:Tag>Cam20</b:Tag>
+    <b:SourceType>InternetSite</b:SourceType>
+    <b:Guid>{3BD7034C-38F8-40C7-BD4B-B8A7CAFC7F7E}</b:Guid>
+    <b:Author>
+      <b:Author>
+        <b:NameList>
+          <b:Person>
+            <b:Last>Campos Romero</b:Last>
+            <b:First>Héctor</b:First>
+          </b:Person>
+        </b:NameList>
+      </b:Author>
+    </b:Author>
+    <b:Title>adictosaltrabajo</b:Title>
+    <b:InternetSiteTitle>adictosaltrabajo</b:InternetSiteTitle>
+    <b:Year>2020</b:Year>
+    <b:Month>Diciembre</b:Month>
+    <b:Day>2</b:Day>
+    <b:URL>https://www.adictosaltrabajo.com/2017/08/17/documenta-tu-api-con-apiary/</b:URL>
+    <b:RefOrder>2</b:RefOrder>
+  </b:Source>
+  <b:Source>
+    <b:Tag>Dre20</b:Tag>
+    <b:SourceType>InternetSite</b:SourceType>
+    <b:Guid>{756403AE-C009-46F4-A3E2-57BF3DAA5499}</b:Guid>
+    <b:Author>
+      <b:Author>
+        <b:Corporate>Dredd</b:Corporate>
+      </b:Author>
+    </b:Author>
+    <b:Title>Dredd</b:Title>
+    <b:InternetSiteTitle>Dredd</b:InternetSiteTitle>
+    <b:Year>2020</b:Year>
+    <b:Month>Diciembre</b:Month>
+    <b:Day>2</b:Day>
+    <b:URL>https://dredd.org/en/latest/</b:URL>
+    <b:RefOrder>8</b:RefOrder>
+  </b:Source>
+  <b:Source>
+    <b:Tag>Per20</b:Tag>
+    <b:SourceType>InternetSite</b:SourceType>
+    <b:Guid>{EAE65E8C-892E-42DF-8E3B-7EC89D353E66}</b:Guid>
+    <b:Author>
+      <b:Author>
+        <b:Corporate>Perl</b:Corporate>
+      </b:Author>
+    </b:Author>
+    <b:Title>PerlDoc</b:Title>
+    <b:InternetSiteTitle>PerlDoc</b:InternetSiteTitle>
+    <b:Year>2020</b:Year>
+    <b:Month>Diciembre</b:Month>
+    <b:Day>2</b:Day>
+    <b:URL>https://perldoc.perl.org/perl</b:URL>
+    <b:RefOrder>9</b:RefOrder>
+  </b:Source>
+  <b:Source>
+    <b:Tag>Sel20</b:Tag>
+    <b:SourceType>InternetSite</b:SourceType>
+    <b:Guid>{38F2D48A-3219-41BD-A0CE-056AE3F58880}</b:Guid>
+    <b:Author>
+      <b:Author>
+        <b:Corporate>Selenium</b:Corporate>
+      </b:Author>
+    </b:Author>
+    <b:Title>Selenium</b:Title>
+    <b:InternetSiteTitle>Selenium</b:InternetSiteTitle>
+    <b:Year>2020</b:Year>
+    <b:Month>Diciembre</b:Month>
+    <b:Day>2</b:Day>
+    <b:URL>https://www.selenium.dev/documentation/</b:URL>
+    <b:RefOrder>10</b:RefOrder>
+  </b:Source>
+  <b:Source>
+    <b:Tag>Ama201</b:Tag>
+    <b:SourceType>InternetSite</b:SourceType>
+    <b:Guid>{C465A4B6-EA2E-4782-958D-FD23F600F9A1}</b:Guid>
+    <b:Author>
+      <b:Author>
+        <b:Corporate>Amazon Web Services</b:Corporate>
+      </b:Author>
+    </b:Author>
+    <b:Title>AWS</b:Title>
+    <b:InternetSiteTitle>AWS</b:InternetSiteTitle>
+    <b:Year>2020</b:Year>
+    <b:Month>Diciembre</b:Month>
+    <b:Day>2</b:Day>
+    <b:URL>https://aws.amazon.com/es/dynamodb/</b:URL>
+    <b:RefOrder>3</b:RefOrder>
+  </b:Source>
+  <b:Source>
+    <b:Tag>All20</b:Tag>
+    <b:SourceType>InternetSite</b:SourceType>
+    <b:Guid>{9C2D48DB-CC20-45A5-BFD0-0B18AA8BAF97}</b:Guid>
+    <b:Author>
+      <b:Author>
+        <b:Corporate>Allure</b:Corporate>
+      </b:Author>
+    </b:Author>
+    <b:Title>AllureQaTools</b:Title>
+    <b:InternetSiteTitle>AllureQaTools</b:InternetSiteTitle>
+    <b:Year>2020</b:Year>
+    <b:Month>Diciembre</b:Month>
+    <b:Day>2</b:Day>
+    <b:URL>http://allure.qatools.ru/</b:URL>
+    <b:RefOrder>11</b:RefOrder>
+  </b:Source>
+  <b:Source>
+    <b:Tag>Baq20</b:Tag>
+    <b:SourceType>InternetSite</b:SourceType>
+    <b:Guid>{7449E62E-8F82-4BFF-B644-5F72F492C747}</b:Guid>
+    <b:Author>
+      <b:Author>
+        <b:NameList>
+          <b:Person>
+            <b:Last>Baquero García</b:Last>
+            <b:First>Jose</b:First>
+          </b:Person>
+        </b:NameList>
+      </b:Author>
+    </b:Author>
+    <b:Title>arsys</b:Title>
+    <b:InternetSiteTitle>arsys</b:InternetSiteTitle>
+    <b:Year>2020</b:Year>
+    <b:Month>Diciembre</b:Month>
+    <b:Day>2</b:Day>
+    <b:URL>https://www.arsys.es/blog/programacion/axios/</b:URL>
+    <b:RefOrder>4</b:RefOrder>
+  </b:Source>
+  <b:Source>
+    <b:Tag>Cha20</b:Tag>
+    <b:SourceType>InternetSite</b:SourceType>
+    <b:Guid>{BFD5890F-0BCF-4080-9ECB-AFA6B24D65F6}</b:Guid>
+    <b:Author>
+      <b:Author>
+        <b:Corporate>Chaijs</b:Corporate>
+      </b:Author>
+    </b:Author>
+    <b:Title>Chaijs</b:Title>
+    <b:InternetSiteTitle>Chaijs</b:InternetSiteTitle>
+    <b:Year>2020</b:Year>
+    <b:Month>Diciembre</b:Month>
+    <b:Day>2</b:Day>
+    <b:URL>https://www.chaijs.com/</b:URL>
+    <b:RefOrder>12</b:RefOrder>
+  </b:Source>
+  <b:Source>
+    <b:Tag>jan20</b:Tag>
+    <b:SourceType>InternetSite</b:SourceType>
+    <b:Guid>{786F79BF-3211-42B0-BB38-D25EE184CDF9}</b:Guid>
+    <b:Author>
+      <b:Author>
+        <b:NameList>
+          <b:Person>
+            <b:Last>janpoloy</b:Last>
+          </b:Person>
+        </b:NameList>
+      </b:Author>
+    </b:Author>
+    <b:Title>@janpoloy</b:Title>
+    <b:InternetSiteTitle>@janpoloy</b:InternetSiteTitle>
+    <b:Year>2020</b:Year>
+    <b:Month>Diciembre</b:Month>
+    <b:Day>2</b:Day>
+    <b:URL>https://janpoloy.medium.com/qu%C3%A9-es-y-para-que-sirve-git-3fd106e6e137</b:URL>
+    <b:RefOrder>13</b:RefOrder>
+  </b:Source>
 </b:Sources>
 </file>
 
 <file path=customXml/itemProps1.xml><?xml version="1.0" encoding="utf-8"?>
-<ds:datastoreItem xmlns:ds="http://schemas.openxmlformats.org/officeDocument/2006/customXml" ds:itemID="{4E70B720-672C-4B93-94F5-4481CEC105DE}">
+<ds:datastoreItem xmlns:ds="http://schemas.openxmlformats.org/officeDocument/2006/customXml" ds:itemID="{9166ACD8-D80D-4B34-8AD0-2DF073389D1C}">
   <ds:schemaRefs>
     <ds:schemaRef ds:uri="http://schemas.openxmlformats.org/officeDocument/2006/bibliography"/>
   </ds:schemaRefs>

</xml_diff>

<commit_message>
Marco Teoorico terminado agregando actividades
</commit_message>
<xml_diff>
--- a/Documento de Residencia.docx
+++ b/Documento de Residencia.docx
@@ -7,7 +7,7 @@
         <w:pStyle w:val="Ttulo1"/>
         <w:spacing w:line="360" w:lineRule="auto"/>
       </w:pPr>
-      <w:bookmarkStart w:id="0" w:name="_Toc57156953"/>
+      <w:bookmarkStart w:id="0" w:name="_Toc58342885"/>
       <w:r>
         <w:t>Capítulo I: Preliminares</w:t>
       </w:r>
@@ -18,7 +18,7 @@
         <w:pStyle w:val="Ttulo2"/>
         <w:spacing w:line="360" w:lineRule="auto"/>
       </w:pPr>
-      <w:bookmarkStart w:id="1" w:name="_Toc57156954"/>
+      <w:bookmarkStart w:id="1" w:name="_Toc58342886"/>
       <w:r>
         <w:t>Portada</w:t>
       </w:r>
@@ -191,7 +191,7 @@
         <w:pStyle w:val="Ttulo2"/>
         <w:spacing w:line="360" w:lineRule="auto"/>
       </w:pPr>
-      <w:bookmarkStart w:id="2" w:name="_Toc57156955"/>
+      <w:bookmarkStart w:id="2" w:name="_Toc58342887"/>
       <w:r>
         <w:lastRenderedPageBreak/>
         <w:t>Agradecimientos</w:t>
@@ -212,7 +212,7 @@
         <w:pStyle w:val="Ttulo2"/>
         <w:spacing w:line="360" w:lineRule="auto"/>
       </w:pPr>
-      <w:bookmarkStart w:id="3" w:name="_Toc57156956"/>
+      <w:bookmarkStart w:id="3" w:name="_Toc58342888"/>
       <w:r>
         <w:lastRenderedPageBreak/>
         <w:t>Resumen</w:t>
@@ -233,7 +233,7 @@
         <w:pStyle w:val="Ttulo2"/>
         <w:spacing w:line="360" w:lineRule="auto"/>
       </w:pPr>
-      <w:bookmarkStart w:id="4" w:name="_Toc57156957"/>
+      <w:bookmarkStart w:id="4" w:name="_Toc58342889"/>
       <w:r>
         <w:lastRenderedPageBreak/>
         <w:t>Índice</w:t>
@@ -257,7 +257,6 @@
           <w:docPartUnique/>
         </w:docPartObj>
       </w:sdtPr>
-      <w:sdtEndPr/>
       <w:sdtContent>
         <w:p>
           <w:pPr>
@@ -294,7 +293,7 @@
           <w:r>
             <w:fldChar w:fldCharType="separate"/>
           </w:r>
-          <w:hyperlink w:anchor="_Toc57156953" w:history="1">
+          <w:hyperlink w:anchor="_Toc58342885" w:history="1">
             <w:r>
               <w:rPr>
                 <w:rStyle w:val="Hipervnculo"/>
@@ -317,7 +316,7 @@
               <w:rPr>
                 <w:webHidden/>
               </w:rPr>
-              <w:instrText xml:space="preserve"> PAGEREF _Toc57156953 \h </w:instrText>
+              <w:instrText xml:space="preserve"> PAGEREF _Toc58342885 \h </w:instrText>
             </w:r>
             <w:r>
               <w:rPr>
@@ -357,7 +356,7 @@
               <w:lang w:eastAsia="es-MX"/>
             </w:rPr>
           </w:pPr>
-          <w:hyperlink w:anchor="_Toc57156954" w:history="1">
+          <w:hyperlink w:anchor="_Toc58342886" w:history="1">
             <w:r>
               <w:rPr>
                 <w:rStyle w:val="Hipervnculo"/>
@@ -384,7 +383,7 @@
                 <w:noProof/>
                 <w:webHidden/>
               </w:rPr>
-              <w:instrText xml:space="preserve"> PAGEREF _Toc57156954 \h </w:instrText>
+              <w:instrText xml:space="preserve"> PAGEREF _Toc58342886 \h </w:instrText>
             </w:r>
             <w:r>
               <w:rPr>
@@ -428,7 +427,7 @@
               <w:lang w:eastAsia="es-MX"/>
             </w:rPr>
           </w:pPr>
-          <w:hyperlink w:anchor="_Toc57156955" w:history="1">
+          <w:hyperlink w:anchor="_Toc58342887" w:history="1">
             <w:r>
               <w:rPr>
                 <w:rStyle w:val="Hipervnculo"/>
@@ -455,7 +454,7 @@
                 <w:noProof/>
                 <w:webHidden/>
               </w:rPr>
-              <w:instrText xml:space="preserve"> PAGEREF _Toc57156955 \h </w:instrText>
+              <w:instrText xml:space="preserve"> PAGEREF _Toc58342887 \h </w:instrText>
             </w:r>
             <w:r>
               <w:rPr>
@@ -499,7 +498,7 @@
               <w:lang w:eastAsia="es-MX"/>
             </w:rPr>
           </w:pPr>
-          <w:hyperlink w:anchor="_Toc57156956" w:history="1">
+          <w:hyperlink w:anchor="_Toc58342888" w:history="1">
             <w:r>
               <w:rPr>
                 <w:rStyle w:val="Hipervnculo"/>
@@ -526,7 +525,7 @@
                 <w:noProof/>
                 <w:webHidden/>
               </w:rPr>
-              <w:instrText xml:space="preserve"> PAGEREF _Toc57156956 \h </w:instrText>
+              <w:instrText xml:space="preserve"> PAGEREF _Toc58342888 \h </w:instrText>
             </w:r>
             <w:r>
               <w:rPr>
@@ -570,7 +569,7 @@
               <w:lang w:eastAsia="es-MX"/>
             </w:rPr>
           </w:pPr>
-          <w:hyperlink w:anchor="_Toc57156957" w:history="1">
+          <w:hyperlink w:anchor="_Toc58342889" w:history="1">
             <w:r>
               <w:rPr>
                 <w:rStyle w:val="Hipervnculo"/>
@@ -597,7 +596,7 @@
                 <w:noProof/>
                 <w:webHidden/>
               </w:rPr>
-              <w:instrText xml:space="preserve"> PAGEREF _Toc57156957 \h </w:instrText>
+              <w:instrText xml:space="preserve"> PAGEREF _Toc58342889 \h </w:instrText>
             </w:r>
             <w:r>
               <w:rPr>
@@ -639,7 +638,7 @@
               <w:lang w:eastAsia="es-MX"/>
             </w:rPr>
           </w:pPr>
-          <w:hyperlink w:anchor="_Toc57156958" w:history="1">
+          <w:hyperlink w:anchor="_Toc58342890" w:history="1">
             <w:r>
               <w:rPr>
                 <w:rStyle w:val="Hipervnculo"/>
@@ -662,7 +661,7 @@
               <w:rPr>
                 <w:webHidden/>
               </w:rPr>
-              <w:instrText xml:space="preserve"> PAGEREF _Toc57156958 \h </w:instrText>
+              <w:instrText xml:space="preserve"> PAGEREF _Toc58342890 \h </w:instrText>
             </w:r>
             <w:r>
               <w:rPr>
@@ -702,7 +701,7 @@
               <w:lang w:eastAsia="es-MX"/>
             </w:rPr>
           </w:pPr>
-          <w:hyperlink w:anchor="_Toc57156959" w:history="1">
+          <w:hyperlink w:anchor="_Toc58342891" w:history="1">
             <w:r>
               <w:rPr>
                 <w:rStyle w:val="Hipervnculo"/>
@@ -729,7 +728,7 @@
                 <w:noProof/>
                 <w:webHidden/>
               </w:rPr>
-              <w:instrText xml:space="preserve"> PAGEREF _Toc57156959 \h </w:instrText>
+              <w:instrText xml:space="preserve"> PAGEREF _Toc58342891 \h </w:instrText>
             </w:r>
             <w:r>
               <w:rPr>
@@ -773,7 +772,7 @@
               <w:lang w:eastAsia="es-MX"/>
             </w:rPr>
           </w:pPr>
-          <w:hyperlink w:anchor="_Toc57156960" w:history="1">
+          <w:hyperlink w:anchor="_Toc58342892" w:history="1">
             <w:r>
               <w:rPr>
                 <w:rStyle w:val="Hipervnculo"/>
@@ -800,7 +799,7 @@
                 <w:noProof/>
                 <w:webHidden/>
               </w:rPr>
-              <w:instrText xml:space="preserve"> PAGEREF _Toc57156960 \h </w:instrText>
+              <w:instrText xml:space="preserve"> PAGEREF _Toc58342892 \h </w:instrText>
             </w:r>
             <w:r>
               <w:rPr>
@@ -844,7 +843,7 @@
               <w:lang w:eastAsia="es-MX"/>
             </w:rPr>
           </w:pPr>
-          <w:hyperlink w:anchor="_Toc57156961" w:history="1">
+          <w:hyperlink w:anchor="_Toc58342893" w:history="1">
             <w:r>
               <w:rPr>
                 <w:rStyle w:val="Hipervnculo"/>
@@ -871,7 +870,7 @@
                 <w:noProof/>
                 <w:webHidden/>
               </w:rPr>
-              <w:instrText xml:space="preserve"> PAGEREF _Toc57156961 \h </w:instrText>
+              <w:instrText xml:space="preserve"> PAGEREF _Toc58342893 \h </w:instrText>
             </w:r>
             <w:r>
               <w:rPr>
@@ -915,7 +914,7 @@
               <w:lang w:eastAsia="es-MX"/>
             </w:rPr>
           </w:pPr>
-          <w:hyperlink w:anchor="_Toc57156962" w:history="1">
+          <w:hyperlink w:anchor="_Toc58342894" w:history="1">
             <w:r>
               <w:rPr>
                 <w:rStyle w:val="Hipervnculo"/>
@@ -942,7 +941,7 @@
                 <w:noProof/>
                 <w:webHidden/>
               </w:rPr>
-              <w:instrText xml:space="preserve"> PAGEREF _Toc57156962 \h </w:instrText>
+              <w:instrText xml:space="preserve"> PAGEREF _Toc58342894 \h </w:instrText>
             </w:r>
             <w:r>
               <w:rPr>
@@ -986,7 +985,7 @@
               <w:lang w:eastAsia="es-MX"/>
             </w:rPr>
           </w:pPr>
-          <w:hyperlink w:anchor="_Toc57156963" w:history="1">
+          <w:hyperlink w:anchor="_Toc58342895" w:history="1">
             <w:r>
               <w:rPr>
                 <w:rStyle w:val="Hipervnculo"/>
@@ -1013,7 +1012,7 @@
                 <w:noProof/>
                 <w:webHidden/>
               </w:rPr>
-              <w:instrText xml:space="preserve"> PAGEREF _Toc57156963 \h </w:instrText>
+              <w:instrText xml:space="preserve"> PAGEREF _Toc58342895 \h </w:instrText>
             </w:r>
             <w:r>
               <w:rPr>
@@ -1057,7 +1056,7 @@
               <w:lang w:eastAsia="es-MX"/>
             </w:rPr>
           </w:pPr>
-          <w:hyperlink w:anchor="_Toc57156964" w:history="1">
+          <w:hyperlink w:anchor="_Toc58342896" w:history="1">
             <w:r>
               <w:rPr>
                 <w:rStyle w:val="Hipervnculo"/>
@@ -1084,7 +1083,7 @@
                 <w:noProof/>
                 <w:webHidden/>
               </w:rPr>
-              <w:instrText xml:space="preserve"> PAGEREF _Toc57156964 \h </w:instrText>
+              <w:instrText xml:space="preserve"> PAGEREF _Toc58342896 \h </w:instrText>
             </w:r>
             <w:r>
               <w:rPr>
@@ -1128,7 +1127,7 @@
               <w:lang w:eastAsia="es-MX"/>
             </w:rPr>
           </w:pPr>
-          <w:hyperlink w:anchor="_Toc57156965" w:history="1">
+          <w:hyperlink w:anchor="_Toc58342897" w:history="1">
             <w:r>
               <w:rPr>
                 <w:rStyle w:val="Hipervnculo"/>
@@ -1155,7 +1154,7 @@
                 <w:noProof/>
                 <w:webHidden/>
               </w:rPr>
-              <w:instrText xml:space="preserve"> PAGEREF _Toc57156965 \h </w:instrText>
+              <w:instrText xml:space="preserve"> PAGEREF _Toc58342897 \h </w:instrText>
             </w:r>
             <w:r>
               <w:rPr>
@@ -1197,7 +1196,7 @@
               <w:lang w:eastAsia="es-MX"/>
             </w:rPr>
           </w:pPr>
-          <w:hyperlink w:anchor="_Toc57156966" w:history="1">
+          <w:hyperlink w:anchor="_Toc58342898" w:history="1">
             <w:r>
               <w:rPr>
                 <w:rStyle w:val="Hipervnculo"/>
@@ -1220,7 +1219,7 @@
               <w:rPr>
                 <w:webHidden/>
               </w:rPr>
-              <w:instrText xml:space="preserve"> PAGEREF _Toc57156966 \h </w:instrText>
+              <w:instrText xml:space="preserve"> PAGEREF _Toc58342898 \h </w:instrText>
             </w:r>
             <w:r>
               <w:rPr>
@@ -1260,7 +1259,7 @@
               <w:lang w:eastAsia="es-MX"/>
             </w:rPr>
           </w:pPr>
-          <w:hyperlink w:anchor="_Toc57156967" w:history="1">
+          <w:hyperlink w:anchor="_Toc58342899" w:history="1">
             <w:r>
               <w:rPr>
                 <w:rStyle w:val="Hipervnculo"/>
@@ -1287,7 +1286,7 @@
                 <w:noProof/>
                 <w:webHidden/>
               </w:rPr>
-              <w:instrText xml:space="preserve"> PAGEREF _Toc57156967 \h </w:instrText>
+              <w:instrText xml:space="preserve"> PAGEREF _Toc58342899 \h </w:instrText>
             </w:r>
             <w:r>
               <w:rPr>
@@ -1332,7 +1331,7 @@
               <w:lang w:eastAsia="es-MX"/>
             </w:rPr>
           </w:pPr>
-          <w:hyperlink w:anchor="_Toc57156968" w:history="1">
+          <w:hyperlink w:anchor="_Toc58342900" w:history="1">
             <w:r>
               <w:rPr>
                 <w:rStyle w:val="Hipervnculo"/>
@@ -1376,7 +1375,7 @@
                 <w:noProof/>
                 <w:webHidden/>
               </w:rPr>
-              <w:instrText xml:space="preserve"> PAGEREF _Toc57156968 \h </w:instrText>
+              <w:instrText xml:space="preserve"> PAGEREF _Toc58342900 \h </w:instrText>
             </w:r>
             <w:r>
               <w:rPr>
@@ -1421,7 +1420,7 @@
               <w:lang w:eastAsia="es-MX"/>
             </w:rPr>
           </w:pPr>
-          <w:hyperlink w:anchor="_Toc57156969" w:history="1">
+          <w:hyperlink w:anchor="_Toc58342901" w:history="1">
             <w:r>
               <w:rPr>
                 <w:rStyle w:val="Hipervnculo"/>
@@ -1465,7 +1464,7 @@
                 <w:noProof/>
                 <w:webHidden/>
               </w:rPr>
-              <w:instrText xml:space="preserve"> PAGEREF _Toc57156969 \h </w:instrText>
+              <w:instrText xml:space="preserve"> PAGEREF _Toc58342901 \h </w:instrText>
             </w:r>
             <w:r>
               <w:rPr>
@@ -1510,7 +1509,7 @@
               <w:lang w:eastAsia="es-MX"/>
             </w:rPr>
           </w:pPr>
-          <w:hyperlink w:anchor="_Toc57156970" w:history="1">
+          <w:hyperlink w:anchor="_Toc58342902" w:history="1">
             <w:r>
               <w:rPr>
                 <w:rStyle w:val="Hipervnculo"/>
@@ -1554,7 +1553,7 @@
                 <w:noProof/>
                 <w:webHidden/>
               </w:rPr>
-              <w:instrText xml:space="preserve"> PAGEREF _Toc57156970 \h </w:instrText>
+              <w:instrText xml:space="preserve"> PAGEREF _Toc58342902 \h </w:instrText>
             </w:r>
             <w:r>
               <w:rPr>
@@ -1599,7 +1598,7 @@
               <w:lang w:eastAsia="es-MX"/>
             </w:rPr>
           </w:pPr>
-          <w:hyperlink w:anchor="_Toc57156971" w:history="1">
+          <w:hyperlink w:anchor="_Toc58342903" w:history="1">
             <w:r>
               <w:rPr>
                 <w:rStyle w:val="Hipervnculo"/>
@@ -1643,7 +1642,7 @@
                 <w:noProof/>
                 <w:webHidden/>
               </w:rPr>
-              <w:instrText xml:space="preserve"> PAGEREF _Toc57156971 \h </w:instrText>
+              <w:instrText xml:space="preserve"> PAGEREF _Toc58342903 \h </w:instrText>
             </w:r>
             <w:r>
               <w:rPr>
@@ -1688,7 +1687,7 @@
               <w:lang w:eastAsia="es-MX"/>
             </w:rPr>
           </w:pPr>
-          <w:hyperlink w:anchor="_Toc57156972" w:history="1">
+          <w:hyperlink w:anchor="_Toc58342904" w:history="1">
             <w:r>
               <w:rPr>
                 <w:rStyle w:val="Hipervnculo"/>
@@ -1732,7 +1731,7 @@
                 <w:noProof/>
                 <w:webHidden/>
               </w:rPr>
-              <w:instrText xml:space="preserve"> PAGEREF _Toc57156972 \h </w:instrText>
+              <w:instrText xml:space="preserve"> PAGEREF _Toc58342904 \h </w:instrText>
             </w:r>
             <w:r>
               <w:rPr>
@@ -1777,7 +1776,7 @@
               <w:lang w:eastAsia="es-MX"/>
             </w:rPr>
           </w:pPr>
-          <w:hyperlink w:anchor="_Toc57156973" w:history="1">
+          <w:hyperlink w:anchor="_Toc58342905" w:history="1">
             <w:r>
               <w:rPr>
                 <w:rStyle w:val="Hipervnculo"/>
@@ -1821,7 +1820,7 @@
                 <w:noProof/>
                 <w:webHidden/>
               </w:rPr>
-              <w:instrText xml:space="preserve"> PAGEREF _Toc57156973 \h </w:instrText>
+              <w:instrText xml:space="preserve"> PAGEREF _Toc58342905 \h </w:instrText>
             </w:r>
             <w:r>
               <w:rPr>
@@ -1866,7 +1865,7 @@
               <w:lang w:eastAsia="es-MX"/>
             </w:rPr>
           </w:pPr>
-          <w:hyperlink w:anchor="_Toc57156974" w:history="1">
+          <w:hyperlink w:anchor="_Toc58342906" w:history="1">
             <w:r>
               <w:rPr>
                 <w:rStyle w:val="Hipervnculo"/>
@@ -1910,7 +1909,7 @@
                 <w:noProof/>
                 <w:webHidden/>
               </w:rPr>
-              <w:instrText xml:space="preserve"> PAGEREF _Toc57156974 \h </w:instrText>
+              <w:instrText xml:space="preserve"> PAGEREF _Toc58342906 \h </w:instrText>
             </w:r>
             <w:r>
               <w:rPr>
@@ -1955,7 +1954,7 @@
               <w:lang w:eastAsia="es-MX"/>
             </w:rPr>
           </w:pPr>
-          <w:hyperlink w:anchor="_Toc57156975" w:history="1">
+          <w:hyperlink w:anchor="_Toc58342907" w:history="1">
             <w:r>
               <w:rPr>
                 <w:rStyle w:val="Hipervnculo"/>
@@ -1999,7 +1998,7 @@
                 <w:noProof/>
                 <w:webHidden/>
               </w:rPr>
-              <w:instrText xml:space="preserve"> PAGEREF _Toc57156975 \h </w:instrText>
+              <w:instrText xml:space="preserve"> PAGEREF _Toc58342907 \h </w:instrText>
             </w:r>
             <w:r>
               <w:rPr>
@@ -2019,7 +2018,7 @@
                 <w:noProof/>
                 <w:webHidden/>
               </w:rPr>
-              <w:t>12</w:t>
+              <w:t>13</w:t>
             </w:r>
             <w:r>
               <w:rPr>
@@ -2044,7 +2043,7 @@
               <w:lang w:eastAsia="es-MX"/>
             </w:rPr>
           </w:pPr>
-          <w:hyperlink w:anchor="_Toc57156976" w:history="1">
+          <w:hyperlink w:anchor="_Toc58342908" w:history="1">
             <w:r>
               <w:rPr>
                 <w:rStyle w:val="Hipervnculo"/>
@@ -2088,7 +2087,7 @@
                 <w:noProof/>
                 <w:webHidden/>
               </w:rPr>
-              <w:instrText xml:space="preserve"> PAGEREF _Toc57156976 \h </w:instrText>
+              <w:instrText xml:space="preserve"> PAGEREF _Toc58342908 \h </w:instrText>
             </w:r>
             <w:r>
               <w:rPr>
@@ -2108,7 +2107,7 @@
                 <w:noProof/>
                 <w:webHidden/>
               </w:rPr>
-              <w:t>12</w:t>
+              <w:t>13</w:t>
             </w:r>
             <w:r>
               <w:rPr>
@@ -2133,7 +2132,7 @@
               <w:lang w:eastAsia="es-MX"/>
             </w:rPr>
           </w:pPr>
-          <w:hyperlink w:anchor="_Toc57156977" w:history="1">
+          <w:hyperlink w:anchor="_Toc58342909" w:history="1">
             <w:r>
               <w:rPr>
                 <w:rStyle w:val="Hipervnculo"/>
@@ -2177,7 +2176,7 @@
                 <w:noProof/>
                 <w:webHidden/>
               </w:rPr>
-              <w:instrText xml:space="preserve"> PAGEREF _Toc57156977 \h </w:instrText>
+              <w:instrText xml:space="preserve"> PAGEREF _Toc58342909 \h </w:instrText>
             </w:r>
             <w:r>
               <w:rPr>
@@ -2197,7 +2196,7 @@
                 <w:noProof/>
                 <w:webHidden/>
               </w:rPr>
-              <w:t>12</w:t>
+              <w:t>13</w:t>
             </w:r>
             <w:r>
               <w:rPr>
@@ -2222,7 +2221,7 @@
               <w:lang w:eastAsia="es-MX"/>
             </w:rPr>
           </w:pPr>
-          <w:hyperlink w:anchor="_Toc57156978" w:history="1">
+          <w:hyperlink w:anchor="_Toc58342910" w:history="1">
             <w:r>
               <w:rPr>
                 <w:rStyle w:val="Hipervnculo"/>
@@ -2266,7 +2265,7 @@
                 <w:noProof/>
                 <w:webHidden/>
               </w:rPr>
-              <w:instrText xml:space="preserve"> PAGEREF _Toc57156978 \h </w:instrText>
+              <w:instrText xml:space="preserve"> PAGEREF _Toc58342910 \h </w:instrText>
             </w:r>
             <w:r>
               <w:rPr>
@@ -2286,7 +2285,7 @@
                 <w:noProof/>
                 <w:webHidden/>
               </w:rPr>
-              <w:t>12</w:t>
+              <w:t>13</w:t>
             </w:r>
             <w:r>
               <w:rPr>
@@ -2311,7 +2310,7 @@
               <w:lang w:eastAsia="es-MX"/>
             </w:rPr>
           </w:pPr>
-          <w:hyperlink w:anchor="_Toc57156979" w:history="1">
+          <w:hyperlink w:anchor="_Toc58342911" w:history="1">
             <w:r>
               <w:rPr>
                 <w:rStyle w:val="Hipervnculo"/>
@@ -2355,7 +2354,7 @@
                 <w:noProof/>
                 <w:webHidden/>
               </w:rPr>
-              <w:instrText xml:space="preserve"> PAGEREF _Toc57156979 \h </w:instrText>
+              <w:instrText xml:space="preserve"> PAGEREF _Toc58342911 \h </w:instrText>
             </w:r>
             <w:r>
               <w:rPr>
@@ -2375,7 +2374,452 @@
                 <w:noProof/>
                 <w:webHidden/>
               </w:rPr>
-              <w:t>12</w:t>
+              <w:t>13</w:t>
+            </w:r>
+            <w:r>
+              <w:rPr>
+                <w:noProof/>
+                <w:webHidden/>
+              </w:rPr>
+              <w:fldChar w:fldCharType="end"/>
+            </w:r>
+          </w:hyperlink>
+        </w:p>
+        <w:p>
+          <w:pPr>
+            <w:pStyle w:val="TDC3"/>
+            <w:tabs>
+              <w:tab w:val="left" w:pos="880"/>
+              <w:tab w:val="right" w:leader="dot" w:pos="9111"/>
+            </w:tabs>
+            <w:rPr>
+              <w:rFonts w:asciiTheme="minorHAnsi" w:eastAsiaTheme="minorEastAsia" w:hAnsiTheme="minorHAnsi"/>
+              <w:noProof/>
+              <w:sz w:val="22"/>
+              <w:lang w:eastAsia="es-MX"/>
+            </w:rPr>
+          </w:pPr>
+          <w:hyperlink w:anchor="_Toc58342912" w:history="1">
+            <w:r>
+              <w:rPr>
+                <w:rStyle w:val="Hipervnculo"/>
+                <w:rFonts w:ascii="Symbol" w:hAnsi="Symbol"/>
+                <w:noProof/>
+              </w:rPr>
+              <w:t></w:t>
+            </w:r>
+            <w:r>
+              <w:rPr>
+                <w:rFonts w:asciiTheme="minorHAnsi" w:eastAsiaTheme="minorEastAsia" w:hAnsiTheme="minorHAnsi"/>
+                <w:noProof/>
+                <w:sz w:val="22"/>
+                <w:lang w:eastAsia="es-MX"/>
+              </w:rPr>
+              <w:tab/>
+            </w:r>
+            <w:r>
+              <w:rPr>
+                <w:rStyle w:val="Hipervnculo"/>
+                <w:noProof/>
+              </w:rPr>
+              <w:t>Git</w:t>
+            </w:r>
+            <w:r>
+              <w:rPr>
+                <w:noProof/>
+                <w:webHidden/>
+              </w:rPr>
+              <w:tab/>
+            </w:r>
+            <w:r>
+              <w:rPr>
+                <w:noProof/>
+                <w:webHidden/>
+              </w:rPr>
+              <w:fldChar w:fldCharType="begin"/>
+            </w:r>
+            <w:r>
+              <w:rPr>
+                <w:noProof/>
+                <w:webHidden/>
+              </w:rPr>
+              <w:instrText xml:space="preserve"> PAGEREF _Toc58342912 \h </w:instrText>
+            </w:r>
+            <w:r>
+              <w:rPr>
+                <w:noProof/>
+                <w:webHidden/>
+              </w:rPr>
+            </w:r>
+            <w:r>
+              <w:rPr>
+                <w:noProof/>
+                <w:webHidden/>
+              </w:rPr>
+              <w:fldChar w:fldCharType="separate"/>
+            </w:r>
+            <w:r>
+              <w:rPr>
+                <w:noProof/>
+                <w:webHidden/>
+              </w:rPr>
+              <w:t>14</w:t>
+            </w:r>
+            <w:r>
+              <w:rPr>
+                <w:noProof/>
+                <w:webHidden/>
+              </w:rPr>
+              <w:fldChar w:fldCharType="end"/>
+            </w:r>
+          </w:hyperlink>
+        </w:p>
+        <w:p>
+          <w:pPr>
+            <w:pStyle w:val="TDC3"/>
+            <w:tabs>
+              <w:tab w:val="left" w:pos="880"/>
+              <w:tab w:val="right" w:leader="dot" w:pos="9111"/>
+            </w:tabs>
+            <w:rPr>
+              <w:rFonts w:asciiTheme="minorHAnsi" w:eastAsiaTheme="minorEastAsia" w:hAnsiTheme="minorHAnsi"/>
+              <w:noProof/>
+              <w:sz w:val="22"/>
+              <w:lang w:eastAsia="es-MX"/>
+            </w:rPr>
+          </w:pPr>
+          <w:hyperlink w:anchor="_Toc58342913" w:history="1">
+            <w:r>
+              <w:rPr>
+                <w:rStyle w:val="Hipervnculo"/>
+                <w:rFonts w:ascii="Symbol" w:hAnsi="Symbol"/>
+                <w:noProof/>
+              </w:rPr>
+              <w:t></w:t>
+            </w:r>
+            <w:r>
+              <w:rPr>
+                <w:rFonts w:asciiTheme="minorHAnsi" w:eastAsiaTheme="minorEastAsia" w:hAnsiTheme="minorHAnsi"/>
+                <w:noProof/>
+                <w:sz w:val="22"/>
+                <w:lang w:eastAsia="es-MX"/>
+              </w:rPr>
+              <w:tab/>
+            </w:r>
+            <w:r>
+              <w:rPr>
+                <w:rStyle w:val="Hipervnculo"/>
+                <w:noProof/>
+              </w:rPr>
+              <w:t>GitHub</w:t>
+            </w:r>
+            <w:r>
+              <w:rPr>
+                <w:noProof/>
+                <w:webHidden/>
+              </w:rPr>
+              <w:tab/>
+            </w:r>
+            <w:r>
+              <w:rPr>
+                <w:noProof/>
+                <w:webHidden/>
+              </w:rPr>
+              <w:fldChar w:fldCharType="begin"/>
+            </w:r>
+            <w:r>
+              <w:rPr>
+                <w:noProof/>
+                <w:webHidden/>
+              </w:rPr>
+              <w:instrText xml:space="preserve"> PAGEREF _Toc58342913 \h </w:instrText>
+            </w:r>
+            <w:r>
+              <w:rPr>
+                <w:noProof/>
+                <w:webHidden/>
+              </w:rPr>
+            </w:r>
+            <w:r>
+              <w:rPr>
+                <w:noProof/>
+                <w:webHidden/>
+              </w:rPr>
+              <w:fldChar w:fldCharType="separate"/>
+            </w:r>
+            <w:r>
+              <w:rPr>
+                <w:noProof/>
+                <w:webHidden/>
+              </w:rPr>
+              <w:t>14</w:t>
+            </w:r>
+            <w:r>
+              <w:rPr>
+                <w:noProof/>
+                <w:webHidden/>
+              </w:rPr>
+              <w:fldChar w:fldCharType="end"/>
+            </w:r>
+          </w:hyperlink>
+        </w:p>
+        <w:p>
+          <w:pPr>
+            <w:pStyle w:val="TDC3"/>
+            <w:tabs>
+              <w:tab w:val="left" w:pos="880"/>
+              <w:tab w:val="right" w:leader="dot" w:pos="9111"/>
+            </w:tabs>
+            <w:rPr>
+              <w:rFonts w:asciiTheme="minorHAnsi" w:eastAsiaTheme="minorEastAsia" w:hAnsiTheme="minorHAnsi"/>
+              <w:noProof/>
+              <w:sz w:val="22"/>
+              <w:lang w:eastAsia="es-MX"/>
+            </w:rPr>
+          </w:pPr>
+          <w:hyperlink w:anchor="_Toc58342914" w:history="1">
+            <w:r>
+              <w:rPr>
+                <w:rStyle w:val="Hipervnculo"/>
+                <w:rFonts w:ascii="Symbol" w:hAnsi="Symbol"/>
+                <w:noProof/>
+              </w:rPr>
+              <w:t></w:t>
+            </w:r>
+            <w:r>
+              <w:rPr>
+                <w:rFonts w:asciiTheme="minorHAnsi" w:eastAsiaTheme="minorEastAsia" w:hAnsiTheme="minorHAnsi"/>
+                <w:noProof/>
+                <w:sz w:val="22"/>
+                <w:lang w:eastAsia="es-MX"/>
+              </w:rPr>
+              <w:tab/>
+            </w:r>
+            <w:r>
+              <w:rPr>
+                <w:rStyle w:val="Hipervnculo"/>
+                <w:noProof/>
+              </w:rPr>
+              <w:t>Slack</w:t>
+            </w:r>
+            <w:r>
+              <w:rPr>
+                <w:noProof/>
+                <w:webHidden/>
+              </w:rPr>
+              <w:tab/>
+            </w:r>
+            <w:r>
+              <w:rPr>
+                <w:noProof/>
+                <w:webHidden/>
+              </w:rPr>
+              <w:fldChar w:fldCharType="begin"/>
+            </w:r>
+            <w:r>
+              <w:rPr>
+                <w:noProof/>
+                <w:webHidden/>
+              </w:rPr>
+              <w:instrText xml:space="preserve"> PAGEREF _Toc58342914 \h </w:instrText>
+            </w:r>
+            <w:r>
+              <w:rPr>
+                <w:noProof/>
+                <w:webHidden/>
+              </w:rPr>
+            </w:r>
+            <w:r>
+              <w:rPr>
+                <w:noProof/>
+                <w:webHidden/>
+              </w:rPr>
+              <w:fldChar w:fldCharType="separate"/>
+            </w:r>
+            <w:r>
+              <w:rPr>
+                <w:noProof/>
+                <w:webHidden/>
+              </w:rPr>
+              <w:t>15</w:t>
+            </w:r>
+            <w:r>
+              <w:rPr>
+                <w:noProof/>
+                <w:webHidden/>
+              </w:rPr>
+              <w:fldChar w:fldCharType="end"/>
+            </w:r>
+          </w:hyperlink>
+        </w:p>
+        <w:p>
+          <w:pPr>
+            <w:pStyle w:val="TDC3"/>
+            <w:tabs>
+              <w:tab w:val="left" w:pos="880"/>
+              <w:tab w:val="right" w:leader="dot" w:pos="9111"/>
+            </w:tabs>
+            <w:rPr>
+              <w:rFonts w:asciiTheme="minorHAnsi" w:eastAsiaTheme="minorEastAsia" w:hAnsiTheme="minorHAnsi"/>
+              <w:noProof/>
+              <w:sz w:val="22"/>
+              <w:lang w:eastAsia="es-MX"/>
+            </w:rPr>
+          </w:pPr>
+          <w:hyperlink w:anchor="_Toc58342915" w:history="1">
+            <w:r>
+              <w:rPr>
+                <w:rStyle w:val="Hipervnculo"/>
+                <w:rFonts w:ascii="Symbol" w:hAnsi="Symbol"/>
+                <w:noProof/>
+              </w:rPr>
+              <w:t></w:t>
+            </w:r>
+            <w:r>
+              <w:rPr>
+                <w:rFonts w:asciiTheme="minorHAnsi" w:eastAsiaTheme="minorEastAsia" w:hAnsiTheme="minorHAnsi"/>
+                <w:noProof/>
+                <w:sz w:val="22"/>
+                <w:lang w:eastAsia="es-MX"/>
+              </w:rPr>
+              <w:tab/>
+            </w:r>
+            <w:r>
+              <w:rPr>
+                <w:rStyle w:val="Hipervnculo"/>
+                <w:noProof/>
+              </w:rPr>
+              <w:t>JSON Schema</w:t>
+            </w:r>
+            <w:r>
+              <w:rPr>
+                <w:noProof/>
+                <w:webHidden/>
+              </w:rPr>
+              <w:tab/>
+            </w:r>
+            <w:r>
+              <w:rPr>
+                <w:noProof/>
+                <w:webHidden/>
+              </w:rPr>
+              <w:fldChar w:fldCharType="begin"/>
+            </w:r>
+            <w:r>
+              <w:rPr>
+                <w:noProof/>
+                <w:webHidden/>
+              </w:rPr>
+              <w:instrText xml:space="preserve"> PAGEREF _Toc58342915 \h </w:instrText>
+            </w:r>
+            <w:r>
+              <w:rPr>
+                <w:noProof/>
+                <w:webHidden/>
+              </w:rPr>
+            </w:r>
+            <w:r>
+              <w:rPr>
+                <w:noProof/>
+                <w:webHidden/>
+              </w:rPr>
+              <w:fldChar w:fldCharType="separate"/>
+            </w:r>
+            <w:r>
+              <w:rPr>
+                <w:noProof/>
+                <w:webHidden/>
+              </w:rPr>
+              <w:t>15</w:t>
+            </w:r>
+            <w:r>
+              <w:rPr>
+                <w:noProof/>
+                <w:webHidden/>
+              </w:rPr>
+              <w:fldChar w:fldCharType="end"/>
+            </w:r>
+          </w:hyperlink>
+        </w:p>
+        <w:p>
+          <w:pPr>
+            <w:pStyle w:val="TDC3"/>
+            <w:tabs>
+              <w:tab w:val="left" w:pos="880"/>
+              <w:tab w:val="right" w:leader="dot" w:pos="9111"/>
+            </w:tabs>
+            <w:rPr>
+              <w:rFonts w:asciiTheme="minorHAnsi" w:eastAsiaTheme="minorEastAsia" w:hAnsiTheme="minorHAnsi"/>
+              <w:noProof/>
+              <w:sz w:val="22"/>
+              <w:lang w:eastAsia="es-MX"/>
+            </w:rPr>
+          </w:pPr>
+          <w:hyperlink w:anchor="_Toc58342916" w:history="1">
+            <w:r>
+              <w:rPr>
+                <w:rStyle w:val="Hipervnculo"/>
+                <w:rFonts w:ascii="Symbol" w:hAnsi="Symbol"/>
+                <w:noProof/>
+              </w:rPr>
+              <w:t></w:t>
+            </w:r>
+            <w:r>
+              <w:rPr>
+                <w:rFonts w:asciiTheme="minorHAnsi" w:eastAsiaTheme="minorEastAsia" w:hAnsiTheme="minorHAnsi"/>
+                <w:noProof/>
+                <w:sz w:val="22"/>
+                <w:lang w:eastAsia="es-MX"/>
+              </w:rPr>
+              <w:tab/>
+            </w:r>
+            <w:r>
+              <w:rPr>
+                <w:rStyle w:val="Hipervnculo"/>
+                <w:noProof/>
+              </w:rPr>
+              <w:t>Antora</w:t>
+            </w:r>
+            <w:r>
+              <w:rPr>
+                <w:noProof/>
+                <w:webHidden/>
+              </w:rPr>
+              <w:tab/>
+            </w:r>
+            <w:r>
+              <w:rPr>
+                <w:noProof/>
+                <w:webHidden/>
+              </w:rPr>
+              <w:fldChar w:fldCharType="begin"/>
+            </w:r>
+            <w:r>
+              <w:rPr>
+                <w:noProof/>
+                <w:webHidden/>
+              </w:rPr>
+              <w:instrText xml:space="preserve"> PAGEREF _Toc58342916 \h </w:instrText>
+            </w:r>
+            <w:r>
+              <w:rPr>
+                <w:noProof/>
+                <w:webHidden/>
+              </w:rPr>
+            </w:r>
+            <w:r>
+              <w:rPr>
+                <w:noProof/>
+                <w:webHidden/>
+              </w:rPr>
+              <w:fldChar w:fldCharType="separate"/>
+            </w:r>
+            <w:r>
+              <w:rPr>
+                <w:noProof/>
+                <w:webHidden/>
+              </w:rPr>
+              <w:t>15</w:t>
             </w:r>
             <w:r>
               <w:rPr>
@@ -2397,7 +2841,7 @@
               <w:lang w:eastAsia="es-MX"/>
             </w:rPr>
           </w:pPr>
-          <w:hyperlink w:anchor="_Toc57156980" w:history="1">
+          <w:hyperlink w:anchor="_Toc58342917" w:history="1">
             <w:r>
               <w:rPr>
                 <w:rStyle w:val="Hipervnculo"/>
@@ -2420,7 +2864,7 @@
               <w:rPr>
                 <w:webHidden/>
               </w:rPr>
-              <w:instrText xml:space="preserve"> PAGEREF _Toc57156980 \h </w:instrText>
+              <w:instrText xml:space="preserve"> PAGEREF _Toc58342917 \h </w:instrText>
             </w:r>
             <w:r>
               <w:rPr>
@@ -2437,7 +2881,7 @@
               <w:rPr>
                 <w:webHidden/>
               </w:rPr>
-              <w:t>13</w:t>
+              <w:t>16</w:t>
             </w:r>
             <w:r>
               <w:rPr>
@@ -2460,7 +2904,7 @@
               <w:lang w:eastAsia="es-MX"/>
             </w:rPr>
           </w:pPr>
-          <w:hyperlink w:anchor="_Toc57156981" w:history="1">
+          <w:hyperlink w:anchor="_Toc58342918" w:history="1">
             <w:r>
               <w:rPr>
                 <w:rStyle w:val="Hipervnculo"/>
@@ -2487,7 +2931,7 @@
                 <w:noProof/>
                 <w:webHidden/>
               </w:rPr>
-              <w:instrText xml:space="preserve"> PAGEREF _Toc57156981 \h </w:instrText>
+              <w:instrText xml:space="preserve"> PAGEREF _Toc58342918 \h </w:instrText>
             </w:r>
             <w:r>
               <w:rPr>
@@ -2507,7 +2951,7 @@
                 <w:noProof/>
                 <w:webHidden/>
               </w:rPr>
-              <w:t>13</w:t>
+              <w:t>16</w:t>
             </w:r>
             <w:r>
               <w:rPr>
@@ -2529,7 +2973,7 @@
               <w:lang w:eastAsia="es-MX"/>
             </w:rPr>
           </w:pPr>
-          <w:hyperlink w:anchor="_Toc57156982" w:history="1">
+          <w:hyperlink w:anchor="_Toc58342919" w:history="1">
             <w:r>
               <w:rPr>
                 <w:rStyle w:val="Hipervnculo"/>
@@ -2552,7 +2996,7 @@
               <w:rPr>
                 <w:webHidden/>
               </w:rPr>
-              <w:instrText xml:space="preserve"> PAGEREF _Toc57156982 \h </w:instrText>
+              <w:instrText xml:space="preserve"> PAGEREF _Toc58342919 \h </w:instrText>
             </w:r>
             <w:r>
               <w:rPr>
@@ -2569,7 +3013,7 @@
               <w:rPr>
                 <w:webHidden/>
               </w:rPr>
-              <w:t>14</w:t>
+              <w:t>17</w:t>
             </w:r>
             <w:r>
               <w:rPr>
@@ -2592,7 +3036,7 @@
               <w:lang w:eastAsia="es-MX"/>
             </w:rPr>
           </w:pPr>
-          <w:hyperlink w:anchor="_Toc57156983" w:history="1">
+          <w:hyperlink w:anchor="_Toc58342920" w:history="1">
             <w:r>
               <w:rPr>
                 <w:rStyle w:val="Hipervnculo"/>
@@ -2620,7 +3064,7 @@
                 <w:noProof/>
                 <w:webHidden/>
               </w:rPr>
-              <w:instrText xml:space="preserve"> PAGEREF _Toc57156983 \h </w:instrText>
+              <w:instrText xml:space="preserve"> PAGEREF _Toc58342920 \h </w:instrText>
             </w:r>
             <w:r>
               <w:rPr>
@@ -2640,7 +3084,7 @@
                 <w:noProof/>
                 <w:webHidden/>
               </w:rPr>
-              <w:t>14</w:t>
+              <w:t>17</w:t>
             </w:r>
             <w:r>
               <w:rPr>
@@ -2664,7 +3108,7 @@
               <w:lang w:eastAsia="es-MX"/>
             </w:rPr>
           </w:pPr>
-          <w:hyperlink w:anchor="_Toc57156984" w:history="1">
+          <w:hyperlink w:anchor="_Toc58342921" w:history="1">
             <w:r>
               <w:rPr>
                 <w:rStyle w:val="Hipervnculo"/>
@@ -2692,7 +3136,7 @@
                 <w:noProof/>
                 <w:webHidden/>
               </w:rPr>
-              <w:instrText xml:space="preserve"> PAGEREF _Toc57156984 \h </w:instrText>
+              <w:instrText xml:space="preserve"> PAGEREF _Toc58342921 \h </w:instrText>
             </w:r>
             <w:r>
               <w:rPr>
@@ -2712,7 +3156,7 @@
                 <w:noProof/>
                 <w:webHidden/>
               </w:rPr>
-              <w:t>15</w:t>
+              <w:t>18</w:t>
             </w:r>
             <w:r>
               <w:rPr>
@@ -2734,7 +3178,7 @@
               <w:lang w:eastAsia="es-MX"/>
             </w:rPr>
           </w:pPr>
-          <w:hyperlink w:anchor="_Toc57156985" w:history="1">
+          <w:hyperlink w:anchor="_Toc58342922" w:history="1">
             <w:r>
               <w:rPr>
                 <w:rStyle w:val="Hipervnculo"/>
@@ -2757,7 +3201,7 @@
               <w:rPr>
                 <w:webHidden/>
               </w:rPr>
-              <w:instrText xml:space="preserve"> PAGEREF _Toc57156985 \h </w:instrText>
+              <w:instrText xml:space="preserve"> PAGEREF _Toc58342922 \h </w:instrText>
             </w:r>
             <w:r>
               <w:rPr>
@@ -2774,7 +3218,7 @@
               <w:rPr>
                 <w:webHidden/>
               </w:rPr>
-              <w:t>16</w:t>
+              <w:t>19</w:t>
             </w:r>
             <w:r>
               <w:rPr>
@@ -2797,7 +3241,7 @@
               <w:lang w:eastAsia="es-MX"/>
             </w:rPr>
           </w:pPr>
-          <w:hyperlink w:anchor="_Toc57156986" w:history="1">
+          <w:hyperlink w:anchor="_Toc58342923" w:history="1">
             <w:r>
               <w:rPr>
                 <w:rStyle w:val="Hipervnculo"/>
@@ -2825,7 +3269,7 @@
                 <w:noProof/>
                 <w:webHidden/>
               </w:rPr>
-              <w:instrText xml:space="preserve"> PAGEREF _Toc57156986 \h </w:instrText>
+              <w:instrText xml:space="preserve"> PAGEREF _Toc58342923 \h </w:instrText>
             </w:r>
             <w:r>
               <w:rPr>
@@ -2845,7 +3289,7 @@
                 <w:noProof/>
                 <w:webHidden/>
               </w:rPr>
-              <w:t>16</w:t>
+              <w:t>19</w:t>
             </w:r>
             <w:r>
               <w:rPr>
@@ -2867,7 +3311,7 @@
               <w:lang w:eastAsia="es-MX"/>
             </w:rPr>
           </w:pPr>
-          <w:hyperlink w:anchor="_Toc57156987" w:history="1">
+          <w:hyperlink w:anchor="_Toc58342924" w:history="1">
             <w:r>
               <w:rPr>
                 <w:rStyle w:val="Hipervnculo"/>
@@ -2890,7 +3334,7 @@
               <w:rPr>
                 <w:webHidden/>
               </w:rPr>
-              <w:instrText xml:space="preserve"> PAGEREF _Toc57156987 \h </w:instrText>
+              <w:instrText xml:space="preserve"> PAGEREF _Toc58342924 \h </w:instrText>
             </w:r>
             <w:r>
               <w:rPr>
@@ -2907,7 +3351,7 @@
               <w:rPr>
                 <w:webHidden/>
               </w:rPr>
-              <w:t>17</w:t>
+              <w:t>20</w:t>
             </w:r>
             <w:r>
               <w:rPr>
@@ -2930,7 +3374,7 @@
               <w:lang w:eastAsia="es-MX"/>
             </w:rPr>
           </w:pPr>
-          <w:hyperlink w:anchor="_Toc57156988" w:history="1">
+          <w:hyperlink w:anchor="_Toc58342925" w:history="1">
             <w:r>
               <w:rPr>
                 <w:rStyle w:val="Hipervnculo"/>
@@ -2957,7 +3401,7 @@
                 <w:noProof/>
                 <w:webHidden/>
               </w:rPr>
-              <w:instrText xml:space="preserve"> PAGEREF _Toc57156988 \h </w:instrText>
+              <w:instrText xml:space="preserve"> PAGEREF _Toc58342925 \h </w:instrText>
             </w:r>
             <w:r>
               <w:rPr>
@@ -2977,7 +3421,7 @@
                 <w:noProof/>
                 <w:webHidden/>
               </w:rPr>
-              <w:t>17</w:t>
+              <w:t>20</w:t>
             </w:r>
             <w:r>
               <w:rPr>
@@ -2999,7 +3443,7 @@
               <w:lang w:eastAsia="es-MX"/>
             </w:rPr>
           </w:pPr>
-          <w:hyperlink w:anchor="_Toc57156989" w:history="1">
+          <w:hyperlink w:anchor="_Toc58342926" w:history="1">
             <w:r>
               <w:rPr>
                 <w:rStyle w:val="Hipervnculo"/>
@@ -3022,7 +3466,7 @@
               <w:rPr>
                 <w:webHidden/>
               </w:rPr>
-              <w:instrText xml:space="preserve"> PAGEREF _Toc57156989 \h </w:instrText>
+              <w:instrText xml:space="preserve"> PAGEREF _Toc58342926 \h </w:instrText>
             </w:r>
             <w:r>
               <w:rPr>
@@ -3039,7 +3483,7 @@
               <w:rPr>
                 <w:webHidden/>
               </w:rPr>
-              <w:t>18</w:t>
+              <w:t>21</w:t>
             </w:r>
             <w:r>
               <w:rPr>
@@ -3062,7 +3506,7 @@
               <w:lang w:eastAsia="es-MX"/>
             </w:rPr>
           </w:pPr>
-          <w:hyperlink w:anchor="_Toc57156990" w:history="1">
+          <w:hyperlink w:anchor="_Toc58342927" w:history="1">
             <w:r>
               <w:rPr>
                 <w:rStyle w:val="Hipervnculo"/>
@@ -3089,7 +3533,7 @@
                 <w:noProof/>
                 <w:webHidden/>
               </w:rPr>
-              <w:instrText xml:space="preserve"> PAGEREF _Toc57156990 \h </w:instrText>
+              <w:instrText xml:space="preserve"> PAGEREF _Toc58342927 \h </w:instrText>
             </w:r>
             <w:r>
               <w:rPr>
@@ -3109,7 +3553,79 @@
                 <w:noProof/>
                 <w:webHidden/>
               </w:rPr>
-              <w:t>18</w:t>
+              <w:t>21</w:t>
+            </w:r>
+            <w:r>
+              <w:rPr>
+                <w:noProof/>
+                <w:webHidden/>
+              </w:rPr>
+              <w:fldChar w:fldCharType="end"/>
+            </w:r>
+          </w:hyperlink>
+        </w:p>
+        <w:p>
+          <w:pPr>
+            <w:pStyle w:val="TDC3"/>
+            <w:tabs>
+              <w:tab w:val="right" w:leader="dot" w:pos="9111"/>
+            </w:tabs>
+            <w:rPr>
+              <w:rFonts w:asciiTheme="minorHAnsi" w:eastAsiaTheme="minorEastAsia" w:hAnsiTheme="minorHAnsi"/>
+              <w:noProof/>
+              <w:sz w:val="22"/>
+              <w:lang w:eastAsia="es-MX"/>
+            </w:rPr>
+          </w:pPr>
+          <w:hyperlink w:anchor="_Toc58342928" w:history="1">
+            <w:r>
+              <w:rPr>
+                <w:rStyle w:val="Hipervnculo"/>
+                <w:noProof/>
+                <w:lang w:val="es-ES"/>
+              </w:rPr>
+              <w:t>Referencias</w:t>
+            </w:r>
+            <w:r>
+              <w:rPr>
+                <w:noProof/>
+                <w:webHidden/>
+              </w:rPr>
+              <w:tab/>
+            </w:r>
+            <w:r>
+              <w:rPr>
+                <w:noProof/>
+                <w:webHidden/>
+              </w:rPr>
+              <w:fldChar w:fldCharType="begin"/>
+            </w:r>
+            <w:r>
+              <w:rPr>
+                <w:noProof/>
+                <w:webHidden/>
+              </w:rPr>
+              <w:instrText xml:space="preserve"> PAGEREF _Toc58342928 \h </w:instrText>
+            </w:r>
+            <w:r>
+              <w:rPr>
+                <w:noProof/>
+                <w:webHidden/>
+              </w:rPr>
+            </w:r>
+            <w:r>
+              <w:rPr>
+                <w:noProof/>
+                <w:webHidden/>
+              </w:rPr>
+              <w:fldChar w:fldCharType="separate"/>
+            </w:r>
+            <w:r>
+              <w:rPr>
+                <w:noProof/>
+                <w:webHidden/>
+              </w:rPr>
+              <w:t>21</w:t>
             </w:r>
             <w:r>
               <w:rPr>
@@ -3131,7 +3647,7 @@
               <w:lang w:eastAsia="es-MX"/>
             </w:rPr>
           </w:pPr>
-          <w:hyperlink w:anchor="_Toc57156991" w:history="1">
+          <w:hyperlink w:anchor="_Toc58342929" w:history="1">
             <w:r>
               <w:rPr>
                 <w:rStyle w:val="Hipervnculo"/>
@@ -3154,7 +3670,7 @@
               <w:rPr>
                 <w:webHidden/>
               </w:rPr>
-              <w:instrText xml:space="preserve"> PAGEREF _Toc57156991 \h </w:instrText>
+              <w:instrText xml:space="preserve"> PAGEREF _Toc58342929 \h </w:instrText>
             </w:r>
             <w:r>
               <w:rPr>
@@ -3171,7 +3687,7 @@
               <w:rPr>
                 <w:webHidden/>
               </w:rPr>
-              <w:t>19</w:t>
+              <w:t>22</w:t>
             </w:r>
             <w:r>
               <w:rPr>
@@ -3212,7 +3728,7 @@
         <w:pStyle w:val="Ttulo1"/>
         <w:spacing w:line="360" w:lineRule="auto"/>
       </w:pPr>
-      <w:bookmarkStart w:id="5" w:name="_Toc57156958"/>
+      <w:bookmarkStart w:id="5" w:name="_Toc58342890"/>
       <w:r>
         <w:lastRenderedPageBreak/>
         <w:t>Capítulo II: Generalidades del proyecto</w:t>
@@ -3224,7 +3740,7 @@
         <w:pStyle w:val="Ttulo2"/>
         <w:spacing w:line="360" w:lineRule="auto"/>
       </w:pPr>
-      <w:bookmarkStart w:id="6" w:name="_Toc57156959"/>
+      <w:bookmarkStart w:id="6" w:name="_Toc58342891"/>
       <w:r>
         <w:t>Introducción</w:t>
       </w:r>
@@ -3244,7 +3760,7 @@
         <w:pStyle w:val="Ttulo2"/>
         <w:spacing w:line="360" w:lineRule="auto"/>
       </w:pPr>
-      <w:bookmarkStart w:id="7" w:name="_Toc57156960"/>
+      <w:bookmarkStart w:id="7" w:name="_Toc58342892"/>
       <w:r>
         <w:lastRenderedPageBreak/>
         <w:t>Descripción de la empresa u organización y del puesto o área de trabajo del estudiante</w:t>
@@ -3364,7 +3880,7 @@
         <w:pStyle w:val="Ttulo2"/>
         <w:spacing w:line="360" w:lineRule="auto"/>
       </w:pPr>
-      <w:bookmarkStart w:id="8" w:name="_Toc57156961"/>
+      <w:bookmarkStart w:id="8" w:name="_Toc58342893"/>
       <w:r>
         <w:lastRenderedPageBreak/>
         <w:t>Problemas a resolver</w:t>
@@ -3438,7 +3954,7 @@
         <w:pStyle w:val="Ttulo2"/>
         <w:spacing w:line="360" w:lineRule="auto"/>
       </w:pPr>
-      <w:bookmarkStart w:id="9" w:name="_Toc57156962"/>
+      <w:bookmarkStart w:id="9" w:name="_Toc58342894"/>
       <w:r>
         <w:lastRenderedPageBreak/>
         <w:t>Objetivos (Generales y específicos)</w:t>
@@ -3450,7 +3966,7 @@
         <w:pStyle w:val="Ttulo2"/>
         <w:spacing w:line="360" w:lineRule="auto"/>
       </w:pPr>
-      <w:bookmarkStart w:id="10" w:name="_Toc57156963"/>
+      <w:bookmarkStart w:id="10" w:name="_Toc58342895"/>
       <w:r>
         <w:t>Objetivo General</w:t>
       </w:r>
@@ -3478,7 +3994,7 @@
         <w:pStyle w:val="Ttulo2"/>
         <w:spacing w:line="360" w:lineRule="auto"/>
       </w:pPr>
-      <w:bookmarkStart w:id="11" w:name="_Toc57156964"/>
+      <w:bookmarkStart w:id="11" w:name="_Toc58342896"/>
       <w:r>
         <w:t>Objetivos Específicos</w:t>
       </w:r>
@@ -3574,7 +4090,7 @@
         <w:pStyle w:val="Ttulo2"/>
         <w:spacing w:line="360" w:lineRule="auto"/>
       </w:pPr>
-      <w:bookmarkStart w:id="12" w:name="_Toc57156965"/>
+      <w:bookmarkStart w:id="12" w:name="_Toc58342897"/>
       <w:r>
         <w:lastRenderedPageBreak/>
         <w:t>Justificación</w:t>
@@ -3636,7 +4152,7 @@
         <w:pStyle w:val="Ttulo1"/>
         <w:spacing w:line="360" w:lineRule="auto"/>
       </w:pPr>
-      <w:bookmarkStart w:id="13" w:name="_Toc57156966"/>
+      <w:bookmarkStart w:id="13" w:name="_Toc58342898"/>
       <w:r>
         <w:lastRenderedPageBreak/>
         <w:t>Capítulo</w:t>
@@ -3654,7 +4170,7 @@
         <w:pStyle w:val="Ttulo2"/>
         <w:spacing w:line="360" w:lineRule="auto"/>
       </w:pPr>
-      <w:bookmarkStart w:id="14" w:name="_Toc57156967"/>
+      <w:bookmarkStart w:id="14" w:name="_Toc58342899"/>
       <w:r>
         <w:t xml:space="preserve">Marco </w:t>
       </w:r>
@@ -3698,7 +4214,7 @@
           <w:numId w:val="9"/>
         </w:numPr>
       </w:pPr>
-      <w:bookmarkStart w:id="15" w:name="_Toc57156968"/>
+      <w:bookmarkStart w:id="15" w:name="_Toc58342900"/>
       <w:r>
         <w:t>Integración Continua</w:t>
       </w:r>
@@ -3716,7 +4232,6 @@
           <w:id w:val="1806506313"/>
           <w:citation/>
         </w:sdtPr>
-        <w:sdtEndPr/>
         <w:sdtContent>
           <w:r>
             <w:fldChar w:fldCharType="begin"/>
@@ -3750,7 +4265,7 @@
           <w:numId w:val="9"/>
         </w:numPr>
       </w:pPr>
-      <w:bookmarkStart w:id="16" w:name="_Toc57156969"/>
+      <w:bookmarkStart w:id="16" w:name="_Toc58342901"/>
       <w:r>
         <w:t>Jenkins</w:t>
       </w:r>
@@ -3822,7 +4337,7 @@
           <w:numId w:val="9"/>
         </w:numPr>
       </w:pPr>
-      <w:bookmarkStart w:id="17" w:name="_Toc57156970"/>
+      <w:bookmarkStart w:id="17" w:name="_Toc58342902"/>
       <w:r>
         <w:t>JavaScript</w:t>
       </w:r>
@@ -3840,7 +4355,6 @@
       <w:r>
         <w:t xml:space="preserve">JavaScript fue el lenguaje que se utilizo para las pruebas automatizadas realizadas, se utilizo este lenguaje debido a su fácil integración con el proyecto y a otras herramientas necesarias para la elaboración de las pruebas, como el framework de pruebas y a sus diferentes estilos de aserción, así como también su sencilla integración con la herramienta utilizada para el reporte de las pruebas. </w:t>
       </w:r>
-      <w:bookmarkStart w:id="18" w:name="_Toc57156971"/>
     </w:p>
     <w:p>
       <w:pPr>
@@ -3850,6 +4364,7 @@
           <w:numId w:val="9"/>
         </w:numPr>
       </w:pPr>
+      <w:bookmarkStart w:id="18" w:name="_Toc58342903"/>
       <w:r>
         <w:lastRenderedPageBreak/>
         <w:t>Mocha</w:t>
@@ -3904,31 +4419,18 @@
           <w:numId w:val="9"/>
         </w:numPr>
       </w:pPr>
-      <w:bookmarkStart w:id="19" w:name="_Toc57156972"/>
+      <w:bookmarkStart w:id="19" w:name="_Toc58342904"/>
       <w:r>
         <w:t>Apiary</w:t>
       </w:r>
       <w:bookmarkEnd w:id="19"/>
     </w:p>
     <w:p>
-      <w:bookmarkStart w:id="20" w:name="_Toc57156973"/>
       <w:r>
         <w:t>Apiary</w:t>
       </w:r>
       <w:r>
-        <w:t xml:space="preserve"> es un editor para APIs que permite usar tanto API Blueprint como Swagger, los cuales son lenguajes que permiten describir nuestras APIs, y gracias a ello</w:t>
-      </w:r>
-      <w:r>
-        <w:t>s se puede</w:t>
-      </w:r>
-      <w:r>
-        <w:t xml:space="preserve"> realizar algunas tareas como </w:t>
-      </w:r>
-      <w:r>
-        <w:t>simular</w:t>
-      </w:r>
-      <w:r>
-        <w:t xml:space="preserve"> una API de forma sencilla y rápida.</w:t>
+        <w:t xml:space="preserve"> es un editor para APIs que permite usar tanto API Blueprint como Swagger, los cuales son lenguajes que permiten describir nuestras APIs, y gracias a ellos se puede realizar algunas tareas como simular una API de forma sencilla y rápida.</w:t>
       </w:r>
     </w:p>
     <w:p>
@@ -3936,34 +4438,7 @@
         <w:ind w:left="360"/>
       </w:pPr>
       <w:r>
-        <w:t xml:space="preserve">Apiary no solo permite editar texto como cualquier otro editor, sino que también ayuda a pasar </w:t>
-      </w:r>
-      <w:r>
-        <w:t>pruebas</w:t>
-      </w:r>
-      <w:r>
-        <w:t xml:space="preserve"> a nuestra API empleando Dredd. También analiza las </w:t>
-      </w:r>
-      <w:r>
-        <w:t>peticiones</w:t>
-      </w:r>
-      <w:r>
-        <w:t xml:space="preserve"> con su inspector, </w:t>
-      </w:r>
-      <w:r>
-        <w:t xml:space="preserve">adema </w:t>
-      </w:r>
-      <w:r>
-        <w:t xml:space="preserve">permite previsualizar el documento final y compila constantemente con los últimos cambios </w:t>
-      </w:r>
-      <w:r>
-        <w:t>dejando</w:t>
-      </w:r>
-      <w:r>
-        <w:t xml:space="preserve"> ver errores al validarlo todo</w:t>
-      </w:r>
-      <w:r>
-        <w:t>.</w:t>
+        <w:t>Apiary no solo permite editar texto como cualquier otro editor, sino que también ayuda a pasar pruebas a nuestra API empleando Dredd. También analiza las peticiones con su inspector, adema permite previsualizar el documento final y compila constantemente con los últimos cambios dejando ver errores al validarlo todo.</w:t>
       </w:r>
       <w:r>
         <w:t xml:space="preserve"> </w:t>
@@ -4014,6 +4489,7 @@
           <w:numId w:val="9"/>
         </w:numPr>
       </w:pPr>
+      <w:bookmarkStart w:id="20" w:name="_Toc58342905"/>
       <w:r>
         <w:t>Dredd</w:t>
       </w:r>
@@ -4043,7 +4519,7 @@
           <w:numId w:val="9"/>
         </w:numPr>
       </w:pPr>
-      <w:bookmarkStart w:id="21" w:name="_Toc57156974"/>
+      <w:bookmarkStart w:id="21" w:name="_Toc58342906"/>
       <w:r>
         <w:t>Perl</w:t>
       </w:r>
@@ -4076,7 +4552,7 @@
           <w:numId w:val="9"/>
         </w:numPr>
       </w:pPr>
-      <w:bookmarkStart w:id="22" w:name="_Toc57156975"/>
+      <w:bookmarkStart w:id="22" w:name="_Toc58342907"/>
       <w:r>
         <w:lastRenderedPageBreak/>
         <w:t>Selenium</w:t>
@@ -4113,14 +4589,13 @@
           <w:numId w:val="9"/>
         </w:numPr>
       </w:pPr>
-      <w:bookmarkStart w:id="23" w:name="_Toc57156976"/>
+      <w:bookmarkStart w:id="23" w:name="_Toc58342908"/>
       <w:r>
         <w:t>DynamoDB</w:t>
       </w:r>
       <w:bookmarkEnd w:id="23"/>
     </w:p>
     <w:p>
-      <w:bookmarkStart w:id="24" w:name="_Toc57156977"/>
       <w:r>
         <w:t>Amazon DynamoDB es una base de datos de clave-valor y documentos que ofrece rendimiento en milisegundos de un solo dígito a cualquier escala. Se trata de una base de datos duradera de varias regiones y con varios maestros, completamente administrada, que cuenta con copia de seguridad, restauración y seguridad integradas, y almacenamiento de caché en memoria para aplicaciones a escala de Internet. DynamoDB puede gestionar más de 10 billones de solicitudes por día y puede admitir picos de más de 20 millones de solicitudes por segundo.</w:t>
       </w:r>
@@ -4170,6 +4645,7 @@
           <w:numId w:val="9"/>
         </w:numPr>
       </w:pPr>
+      <w:bookmarkStart w:id="24" w:name="_Toc58342909"/>
       <w:r>
         <w:t>Allure Report</w:t>
       </w:r>
@@ -4199,7 +4675,7 @@
           <w:numId w:val="9"/>
         </w:numPr>
       </w:pPr>
-      <w:bookmarkStart w:id="25" w:name="_Toc57156978"/>
+      <w:bookmarkStart w:id="25" w:name="_Toc58342910"/>
       <w:r>
         <w:t>Axios</w:t>
       </w:r>
@@ -4267,26 +4743,26 @@
           <w:numId w:val="9"/>
         </w:numPr>
       </w:pPr>
-      <w:bookmarkStart w:id="26" w:name="_Toc57156979"/>
+      <w:bookmarkStart w:id="26" w:name="_Toc58342911"/>
+      <w:r>
+        <w:t>Chai</w:t>
+      </w:r>
+      <w:bookmarkEnd w:id="26"/>
+    </w:p>
+    <w:p>
+      <w:r>
+        <w:t xml:space="preserve">Chai.js es una librería de JavaScript que ofrece tres tipos diferentes de aserciones para la captura de resultados </w:t>
+      </w:r>
+      <w:r>
+        <w:t>en las pruebas, además de ofrecer compatibilidad con cualquier framework de pruebas de JavaScript.</w:t>
+      </w:r>
+    </w:p>
+    <w:p>
+      <w:pPr>
+        <w:ind w:left="360"/>
+      </w:pPr>
       <w:r>
         <w:lastRenderedPageBreak/>
-        <w:t>Chai</w:t>
-      </w:r>
-      <w:bookmarkEnd w:id="26"/>
-    </w:p>
-    <w:p>
-      <w:r>
-        <w:t xml:space="preserve">Chai.js es una librería de JavaScript que ofrece tres tipos diferentes de aserciones para la captura de resultados </w:t>
-      </w:r>
-      <w:r>
-        <w:t>en las pruebas, además de ofrecer compatibilidad con cualquier framework de pruebas de JavaScript.</w:t>
-      </w:r>
-    </w:p>
-    <w:p>
-      <w:pPr>
-        <w:ind w:left="360"/>
-      </w:pPr>
-      <w:r>
         <w:t>Para las aserciones en los casos de pruebas utilizamos esta librería puesto que ofrece tres diferentes tipos de aserción y una excelente compatibilidad con el framework de pruebas utilizado.</w:t>
       </w:r>
     </w:p>
@@ -4298,9 +4774,11 @@
           <w:numId w:val="9"/>
         </w:numPr>
       </w:pPr>
+      <w:bookmarkStart w:id="27" w:name="_Toc58342912"/>
       <w:r>
         <w:t>Git</w:t>
       </w:r>
+      <w:bookmarkEnd w:id="27"/>
     </w:p>
     <w:p>
       <w:r>
@@ -4326,13 +4804,128 @@
           <w:numId w:val="9"/>
         </w:numPr>
       </w:pPr>
+      <w:bookmarkStart w:id="28" w:name="_Toc58342913"/>
       <w:r>
         <w:t>GitHub</w:t>
       </w:r>
-    </w:p>
-    <w:p>
-      <w:r>
-        <w:t xml:space="preserve">GitHub </w:t>
+      <w:bookmarkEnd w:id="28"/>
+    </w:p>
+    <w:p>
+      <w:r>
+        <w:t xml:space="preserve">GitHub es una plataforma de </w:t>
+      </w:r>
+      <w:r>
+        <w:rPr>
+          <w:rStyle w:val="Textoennegrita"/>
+          <w:b w:val="0"/>
+          <w:bCs w:val="0"/>
+        </w:rPr>
+        <w:t>desarrollo colaborativo de software</w:t>
+      </w:r>
+      <w:r>
+        <w:t xml:space="preserve"> para alojar proyectos utilizando el sistema de control de versiones </w:t>
+      </w:r>
+      <w:r>
+        <w:t>Git</w:t>
+      </w:r>
+      <w:r>
+        <w:t xml:space="preserve">. </w:t>
+      </w:r>
+    </w:p>
+    <w:p>
+      <w:pPr>
+        <w:ind w:left="360"/>
+      </w:pPr>
+      <w:r>
+        <w:t>GitHub aloja tu repositorio de código y te brinda herramientas muy útiles para el trabajo en equipo, dentro de un proyecto.</w:t>
+      </w:r>
+      <w:r>
+        <w:t xml:space="preserve"> </w:t>
+      </w:r>
+    </w:p>
+    <w:p>
+      <w:pPr>
+        <w:ind w:left="360"/>
+      </w:pPr>
+      <w:r>
+        <w:t>En la actualidad, GitHub es mucho más que un servicio de alojamiento de código. Además de éste, se ofrecen varias herramientas útiles para el trabajo en equipo. Entre ellas, caben destacar:</w:t>
+      </w:r>
+    </w:p>
+    <w:p>
+      <w:pPr>
+        <w:pStyle w:val="Prrafodelista"/>
+        <w:numPr>
+          <w:ilvl w:val="0"/>
+          <w:numId w:val="10"/>
+        </w:numPr>
+        <w:spacing w:line="360" w:lineRule="auto"/>
+      </w:pPr>
+      <w:r>
+        <w:t>Un sistema de seguimiento de problemas que permiten a los miembros de tu equipo detallar un problema con tu software o una sugerencia que deseen hacer.</w:t>
+      </w:r>
+    </w:p>
+    <w:p>
+      <w:pPr>
+        <w:pStyle w:val="Prrafodelista"/>
+        <w:numPr>
+          <w:ilvl w:val="0"/>
+          <w:numId w:val="10"/>
+        </w:numPr>
+        <w:spacing w:line="360" w:lineRule="auto"/>
+      </w:pPr>
+      <w:r>
+        <w:t>Una herramienta de revisión de código, donde se pueden añadir anotaciones en cualquier punto de un fichero y debatir sobre determinados cambios realizados en un commit específico.</w:t>
+      </w:r>
+    </w:p>
+    <w:p>
+      <w:pPr>
+        <w:pStyle w:val="Prrafodelista"/>
+        <w:numPr>
+          <w:ilvl w:val="0"/>
+          <w:numId w:val="10"/>
+        </w:numPr>
+        <w:spacing w:line="360" w:lineRule="auto"/>
+      </w:pPr>
+      <w:r>
+        <w:t>Un visor de ramas donde se pueden comparar los progresos realizados en las distintas ramas de nuestro repositorio.</w:t>
+      </w:r>
+      <w:r>
+        <w:t xml:space="preserve"> </w:t>
+      </w:r>
+      <w:sdt>
+        <w:sdtPr>
+          <w:id w:val="-1072116096"/>
+          <w:citation/>
+        </w:sdtPr>
+        <w:sdtContent>
+          <w:r>
+            <w:fldChar w:fldCharType="begin"/>
+          </w:r>
+          <w:r>
+            <w:instrText xml:space="preserve"> CITATION Cas20 \l 2058 </w:instrText>
+          </w:r>
+          <w:r>
+            <w:fldChar w:fldCharType="separate"/>
+          </w:r>
+          <w:r>
+            <w:rPr>
+              <w:noProof/>
+            </w:rPr>
+            <w:t>(Castillo, 2020)</w:t>
+          </w:r>
+          <w:r>
+            <w:fldChar w:fldCharType="end"/>
+          </w:r>
+        </w:sdtContent>
+      </w:sdt>
+    </w:p>
+    <w:p>
+      <w:pPr>
+        <w:spacing w:line="360" w:lineRule="auto"/>
+        <w:ind w:left="360"/>
+      </w:pPr>
+      <w:r>
+        <w:t xml:space="preserve">GitHub fue la herramienta que mas utilizamos en el proyecto, esta nos ayudo para organizarnos un poco más, separar el trabajo en pequeñas tareas y asignarlas a cada integrante del equipo, además de la función principal de ser el repositorio de código remoto para asegurarse que cada integrante del equipo tenga la versión más actualizada del proyecto y evitar el problema de que un integrante del equipo modifique líneas de código que otro integrante esta necesitando en determinado momento. </w:t>
       </w:r>
     </w:p>
     <w:p>
@@ -4343,8 +4936,214 @@
           <w:numId w:val="9"/>
         </w:numPr>
       </w:pPr>
-      <w:r>
-        <w:t>Allure</w:t>
+      <w:bookmarkStart w:id="29" w:name="_Toc58342914"/>
+      <w:r>
+        <w:lastRenderedPageBreak/>
+        <w:t>Slack</w:t>
+      </w:r>
+      <w:bookmarkEnd w:id="29"/>
+    </w:p>
+    <w:p>
+      <w:r>
+        <w:t>Slack es una plataforma de mensajería basada en canales. Con Slack, las personas pueden trabajar juntas de manera más efectiva, conectar todas sus herramientas y servicios de software y encontrar la información que necesitan para hacer su mejor trabajo, todo dentro de un entorno seguro de nivel empresarial.</w:t>
+      </w:r>
+      <w:r>
+        <w:t xml:space="preserve"> </w:t>
+      </w:r>
+      <w:sdt>
+        <w:sdtPr>
+          <w:id w:val="1592047011"/>
+          <w:citation/>
+        </w:sdtPr>
+        <w:sdtContent>
+          <w:r>
+            <w:fldChar w:fldCharType="begin"/>
+          </w:r>
+          <w:r>
+            <w:instrText xml:space="preserve">CITATION Sla20 \l 2058 </w:instrText>
+          </w:r>
+          <w:r>
+            <w:fldChar w:fldCharType="separate"/>
+          </w:r>
+          <w:r>
+            <w:rPr>
+              <w:noProof/>
+            </w:rPr>
+            <w:t>(Slack Technologies, 2020)</w:t>
+          </w:r>
+          <w:r>
+            <w:fldChar w:fldCharType="end"/>
+          </w:r>
+        </w:sdtContent>
+      </w:sdt>
+    </w:p>
+    <w:p>
+      <w:pPr>
+        <w:ind w:left="708"/>
+      </w:pPr>
+      <w:r>
+        <w:t xml:space="preserve">Esta fue la herramienta que utilizamos para contactarnos entre los miembros del equipo, esto debido </w:t>
+      </w:r>
+      <w:r>
+        <w:t xml:space="preserve">al problema sanitario a nivel mundial que nos aqueja actualmente por lo cual la empresa tomo la decisión de adoptar </w:t>
+      </w:r>
+      <w:r>
+        <w:t xml:space="preserve">la practica de trabajar desde casa, por esta razón era necesario utilizar una herramienta que permitiera llevar a cabo una comunicación efectiva con cada miembro del equipo. </w:t>
+      </w:r>
+    </w:p>
+    <w:p>
+      <w:pPr>
+        <w:pStyle w:val="Ttulo3"/>
+        <w:numPr>
+          <w:ilvl w:val="0"/>
+          <w:numId w:val="9"/>
+        </w:numPr>
+      </w:pPr>
+      <w:bookmarkStart w:id="30" w:name="_Toc58342915"/>
+      <w:r>
+        <w:t>JSON Schema</w:t>
+      </w:r>
+      <w:bookmarkEnd w:id="30"/>
+    </w:p>
+    <w:p>
+      <w:r>
+        <w:t>En la actualidad</w:t>
+      </w:r>
+      <w:r>
+        <w:t xml:space="preserve"> </w:t>
+      </w:r>
+      <w:r>
+        <w:t xml:space="preserve">el intercambio de información entre sistemas es muy habitual, es muy común ver que el Backend sea programado con un lenguaje de programación diferente al utilizado en el Frontend </w:t>
+      </w:r>
+      <w:r>
+        <w:t>por lo que es muy importante el envió de información entre estas dos caras del desarrollo.</w:t>
+      </w:r>
+    </w:p>
+    <w:p>
+      <w:pPr>
+        <w:ind w:left="708"/>
+      </w:pPr>
+      <w:r>
+        <w:t xml:space="preserve">Hoy en día se utiliza JSON como formato de intercambio de datos. </w:t>
+      </w:r>
+      <w:r>
+        <w:t xml:space="preserve">Por lo que </w:t>
+      </w:r>
+      <w:r>
+        <w:t>JSON Schema es una</w:t>
+      </w:r>
+      <w:r>
+        <w:t xml:space="preserve"> excelente</w:t>
+      </w:r>
+      <w:r>
+        <w:t xml:space="preserve"> herramienta que nos permite definir</w:t>
+      </w:r>
+      <w:r>
+        <w:t xml:space="preserve"> un</w:t>
+      </w:r>
+      <w:r>
+        <w:t xml:space="preserve"> </w:t>
+      </w:r>
+      <w:r>
+        <w:t>esquema donde se especifique</w:t>
+      </w:r>
+      <w:r>
+        <w:t xml:space="preserve"> la estructura que debería llevar el archivo JSON.</w:t>
+      </w:r>
+    </w:p>
+    <w:p>
+      <w:pPr>
+        <w:ind w:left="708"/>
+      </w:pPr>
+      <w:r>
+        <w:t xml:space="preserve">Se utilizo JSON Schema para realizar unas pruebas de Backend, para revisar la respuesta que se obtiene de los diferentes endpoints de la API, se utilizo esta herramienta </w:t>
+      </w:r>
+      <w:r>
+        <w:t>puesto que es mas sencillo utilizar esta herramienta que verificar campo por campo de la respuesta.</w:t>
+      </w:r>
+    </w:p>
+    <w:p>
+      <w:pPr>
+        <w:pStyle w:val="Ttulo3"/>
+        <w:numPr>
+          <w:ilvl w:val="0"/>
+          <w:numId w:val="9"/>
+        </w:numPr>
+      </w:pPr>
+      <w:bookmarkStart w:id="31" w:name="_Toc58342916"/>
+      <w:r>
+        <w:t>Antora</w:t>
+      </w:r>
+      <w:bookmarkEnd w:id="31"/>
+    </w:p>
+    <w:p>
+      <w:r>
+        <w:t>Antora es un generador de</w:t>
+      </w:r>
+      <w:r>
+        <w:t xml:space="preserve"> </w:t>
+      </w:r>
+      <w:r>
+        <w:t>sit</w:t>
+      </w:r>
+      <w:r>
+        <w:t>io</w:t>
+      </w:r>
+      <w:r>
+        <w:t>s estáticos (</w:t>
+      </w:r>
+      <w:proofErr w:type="spellStart"/>
+      <w:r>
+        <w:t>static-site</w:t>
+      </w:r>
+      <w:proofErr w:type="spellEnd"/>
+      <w:r>
+        <w:t>) destinado, principalmente, a la documentación de proyectos con múltiples repositorios y/o versiones de desarrollo.</w:t>
+      </w:r>
+    </w:p>
+    <w:p>
+      <w:pPr>
+        <w:ind w:left="708"/>
+      </w:pPr>
+      <w:r>
+        <w:t>Antora permite centralizar la documentación de múltiples repositorios, así como utilizar diferentes ramas de cada uno de ellos.</w:t>
+      </w:r>
+      <w:r>
+        <w:t xml:space="preserve"> </w:t>
+      </w:r>
+      <w:sdt>
+        <w:sdtPr>
+          <w:id w:val="1193191143"/>
+          <w:citation/>
+        </w:sdtPr>
+        <w:sdtContent>
+          <w:r>
+            <w:fldChar w:fldCharType="begin"/>
+          </w:r>
+          <w:r>
+            <w:instrText xml:space="preserve"> CITATION Agu20 \l 2058 </w:instrText>
+          </w:r>
+          <w:r>
+            <w:fldChar w:fldCharType="separate"/>
+          </w:r>
+          <w:r>
+            <w:rPr>
+              <w:noProof/>
+            </w:rPr>
+            <w:t>(Aguilera, 2020)</w:t>
+          </w:r>
+          <w:r>
+            <w:fldChar w:fldCharType="end"/>
+          </w:r>
+        </w:sdtContent>
+      </w:sdt>
+    </w:p>
+    <w:p>
+      <w:pPr>
+        <w:ind w:left="708"/>
+      </w:pPr>
+      <w:r>
+        <w:t>Se utilizo Antora para la generación de la documentación para el proyecto en el que se estuvieron realizando las pruebas.</w:t>
       </w:r>
       <w:r>
         <w:br w:type="page"/>
@@ -4355,23 +5154,23 @@
         <w:pStyle w:val="Ttulo1"/>
         <w:spacing w:line="360" w:lineRule="auto"/>
       </w:pPr>
-      <w:bookmarkStart w:id="27" w:name="_Toc57156980"/>
+      <w:bookmarkStart w:id="32" w:name="_Toc58342917"/>
       <w:r>
         <w:lastRenderedPageBreak/>
         <w:t>Capitulo IV: Desarrollo</w:t>
       </w:r>
-      <w:bookmarkEnd w:id="27"/>
+      <w:bookmarkEnd w:id="32"/>
     </w:p>
     <w:p>
       <w:pPr>
         <w:pStyle w:val="Ttulo2"/>
         <w:spacing w:line="360" w:lineRule="auto"/>
       </w:pPr>
-      <w:bookmarkStart w:id="28" w:name="_Toc57156981"/>
+      <w:bookmarkStart w:id="33" w:name="_Toc58342918"/>
       <w:r>
         <w:t>Procedimiento y descripción de las actividades realizadas</w:t>
       </w:r>
-      <w:bookmarkEnd w:id="28"/>
+      <w:bookmarkEnd w:id="33"/>
     </w:p>
     <w:p>
       <w:pPr>
@@ -4379,6 +5178,206 @@
         <w:jc w:val="left"/>
       </w:pPr>
       <w:r>
+        <w:t xml:space="preserve">En esta sección se describirá detalladamente las etapas y actividades realizadas durante el proceso de </w:t>
+      </w:r>
+      <w:r>
+        <w:t>residencia.</w:t>
+      </w:r>
+    </w:p>
+    <w:p>
+      <w:pPr>
+        <w:pStyle w:val="Ttulo3"/>
+        <w:numPr>
+          <w:ilvl w:val="0"/>
+          <w:numId w:val="9"/>
+        </w:numPr>
+      </w:pPr>
+      <w:r>
+        <w:t>Configuración Prueba Dredd</w:t>
+      </w:r>
+      <w:r>
+        <w:t>.</w:t>
+      </w:r>
+    </w:p>
+    <w:p>
+      <w:r>
+        <w:t>Como introducción al proceso de pruebas automatizadas se comenzó realizando esta tarea la cual tiene como objetivo configurar la herramienta Dredd para la realización de pruebas automáticas a la API previamente desarrollada por el equipo de Backend</w:t>
+      </w:r>
+      <w:r>
+        <w:t>.</w:t>
+      </w:r>
+    </w:p>
+    <w:p>
+      <w:pPr>
+        <w:ind w:left="708"/>
+      </w:pPr>
+      <w:r>
+        <w:t>La configuración de la prueba Dredd consiste en realizar un archivo de configuración donde se especifique la ubicación del documento de descripción del API, el endpoint donde esta alojada la API entre otros campos.</w:t>
+      </w:r>
+    </w:p>
+    <w:p>
+      <w:pPr>
+        <w:ind w:left="708"/>
+      </w:pPr>
+      <w:r>
+        <w:t>Después</w:t>
+      </w:r>
+      <w:r>
+        <w:t xml:space="preserve"> de </w:t>
+      </w:r>
+      <w:r>
+        <w:t>construir</w:t>
+      </w:r>
+      <w:r>
+        <w:t xml:space="preserve"> dicho archivo de configuración </w:t>
+      </w:r>
+      <w:r>
+        <w:t>solo necesitamos cargarlo en la prueba Dredd. La ejecución de esta prueba se realiza mediante la línea de comandos.</w:t>
+      </w:r>
+    </w:p>
+    <w:p>
+      <w:pPr>
+        <w:pStyle w:val="Ttulo3"/>
+        <w:numPr>
+          <w:ilvl w:val="0"/>
+          <w:numId w:val="9"/>
+        </w:numPr>
+      </w:pPr>
+      <w:r>
+        <w:t>Implementar prueba Dredd dentro de Jenkins.</w:t>
+      </w:r>
+    </w:p>
+    <w:p>
+      <w:r>
+        <w:t>Una vez que la prueba Dredd fue configurada correctamente de forma local, llega el momento de configurar la ejecución de esta prueba dentro del servidor de integración continua; Jenkins.</w:t>
+      </w:r>
+    </w:p>
+    <w:p>
+      <w:pPr>
+        <w:ind w:left="708"/>
+      </w:pPr>
+      <w:r>
+        <w:t>Para implementar la prueba en el servidor fue necesario crear un trabajo dentro de Jenkins y configurar un nuevo trabajo. Se configura el repositorio de GitHub donde se descargará todo el proyecto para trabajarlo dentro de Jenkins y se configura las credenciales correctas para poder tener acceso al repositorio.</w:t>
+      </w:r>
+    </w:p>
+    <w:p>
+      <w:pPr>
+        <w:ind w:left="708"/>
+      </w:pPr>
+      <w:r>
+        <w:t>Se instala la herramienta Dredd para poder realizar la prueba y j</w:t>
+      </w:r>
+      <w:r>
+        <w:t>usto después se configuran los pasos que dicho trabajo realizara para poder llevar a cabo la ejecución de la prueba Dredd dentro de nuestro servidor en Jenkins.</w:t>
+      </w:r>
+    </w:p>
+    <w:p>
+      <w:pPr>
+        <w:pStyle w:val="Ttulo3"/>
+        <w:numPr>
+          <w:ilvl w:val="0"/>
+          <w:numId w:val="9"/>
+        </w:numPr>
+      </w:pPr>
+      <w:r>
+        <w:t>Mudar trabajo previamente creado a un proyecto tipo Pipeline en Jenkins</w:t>
+      </w:r>
+    </w:p>
+    <w:p>
+      <w:r>
+        <w:t xml:space="preserve">Para esta actividad </w:t>
+      </w:r>
+      <w:r>
+        <w:t>se debió de crear un nuevo trabajo en Jenkins, pero este debía ser de tipo pipeline</w:t>
+      </w:r>
+      <w:r>
+        <w:t>.</w:t>
+      </w:r>
+      <w:r>
+        <w:t xml:space="preserve"> </w:t>
+      </w:r>
+      <w:r>
+        <w:t>H</w:t>
+      </w:r>
+      <w:r>
+        <w:t xml:space="preserve">oy en </w:t>
+      </w:r>
+      <w:r>
+        <w:t>día</w:t>
+      </w:r>
+      <w:r>
+        <w:t xml:space="preserve"> se utiliza mucho el concepto de pipeline para los procesos de integración continua, pues estos permiten automatizar el proceso </w:t>
+      </w:r>
+      <w:r>
+        <w:t>ya que</w:t>
+      </w:r>
+      <w:r>
+        <w:t xml:space="preserve"> se pueden agregar las diferentes etapas del ciclo de vida del software</w:t>
+      </w:r>
+      <w:r>
+        <w:t xml:space="preserve"> y este proceso no avanzara a la siguiente etapa hasta completar con éxito la etapa anterior, lo que permite agregar pruebas antes del proceso de despliegue asegurándonos que el software siempre completa correctamente la etapa de pruebas antes de que este sea lanzado, y así automatizar este proceso.</w:t>
+      </w:r>
+      <w:r>
+        <w:t xml:space="preserve"> </w:t>
+      </w:r>
+    </w:p>
+    <w:p>
+      <w:pPr>
+        <w:ind w:left="708"/>
+      </w:pPr>
+      <w:r>
+        <w:t>La configuración de este tipo de trabajo fue diferente a la configuración realizada en el trabajo anterior, ya que para este tipo de trabajo</w:t>
+      </w:r>
+      <w:r>
+        <w:t xml:space="preserve"> las acciones a realizar se dividen en etapas y pasos, estos se especifican en un archivo llamado Jenkinsfile.</w:t>
+      </w:r>
+    </w:p>
+    <w:p>
+      <w:pPr>
+        <w:ind w:left="708"/>
+      </w:pPr>
+      <w:r>
+        <w:lastRenderedPageBreak/>
+        <w:t xml:space="preserve">Este archivo debe existir en el repositorio pues el trabajo de Jenkins ira a buscar el archivo Jenkinsfile dentro del contenido del repositorio y comenzara a realizar las acciones que se especifiquen dentro de </w:t>
+      </w:r>
+      <w:r>
+        <w:t>él</w:t>
+      </w:r>
+      <w:r>
+        <w:t>.</w:t>
+      </w:r>
+    </w:p>
+    <w:p>
+      <w:pPr>
+        <w:pStyle w:val="Ttulo3"/>
+        <w:numPr>
+          <w:ilvl w:val="0"/>
+          <w:numId w:val="9"/>
+        </w:numPr>
+      </w:pPr>
+      <w:r>
+        <w:t>Implementar un Framework de</w:t>
+      </w:r>
+      <w:r>
+        <w:t xml:space="preserve"> pruebas </w:t>
+      </w:r>
+      <w:r>
+        <w:t>para el desarrollo de pruebas de API</w:t>
+      </w:r>
+    </w:p>
+    <w:p>
+      <w:r>
+        <w:t>Una vez que las pruebas de Dredd ya estaban listas y se ejecutaban correctamente en el servidor de integración continua</w:t>
+      </w:r>
+      <w:r>
+        <w:t>, se procedió a desarrollar pruebas específicas al API desarrollada en el Backend, para el desarrollo de estas pruebas se utilizo Mocha como Framework de pruebas y Chai como el método de aserción para estas pruebas.</w:t>
+      </w:r>
+    </w:p>
+    <w:p>
+      <w:pPr>
+        <w:ind w:left="708"/>
+      </w:pPr>
+      <w:r>
         <w:br w:type="page"/>
       </w:r>
     </w:p>
@@ -4387,7 +5386,7 @@
         <w:pStyle w:val="Ttulo1"/>
         <w:spacing w:line="360" w:lineRule="auto"/>
       </w:pPr>
-      <w:bookmarkStart w:id="29" w:name="_Toc57156982"/>
+      <w:bookmarkStart w:id="34" w:name="_Toc58342919"/>
       <w:r>
         <w:lastRenderedPageBreak/>
         <w:t>Capítulo</w:t>
@@ -4395,7 +5394,7 @@
       <w:r>
         <w:t xml:space="preserve"> V: Resultados</w:t>
       </w:r>
-      <w:bookmarkEnd w:id="29"/>
+      <w:bookmarkEnd w:id="34"/>
     </w:p>
     <w:p>
       <w:pPr>
@@ -4405,14 +5404,14 @@
           <w:rFonts w:eastAsia="Arial"/>
         </w:rPr>
       </w:pPr>
-      <w:bookmarkStart w:id="30" w:name="_Toc57156983"/>
+      <w:bookmarkStart w:id="35" w:name="_Toc58342920"/>
       <w:r>
         <w:rPr>
           <w:rFonts w:eastAsia="Arial"/>
         </w:rPr>
         <w:t>Resultados, planos, gráficas, prototipos, manuales, programas, análisis estadísticos, modelos matemáticos, simulaciones, normatividades, regulaciones y restricciones, entre otros</w:t>
       </w:r>
-      <w:bookmarkEnd w:id="30"/>
+      <w:bookmarkEnd w:id="35"/>
     </w:p>
     <w:p>
       <w:pPr>
@@ -4431,7 +5430,7 @@
           <w:rFonts w:eastAsia="Arial"/>
         </w:rPr>
       </w:pPr>
-      <w:bookmarkStart w:id="31" w:name="_Toc57156984"/>
+      <w:bookmarkStart w:id="36" w:name="_Toc58342921"/>
       <w:r>
         <w:rPr>
           <w:rFonts w:eastAsia="Arial"/>
@@ -4439,7 +5438,7 @@
         <w:lastRenderedPageBreak/>
         <w:t>Actividades sociales realizadas en la empresa u organización</w:t>
       </w:r>
-      <w:bookmarkEnd w:id="31"/>
+      <w:bookmarkEnd w:id="36"/>
     </w:p>
     <w:p>
       <w:pPr>
@@ -4455,7 +5454,7 @@
         <w:pStyle w:val="Ttulo1"/>
         <w:spacing w:line="360" w:lineRule="auto"/>
       </w:pPr>
-      <w:bookmarkStart w:id="32" w:name="_Toc57156985"/>
+      <w:bookmarkStart w:id="37" w:name="_Toc58342922"/>
       <w:r>
         <w:lastRenderedPageBreak/>
         <w:t>Capítulo</w:t>
@@ -4463,7 +5462,7 @@
       <w:r>
         <w:t xml:space="preserve"> VI: Conclusiones</w:t>
       </w:r>
-      <w:bookmarkEnd w:id="32"/>
+      <w:bookmarkEnd w:id="37"/>
     </w:p>
     <w:p>
       <w:pPr>
@@ -4473,14 +5472,14 @@
           <w:rFonts w:eastAsia="Arial"/>
         </w:rPr>
       </w:pPr>
-      <w:bookmarkStart w:id="33" w:name="_Toc57156986"/>
+      <w:bookmarkStart w:id="38" w:name="_Toc58342923"/>
       <w:r>
         <w:rPr>
           <w:rFonts w:eastAsia="Arial"/>
         </w:rPr>
         <w:t>Conclusiones de proyecto, recomendaciones y experiencia personal profesional adquirida</w:t>
       </w:r>
-      <w:bookmarkEnd w:id="33"/>
+      <w:bookmarkEnd w:id="38"/>
     </w:p>
     <w:p>
       <w:pPr>
@@ -4496,23 +5495,23 @@
         <w:pStyle w:val="Ttulo1"/>
         <w:spacing w:line="360" w:lineRule="auto"/>
       </w:pPr>
-      <w:bookmarkStart w:id="34" w:name="_Toc57156987"/>
+      <w:bookmarkStart w:id="39" w:name="_Toc58342924"/>
       <w:r>
         <w:lastRenderedPageBreak/>
         <w:t>Capitulo VII: Competencias desarrolladas</w:t>
       </w:r>
-      <w:bookmarkEnd w:id="34"/>
+      <w:bookmarkEnd w:id="39"/>
     </w:p>
     <w:p>
       <w:pPr>
         <w:pStyle w:val="Ttulo2"/>
         <w:spacing w:line="360" w:lineRule="auto"/>
       </w:pPr>
-      <w:bookmarkStart w:id="35" w:name="_Toc57156988"/>
+      <w:bookmarkStart w:id="40" w:name="_Toc58342925"/>
       <w:r>
         <w:t>Competencias desarrolladas y/o aplicadas</w:t>
       </w:r>
-      <w:bookmarkEnd w:id="35"/>
+      <w:bookmarkEnd w:id="40"/>
     </w:p>
     <w:p>
       <w:pPr>
@@ -4528,24 +5527,551 @@
         <w:pStyle w:val="Ttulo1"/>
         <w:spacing w:line="360" w:lineRule="auto"/>
       </w:pPr>
-      <w:bookmarkStart w:id="36" w:name="_Toc57156989"/>
+      <w:bookmarkStart w:id="41" w:name="_Toc58342926"/>
       <w:r>
         <w:lastRenderedPageBreak/>
         <w:t>Capitulo VIII: Fuentes de información</w:t>
       </w:r>
-      <w:bookmarkEnd w:id="36"/>
+      <w:bookmarkEnd w:id="41"/>
     </w:p>
     <w:p>
       <w:pPr>
         <w:pStyle w:val="Ttulo2"/>
         <w:spacing w:line="360" w:lineRule="auto"/>
       </w:pPr>
-      <w:bookmarkStart w:id="37" w:name="_Toc57156990"/>
+      <w:bookmarkStart w:id="42" w:name="_Toc58342927"/>
       <w:r>
         <w:t>Fuentes de información</w:t>
       </w:r>
-      <w:bookmarkEnd w:id="37"/>
-    </w:p>
+      <w:bookmarkEnd w:id="42"/>
+    </w:p>
+    <w:bookmarkStart w:id="43" w:name="_Toc58342928" w:displacedByCustomXml="next"/>
+    <w:sdt>
+      <w:sdtPr>
+        <w:rPr>
+          <w:rFonts w:eastAsiaTheme="minorHAnsi" w:cstheme="minorBidi"/>
+          <w:b w:val="0"/>
+          <w:szCs w:val="22"/>
+          <w:lang w:val="es-ES"/>
+        </w:rPr>
+        <w:id w:val="-430892552"/>
+        <w:docPartObj>
+          <w:docPartGallery w:val="Bibliographies"/>
+          <w:docPartUnique/>
+        </w:docPartObj>
+      </w:sdtPr>
+      <w:sdtEndPr>
+        <w:rPr>
+          <w:lang w:val="es-MX"/>
+        </w:rPr>
+      </w:sdtEndPr>
+      <w:sdtContent>
+        <w:p>
+          <w:pPr>
+            <w:pStyle w:val="Ttulo3"/>
+          </w:pPr>
+          <w:r>
+            <w:rPr>
+              <w:lang w:val="es-ES"/>
+            </w:rPr>
+            <w:t>Referencias</w:t>
+          </w:r>
+          <w:bookmarkEnd w:id="43"/>
+        </w:p>
+        <w:sdt>
+          <w:sdtPr>
+            <w:id w:val="-573587230"/>
+            <w:bibliography/>
+          </w:sdtPr>
+          <w:sdtContent>
+            <w:p>
+              <w:pPr>
+                <w:rPr>
+                  <w:noProof/>
+                  <w:szCs w:val="24"/>
+                  <w:lang w:val="es-ES"/>
+                </w:rPr>
+              </w:pPr>
+              <w:r>
+                <w:fldChar w:fldCharType="begin"/>
+              </w:r>
+              <w:r>
+                <w:instrText>BIBLIOGRAPHY</w:instrText>
+              </w:r>
+              <w:r>
+                <w:fldChar w:fldCharType="separate"/>
+              </w:r>
+              <w:r>
+                <w:rPr>
+                  <w:noProof/>
+                  <w:lang w:val="es-ES"/>
+                </w:rPr>
+                <w:t xml:space="preserve">Allure. (2 de Diciembre de 2020). </w:t>
+              </w:r>
+              <w:r>
+                <w:rPr>
+                  <w:i/>
+                  <w:iCs/>
+                  <w:noProof/>
+                  <w:lang w:val="es-ES"/>
+                </w:rPr>
+                <w:t>AllureQaTools</w:t>
+              </w:r>
+              <w:r>
+                <w:rPr>
+                  <w:noProof/>
+                  <w:lang w:val="es-ES"/>
+                </w:rPr>
+                <w:t>. Obtenido de AllureQaTools: http://allure.qatools.ru/</w:t>
+              </w:r>
+            </w:p>
+            <w:p>
+              <w:pPr>
+                <w:rPr>
+                  <w:noProof/>
+                  <w:lang w:val="es-ES"/>
+                </w:rPr>
+              </w:pPr>
+              <w:r>
+                <w:rPr>
+                  <w:noProof/>
+                  <w:lang w:val="es-ES"/>
+                </w:rPr>
+                <w:t xml:space="preserve">Alvarez Corredera, P. (22 de Mayo de 2020). </w:t>
+              </w:r>
+              <w:r>
+                <w:rPr>
+                  <w:i/>
+                  <w:iCs/>
+                  <w:noProof/>
+                  <w:lang w:val="es-ES"/>
+                </w:rPr>
+                <w:t>ciberninjas</w:t>
+              </w:r>
+              <w:r>
+                <w:rPr>
+                  <w:noProof/>
+                  <w:lang w:val="es-ES"/>
+                </w:rPr>
+                <w:t>. Obtenido de ciberninjas: https://ciberninjas.com/jenkins/</w:t>
+              </w:r>
+            </w:p>
+            <w:p>
+              <w:pPr>
+                <w:rPr>
+                  <w:noProof/>
+                  <w:lang w:val="es-ES"/>
+                </w:rPr>
+              </w:pPr>
+              <w:r>
+                <w:rPr>
+                  <w:noProof/>
+                  <w:lang w:val="es-ES"/>
+                </w:rPr>
+                <w:t xml:space="preserve">Amazon Web Services. (2 de Diciembre de 2020). </w:t>
+              </w:r>
+              <w:r>
+                <w:rPr>
+                  <w:i/>
+                  <w:iCs/>
+                  <w:noProof/>
+                  <w:lang w:val="es-ES"/>
+                </w:rPr>
+                <w:t>AWS</w:t>
+              </w:r>
+              <w:r>
+                <w:rPr>
+                  <w:noProof/>
+                  <w:lang w:val="es-ES"/>
+                </w:rPr>
+                <w:t>. Obtenido de AWS: https://aws.amazon.com/es/dynamodb/</w:t>
+              </w:r>
+            </w:p>
+            <w:p>
+              <w:pPr>
+                <w:rPr>
+                  <w:noProof/>
+                  <w:lang w:val="es-ES"/>
+                </w:rPr>
+              </w:pPr>
+              <w:r>
+                <w:rPr>
+                  <w:noProof/>
+                  <w:lang w:val="es-ES"/>
+                </w:rPr>
+                <w:t xml:space="preserve">Amazon Web Services. (23 de Noviembre de 2020). </w:t>
+              </w:r>
+              <w:r>
+                <w:rPr>
+                  <w:i/>
+                  <w:iCs/>
+                  <w:noProof/>
+                  <w:lang w:val="es-ES"/>
+                </w:rPr>
+                <w:t>aws.amazon</w:t>
+              </w:r>
+              <w:r>
+                <w:rPr>
+                  <w:noProof/>
+                  <w:lang w:val="es-ES"/>
+                </w:rPr>
+                <w:t>. Obtenido de aws.amazon: https://aws.amazon.com/es/devops/continuous-integration/</w:t>
+              </w:r>
+            </w:p>
+            <w:p>
+              <w:pPr>
+                <w:rPr>
+                  <w:noProof/>
+                  <w:lang w:val="es-ES"/>
+                </w:rPr>
+              </w:pPr>
+              <w:r>
+                <w:rPr>
+                  <w:noProof/>
+                  <w:lang w:val="es-ES"/>
+                </w:rPr>
+                <w:t xml:space="preserve">Baquero García, J. (2 de Diciembre de 2020). </w:t>
+              </w:r>
+              <w:r>
+                <w:rPr>
+                  <w:i/>
+                  <w:iCs/>
+                  <w:noProof/>
+                  <w:lang w:val="es-ES"/>
+                </w:rPr>
+                <w:t>arsys</w:t>
+              </w:r>
+              <w:r>
+                <w:rPr>
+                  <w:noProof/>
+                  <w:lang w:val="es-ES"/>
+                </w:rPr>
+                <w:t>. Obtenido de arsys: https://www.arsys.es/blog/programacion/axios/</w:t>
+              </w:r>
+            </w:p>
+            <w:p>
+              <w:pPr>
+                <w:rPr>
+                  <w:noProof/>
+                  <w:lang w:val="es-ES"/>
+                </w:rPr>
+              </w:pPr>
+              <w:r>
+                <w:rPr>
+                  <w:noProof/>
+                  <w:lang w:val="es-ES"/>
+                </w:rPr>
+                <w:t xml:space="preserve">Campos Romero, H. (2 de Diciembre de 2020). </w:t>
+              </w:r>
+              <w:r>
+                <w:rPr>
+                  <w:i/>
+                  <w:iCs/>
+                  <w:noProof/>
+                  <w:lang w:val="es-ES"/>
+                </w:rPr>
+                <w:t>adictosaltrabajo</w:t>
+              </w:r>
+              <w:r>
+                <w:rPr>
+                  <w:noProof/>
+                  <w:lang w:val="es-ES"/>
+                </w:rPr>
+                <w:t>. Obtenido de adictosaltrabajo: https://www.adictosaltrabajo.com/2017/08/17/documenta-tu-api-con-apiary/</w:t>
+              </w:r>
+            </w:p>
+            <w:p>
+              <w:pPr>
+                <w:rPr>
+                  <w:noProof/>
+                  <w:lang w:val="es-ES"/>
+                </w:rPr>
+              </w:pPr>
+              <w:r>
+                <w:rPr>
+                  <w:noProof/>
+                  <w:lang w:val="es-ES"/>
+                </w:rPr>
+                <w:t xml:space="preserve">Castillo, L. (3 de Diciembre de 2020). </w:t>
+              </w:r>
+              <w:r>
+                <w:rPr>
+                  <w:i/>
+                  <w:iCs/>
+                  <w:noProof/>
+                  <w:lang w:val="es-ES"/>
+                </w:rPr>
+                <w:t>Conociendo GitHub</w:t>
+              </w:r>
+              <w:r>
+                <w:rPr>
+                  <w:noProof/>
+                  <w:lang w:val="es-ES"/>
+                </w:rPr>
+                <w:t>. Obtenido de Conociendo GitHub: https://conociendogithub.readthedocs.io/en/latest/data/introduccion/</w:t>
+              </w:r>
+            </w:p>
+            <w:p>
+              <w:pPr>
+                <w:rPr>
+                  <w:noProof/>
+                  <w:lang w:val="es-ES"/>
+                </w:rPr>
+              </w:pPr>
+              <w:r>
+                <w:rPr>
+                  <w:noProof/>
+                  <w:lang w:val="es-ES"/>
+                </w:rPr>
+                <w:t xml:space="preserve">Chaijs. (2 de Diciembre de 2020). </w:t>
+              </w:r>
+              <w:r>
+                <w:rPr>
+                  <w:i/>
+                  <w:iCs/>
+                  <w:noProof/>
+                  <w:lang w:val="es-ES"/>
+                </w:rPr>
+                <w:t>Chaijs</w:t>
+              </w:r>
+              <w:r>
+                <w:rPr>
+                  <w:noProof/>
+                  <w:lang w:val="es-ES"/>
+                </w:rPr>
+                <w:t>. Obtenido de Chaijs: https://www.chaijs.com/</w:t>
+              </w:r>
+            </w:p>
+            <w:p>
+              <w:pPr>
+                <w:rPr>
+                  <w:noProof/>
+                  <w:lang w:val="es-ES"/>
+                </w:rPr>
+              </w:pPr>
+              <w:r>
+                <w:rPr>
+                  <w:noProof/>
+                  <w:lang w:val="es-ES"/>
+                </w:rPr>
+                <w:t xml:space="preserve">Dredd. (2 de Diciembre de 2020). </w:t>
+              </w:r>
+              <w:r>
+                <w:rPr>
+                  <w:i/>
+                  <w:iCs/>
+                  <w:noProof/>
+                  <w:lang w:val="es-ES"/>
+                </w:rPr>
+                <w:t>Dredd</w:t>
+              </w:r>
+              <w:r>
+                <w:rPr>
+                  <w:noProof/>
+                  <w:lang w:val="es-ES"/>
+                </w:rPr>
+                <w:t>. Obtenido de Dredd: https://dredd.org/en/latest/</w:t>
+              </w:r>
+            </w:p>
+            <w:p>
+              <w:pPr>
+                <w:rPr>
+                  <w:noProof/>
+                  <w:lang w:val="es-ES"/>
+                </w:rPr>
+              </w:pPr>
+              <w:r>
+                <w:rPr>
+                  <w:noProof/>
+                  <w:lang w:val="es-ES"/>
+                </w:rPr>
+                <w:t xml:space="preserve">Garzas, J. (9 de Mayo de 2014). </w:t>
+              </w:r>
+              <w:r>
+                <w:rPr>
+                  <w:i/>
+                  <w:iCs/>
+                  <w:noProof/>
+                  <w:lang w:val="es-ES"/>
+                </w:rPr>
+                <w:t>JavierGarzas</w:t>
+              </w:r>
+              <w:r>
+                <w:rPr>
+                  <w:noProof/>
+                  <w:lang w:val="es-ES"/>
+                </w:rPr>
+                <w:t>. Obtenido de JavierGarzas: https://www.javiergarzas.com/2014/05/jenkins.html</w:t>
+              </w:r>
+            </w:p>
+            <w:p>
+              <w:pPr>
+                <w:rPr>
+                  <w:noProof/>
+                  <w:lang w:val="es-ES"/>
+                </w:rPr>
+              </w:pPr>
+              <w:r>
+                <w:rPr>
+                  <w:noProof/>
+                  <w:lang w:val="es-ES"/>
+                </w:rPr>
+                <w:t xml:space="preserve">janpoloy. (2 de Diciembre de 2020). </w:t>
+              </w:r>
+              <w:r>
+                <w:rPr>
+                  <w:i/>
+                  <w:iCs/>
+                  <w:noProof/>
+                  <w:lang w:val="es-ES"/>
+                </w:rPr>
+                <w:t>@janpoloy</w:t>
+              </w:r>
+              <w:r>
+                <w:rPr>
+                  <w:noProof/>
+                  <w:lang w:val="es-ES"/>
+                </w:rPr>
+                <w:t>. Obtenido de @janpoloy: https://janpoloy.medium.com/qu%C3%A9-es-y-para-que-sirve-git-3fd106e6e137</w:t>
+              </w:r>
+            </w:p>
+            <w:p>
+              <w:pPr>
+                <w:rPr>
+                  <w:noProof/>
+                  <w:lang w:val="es-ES"/>
+                </w:rPr>
+              </w:pPr>
+              <w:r>
+                <w:rPr>
+                  <w:noProof/>
+                  <w:lang w:val="es-ES"/>
+                </w:rPr>
+                <w:t xml:space="preserve">Mocha. (2 de Diciembre de 2020). </w:t>
+              </w:r>
+              <w:r>
+                <w:rPr>
+                  <w:i/>
+                  <w:iCs/>
+                  <w:noProof/>
+                  <w:lang w:val="es-ES"/>
+                </w:rPr>
+                <w:t>Mocha</w:t>
+              </w:r>
+              <w:r>
+                <w:rPr>
+                  <w:noProof/>
+                  <w:lang w:val="es-ES"/>
+                </w:rPr>
+                <w:t>. Obtenido de Mocha: https://mochajs.org/</w:t>
+              </w:r>
+            </w:p>
+            <w:p>
+              <w:pPr>
+                <w:rPr>
+                  <w:noProof/>
+                  <w:lang w:val="es-ES"/>
+                </w:rPr>
+              </w:pPr>
+              <w:r>
+                <w:rPr>
+                  <w:noProof/>
+                  <w:lang w:val="es-ES"/>
+                </w:rPr>
+                <w:t xml:space="preserve">Perl. (2 de Diciembre de 2020). </w:t>
+              </w:r>
+              <w:r>
+                <w:rPr>
+                  <w:i/>
+                  <w:iCs/>
+                  <w:noProof/>
+                  <w:lang w:val="es-ES"/>
+                </w:rPr>
+                <w:t>PerlDoc</w:t>
+              </w:r>
+              <w:r>
+                <w:rPr>
+                  <w:noProof/>
+                  <w:lang w:val="es-ES"/>
+                </w:rPr>
+                <w:t>. Obtenido de PerlDoc: https://perldoc.perl.org/perl</w:t>
+              </w:r>
+            </w:p>
+            <w:p>
+              <w:pPr>
+                <w:rPr>
+                  <w:noProof/>
+                  <w:lang w:val="es-ES"/>
+                </w:rPr>
+              </w:pPr>
+              <w:r>
+                <w:rPr>
+                  <w:noProof/>
+                  <w:lang w:val="es-ES"/>
+                </w:rPr>
+                <w:t xml:space="preserve">Selenium. (2 de Diciembre de 2020). </w:t>
+              </w:r>
+              <w:r>
+                <w:rPr>
+                  <w:i/>
+                  <w:iCs/>
+                  <w:noProof/>
+                  <w:lang w:val="es-ES"/>
+                </w:rPr>
+                <w:t>Selenium</w:t>
+              </w:r>
+              <w:r>
+                <w:rPr>
+                  <w:noProof/>
+                  <w:lang w:val="es-ES"/>
+                </w:rPr>
+                <w:t>. Obtenido de Selenium: https://www.selenium.dev/documentation/</w:t>
+              </w:r>
+            </w:p>
+            <w:p>
+              <w:pPr>
+                <w:rPr>
+                  <w:noProof/>
+                  <w:lang w:val="es-ES"/>
+                </w:rPr>
+              </w:pPr>
+              <w:r>
+                <w:rPr>
+                  <w:noProof/>
+                  <w:lang w:val="es-ES"/>
+                </w:rPr>
+                <w:t xml:space="preserve">Slack Technologies. (3 de Diciembre de 2020). </w:t>
+              </w:r>
+              <w:r>
+                <w:rPr>
+                  <w:i/>
+                  <w:iCs/>
+                  <w:noProof/>
+                  <w:lang w:val="es-ES"/>
+                </w:rPr>
+                <w:t>Centro de ayuda: Slack</w:t>
+              </w:r>
+              <w:r>
+                <w:rPr>
+                  <w:noProof/>
+                  <w:lang w:val="es-ES"/>
+                </w:rPr>
+                <w:t>. Obtenido de Slack: https://slack.com/intl/es-mx/help/articles/115004071768-%C2%BFQu%C3%A9-es-Slack-</w:t>
+              </w:r>
+            </w:p>
+            <w:p>
+              <w:r>
+                <w:rPr>
+                  <w:b/>
+                  <w:bCs/>
+                </w:rPr>
+                <w:fldChar w:fldCharType="end"/>
+              </w:r>
+            </w:p>
+          </w:sdtContent>
+        </w:sdt>
+      </w:sdtContent>
+    </w:sdt>
     <w:p>
       <w:pPr>
         <w:spacing w:line="360" w:lineRule="auto"/>
@@ -4560,12 +6086,12 @@
         <w:pStyle w:val="Ttulo1"/>
         <w:spacing w:line="360" w:lineRule="auto"/>
       </w:pPr>
-      <w:bookmarkStart w:id="38" w:name="_Toc57156991"/>
+      <w:bookmarkStart w:id="44" w:name="_Toc58342929"/>
       <w:r>
         <w:lastRenderedPageBreak/>
         <w:t>Capitulo IX: Anexos</w:t>
       </w:r>
-      <w:bookmarkEnd w:id="38"/>
+      <w:bookmarkEnd w:id="44"/>
     </w:p>
     <w:p>
       <w:pPr>
@@ -4622,7 +6148,6 @@
         <w:docPartUnique/>
       </w:docPartObj>
     </w:sdtPr>
-    <w:sdtEndPr/>
     <w:sdtContent>
       <w:p>
         <w:pPr>
@@ -4814,7 +6339,7 @@
   <w:abstractNum w:abstractNumId="0" w15:restartNumberingAfterBreak="0">
     <w:nsid w:val="065B0C4D"/>
     <w:multiLevelType w:val="hybridMultilevel"/>
-    <w:tmpl w:val="C1FC7404"/>
+    <w:tmpl w:val="FF62DDC0"/>
     <w:lvl w:ilvl="0" w:tplc="080A0001">
       <w:start w:val="1"/>
       <w:numFmt w:val="bullet"/>
@@ -4827,7 +6352,7 @@
         <w:rFonts w:ascii="Symbol" w:hAnsi="Symbol" w:hint="default"/>
       </w:rPr>
     </w:lvl>
-    <w:lvl w:ilvl="1" w:tplc="080A0003" w:tentative="1">
+    <w:lvl w:ilvl="1" w:tplc="080A0003">
       <w:start w:val="1"/>
       <w:numFmt w:val="bullet"/>
       <w:lvlText w:val="o"/>
@@ -5038,6 +6563,119 @@
     </w:lvl>
   </w:abstractNum>
   <w:abstractNum w:abstractNumId="2" w15:restartNumberingAfterBreak="0">
+    <w:nsid w:val="19632194"/>
+    <w:multiLevelType w:val="hybridMultilevel"/>
+    <w:tmpl w:val="6BBC8EF8"/>
+    <w:lvl w:ilvl="0" w:tplc="080A0005">
+      <w:start w:val="1"/>
+      <w:numFmt w:val="bullet"/>
+      <w:lvlText w:val=""/>
+      <w:lvlJc w:val="left"/>
+      <w:pPr>
+        <w:ind w:left="720" w:hanging="360"/>
+      </w:pPr>
+      <w:rPr>
+        <w:rFonts w:ascii="Wingdings" w:hAnsi="Wingdings" w:hint="default"/>
+      </w:rPr>
+    </w:lvl>
+    <w:lvl w:ilvl="1" w:tplc="080A0003" w:tentative="1">
+      <w:start w:val="1"/>
+      <w:numFmt w:val="bullet"/>
+      <w:lvlText w:val="o"/>
+      <w:lvlJc w:val="left"/>
+      <w:pPr>
+        <w:ind w:left="1440" w:hanging="360"/>
+      </w:pPr>
+      <w:rPr>
+        <w:rFonts w:ascii="Courier New" w:hAnsi="Courier New" w:cs="Courier New" w:hint="default"/>
+      </w:rPr>
+    </w:lvl>
+    <w:lvl w:ilvl="2" w:tplc="080A0005" w:tentative="1">
+      <w:start w:val="1"/>
+      <w:numFmt w:val="bullet"/>
+      <w:lvlText w:val=""/>
+      <w:lvlJc w:val="left"/>
+      <w:pPr>
+        <w:ind w:left="2160" w:hanging="360"/>
+      </w:pPr>
+      <w:rPr>
+        <w:rFonts w:ascii="Wingdings" w:hAnsi="Wingdings" w:hint="default"/>
+      </w:rPr>
+    </w:lvl>
+    <w:lvl w:ilvl="3" w:tplc="080A0001" w:tentative="1">
+      <w:start w:val="1"/>
+      <w:numFmt w:val="bullet"/>
+      <w:lvlText w:val=""/>
+      <w:lvlJc w:val="left"/>
+      <w:pPr>
+        <w:ind w:left="2880" w:hanging="360"/>
+      </w:pPr>
+      <w:rPr>
+        <w:rFonts w:ascii="Symbol" w:hAnsi="Symbol" w:hint="default"/>
+      </w:rPr>
+    </w:lvl>
+    <w:lvl w:ilvl="4" w:tplc="080A0003" w:tentative="1">
+      <w:start w:val="1"/>
+      <w:numFmt w:val="bullet"/>
+      <w:lvlText w:val="o"/>
+      <w:lvlJc w:val="left"/>
+      <w:pPr>
+        <w:ind w:left="3600" w:hanging="360"/>
+      </w:pPr>
+      <w:rPr>
+        <w:rFonts w:ascii="Courier New" w:hAnsi="Courier New" w:cs="Courier New" w:hint="default"/>
+      </w:rPr>
+    </w:lvl>
+    <w:lvl w:ilvl="5" w:tplc="080A0005" w:tentative="1">
+      <w:start w:val="1"/>
+      <w:numFmt w:val="bullet"/>
+      <w:lvlText w:val=""/>
+      <w:lvlJc w:val="left"/>
+      <w:pPr>
+        <w:ind w:left="4320" w:hanging="360"/>
+      </w:pPr>
+      <w:rPr>
+        <w:rFonts w:ascii="Wingdings" w:hAnsi="Wingdings" w:hint="default"/>
+      </w:rPr>
+    </w:lvl>
+    <w:lvl w:ilvl="6" w:tplc="080A0001" w:tentative="1">
+      <w:start w:val="1"/>
+      <w:numFmt w:val="bullet"/>
+      <w:lvlText w:val=""/>
+      <w:lvlJc w:val="left"/>
+      <w:pPr>
+        <w:ind w:left="5040" w:hanging="360"/>
+      </w:pPr>
+      <w:rPr>
+        <w:rFonts w:ascii="Symbol" w:hAnsi="Symbol" w:hint="default"/>
+      </w:rPr>
+    </w:lvl>
+    <w:lvl w:ilvl="7" w:tplc="080A0003" w:tentative="1">
+      <w:start w:val="1"/>
+      <w:numFmt w:val="bullet"/>
+      <w:lvlText w:val="o"/>
+      <w:lvlJc w:val="left"/>
+      <w:pPr>
+        <w:ind w:left="5760" w:hanging="360"/>
+      </w:pPr>
+      <w:rPr>
+        <w:rFonts w:ascii="Courier New" w:hAnsi="Courier New" w:cs="Courier New" w:hint="default"/>
+      </w:rPr>
+    </w:lvl>
+    <w:lvl w:ilvl="8" w:tplc="080A0005" w:tentative="1">
+      <w:start w:val="1"/>
+      <w:numFmt w:val="bullet"/>
+      <w:lvlText w:val=""/>
+      <w:lvlJc w:val="left"/>
+      <w:pPr>
+        <w:ind w:left="6480" w:hanging="360"/>
+      </w:pPr>
+      <w:rPr>
+        <w:rFonts w:ascii="Wingdings" w:hAnsi="Wingdings" w:hint="default"/>
+      </w:rPr>
+    </w:lvl>
+  </w:abstractNum>
+  <w:abstractNum w:abstractNumId="3" w15:restartNumberingAfterBreak="0">
     <w:nsid w:val="28EE68B5"/>
     <w:multiLevelType w:val="hybridMultilevel"/>
     <w:tmpl w:val="F82C4AF0"/>
@@ -5150,7 +6788,7 @@
       </w:rPr>
     </w:lvl>
   </w:abstractNum>
-  <w:abstractNum w:abstractNumId="3" w15:restartNumberingAfterBreak="0">
+  <w:abstractNum w:abstractNumId="4" w15:restartNumberingAfterBreak="0">
     <w:nsid w:val="46491427"/>
     <w:multiLevelType w:val="hybridMultilevel"/>
     <w:tmpl w:val="83A8590E"/>
@@ -5263,7 +6901,7 @@
       </w:rPr>
     </w:lvl>
   </w:abstractNum>
-  <w:abstractNum w:abstractNumId="4" w15:restartNumberingAfterBreak="0">
+  <w:abstractNum w:abstractNumId="5" w15:restartNumberingAfterBreak="0">
     <w:nsid w:val="48563E97"/>
     <w:multiLevelType w:val="hybridMultilevel"/>
     <w:tmpl w:val="85D4AA64"/>
@@ -5376,7 +7014,7 @@
       </w:rPr>
     </w:lvl>
   </w:abstractNum>
-  <w:abstractNum w:abstractNumId="5" w15:restartNumberingAfterBreak="0">
+  <w:abstractNum w:abstractNumId="6" w15:restartNumberingAfterBreak="0">
     <w:nsid w:val="4A670CBA"/>
     <w:multiLevelType w:val="hybridMultilevel"/>
     <w:tmpl w:val="E8464970"/>
@@ -5489,7 +7127,7 @@
       </w:rPr>
     </w:lvl>
   </w:abstractNum>
-  <w:abstractNum w:abstractNumId="6" w15:restartNumberingAfterBreak="0">
+  <w:abstractNum w:abstractNumId="7" w15:restartNumberingAfterBreak="0">
     <w:nsid w:val="5C6A1C1C"/>
     <w:multiLevelType w:val="hybridMultilevel"/>
     <w:tmpl w:val="1D803D4C"/>
@@ -5602,7 +7240,7 @@
       </w:rPr>
     </w:lvl>
   </w:abstractNum>
-  <w:abstractNum w:abstractNumId="7" w15:restartNumberingAfterBreak="0">
+  <w:abstractNum w:abstractNumId="8" w15:restartNumberingAfterBreak="0">
     <w:nsid w:val="7269638F"/>
     <w:multiLevelType w:val="hybridMultilevel"/>
     <w:tmpl w:val="A8A08BF2"/>
@@ -5715,7 +7353,7 @@
       </w:rPr>
     </w:lvl>
   </w:abstractNum>
-  <w:abstractNum w:abstractNumId="8" w15:restartNumberingAfterBreak="0">
+  <w:abstractNum w:abstractNumId="9" w15:restartNumberingAfterBreak="0">
     <w:nsid w:val="79131792"/>
     <w:multiLevelType w:val="hybridMultilevel"/>
     <w:tmpl w:val="E5EE9466"/>
@@ -5832,28 +7470,31 @@
     <w:abstractNumId w:val="1"/>
   </w:num>
   <w:num w:numId="2">
+    <w:abstractNumId w:val="6"/>
+  </w:num>
+  <w:num w:numId="3">
+    <w:abstractNumId w:val="7"/>
+  </w:num>
+  <w:num w:numId="4">
+    <w:abstractNumId w:val="4"/>
+  </w:num>
+  <w:num w:numId="5">
+    <w:abstractNumId w:val="8"/>
+  </w:num>
+  <w:num w:numId="6">
+    <w:abstractNumId w:val="3"/>
+  </w:num>
+  <w:num w:numId="7">
     <w:abstractNumId w:val="5"/>
   </w:num>
-  <w:num w:numId="3">
-    <w:abstractNumId w:val="6"/>
-  </w:num>
-  <w:num w:numId="4">
-    <w:abstractNumId w:val="3"/>
-  </w:num>
-  <w:num w:numId="5">
-    <w:abstractNumId w:val="7"/>
-  </w:num>
-  <w:num w:numId="6">
-    <w:abstractNumId w:val="2"/>
-  </w:num>
-  <w:num w:numId="7">
-    <w:abstractNumId w:val="4"/>
-  </w:num>
   <w:num w:numId="8">
-    <w:abstractNumId w:val="8"/>
+    <w:abstractNumId w:val="9"/>
   </w:num>
   <w:num w:numId="9">
     <w:abstractNumId w:val="0"/>
+  </w:num>
+  <w:num w:numId="10">
+    <w:abstractNumId w:val="2"/>
   </w:num>
 </w:numbering>
 </file>
@@ -6317,7 +7958,7 @@
     <w:uiPriority w:val="9"/>
     <w:unhideWhenUsed/>
     <w:qFormat/>
-    <w:rsid w:val="00B13289"/>
+    <w:rsid w:val="00894B32"/>
     <w:pPr>
       <w:keepNext/>
       <w:keepLines/>
@@ -6326,7 +7967,7 @@
       <w:outlineLvl w:val="2"/>
     </w:pPr>
     <w:rPr>
-      <w:rFonts w:asciiTheme="majorHAnsi" w:eastAsiaTheme="majorEastAsia" w:hAnsiTheme="majorHAnsi" w:cstheme="majorBidi"/>
+      <w:rFonts w:eastAsiaTheme="majorEastAsia" w:cstheme="majorBidi"/>
       <w:b/>
       <w:szCs w:val="24"/>
     </w:rPr>
@@ -6334,7 +7975,6 @@
   <w:style w:type="character" w:default="1" w:styleId="Fuentedeprrafopredeter">
     <w:name w:val="Default Paragraph Font"/>
     <w:uiPriority w:val="1"/>
-    <w:semiHidden/>
     <w:unhideWhenUsed/>
   </w:style>
   <w:style w:type="table" w:default="1" w:styleId="Tablanormal">
@@ -6516,9 +8156,9 @@
     <w:basedOn w:val="Fuentedeprrafopredeter"/>
     <w:link w:val="Ttulo3"/>
     <w:uiPriority w:val="9"/>
-    <w:rsid w:val="00B13289"/>
+    <w:rsid w:val="00894B32"/>
     <w:rPr>
-      <w:rFonts w:asciiTheme="majorHAnsi" w:eastAsiaTheme="majorEastAsia" w:hAnsiTheme="majorHAnsi" w:cstheme="majorBidi"/>
+      <w:rFonts w:ascii="Times New Roman" w:eastAsiaTheme="majorEastAsia" w:hAnsi="Times New Roman" w:cstheme="majorBidi"/>
       <w:b/>
       <w:sz w:val="24"/>
       <w:szCs w:val="24"/>
@@ -6552,6 +8192,44 @@
       <w:rFonts w:eastAsia="Times New Roman" w:cs="Times New Roman"/>
       <w:szCs w:val="24"/>
       <w:lang w:eastAsia="es-MX"/>
+    </w:rPr>
+  </w:style>
+  <w:style w:type="character" w:styleId="Textoennegrita">
+    <w:name w:val="Strong"/>
+    <w:basedOn w:val="Fuentedeprrafopredeter"/>
+    <w:uiPriority w:val="22"/>
+    <w:qFormat/>
+    <w:rsid w:val="00F114CA"/>
+    <w:rPr>
+      <w:b/>
+      <w:bCs/>
+    </w:rPr>
+  </w:style>
+  <w:style w:type="paragraph" w:styleId="Bibliografa">
+    <w:name w:val="Bibliography"/>
+    <w:basedOn w:val="Normal"/>
+    <w:next w:val="Normal"/>
+    <w:uiPriority w:val="37"/>
+    <w:unhideWhenUsed/>
+    <w:rsid w:val="00502327"/>
+  </w:style>
+  <w:style w:type="paragraph" w:styleId="Descripcin">
+    <w:name w:val="caption"/>
+    <w:basedOn w:val="Normal"/>
+    <w:next w:val="Normal"/>
+    <w:uiPriority w:val="35"/>
+    <w:unhideWhenUsed/>
+    <w:qFormat/>
+    <w:rsid w:val="00C62D08"/>
+    <w:pPr>
+      <w:spacing w:after="200" w:line="240" w:lineRule="auto"/>
+    </w:pPr>
+    <w:rPr>
+      <w:i/>
+      <w:iCs/>
+      <w:color w:val="44546A" w:themeColor="text2"/>
+      <w:sz w:val="18"/>
+      <w:szCs w:val="18"/>
     </w:rPr>
   </w:style>
 </w:styles>
@@ -6874,7 +8552,7 @@
     <b:Month>Mayo</b:Month>
     <b:Day>22</b:Day>
     <b:URL>https://ciberninjas.com/jenkins/</b:URL>
-    <b:RefOrder>5</b:RefOrder>
+    <b:RefOrder>8</b:RefOrder>
   </b:Source>
   <b:Source>
     <b:Tag>Gar14</b:Tag>
@@ -6896,7 +8574,7 @@
     <b:Month>Mayo</b:Month>
     <b:Day>9</b:Day>
     <b:URL>https://www.javiergarzas.com/2014/05/jenkins.html</b:URL>
-    <b:RefOrder>6</b:RefOrder>
+    <b:RefOrder>9</b:RefOrder>
   </b:Source>
   <b:Source>
     <b:Tag>Ama20</b:Tag>
@@ -6930,7 +8608,7 @@
     <b:Month>Diciembre</b:Month>
     <b:Day>2</b:Day>
     <b:URL>https://mochajs.org/</b:URL>
-    <b:RefOrder>7</b:RefOrder>
+    <b:RefOrder>10</b:RefOrder>
   </b:Source>
   <b:Source>
     <b:Tag>Cam20</b:Tag>
@@ -6969,7 +8647,7 @@
     <b:Month>Diciembre</b:Month>
     <b:Day>2</b:Day>
     <b:URL>https://dredd.org/en/latest/</b:URL>
-    <b:RefOrder>8</b:RefOrder>
+    <b:RefOrder>11</b:RefOrder>
   </b:Source>
   <b:Source>
     <b:Tag>Per20</b:Tag>
@@ -6986,7 +8664,7 @@
     <b:Month>Diciembre</b:Month>
     <b:Day>2</b:Day>
     <b:URL>https://perldoc.perl.org/perl</b:URL>
-    <b:RefOrder>9</b:RefOrder>
+    <b:RefOrder>12</b:RefOrder>
   </b:Source>
   <b:Source>
     <b:Tag>Sel20</b:Tag>
@@ -7003,7 +8681,7 @@
     <b:Month>Diciembre</b:Month>
     <b:Day>2</b:Day>
     <b:URL>https://www.selenium.dev/documentation/</b:URL>
-    <b:RefOrder>10</b:RefOrder>
+    <b:RefOrder>13</b:RefOrder>
   </b:Source>
   <b:Source>
     <b:Tag>Ama201</b:Tag>
@@ -7037,7 +8715,7 @@
     <b:Month>Diciembre</b:Month>
     <b:Day>2</b:Day>
     <b:URL>http://allure.qatools.ru/</b:URL>
-    <b:RefOrder>11</b:RefOrder>
+    <b:RefOrder>14</b:RefOrder>
   </b:Source>
   <b:Source>
     <b:Tag>Baq20</b:Tag>
@@ -7076,7 +8754,7 @@
     <b:Month>Diciembre</b:Month>
     <b:Day>2</b:Day>
     <b:URL>https://www.chaijs.com/</b:URL>
-    <b:RefOrder>12</b:RefOrder>
+    <b:RefOrder>15</b:RefOrder>
   </b:Source>
   <b:Source>
     <b:Tag>jan20</b:Tag>
@@ -7097,13 +8775,96 @@
     <b:Month>Diciembre</b:Month>
     <b:Day>2</b:Day>
     <b:URL>https://janpoloy.medium.com/qu%C3%A9-es-y-para-que-sirve-git-3fd106e6e137</b:URL>
-    <b:RefOrder>13</b:RefOrder>
+    <b:RefOrder>16</b:RefOrder>
+  </b:Source>
+  <b:Source>
+    <b:Tag>Cas20</b:Tag>
+    <b:SourceType>InternetSite</b:SourceType>
+    <b:Guid>{FF406CF2-739E-4F56-A6EE-0946CA35718E}</b:Guid>
+    <b:Author>
+      <b:Author>
+        <b:NameList>
+          <b:Person>
+            <b:Last>Castillo</b:Last>
+            <b:First>Luciano</b:First>
+          </b:Person>
+        </b:NameList>
+      </b:Author>
+    </b:Author>
+    <b:Title>Conociendo GitHub</b:Title>
+    <b:InternetSiteTitle>Conociendo GitHub</b:InternetSiteTitle>
+    <b:Year>2020</b:Year>
+    <b:Month>Diciembre</b:Month>
+    <b:Day>3</b:Day>
+    <b:URL>https://conociendogithub.readthedocs.io/en/latest/data/introduccion/</b:URL>
+    <b:RefOrder>5</b:RefOrder>
+  </b:Source>
+  <b:Source>
+    <b:Tag>Sla20</b:Tag>
+    <b:SourceType>InternetSite</b:SourceType>
+    <b:Guid>{241F7865-9766-4811-9136-A58AB7B8391D}</b:Guid>
+    <b:Author>
+      <b:Author>
+        <b:Corporate>Slack Technologies</b:Corporate>
+      </b:Author>
+    </b:Author>
+    <b:Title>Centro de ayuda: Slack</b:Title>
+    <b:InternetSiteTitle>Slack</b:InternetSiteTitle>
+    <b:Year>2020</b:Year>
+    <b:Month>Diciembre</b:Month>
+    <b:Day>3</b:Day>
+    <b:URL>https://slack.com/intl/es-mx/help/articles/115004071768-%C2%BFQu%C3%A9-es-Slack-</b:URL>
+    <b:RefOrder>6</b:RefOrder>
+  </b:Source>
+  <b:Source>
+    <b:Tag>Alv201</b:Tag>
+    <b:SourceType>InternetSite</b:SourceType>
+    <b:Guid>{EAC092E0-2C1F-4160-A364-F85F941C2628}</b:Guid>
+    <b:Author>
+      <b:Author>
+        <b:NameList>
+          <b:Person>
+            <b:Last>Alvarez</b:Last>
+            <b:First>Cecilio</b:First>
+          </b:Person>
+        </b:NameList>
+      </b:Author>
+    </b:Author>
+    <b:Title>genbeta</b:Title>
+    <b:InternetSiteTitle>genbeta</b:InternetSiteTitle>
+    <b:Year>2020</b:Year>
+    <b:Month>Diciembre</b:Month>
+    <b:Day>8</b:Day>
+    <b:URL>https://www.genbeta.com/desarrollo/utilizando-json-schema</b:URL>
+    <b:RefOrder>17</b:RefOrder>
+  </b:Source>
+  <b:Source>
+    <b:Tag>Agu20</b:Tag>
+    <b:SourceType>InternetSite</b:SourceType>
+    <b:Guid>{98F9CE2F-70DA-4753-96D1-C18BAEFA4E44}</b:Guid>
+    <b:Author>
+      <b:Author>
+        <b:NameList>
+          <b:Person>
+            <b:Last>Aguilera</b:Last>
+            <b:First>Jorge</b:First>
+          </b:Person>
+        </b:NameList>
+      </b:Author>
+    </b:Author>
+    <b:Title>Soy Jorge Aguilera</b:Title>
+    <b:InternetSiteTitle>Soy Jorge Aguilera</b:InternetSiteTitle>
+    <b:Year>2020</b:Year>
+    <b:Month>Diciembre</b:Month>
+    <b:Day>8</b:Day>
+    <b:URL>https://jorge.aguilera.soy/blog/2020/intro-antora.html</b:URL>
+    <b:RefOrder>7</b:RefOrder>
   </b:Source>
 </b:Sources>
 </file>
 
 <file path=customXml/itemProps1.xml><?xml version="1.0" encoding="utf-8"?>
-<ds:datastoreItem xmlns:ds="http://schemas.openxmlformats.org/officeDocument/2006/customXml" ds:itemID="{9166ACD8-D80D-4B34-8AD0-2DF073389D1C}">
+<ds:datastoreItem xmlns:ds="http://schemas.openxmlformats.org/officeDocument/2006/customXml" ds:itemID="{66C392EB-142E-4578-A224-E4653952E7EB}">
   <ds:schemaRefs>
     <ds:schemaRef ds:uri="http://schemas.openxmlformats.org/officeDocument/2006/bibliography"/>
   </ds:schemaRefs>

</xml_diff>

<commit_message>
Mas actividades añadidas al documento
</commit_message>
<xml_diff>
--- a/Documento de Residencia.docx
+++ b/Documento de Residencia.docx
@@ -7,7 +7,7 @@
         <w:pStyle w:val="Ttulo1"/>
         <w:spacing w:line="360" w:lineRule="auto"/>
       </w:pPr>
-      <w:bookmarkStart w:id="0" w:name="_Toc58342885"/>
+      <w:bookmarkStart w:id="0" w:name="_Toc58411767"/>
       <w:r>
         <w:t>Capítulo I: Preliminares</w:t>
       </w:r>
@@ -18,7 +18,7 @@
         <w:pStyle w:val="Ttulo2"/>
         <w:spacing w:line="360" w:lineRule="auto"/>
       </w:pPr>
-      <w:bookmarkStart w:id="1" w:name="_Toc58342886"/>
+      <w:bookmarkStart w:id="1" w:name="_Toc58411768"/>
       <w:r>
         <w:t>Portada</w:t>
       </w:r>
@@ -125,21 +125,8 @@
         <w:jc w:val="center"/>
       </w:pPr>
       <w:r>
-        <w:t xml:space="preserve">QA </w:t>
-      </w:r>
-      <w:proofErr w:type="spellStart"/>
-      <w:r>
-        <w:t>Automation</w:t>
-      </w:r>
-      <w:proofErr w:type="spellEnd"/>
-      <w:r>
-        <w:t xml:space="preserve"> </w:t>
-      </w:r>
-      <w:proofErr w:type="spellStart"/>
-      <w:r>
-        <w:t>Initiative</w:t>
-      </w:r>
-      <w:proofErr w:type="spellEnd"/>
+        <w:t>QA Automation Initiative</w:t>
+      </w:r>
     </w:p>
     <w:p>
       <w:pPr>
@@ -191,7 +178,7 @@
         <w:pStyle w:val="Ttulo2"/>
         <w:spacing w:line="360" w:lineRule="auto"/>
       </w:pPr>
-      <w:bookmarkStart w:id="2" w:name="_Toc58342887"/>
+      <w:bookmarkStart w:id="2" w:name="_Toc58411769"/>
       <w:r>
         <w:lastRenderedPageBreak/>
         <w:t>Agradecimientos</w:t>
@@ -212,7 +199,7 @@
         <w:pStyle w:val="Ttulo2"/>
         <w:spacing w:line="360" w:lineRule="auto"/>
       </w:pPr>
-      <w:bookmarkStart w:id="3" w:name="_Toc58342888"/>
+      <w:bookmarkStart w:id="3" w:name="_Toc58411770"/>
       <w:r>
         <w:lastRenderedPageBreak/>
         <w:t>Resumen</w:t>
@@ -233,7 +220,7 @@
         <w:pStyle w:val="Ttulo2"/>
         <w:spacing w:line="360" w:lineRule="auto"/>
       </w:pPr>
-      <w:bookmarkStart w:id="4" w:name="_Toc58342889"/>
+      <w:bookmarkStart w:id="4" w:name="_Toc58411771"/>
       <w:r>
         <w:lastRenderedPageBreak/>
         <w:t>Índice</w:t>
@@ -293,7 +280,7 @@
           <w:r>
             <w:fldChar w:fldCharType="separate"/>
           </w:r>
-          <w:hyperlink w:anchor="_Toc58342885" w:history="1">
+          <w:hyperlink w:anchor="_Toc58411767" w:history="1">
             <w:r>
               <w:rPr>
                 <w:rStyle w:val="Hipervnculo"/>
@@ -316,7 +303,7 @@
               <w:rPr>
                 <w:webHidden/>
               </w:rPr>
-              <w:instrText xml:space="preserve"> PAGEREF _Toc58342885 \h </w:instrText>
+              <w:instrText xml:space="preserve"> PAGEREF _Toc58411767 \h </w:instrText>
             </w:r>
             <w:r>
               <w:rPr>
@@ -356,7 +343,7 @@
               <w:lang w:eastAsia="es-MX"/>
             </w:rPr>
           </w:pPr>
-          <w:hyperlink w:anchor="_Toc58342886" w:history="1">
+          <w:hyperlink w:anchor="_Toc58411768" w:history="1">
             <w:r>
               <w:rPr>
                 <w:rStyle w:val="Hipervnculo"/>
@@ -383,7 +370,7 @@
                 <w:noProof/>
                 <w:webHidden/>
               </w:rPr>
-              <w:instrText xml:space="preserve"> PAGEREF _Toc58342886 \h </w:instrText>
+              <w:instrText xml:space="preserve"> PAGEREF _Toc58411768 \h </w:instrText>
             </w:r>
             <w:r>
               <w:rPr>
@@ -427,7 +414,7 @@
               <w:lang w:eastAsia="es-MX"/>
             </w:rPr>
           </w:pPr>
-          <w:hyperlink w:anchor="_Toc58342887" w:history="1">
+          <w:hyperlink w:anchor="_Toc58411769" w:history="1">
             <w:r>
               <w:rPr>
                 <w:rStyle w:val="Hipervnculo"/>
@@ -454,7 +441,7 @@
                 <w:noProof/>
                 <w:webHidden/>
               </w:rPr>
-              <w:instrText xml:space="preserve"> PAGEREF _Toc58342887 \h </w:instrText>
+              <w:instrText xml:space="preserve"> PAGEREF _Toc58411769 \h </w:instrText>
             </w:r>
             <w:r>
               <w:rPr>
@@ -498,7 +485,7 @@
               <w:lang w:eastAsia="es-MX"/>
             </w:rPr>
           </w:pPr>
-          <w:hyperlink w:anchor="_Toc58342888" w:history="1">
+          <w:hyperlink w:anchor="_Toc58411770" w:history="1">
             <w:r>
               <w:rPr>
                 <w:rStyle w:val="Hipervnculo"/>
@@ -525,7 +512,7 @@
                 <w:noProof/>
                 <w:webHidden/>
               </w:rPr>
-              <w:instrText xml:space="preserve"> PAGEREF _Toc58342888 \h </w:instrText>
+              <w:instrText xml:space="preserve"> PAGEREF _Toc58411770 \h </w:instrText>
             </w:r>
             <w:r>
               <w:rPr>
@@ -569,7 +556,7 @@
               <w:lang w:eastAsia="es-MX"/>
             </w:rPr>
           </w:pPr>
-          <w:hyperlink w:anchor="_Toc58342889" w:history="1">
+          <w:hyperlink w:anchor="_Toc58411771" w:history="1">
             <w:r>
               <w:rPr>
                 <w:rStyle w:val="Hipervnculo"/>
@@ -596,7 +583,7 @@
                 <w:noProof/>
                 <w:webHidden/>
               </w:rPr>
-              <w:instrText xml:space="preserve"> PAGEREF _Toc58342889 \h </w:instrText>
+              <w:instrText xml:space="preserve"> PAGEREF _Toc58411771 \h </w:instrText>
             </w:r>
             <w:r>
               <w:rPr>
@@ -638,7 +625,7 @@
               <w:lang w:eastAsia="es-MX"/>
             </w:rPr>
           </w:pPr>
-          <w:hyperlink w:anchor="_Toc58342890" w:history="1">
+          <w:hyperlink w:anchor="_Toc58411772" w:history="1">
             <w:r>
               <w:rPr>
                 <w:rStyle w:val="Hipervnculo"/>
@@ -661,7 +648,7 @@
               <w:rPr>
                 <w:webHidden/>
               </w:rPr>
-              <w:instrText xml:space="preserve"> PAGEREF _Toc58342890 \h </w:instrText>
+              <w:instrText xml:space="preserve"> PAGEREF _Toc58411772 \h </w:instrText>
             </w:r>
             <w:r>
               <w:rPr>
@@ -701,7 +688,7 @@
               <w:lang w:eastAsia="es-MX"/>
             </w:rPr>
           </w:pPr>
-          <w:hyperlink w:anchor="_Toc58342891" w:history="1">
+          <w:hyperlink w:anchor="_Toc58411773" w:history="1">
             <w:r>
               <w:rPr>
                 <w:rStyle w:val="Hipervnculo"/>
@@ -728,7 +715,7 @@
                 <w:noProof/>
                 <w:webHidden/>
               </w:rPr>
-              <w:instrText xml:space="preserve"> PAGEREF _Toc58342891 \h </w:instrText>
+              <w:instrText xml:space="preserve"> PAGEREF _Toc58411773 \h </w:instrText>
             </w:r>
             <w:r>
               <w:rPr>
@@ -772,7 +759,7 @@
               <w:lang w:eastAsia="es-MX"/>
             </w:rPr>
           </w:pPr>
-          <w:hyperlink w:anchor="_Toc58342892" w:history="1">
+          <w:hyperlink w:anchor="_Toc58411774" w:history="1">
             <w:r>
               <w:rPr>
                 <w:rStyle w:val="Hipervnculo"/>
@@ -799,7 +786,7 @@
                 <w:noProof/>
                 <w:webHidden/>
               </w:rPr>
-              <w:instrText xml:space="preserve"> PAGEREF _Toc58342892 \h </w:instrText>
+              <w:instrText xml:space="preserve"> PAGEREF _Toc58411774 \h </w:instrText>
             </w:r>
             <w:r>
               <w:rPr>
@@ -843,7 +830,7 @@
               <w:lang w:eastAsia="es-MX"/>
             </w:rPr>
           </w:pPr>
-          <w:hyperlink w:anchor="_Toc58342893" w:history="1">
+          <w:hyperlink w:anchor="_Toc58411775" w:history="1">
             <w:r>
               <w:rPr>
                 <w:rStyle w:val="Hipervnculo"/>
@@ -870,7 +857,7 @@
                 <w:noProof/>
                 <w:webHidden/>
               </w:rPr>
-              <w:instrText xml:space="preserve"> PAGEREF _Toc58342893 \h </w:instrText>
+              <w:instrText xml:space="preserve"> PAGEREF _Toc58411775 \h </w:instrText>
             </w:r>
             <w:r>
               <w:rPr>
@@ -914,7 +901,7 @@
               <w:lang w:eastAsia="es-MX"/>
             </w:rPr>
           </w:pPr>
-          <w:hyperlink w:anchor="_Toc58342894" w:history="1">
+          <w:hyperlink w:anchor="_Toc58411776" w:history="1">
             <w:r>
               <w:rPr>
                 <w:rStyle w:val="Hipervnculo"/>
@@ -941,7 +928,7 @@
                 <w:noProof/>
                 <w:webHidden/>
               </w:rPr>
-              <w:instrText xml:space="preserve"> PAGEREF _Toc58342894 \h </w:instrText>
+              <w:instrText xml:space="preserve"> PAGEREF _Toc58411776 \h </w:instrText>
             </w:r>
             <w:r>
               <w:rPr>
@@ -985,7 +972,7 @@
               <w:lang w:eastAsia="es-MX"/>
             </w:rPr>
           </w:pPr>
-          <w:hyperlink w:anchor="_Toc58342895" w:history="1">
+          <w:hyperlink w:anchor="_Toc58411777" w:history="1">
             <w:r>
               <w:rPr>
                 <w:rStyle w:val="Hipervnculo"/>
@@ -1012,7 +999,7 @@
                 <w:noProof/>
                 <w:webHidden/>
               </w:rPr>
-              <w:instrText xml:space="preserve"> PAGEREF _Toc58342895 \h </w:instrText>
+              <w:instrText xml:space="preserve"> PAGEREF _Toc58411777 \h </w:instrText>
             </w:r>
             <w:r>
               <w:rPr>
@@ -1056,7 +1043,7 @@
               <w:lang w:eastAsia="es-MX"/>
             </w:rPr>
           </w:pPr>
-          <w:hyperlink w:anchor="_Toc58342896" w:history="1">
+          <w:hyperlink w:anchor="_Toc58411778" w:history="1">
             <w:r>
               <w:rPr>
                 <w:rStyle w:val="Hipervnculo"/>
@@ -1083,7 +1070,7 @@
                 <w:noProof/>
                 <w:webHidden/>
               </w:rPr>
-              <w:instrText xml:space="preserve"> PAGEREF _Toc58342896 \h </w:instrText>
+              <w:instrText xml:space="preserve"> PAGEREF _Toc58411778 \h </w:instrText>
             </w:r>
             <w:r>
               <w:rPr>
@@ -1127,7 +1114,7 @@
               <w:lang w:eastAsia="es-MX"/>
             </w:rPr>
           </w:pPr>
-          <w:hyperlink w:anchor="_Toc58342897" w:history="1">
+          <w:hyperlink w:anchor="_Toc58411779" w:history="1">
             <w:r>
               <w:rPr>
                 <w:rStyle w:val="Hipervnculo"/>
@@ -1154,7 +1141,7 @@
                 <w:noProof/>
                 <w:webHidden/>
               </w:rPr>
-              <w:instrText xml:space="preserve"> PAGEREF _Toc58342897 \h </w:instrText>
+              <w:instrText xml:space="preserve"> PAGEREF _Toc58411779 \h </w:instrText>
             </w:r>
             <w:r>
               <w:rPr>
@@ -1196,7 +1183,7 @@
               <w:lang w:eastAsia="es-MX"/>
             </w:rPr>
           </w:pPr>
-          <w:hyperlink w:anchor="_Toc58342898" w:history="1">
+          <w:hyperlink w:anchor="_Toc58411780" w:history="1">
             <w:r>
               <w:rPr>
                 <w:rStyle w:val="Hipervnculo"/>
@@ -1219,7 +1206,7 @@
               <w:rPr>
                 <w:webHidden/>
               </w:rPr>
-              <w:instrText xml:space="preserve"> PAGEREF _Toc58342898 \h </w:instrText>
+              <w:instrText xml:space="preserve"> PAGEREF _Toc58411780 \h </w:instrText>
             </w:r>
             <w:r>
               <w:rPr>
@@ -1259,7 +1246,7 @@
               <w:lang w:eastAsia="es-MX"/>
             </w:rPr>
           </w:pPr>
-          <w:hyperlink w:anchor="_Toc58342899" w:history="1">
+          <w:hyperlink w:anchor="_Toc58411781" w:history="1">
             <w:r>
               <w:rPr>
                 <w:rStyle w:val="Hipervnculo"/>
@@ -1286,7 +1273,7 @@
                 <w:noProof/>
                 <w:webHidden/>
               </w:rPr>
-              <w:instrText xml:space="preserve"> PAGEREF _Toc58342899 \h </w:instrText>
+              <w:instrText xml:space="preserve"> PAGEREF _Toc58411781 \h </w:instrText>
             </w:r>
             <w:r>
               <w:rPr>
@@ -1331,7 +1318,7 @@
               <w:lang w:eastAsia="es-MX"/>
             </w:rPr>
           </w:pPr>
-          <w:hyperlink w:anchor="_Toc58342900" w:history="1">
+          <w:hyperlink w:anchor="_Toc58411782" w:history="1">
             <w:r>
               <w:rPr>
                 <w:rStyle w:val="Hipervnculo"/>
@@ -1375,7 +1362,7 @@
                 <w:noProof/>
                 <w:webHidden/>
               </w:rPr>
-              <w:instrText xml:space="preserve"> PAGEREF _Toc58342900 \h </w:instrText>
+              <w:instrText xml:space="preserve"> PAGEREF _Toc58411782 \h </w:instrText>
             </w:r>
             <w:r>
               <w:rPr>
@@ -1420,7 +1407,7 @@
               <w:lang w:eastAsia="es-MX"/>
             </w:rPr>
           </w:pPr>
-          <w:hyperlink w:anchor="_Toc58342901" w:history="1">
+          <w:hyperlink w:anchor="_Toc58411783" w:history="1">
             <w:r>
               <w:rPr>
                 <w:rStyle w:val="Hipervnculo"/>
@@ -1464,7 +1451,7 @@
                 <w:noProof/>
                 <w:webHidden/>
               </w:rPr>
-              <w:instrText xml:space="preserve"> PAGEREF _Toc58342901 \h </w:instrText>
+              <w:instrText xml:space="preserve"> PAGEREF _Toc58411783 \h </w:instrText>
             </w:r>
             <w:r>
               <w:rPr>
@@ -1509,7 +1496,7 @@
               <w:lang w:eastAsia="es-MX"/>
             </w:rPr>
           </w:pPr>
-          <w:hyperlink w:anchor="_Toc58342902" w:history="1">
+          <w:hyperlink w:anchor="_Toc58411784" w:history="1">
             <w:r>
               <w:rPr>
                 <w:rStyle w:val="Hipervnculo"/>
@@ -1553,7 +1540,7 @@
                 <w:noProof/>
                 <w:webHidden/>
               </w:rPr>
-              <w:instrText xml:space="preserve"> PAGEREF _Toc58342902 \h </w:instrText>
+              <w:instrText xml:space="preserve"> PAGEREF _Toc58411784 \h </w:instrText>
             </w:r>
             <w:r>
               <w:rPr>
@@ -1598,7 +1585,7 @@
               <w:lang w:eastAsia="es-MX"/>
             </w:rPr>
           </w:pPr>
-          <w:hyperlink w:anchor="_Toc58342903" w:history="1">
+          <w:hyperlink w:anchor="_Toc58411785" w:history="1">
             <w:r>
               <w:rPr>
                 <w:rStyle w:val="Hipervnculo"/>
@@ -1642,7 +1629,7 @@
                 <w:noProof/>
                 <w:webHidden/>
               </w:rPr>
-              <w:instrText xml:space="preserve"> PAGEREF _Toc58342903 \h </w:instrText>
+              <w:instrText xml:space="preserve"> PAGEREF _Toc58411785 \h </w:instrText>
             </w:r>
             <w:r>
               <w:rPr>
@@ -1687,7 +1674,7 @@
               <w:lang w:eastAsia="es-MX"/>
             </w:rPr>
           </w:pPr>
-          <w:hyperlink w:anchor="_Toc58342904" w:history="1">
+          <w:hyperlink w:anchor="_Toc58411786" w:history="1">
             <w:r>
               <w:rPr>
                 <w:rStyle w:val="Hipervnculo"/>
@@ -1731,7 +1718,7 @@
                 <w:noProof/>
                 <w:webHidden/>
               </w:rPr>
-              <w:instrText xml:space="preserve"> PAGEREF _Toc58342904 \h </w:instrText>
+              <w:instrText xml:space="preserve"> PAGEREF _Toc58411786 \h </w:instrText>
             </w:r>
             <w:r>
               <w:rPr>
@@ -1776,7 +1763,7 @@
               <w:lang w:eastAsia="es-MX"/>
             </w:rPr>
           </w:pPr>
-          <w:hyperlink w:anchor="_Toc58342905" w:history="1">
+          <w:hyperlink w:anchor="_Toc58411787" w:history="1">
             <w:r>
               <w:rPr>
                 <w:rStyle w:val="Hipervnculo"/>
@@ -1820,7 +1807,7 @@
                 <w:noProof/>
                 <w:webHidden/>
               </w:rPr>
-              <w:instrText xml:space="preserve"> PAGEREF _Toc58342905 \h </w:instrText>
+              <w:instrText xml:space="preserve"> PAGEREF _Toc58411787 \h </w:instrText>
             </w:r>
             <w:r>
               <w:rPr>
@@ -1865,7 +1852,7 @@
               <w:lang w:eastAsia="es-MX"/>
             </w:rPr>
           </w:pPr>
-          <w:hyperlink w:anchor="_Toc58342906" w:history="1">
+          <w:hyperlink w:anchor="_Toc58411788" w:history="1">
             <w:r>
               <w:rPr>
                 <w:rStyle w:val="Hipervnculo"/>
@@ -1909,7 +1896,7 @@
                 <w:noProof/>
                 <w:webHidden/>
               </w:rPr>
-              <w:instrText xml:space="preserve"> PAGEREF _Toc58342906 \h </w:instrText>
+              <w:instrText xml:space="preserve"> PAGEREF _Toc58411788 \h </w:instrText>
             </w:r>
             <w:r>
               <w:rPr>
@@ -1954,7 +1941,7 @@
               <w:lang w:eastAsia="es-MX"/>
             </w:rPr>
           </w:pPr>
-          <w:hyperlink w:anchor="_Toc58342907" w:history="1">
+          <w:hyperlink w:anchor="_Toc58411789" w:history="1">
             <w:r>
               <w:rPr>
                 <w:rStyle w:val="Hipervnculo"/>
@@ -1998,7 +1985,7 @@
                 <w:noProof/>
                 <w:webHidden/>
               </w:rPr>
-              <w:instrText xml:space="preserve"> PAGEREF _Toc58342907 \h </w:instrText>
+              <w:instrText xml:space="preserve"> PAGEREF _Toc58411789 \h </w:instrText>
             </w:r>
             <w:r>
               <w:rPr>
@@ -2043,7 +2030,7 @@
               <w:lang w:eastAsia="es-MX"/>
             </w:rPr>
           </w:pPr>
-          <w:hyperlink w:anchor="_Toc58342908" w:history="1">
+          <w:hyperlink w:anchor="_Toc58411790" w:history="1">
             <w:r>
               <w:rPr>
                 <w:rStyle w:val="Hipervnculo"/>
@@ -2087,7 +2074,7 @@
                 <w:noProof/>
                 <w:webHidden/>
               </w:rPr>
-              <w:instrText xml:space="preserve"> PAGEREF _Toc58342908 \h </w:instrText>
+              <w:instrText xml:space="preserve"> PAGEREF _Toc58411790 \h </w:instrText>
             </w:r>
             <w:r>
               <w:rPr>
@@ -2132,7 +2119,7 @@
               <w:lang w:eastAsia="es-MX"/>
             </w:rPr>
           </w:pPr>
-          <w:hyperlink w:anchor="_Toc58342909" w:history="1">
+          <w:hyperlink w:anchor="_Toc58411791" w:history="1">
             <w:r>
               <w:rPr>
                 <w:rStyle w:val="Hipervnculo"/>
@@ -2176,7 +2163,7 @@
                 <w:noProof/>
                 <w:webHidden/>
               </w:rPr>
-              <w:instrText xml:space="preserve"> PAGEREF _Toc58342909 \h </w:instrText>
+              <w:instrText xml:space="preserve"> PAGEREF _Toc58411791 \h </w:instrText>
             </w:r>
             <w:r>
               <w:rPr>
@@ -2221,7 +2208,7 @@
               <w:lang w:eastAsia="es-MX"/>
             </w:rPr>
           </w:pPr>
-          <w:hyperlink w:anchor="_Toc58342910" w:history="1">
+          <w:hyperlink w:anchor="_Toc58411792" w:history="1">
             <w:r>
               <w:rPr>
                 <w:rStyle w:val="Hipervnculo"/>
@@ -2265,7 +2252,7 @@
                 <w:noProof/>
                 <w:webHidden/>
               </w:rPr>
-              <w:instrText xml:space="preserve"> PAGEREF _Toc58342910 \h </w:instrText>
+              <w:instrText xml:space="preserve"> PAGEREF _Toc58411792 \h </w:instrText>
             </w:r>
             <w:r>
               <w:rPr>
@@ -2310,7 +2297,7 @@
               <w:lang w:eastAsia="es-MX"/>
             </w:rPr>
           </w:pPr>
-          <w:hyperlink w:anchor="_Toc58342911" w:history="1">
+          <w:hyperlink w:anchor="_Toc58411793" w:history="1">
             <w:r>
               <w:rPr>
                 <w:rStyle w:val="Hipervnculo"/>
@@ -2354,7 +2341,7 @@
                 <w:noProof/>
                 <w:webHidden/>
               </w:rPr>
-              <w:instrText xml:space="preserve"> PAGEREF _Toc58342911 \h </w:instrText>
+              <w:instrText xml:space="preserve"> PAGEREF _Toc58411793 \h </w:instrText>
             </w:r>
             <w:r>
               <w:rPr>
@@ -2399,7 +2386,7 @@
               <w:lang w:eastAsia="es-MX"/>
             </w:rPr>
           </w:pPr>
-          <w:hyperlink w:anchor="_Toc58342912" w:history="1">
+          <w:hyperlink w:anchor="_Toc58411794" w:history="1">
             <w:r>
               <w:rPr>
                 <w:rStyle w:val="Hipervnculo"/>
@@ -2443,7 +2430,7 @@
                 <w:noProof/>
                 <w:webHidden/>
               </w:rPr>
-              <w:instrText xml:space="preserve"> PAGEREF _Toc58342912 \h </w:instrText>
+              <w:instrText xml:space="preserve"> PAGEREF _Toc58411794 \h </w:instrText>
             </w:r>
             <w:r>
               <w:rPr>
@@ -2488,7 +2475,7 @@
               <w:lang w:eastAsia="es-MX"/>
             </w:rPr>
           </w:pPr>
-          <w:hyperlink w:anchor="_Toc58342913" w:history="1">
+          <w:hyperlink w:anchor="_Toc58411795" w:history="1">
             <w:r>
               <w:rPr>
                 <w:rStyle w:val="Hipervnculo"/>
@@ -2532,7 +2519,7 @@
                 <w:noProof/>
                 <w:webHidden/>
               </w:rPr>
-              <w:instrText xml:space="preserve"> PAGEREF _Toc58342913 \h </w:instrText>
+              <w:instrText xml:space="preserve"> PAGEREF _Toc58411795 \h </w:instrText>
             </w:r>
             <w:r>
               <w:rPr>
@@ -2577,7 +2564,7 @@
               <w:lang w:eastAsia="es-MX"/>
             </w:rPr>
           </w:pPr>
-          <w:hyperlink w:anchor="_Toc58342914" w:history="1">
+          <w:hyperlink w:anchor="_Toc58411796" w:history="1">
             <w:r>
               <w:rPr>
                 <w:rStyle w:val="Hipervnculo"/>
@@ -2621,7 +2608,7 @@
                 <w:noProof/>
                 <w:webHidden/>
               </w:rPr>
-              <w:instrText xml:space="preserve"> PAGEREF _Toc58342914 \h </w:instrText>
+              <w:instrText xml:space="preserve"> PAGEREF _Toc58411796 \h </w:instrText>
             </w:r>
             <w:r>
               <w:rPr>
@@ -2666,7 +2653,7 @@
               <w:lang w:eastAsia="es-MX"/>
             </w:rPr>
           </w:pPr>
-          <w:hyperlink w:anchor="_Toc58342915" w:history="1">
+          <w:hyperlink w:anchor="_Toc58411797" w:history="1">
             <w:r>
               <w:rPr>
                 <w:rStyle w:val="Hipervnculo"/>
@@ -2710,7 +2697,7 @@
                 <w:noProof/>
                 <w:webHidden/>
               </w:rPr>
-              <w:instrText xml:space="preserve"> PAGEREF _Toc58342915 \h </w:instrText>
+              <w:instrText xml:space="preserve"> PAGEREF _Toc58411797 \h </w:instrText>
             </w:r>
             <w:r>
               <w:rPr>
@@ -2755,7 +2742,7 @@
               <w:lang w:eastAsia="es-MX"/>
             </w:rPr>
           </w:pPr>
-          <w:hyperlink w:anchor="_Toc58342916" w:history="1">
+          <w:hyperlink w:anchor="_Toc58411798" w:history="1">
             <w:r>
               <w:rPr>
                 <w:rStyle w:val="Hipervnculo"/>
@@ -2799,7 +2786,7 @@
                 <w:noProof/>
                 <w:webHidden/>
               </w:rPr>
-              <w:instrText xml:space="preserve"> PAGEREF _Toc58342916 \h </w:instrText>
+              <w:instrText xml:space="preserve"> PAGEREF _Toc58411798 \h </w:instrText>
             </w:r>
             <w:r>
               <w:rPr>
@@ -2841,7 +2828,7 @@
               <w:lang w:eastAsia="es-MX"/>
             </w:rPr>
           </w:pPr>
-          <w:hyperlink w:anchor="_Toc58342917" w:history="1">
+          <w:hyperlink w:anchor="_Toc58411799" w:history="1">
             <w:r>
               <w:rPr>
                 <w:rStyle w:val="Hipervnculo"/>
@@ -2864,7 +2851,7 @@
               <w:rPr>
                 <w:webHidden/>
               </w:rPr>
-              <w:instrText xml:space="preserve"> PAGEREF _Toc58342917 \h </w:instrText>
+              <w:instrText xml:space="preserve"> PAGEREF _Toc58411799 \h </w:instrText>
             </w:r>
             <w:r>
               <w:rPr>
@@ -2904,7 +2891,7 @@
               <w:lang w:eastAsia="es-MX"/>
             </w:rPr>
           </w:pPr>
-          <w:hyperlink w:anchor="_Toc58342918" w:history="1">
+          <w:hyperlink w:anchor="_Toc58411800" w:history="1">
             <w:r>
               <w:rPr>
                 <w:rStyle w:val="Hipervnculo"/>
@@ -2931,7 +2918,7 @@
                 <w:noProof/>
                 <w:webHidden/>
               </w:rPr>
-              <w:instrText xml:space="preserve"> PAGEREF _Toc58342918 \h </w:instrText>
+              <w:instrText xml:space="preserve"> PAGEREF _Toc58411800 \h </w:instrText>
             </w:r>
             <w:r>
               <w:rPr>
@@ -2952,6 +2939,451 @@
                 <w:webHidden/>
               </w:rPr>
               <w:t>16</w:t>
+            </w:r>
+            <w:r>
+              <w:rPr>
+                <w:noProof/>
+                <w:webHidden/>
+              </w:rPr>
+              <w:fldChar w:fldCharType="end"/>
+            </w:r>
+          </w:hyperlink>
+        </w:p>
+        <w:p>
+          <w:pPr>
+            <w:pStyle w:val="TDC3"/>
+            <w:tabs>
+              <w:tab w:val="left" w:pos="880"/>
+              <w:tab w:val="right" w:leader="dot" w:pos="9111"/>
+            </w:tabs>
+            <w:rPr>
+              <w:rFonts w:asciiTheme="minorHAnsi" w:eastAsiaTheme="minorEastAsia" w:hAnsiTheme="minorHAnsi"/>
+              <w:noProof/>
+              <w:sz w:val="22"/>
+              <w:lang w:eastAsia="es-MX"/>
+            </w:rPr>
+          </w:pPr>
+          <w:hyperlink w:anchor="_Toc58411801" w:history="1">
+            <w:r>
+              <w:rPr>
+                <w:rStyle w:val="Hipervnculo"/>
+                <w:rFonts w:ascii="Symbol" w:hAnsi="Symbol"/>
+                <w:noProof/>
+              </w:rPr>
+              <w:t></w:t>
+            </w:r>
+            <w:r>
+              <w:rPr>
+                <w:rFonts w:asciiTheme="minorHAnsi" w:eastAsiaTheme="minorEastAsia" w:hAnsiTheme="minorHAnsi"/>
+                <w:noProof/>
+                <w:sz w:val="22"/>
+                <w:lang w:eastAsia="es-MX"/>
+              </w:rPr>
+              <w:tab/>
+            </w:r>
+            <w:r>
+              <w:rPr>
+                <w:rStyle w:val="Hipervnculo"/>
+                <w:noProof/>
+              </w:rPr>
+              <w:t>Configuración Prueba Dredd.</w:t>
+            </w:r>
+            <w:r>
+              <w:rPr>
+                <w:noProof/>
+                <w:webHidden/>
+              </w:rPr>
+              <w:tab/>
+            </w:r>
+            <w:r>
+              <w:rPr>
+                <w:noProof/>
+                <w:webHidden/>
+              </w:rPr>
+              <w:fldChar w:fldCharType="begin"/>
+            </w:r>
+            <w:r>
+              <w:rPr>
+                <w:noProof/>
+                <w:webHidden/>
+              </w:rPr>
+              <w:instrText xml:space="preserve"> PAGEREF _Toc58411801 \h </w:instrText>
+            </w:r>
+            <w:r>
+              <w:rPr>
+                <w:noProof/>
+                <w:webHidden/>
+              </w:rPr>
+            </w:r>
+            <w:r>
+              <w:rPr>
+                <w:noProof/>
+                <w:webHidden/>
+              </w:rPr>
+              <w:fldChar w:fldCharType="separate"/>
+            </w:r>
+            <w:r>
+              <w:rPr>
+                <w:noProof/>
+                <w:webHidden/>
+              </w:rPr>
+              <w:t>16</w:t>
+            </w:r>
+            <w:r>
+              <w:rPr>
+                <w:noProof/>
+                <w:webHidden/>
+              </w:rPr>
+              <w:fldChar w:fldCharType="end"/>
+            </w:r>
+          </w:hyperlink>
+        </w:p>
+        <w:p>
+          <w:pPr>
+            <w:pStyle w:val="TDC3"/>
+            <w:tabs>
+              <w:tab w:val="left" w:pos="880"/>
+              <w:tab w:val="right" w:leader="dot" w:pos="9111"/>
+            </w:tabs>
+            <w:rPr>
+              <w:rFonts w:asciiTheme="minorHAnsi" w:eastAsiaTheme="minorEastAsia" w:hAnsiTheme="minorHAnsi"/>
+              <w:noProof/>
+              <w:sz w:val="22"/>
+              <w:lang w:eastAsia="es-MX"/>
+            </w:rPr>
+          </w:pPr>
+          <w:hyperlink w:anchor="_Toc58411802" w:history="1">
+            <w:r>
+              <w:rPr>
+                <w:rStyle w:val="Hipervnculo"/>
+                <w:rFonts w:ascii="Symbol" w:hAnsi="Symbol"/>
+                <w:noProof/>
+              </w:rPr>
+              <w:t></w:t>
+            </w:r>
+            <w:r>
+              <w:rPr>
+                <w:rFonts w:asciiTheme="minorHAnsi" w:eastAsiaTheme="minorEastAsia" w:hAnsiTheme="minorHAnsi"/>
+                <w:noProof/>
+                <w:sz w:val="22"/>
+                <w:lang w:eastAsia="es-MX"/>
+              </w:rPr>
+              <w:tab/>
+            </w:r>
+            <w:r>
+              <w:rPr>
+                <w:rStyle w:val="Hipervnculo"/>
+                <w:noProof/>
+              </w:rPr>
+              <w:t>Implementar prueba Dredd dentro de Jenkins.</w:t>
+            </w:r>
+            <w:r>
+              <w:rPr>
+                <w:noProof/>
+                <w:webHidden/>
+              </w:rPr>
+              <w:tab/>
+            </w:r>
+            <w:r>
+              <w:rPr>
+                <w:noProof/>
+                <w:webHidden/>
+              </w:rPr>
+              <w:fldChar w:fldCharType="begin"/>
+            </w:r>
+            <w:r>
+              <w:rPr>
+                <w:noProof/>
+                <w:webHidden/>
+              </w:rPr>
+              <w:instrText xml:space="preserve"> PAGEREF _Toc58411802 \h </w:instrText>
+            </w:r>
+            <w:r>
+              <w:rPr>
+                <w:noProof/>
+                <w:webHidden/>
+              </w:rPr>
+            </w:r>
+            <w:r>
+              <w:rPr>
+                <w:noProof/>
+                <w:webHidden/>
+              </w:rPr>
+              <w:fldChar w:fldCharType="separate"/>
+            </w:r>
+            <w:r>
+              <w:rPr>
+                <w:noProof/>
+                <w:webHidden/>
+              </w:rPr>
+              <w:t>16</w:t>
+            </w:r>
+            <w:r>
+              <w:rPr>
+                <w:noProof/>
+                <w:webHidden/>
+              </w:rPr>
+              <w:fldChar w:fldCharType="end"/>
+            </w:r>
+          </w:hyperlink>
+        </w:p>
+        <w:p>
+          <w:pPr>
+            <w:pStyle w:val="TDC3"/>
+            <w:tabs>
+              <w:tab w:val="left" w:pos="880"/>
+              <w:tab w:val="right" w:leader="dot" w:pos="9111"/>
+            </w:tabs>
+            <w:rPr>
+              <w:rFonts w:asciiTheme="minorHAnsi" w:eastAsiaTheme="minorEastAsia" w:hAnsiTheme="minorHAnsi"/>
+              <w:noProof/>
+              <w:sz w:val="22"/>
+              <w:lang w:eastAsia="es-MX"/>
+            </w:rPr>
+          </w:pPr>
+          <w:hyperlink w:anchor="_Toc58411803" w:history="1">
+            <w:r>
+              <w:rPr>
+                <w:rStyle w:val="Hipervnculo"/>
+                <w:rFonts w:ascii="Symbol" w:hAnsi="Symbol"/>
+                <w:noProof/>
+              </w:rPr>
+              <w:t></w:t>
+            </w:r>
+            <w:r>
+              <w:rPr>
+                <w:rFonts w:asciiTheme="minorHAnsi" w:eastAsiaTheme="minorEastAsia" w:hAnsiTheme="minorHAnsi"/>
+                <w:noProof/>
+                <w:sz w:val="22"/>
+                <w:lang w:eastAsia="es-MX"/>
+              </w:rPr>
+              <w:tab/>
+            </w:r>
+            <w:r>
+              <w:rPr>
+                <w:rStyle w:val="Hipervnculo"/>
+                <w:noProof/>
+              </w:rPr>
+              <w:t>Mudar trabajo previamente creado a un proyecto tipo Pipeline en Jenkins</w:t>
+            </w:r>
+            <w:r>
+              <w:rPr>
+                <w:noProof/>
+                <w:webHidden/>
+              </w:rPr>
+              <w:tab/>
+            </w:r>
+            <w:r>
+              <w:rPr>
+                <w:noProof/>
+                <w:webHidden/>
+              </w:rPr>
+              <w:fldChar w:fldCharType="begin"/>
+            </w:r>
+            <w:r>
+              <w:rPr>
+                <w:noProof/>
+                <w:webHidden/>
+              </w:rPr>
+              <w:instrText xml:space="preserve"> PAGEREF _Toc58411803 \h </w:instrText>
+            </w:r>
+            <w:r>
+              <w:rPr>
+                <w:noProof/>
+                <w:webHidden/>
+              </w:rPr>
+            </w:r>
+            <w:r>
+              <w:rPr>
+                <w:noProof/>
+                <w:webHidden/>
+              </w:rPr>
+              <w:fldChar w:fldCharType="separate"/>
+            </w:r>
+            <w:r>
+              <w:rPr>
+                <w:noProof/>
+                <w:webHidden/>
+              </w:rPr>
+              <w:t>16</w:t>
+            </w:r>
+            <w:r>
+              <w:rPr>
+                <w:noProof/>
+                <w:webHidden/>
+              </w:rPr>
+              <w:fldChar w:fldCharType="end"/>
+            </w:r>
+          </w:hyperlink>
+        </w:p>
+        <w:p>
+          <w:pPr>
+            <w:pStyle w:val="TDC3"/>
+            <w:tabs>
+              <w:tab w:val="left" w:pos="880"/>
+              <w:tab w:val="right" w:leader="dot" w:pos="9111"/>
+            </w:tabs>
+            <w:rPr>
+              <w:rFonts w:asciiTheme="minorHAnsi" w:eastAsiaTheme="minorEastAsia" w:hAnsiTheme="minorHAnsi"/>
+              <w:noProof/>
+              <w:sz w:val="22"/>
+              <w:lang w:eastAsia="es-MX"/>
+            </w:rPr>
+          </w:pPr>
+          <w:hyperlink w:anchor="_Toc58411804" w:history="1">
+            <w:r>
+              <w:rPr>
+                <w:rStyle w:val="Hipervnculo"/>
+                <w:rFonts w:ascii="Symbol" w:hAnsi="Symbol"/>
+                <w:noProof/>
+              </w:rPr>
+              <w:t></w:t>
+            </w:r>
+            <w:r>
+              <w:rPr>
+                <w:rFonts w:asciiTheme="minorHAnsi" w:eastAsiaTheme="minorEastAsia" w:hAnsiTheme="minorHAnsi"/>
+                <w:noProof/>
+                <w:sz w:val="22"/>
+                <w:lang w:eastAsia="es-MX"/>
+              </w:rPr>
+              <w:tab/>
+            </w:r>
+            <w:r>
+              <w:rPr>
+                <w:rStyle w:val="Hipervnculo"/>
+                <w:noProof/>
+              </w:rPr>
+              <w:t>Implementar un Framework de pruebas para el desarrollo de pruebas de API</w:t>
+            </w:r>
+            <w:r>
+              <w:rPr>
+                <w:noProof/>
+                <w:webHidden/>
+              </w:rPr>
+              <w:tab/>
+            </w:r>
+            <w:r>
+              <w:rPr>
+                <w:noProof/>
+                <w:webHidden/>
+              </w:rPr>
+              <w:fldChar w:fldCharType="begin"/>
+            </w:r>
+            <w:r>
+              <w:rPr>
+                <w:noProof/>
+                <w:webHidden/>
+              </w:rPr>
+              <w:instrText xml:space="preserve"> PAGEREF _Toc58411804 \h </w:instrText>
+            </w:r>
+            <w:r>
+              <w:rPr>
+                <w:noProof/>
+                <w:webHidden/>
+              </w:rPr>
+            </w:r>
+            <w:r>
+              <w:rPr>
+                <w:noProof/>
+                <w:webHidden/>
+              </w:rPr>
+              <w:fldChar w:fldCharType="separate"/>
+            </w:r>
+            <w:r>
+              <w:rPr>
+                <w:noProof/>
+                <w:webHidden/>
+              </w:rPr>
+              <w:t>17</w:t>
+            </w:r>
+            <w:r>
+              <w:rPr>
+                <w:noProof/>
+                <w:webHidden/>
+              </w:rPr>
+              <w:fldChar w:fldCharType="end"/>
+            </w:r>
+          </w:hyperlink>
+        </w:p>
+        <w:p>
+          <w:pPr>
+            <w:pStyle w:val="TDC3"/>
+            <w:tabs>
+              <w:tab w:val="left" w:pos="880"/>
+              <w:tab w:val="right" w:leader="dot" w:pos="9111"/>
+            </w:tabs>
+            <w:rPr>
+              <w:rFonts w:asciiTheme="minorHAnsi" w:eastAsiaTheme="minorEastAsia" w:hAnsiTheme="minorHAnsi"/>
+              <w:noProof/>
+              <w:sz w:val="22"/>
+              <w:lang w:eastAsia="es-MX"/>
+            </w:rPr>
+          </w:pPr>
+          <w:hyperlink w:anchor="_Toc58411805" w:history="1">
+            <w:r>
+              <w:rPr>
+                <w:rStyle w:val="Hipervnculo"/>
+                <w:rFonts w:ascii="Symbol" w:hAnsi="Symbol"/>
+                <w:noProof/>
+              </w:rPr>
+              <w:t></w:t>
+            </w:r>
+            <w:r>
+              <w:rPr>
+                <w:rFonts w:asciiTheme="minorHAnsi" w:eastAsiaTheme="minorEastAsia" w:hAnsiTheme="minorHAnsi"/>
+                <w:noProof/>
+                <w:sz w:val="22"/>
+                <w:lang w:eastAsia="es-MX"/>
+              </w:rPr>
+              <w:tab/>
+            </w:r>
+            <w:r>
+              <w:rPr>
+                <w:rStyle w:val="Hipervnculo"/>
+                <w:noProof/>
+              </w:rPr>
+              <w:t>Implementación de reportes a los resultados de las pruebas antes desarrolladas</w:t>
+            </w:r>
+            <w:r>
+              <w:rPr>
+                <w:noProof/>
+                <w:webHidden/>
+              </w:rPr>
+              <w:tab/>
+            </w:r>
+            <w:r>
+              <w:rPr>
+                <w:noProof/>
+                <w:webHidden/>
+              </w:rPr>
+              <w:fldChar w:fldCharType="begin"/>
+            </w:r>
+            <w:r>
+              <w:rPr>
+                <w:noProof/>
+                <w:webHidden/>
+              </w:rPr>
+              <w:instrText xml:space="preserve"> PAGEREF _Toc58411805 \h </w:instrText>
+            </w:r>
+            <w:r>
+              <w:rPr>
+                <w:noProof/>
+                <w:webHidden/>
+              </w:rPr>
+            </w:r>
+            <w:r>
+              <w:rPr>
+                <w:noProof/>
+                <w:webHidden/>
+              </w:rPr>
+              <w:fldChar w:fldCharType="separate"/>
+            </w:r>
+            <w:r>
+              <w:rPr>
+                <w:noProof/>
+                <w:webHidden/>
+              </w:rPr>
+              <w:t>17</w:t>
             </w:r>
             <w:r>
               <w:rPr>
@@ -2973,7 +3405,7 @@
               <w:lang w:eastAsia="es-MX"/>
             </w:rPr>
           </w:pPr>
-          <w:hyperlink w:anchor="_Toc58342919" w:history="1">
+          <w:hyperlink w:anchor="_Toc58411806" w:history="1">
             <w:r>
               <w:rPr>
                 <w:rStyle w:val="Hipervnculo"/>
@@ -2996,7 +3428,7 @@
               <w:rPr>
                 <w:webHidden/>
               </w:rPr>
-              <w:instrText xml:space="preserve"> PAGEREF _Toc58342919 \h </w:instrText>
+              <w:instrText xml:space="preserve"> PAGEREF _Toc58411806 \h </w:instrText>
             </w:r>
             <w:r>
               <w:rPr>
@@ -3013,7 +3445,7 @@
               <w:rPr>
                 <w:webHidden/>
               </w:rPr>
-              <w:t>17</w:t>
+              <w:t>18</w:t>
             </w:r>
             <w:r>
               <w:rPr>
@@ -3036,7 +3468,7 @@
               <w:lang w:eastAsia="es-MX"/>
             </w:rPr>
           </w:pPr>
-          <w:hyperlink w:anchor="_Toc58342920" w:history="1">
+          <w:hyperlink w:anchor="_Toc58411807" w:history="1">
             <w:r>
               <w:rPr>
                 <w:rStyle w:val="Hipervnculo"/>
@@ -3064,7 +3496,7 @@
                 <w:noProof/>
                 <w:webHidden/>
               </w:rPr>
-              <w:instrText xml:space="preserve"> PAGEREF _Toc58342920 \h </w:instrText>
+              <w:instrText xml:space="preserve"> PAGEREF _Toc58411807 \h </w:instrText>
             </w:r>
             <w:r>
               <w:rPr>
@@ -3084,7 +3516,7 @@
                 <w:noProof/>
                 <w:webHidden/>
               </w:rPr>
-              <w:t>17</w:t>
+              <w:t>18</w:t>
             </w:r>
             <w:r>
               <w:rPr>
@@ -3108,7 +3540,7 @@
               <w:lang w:eastAsia="es-MX"/>
             </w:rPr>
           </w:pPr>
-          <w:hyperlink w:anchor="_Toc58342921" w:history="1">
+          <w:hyperlink w:anchor="_Toc58411808" w:history="1">
             <w:r>
               <w:rPr>
                 <w:rStyle w:val="Hipervnculo"/>
@@ -3136,7 +3568,7 @@
                 <w:noProof/>
                 <w:webHidden/>
               </w:rPr>
-              <w:instrText xml:space="preserve"> PAGEREF _Toc58342921 \h </w:instrText>
+              <w:instrText xml:space="preserve"> PAGEREF _Toc58411808 \h </w:instrText>
             </w:r>
             <w:r>
               <w:rPr>
@@ -3156,7 +3588,7 @@
                 <w:noProof/>
                 <w:webHidden/>
               </w:rPr>
-              <w:t>18</w:t>
+              <w:t>19</w:t>
             </w:r>
             <w:r>
               <w:rPr>
@@ -3178,7 +3610,7 @@
               <w:lang w:eastAsia="es-MX"/>
             </w:rPr>
           </w:pPr>
-          <w:hyperlink w:anchor="_Toc58342922" w:history="1">
+          <w:hyperlink w:anchor="_Toc58411809" w:history="1">
             <w:r>
               <w:rPr>
                 <w:rStyle w:val="Hipervnculo"/>
@@ -3201,7 +3633,7 @@
               <w:rPr>
                 <w:webHidden/>
               </w:rPr>
-              <w:instrText xml:space="preserve"> PAGEREF _Toc58342922 \h </w:instrText>
+              <w:instrText xml:space="preserve"> PAGEREF _Toc58411809 \h </w:instrText>
             </w:r>
             <w:r>
               <w:rPr>
@@ -3218,7 +3650,7 @@
               <w:rPr>
                 <w:webHidden/>
               </w:rPr>
-              <w:t>19</w:t>
+              <w:t>20</w:t>
             </w:r>
             <w:r>
               <w:rPr>
@@ -3241,7 +3673,7 @@
               <w:lang w:eastAsia="es-MX"/>
             </w:rPr>
           </w:pPr>
-          <w:hyperlink w:anchor="_Toc58342923" w:history="1">
+          <w:hyperlink w:anchor="_Toc58411810" w:history="1">
             <w:r>
               <w:rPr>
                 <w:rStyle w:val="Hipervnculo"/>
@@ -3269,7 +3701,7 @@
                 <w:noProof/>
                 <w:webHidden/>
               </w:rPr>
-              <w:instrText xml:space="preserve"> PAGEREF _Toc58342923 \h </w:instrText>
+              <w:instrText xml:space="preserve"> PAGEREF _Toc58411810 \h </w:instrText>
             </w:r>
             <w:r>
               <w:rPr>
@@ -3289,7 +3721,7 @@
                 <w:noProof/>
                 <w:webHidden/>
               </w:rPr>
-              <w:t>19</w:t>
+              <w:t>20</w:t>
             </w:r>
             <w:r>
               <w:rPr>
@@ -3311,7 +3743,7 @@
               <w:lang w:eastAsia="es-MX"/>
             </w:rPr>
           </w:pPr>
-          <w:hyperlink w:anchor="_Toc58342924" w:history="1">
+          <w:hyperlink w:anchor="_Toc58411811" w:history="1">
             <w:r>
               <w:rPr>
                 <w:rStyle w:val="Hipervnculo"/>
@@ -3334,7 +3766,7 @@
               <w:rPr>
                 <w:webHidden/>
               </w:rPr>
-              <w:instrText xml:space="preserve"> PAGEREF _Toc58342924 \h </w:instrText>
+              <w:instrText xml:space="preserve"> PAGEREF _Toc58411811 \h </w:instrText>
             </w:r>
             <w:r>
               <w:rPr>
@@ -3351,7 +3783,7 @@
               <w:rPr>
                 <w:webHidden/>
               </w:rPr>
-              <w:t>20</w:t>
+              <w:t>21</w:t>
             </w:r>
             <w:r>
               <w:rPr>
@@ -3374,7 +3806,7 @@
               <w:lang w:eastAsia="es-MX"/>
             </w:rPr>
           </w:pPr>
-          <w:hyperlink w:anchor="_Toc58342925" w:history="1">
+          <w:hyperlink w:anchor="_Toc58411812" w:history="1">
             <w:r>
               <w:rPr>
                 <w:rStyle w:val="Hipervnculo"/>
@@ -3401,7 +3833,7 @@
                 <w:noProof/>
                 <w:webHidden/>
               </w:rPr>
-              <w:instrText xml:space="preserve"> PAGEREF _Toc58342925 \h </w:instrText>
+              <w:instrText xml:space="preserve"> PAGEREF _Toc58411812 \h </w:instrText>
             </w:r>
             <w:r>
               <w:rPr>
@@ -3421,7 +3853,7 @@
                 <w:noProof/>
                 <w:webHidden/>
               </w:rPr>
-              <w:t>20</w:t>
+              <w:t>21</w:t>
             </w:r>
             <w:r>
               <w:rPr>
@@ -3443,7 +3875,7 @@
               <w:lang w:eastAsia="es-MX"/>
             </w:rPr>
           </w:pPr>
-          <w:hyperlink w:anchor="_Toc58342926" w:history="1">
+          <w:hyperlink w:anchor="_Toc58411813" w:history="1">
             <w:r>
               <w:rPr>
                 <w:rStyle w:val="Hipervnculo"/>
@@ -3466,7 +3898,7 @@
               <w:rPr>
                 <w:webHidden/>
               </w:rPr>
-              <w:instrText xml:space="preserve"> PAGEREF _Toc58342926 \h </w:instrText>
+              <w:instrText xml:space="preserve"> PAGEREF _Toc58411813 \h </w:instrText>
             </w:r>
             <w:r>
               <w:rPr>
@@ -3483,7 +3915,7 @@
               <w:rPr>
                 <w:webHidden/>
               </w:rPr>
-              <w:t>21</w:t>
+              <w:t>22</w:t>
             </w:r>
             <w:r>
               <w:rPr>
@@ -3506,7 +3938,7 @@
               <w:lang w:eastAsia="es-MX"/>
             </w:rPr>
           </w:pPr>
-          <w:hyperlink w:anchor="_Toc58342927" w:history="1">
+          <w:hyperlink w:anchor="_Toc58411814" w:history="1">
             <w:r>
               <w:rPr>
                 <w:rStyle w:val="Hipervnculo"/>
@@ -3533,7 +3965,7 @@
                 <w:noProof/>
                 <w:webHidden/>
               </w:rPr>
-              <w:instrText xml:space="preserve"> PAGEREF _Toc58342927 \h </w:instrText>
+              <w:instrText xml:space="preserve"> PAGEREF _Toc58411814 \h </w:instrText>
             </w:r>
             <w:r>
               <w:rPr>
@@ -3553,7 +3985,7 @@
                 <w:noProof/>
                 <w:webHidden/>
               </w:rPr>
-              <w:t>21</w:t>
+              <w:t>22</w:t>
             </w:r>
             <w:r>
               <w:rPr>
@@ -3577,7 +4009,7 @@
               <w:lang w:eastAsia="es-MX"/>
             </w:rPr>
           </w:pPr>
-          <w:hyperlink w:anchor="_Toc58342928" w:history="1">
+          <w:hyperlink w:anchor="_Toc58411815" w:history="1">
             <w:r>
               <w:rPr>
                 <w:rStyle w:val="Hipervnculo"/>
@@ -3605,7 +4037,7 @@
                 <w:noProof/>
                 <w:webHidden/>
               </w:rPr>
-              <w:instrText xml:space="preserve"> PAGEREF _Toc58342928 \h </w:instrText>
+              <w:instrText xml:space="preserve"> PAGEREF _Toc58411815 \h </w:instrText>
             </w:r>
             <w:r>
               <w:rPr>
@@ -3625,7 +4057,7 @@
                 <w:noProof/>
                 <w:webHidden/>
               </w:rPr>
-              <w:t>21</w:t>
+              <w:t>22</w:t>
             </w:r>
             <w:r>
               <w:rPr>
@@ -3647,7 +4079,7 @@
               <w:lang w:eastAsia="es-MX"/>
             </w:rPr>
           </w:pPr>
-          <w:hyperlink w:anchor="_Toc58342929" w:history="1">
+          <w:hyperlink w:anchor="_Toc58411816" w:history="1">
             <w:r>
               <w:rPr>
                 <w:rStyle w:val="Hipervnculo"/>
@@ -3670,7 +4102,7 @@
               <w:rPr>
                 <w:webHidden/>
               </w:rPr>
-              <w:instrText xml:space="preserve"> PAGEREF _Toc58342929 \h </w:instrText>
+              <w:instrText xml:space="preserve"> PAGEREF _Toc58411816 \h </w:instrText>
             </w:r>
             <w:r>
               <w:rPr>
@@ -3687,7 +4119,7 @@
               <w:rPr>
                 <w:webHidden/>
               </w:rPr>
-              <w:t>22</w:t>
+              <w:t>23</w:t>
             </w:r>
             <w:r>
               <w:rPr>
@@ -3728,7 +4160,7 @@
         <w:pStyle w:val="Ttulo1"/>
         <w:spacing w:line="360" w:lineRule="auto"/>
       </w:pPr>
-      <w:bookmarkStart w:id="5" w:name="_Toc58342890"/>
+      <w:bookmarkStart w:id="5" w:name="_Toc58411772"/>
       <w:r>
         <w:lastRenderedPageBreak/>
         <w:t>Capítulo II: Generalidades del proyecto</w:t>
@@ -3740,7 +4172,7 @@
         <w:pStyle w:val="Ttulo2"/>
         <w:spacing w:line="360" w:lineRule="auto"/>
       </w:pPr>
-      <w:bookmarkStart w:id="6" w:name="_Toc58342891"/>
+      <w:bookmarkStart w:id="6" w:name="_Toc58411773"/>
       <w:r>
         <w:t>Introducción</w:t>
       </w:r>
@@ -3760,7 +4192,7 @@
         <w:pStyle w:val="Ttulo2"/>
         <w:spacing w:line="360" w:lineRule="auto"/>
       </w:pPr>
-      <w:bookmarkStart w:id="7" w:name="_Toc58342892"/>
+      <w:bookmarkStart w:id="7" w:name="_Toc58411774"/>
       <w:r>
         <w:lastRenderedPageBreak/>
         <w:t>Descripción de la empresa u organización y del puesto o área de trabajo del estudiante</w:t>
@@ -3841,18 +4273,16 @@
         <w:jc w:val="left"/>
       </w:pPr>
       <w:r>
-        <w:t xml:space="preserve">En esta área se hace el desarrollo de pruebas automatizadas, desde pruebas de Backend como pueden ser pruebas de </w:t>
-      </w:r>
-      <w:proofErr w:type="spellStart"/>
-      <w:r>
-        <w:t>API’s</w:t>
-      </w:r>
-      <w:proofErr w:type="spellEnd"/>
-      <w:r>
-        <w:t xml:space="preserve"> hasta pruebas automatizadas de Frontend como lo son pruebas </w:t>
-      </w:r>
-      <w:r>
-        <w:t>de UI.</w:t>
+        <w:t xml:space="preserve">En esta área se hace el desarrollo de pruebas automatizadas, desde pruebas de Backend como pueden ser pruebas de API’s hasta pruebas automatizadas de Frontend como lo son pruebas </w:t>
+      </w:r>
+      <w:r>
+        <w:t xml:space="preserve">de </w:t>
+      </w:r>
+      <w:r>
+        <w:t>interfaz de usuario</w:t>
+      </w:r>
+      <w:r>
+        <w:t>.</w:t>
       </w:r>
     </w:p>
     <w:p>
@@ -3880,7 +4310,7 @@
         <w:pStyle w:val="Ttulo2"/>
         <w:spacing w:line="360" w:lineRule="auto"/>
       </w:pPr>
-      <w:bookmarkStart w:id="8" w:name="_Toc58342893"/>
+      <w:bookmarkStart w:id="8" w:name="_Toc58411775"/>
       <w:r>
         <w:lastRenderedPageBreak/>
         <w:t>Problemas a resolver</w:t>
@@ -3954,7 +4384,7 @@
         <w:pStyle w:val="Ttulo2"/>
         <w:spacing w:line="360" w:lineRule="auto"/>
       </w:pPr>
-      <w:bookmarkStart w:id="9" w:name="_Toc58342894"/>
+      <w:bookmarkStart w:id="9" w:name="_Toc58411776"/>
       <w:r>
         <w:lastRenderedPageBreak/>
         <w:t>Objetivos (Generales y específicos)</w:t>
@@ -3966,7 +4396,7 @@
         <w:pStyle w:val="Ttulo2"/>
         <w:spacing w:line="360" w:lineRule="auto"/>
       </w:pPr>
-      <w:bookmarkStart w:id="10" w:name="_Toc58342895"/>
+      <w:bookmarkStart w:id="10" w:name="_Toc58411777"/>
       <w:r>
         <w:t>Objetivo General</w:t>
       </w:r>
@@ -3994,7 +4424,7 @@
         <w:pStyle w:val="Ttulo2"/>
         <w:spacing w:line="360" w:lineRule="auto"/>
       </w:pPr>
-      <w:bookmarkStart w:id="11" w:name="_Toc58342896"/>
+      <w:bookmarkStart w:id="11" w:name="_Toc58411778"/>
       <w:r>
         <w:t>Objetivos Específicos</w:t>
       </w:r>
@@ -4090,7 +4520,7 @@
         <w:pStyle w:val="Ttulo2"/>
         <w:spacing w:line="360" w:lineRule="auto"/>
       </w:pPr>
-      <w:bookmarkStart w:id="12" w:name="_Toc58342897"/>
+      <w:bookmarkStart w:id="12" w:name="_Toc58411779"/>
       <w:r>
         <w:lastRenderedPageBreak/>
         <w:t>Justificación</w:t>
@@ -4152,7 +4582,7 @@
         <w:pStyle w:val="Ttulo1"/>
         <w:spacing w:line="360" w:lineRule="auto"/>
       </w:pPr>
-      <w:bookmarkStart w:id="13" w:name="_Toc58342898"/>
+      <w:bookmarkStart w:id="13" w:name="_Toc58411780"/>
       <w:r>
         <w:lastRenderedPageBreak/>
         <w:t>Capítulo</w:t>
@@ -4170,7 +4600,7 @@
         <w:pStyle w:val="Ttulo2"/>
         <w:spacing w:line="360" w:lineRule="auto"/>
       </w:pPr>
-      <w:bookmarkStart w:id="14" w:name="_Toc58342899"/>
+      <w:bookmarkStart w:id="14" w:name="_Toc58411781"/>
       <w:r>
         <w:t xml:space="preserve">Marco </w:t>
       </w:r>
@@ -4214,7 +4644,7 @@
           <w:numId w:val="9"/>
         </w:numPr>
       </w:pPr>
-      <w:bookmarkStart w:id="15" w:name="_Toc58342900"/>
+      <w:bookmarkStart w:id="15" w:name="_Toc58411782"/>
       <w:r>
         <w:t>Integración Continua</w:t>
       </w:r>
@@ -4265,7 +4695,7 @@
           <w:numId w:val="9"/>
         </w:numPr>
       </w:pPr>
-      <w:bookmarkStart w:id="16" w:name="_Toc58342901"/>
+      <w:bookmarkStart w:id="16" w:name="_Toc58411783"/>
       <w:r>
         <w:t>Jenkins</w:t>
       </w:r>
@@ -4337,7 +4767,7 @@
           <w:numId w:val="9"/>
         </w:numPr>
       </w:pPr>
-      <w:bookmarkStart w:id="17" w:name="_Toc58342902"/>
+      <w:bookmarkStart w:id="17" w:name="_Toc58411784"/>
       <w:r>
         <w:t>JavaScript</w:t>
       </w:r>
@@ -4353,7 +4783,19 @@
         <w:ind w:left="360"/>
       </w:pPr>
       <w:r>
-        <w:t xml:space="preserve">JavaScript fue el lenguaje que se utilizo para las pruebas automatizadas realizadas, se utilizo este lenguaje debido a su fácil integración con el proyecto y a otras herramientas necesarias para la elaboración de las pruebas, como el framework de pruebas y a sus diferentes estilos de aserción, así como también su sencilla integración con la herramienta utilizada para el reporte de las pruebas. </w:t>
+        <w:t xml:space="preserve">JavaScript fue el lenguaje que se </w:t>
+      </w:r>
+      <w:r>
+        <w:t>utilizó</w:t>
+      </w:r>
+      <w:r>
+        <w:t xml:space="preserve"> para las pruebas automatizadas realizadas, se </w:t>
+      </w:r>
+      <w:r>
+        <w:t>utilizó</w:t>
+      </w:r>
+      <w:r>
+        <w:t xml:space="preserve"> este lenguaje debido a su fácil integración con el proyecto y a otras herramientas necesarias para la elaboración de las pruebas, como el framework de pruebas y a sus diferentes estilos de aserción, así como también su sencilla integración con la herramienta utilizada para el reporte de las pruebas. </w:t>
       </w:r>
     </w:p>
     <w:p>
@@ -4364,7 +4806,7 @@
           <w:numId w:val="9"/>
         </w:numPr>
       </w:pPr>
-      <w:bookmarkStart w:id="18" w:name="_Toc58342903"/>
+      <w:bookmarkStart w:id="18" w:name="_Toc58411785"/>
       <w:r>
         <w:lastRenderedPageBreak/>
         <w:t>Mocha</w:t>
@@ -4419,7 +4861,7 @@
           <w:numId w:val="9"/>
         </w:numPr>
       </w:pPr>
-      <w:bookmarkStart w:id="19" w:name="_Toc58342904"/>
+      <w:bookmarkStart w:id="19" w:name="_Toc58411786"/>
       <w:r>
         <w:t>Apiary</w:t>
       </w:r>
@@ -4475,10 +4917,22 @@
         <w:ind w:left="360"/>
       </w:pPr>
       <w:r>
-        <w:t xml:space="preserve">Apiary fue la herramienta que se utilizo para hacer la documentación de la API. Se utilizo esta herramienta por su facilidad para </w:t>
-      </w:r>
-      <w:r>
-        <w:t xml:space="preserve">documentar, y por la facilidad que tiene esta para integrarse con otra herramienta de pruebas de documentación de APIs. Otra de las razones por la que se utilizo esta herramienta es por su facilidad de simular el comportamiento de la API sin tener que programarla antes. </w:t>
+        <w:t xml:space="preserve">Apiary fue la herramienta que se </w:t>
+      </w:r>
+      <w:r>
+        <w:t>utilizó</w:t>
+      </w:r>
+      <w:r>
+        <w:t xml:space="preserve"> para hacer la documentación de la API. Se utilizo esta herramienta por su facilidad para </w:t>
+      </w:r>
+      <w:r>
+        <w:t xml:space="preserve">documentar, y por la facilidad que tiene esta para integrarse con otra herramienta de pruebas de documentación de APIs. Otra de las razones por la que se </w:t>
+      </w:r>
+      <w:r>
+        <w:t>utilizó</w:t>
+      </w:r>
+      <w:r>
+        <w:t xml:space="preserve"> esta herramienta es por su facilidad de simular el comportamiento de la API sin tener que programarla antes. </w:t>
       </w:r>
     </w:p>
     <w:p>
@@ -4489,7 +4943,7 @@
           <w:numId w:val="9"/>
         </w:numPr>
       </w:pPr>
-      <w:bookmarkStart w:id="20" w:name="_Toc58342905"/>
+      <w:bookmarkStart w:id="20" w:name="_Toc58411787"/>
       <w:r>
         <w:t>Dredd</w:t>
       </w:r>
@@ -4519,7 +4973,7 @@
           <w:numId w:val="9"/>
         </w:numPr>
       </w:pPr>
-      <w:bookmarkStart w:id="21" w:name="_Toc58342906"/>
+      <w:bookmarkStart w:id="21" w:name="_Toc58411788"/>
       <w:r>
         <w:t>Perl</w:t>
       </w:r>
@@ -4541,7 +4995,19 @@
         <w:ind w:left="360"/>
       </w:pPr>
       <w:r>
-        <w:t>En la elaboración del proyecto se utilizo Perl para realizar un script, puesto que se necesitaba un pre procesador de texto que inyectara texto obtenido de un fichero en especifico dentro de otro fichero.</w:t>
+        <w:t xml:space="preserve">En la elaboración del proyecto se </w:t>
+      </w:r>
+      <w:r>
+        <w:t>utilizó</w:t>
+      </w:r>
+      <w:r>
+        <w:t xml:space="preserve"> Perl para realizar un script, puesto que se necesitaba un pre procesador de texto que inyectara texto obtenido de un fichero en </w:t>
+      </w:r>
+      <w:r>
+        <w:t>específico</w:t>
+      </w:r>
+      <w:r>
+        <w:t xml:space="preserve"> dentro de otro fichero.</w:t>
       </w:r>
     </w:p>
     <w:p>
@@ -4552,7 +5018,7 @@
           <w:numId w:val="9"/>
         </w:numPr>
       </w:pPr>
-      <w:bookmarkStart w:id="22" w:name="_Toc58342907"/>
+      <w:bookmarkStart w:id="22" w:name="_Toc58411789"/>
       <w:r>
         <w:lastRenderedPageBreak/>
         <w:t>Selenium</w:t>
@@ -4578,7 +5044,13 @@
         <w:ind w:left="360"/>
       </w:pPr>
       <w:r>
-        <w:t xml:space="preserve">Para el desarrollo de las pruebas automatizadas de la Interfaz de Usuario se utilizó Selenium WebDriver, ya que esta herramienta es la mas utilizada para dicho propósito, además de su buena integración con otras herramientas necesarias para la correcta ejecución de las pruebas. </w:t>
+        <w:t xml:space="preserve">Para el desarrollo de las pruebas automatizadas de la Interfaz de Usuario se utilizó Selenium WebDriver, ya que esta herramienta es la </w:t>
+      </w:r>
+      <w:r>
+        <w:t>más</w:t>
+      </w:r>
+      <w:r>
+        <w:t xml:space="preserve"> utilizada para dicho propósito, además de su buena integración con otras herramientas necesarias para la correcta ejecución de las pruebas. </w:t>
       </w:r>
     </w:p>
     <w:p>
@@ -4589,7 +5061,7 @@
           <w:numId w:val="9"/>
         </w:numPr>
       </w:pPr>
-      <w:bookmarkStart w:id="23" w:name="_Toc58342908"/>
+      <w:bookmarkStart w:id="23" w:name="_Toc58411790"/>
       <w:r>
         <w:t>DynamoDB</w:t>
       </w:r>
@@ -4645,7 +5117,7 @@
           <w:numId w:val="9"/>
         </w:numPr>
       </w:pPr>
-      <w:bookmarkStart w:id="24" w:name="_Toc58342909"/>
+      <w:bookmarkStart w:id="24" w:name="_Toc58411791"/>
       <w:r>
         <w:t>Allure Report</w:t>
       </w:r>
@@ -4675,7 +5147,7 @@
           <w:numId w:val="9"/>
         </w:numPr>
       </w:pPr>
-      <w:bookmarkStart w:id="25" w:name="_Toc58342910"/>
+      <w:bookmarkStart w:id="25" w:name="_Toc58411792"/>
       <w:r>
         <w:t>Axios</w:t>
       </w:r>
@@ -4743,7 +5215,7 @@
           <w:numId w:val="9"/>
         </w:numPr>
       </w:pPr>
-      <w:bookmarkStart w:id="26" w:name="_Toc58342911"/>
+      <w:bookmarkStart w:id="26" w:name="_Toc58411793"/>
       <w:r>
         <w:t>Chai</w:t>
       </w:r>
@@ -4774,7 +5246,7 @@
           <w:numId w:val="9"/>
         </w:numPr>
       </w:pPr>
-      <w:bookmarkStart w:id="27" w:name="_Toc58342912"/>
+      <w:bookmarkStart w:id="27" w:name="_Toc58411794"/>
       <w:r>
         <w:t>Git</w:t>
       </w:r>
@@ -4793,7 +5265,25 @@
         <w:ind w:left="360"/>
       </w:pPr>
       <w:r>
-        <w:t>Para los proyectos de tecnologías de la información es indispensable utilizar una herramienta para llevar acabo el control de versiones, puesto que es importante tener un control de cada cambio que se realiza en el proyecto. Por esta razón se utilizo Git para el control de versiones además de ser la herramienta mas utilizada mundialmente para esta finalidad.</w:t>
+        <w:t xml:space="preserve">Para los proyectos de tecnologías de la información es indispensable utilizar una herramienta para llevar </w:t>
+      </w:r>
+      <w:r>
+        <w:t>a cabo</w:t>
+      </w:r>
+      <w:r>
+        <w:t xml:space="preserve"> el control de versiones, puesto que es importante tener un control de cada cambio que se realiza en el proyecto. Por esta razón se </w:t>
+      </w:r>
+      <w:r>
+        <w:t>utilizó</w:t>
+      </w:r>
+      <w:r>
+        <w:t xml:space="preserve"> Git para el control de versiones además de ser la herramienta </w:t>
+      </w:r>
+      <w:r>
+        <w:t>más</w:t>
+      </w:r>
+      <w:r>
+        <w:t xml:space="preserve"> utilizada mundialmente para esta finalidad.</w:t>
       </w:r>
     </w:p>
     <w:p>
@@ -4804,7 +5294,7 @@
           <w:numId w:val="9"/>
         </w:numPr>
       </w:pPr>
-      <w:bookmarkStart w:id="28" w:name="_Toc58342913"/>
+      <w:bookmarkStart w:id="28" w:name="_Toc58411795"/>
       <w:r>
         <w:t>GitHub</w:t>
       </w:r>
@@ -4925,7 +5415,25 @@
         <w:ind w:left="360"/>
       </w:pPr>
       <w:r>
-        <w:t xml:space="preserve">GitHub fue la herramienta que mas utilizamos en el proyecto, esta nos ayudo para organizarnos un poco más, separar el trabajo en pequeñas tareas y asignarlas a cada integrante del equipo, además de la función principal de ser el repositorio de código remoto para asegurarse que cada integrante del equipo tenga la versión más actualizada del proyecto y evitar el problema de que un integrante del equipo modifique líneas de código que otro integrante esta necesitando en determinado momento. </w:t>
+        <w:t xml:space="preserve">GitHub fue la herramienta que </w:t>
+      </w:r>
+      <w:r>
+        <w:t>más</w:t>
+      </w:r>
+      <w:r>
+        <w:t xml:space="preserve"> utilizamos en el proyecto, esta nos </w:t>
+      </w:r>
+      <w:r>
+        <w:t>ayudó</w:t>
+      </w:r>
+      <w:r>
+        <w:t xml:space="preserve"> para organizarnos un poco más, separar el trabajo en pequeñas tareas y asignarlas a cada integrante del equipo, además de la función principal de ser el repositorio de código remoto para asegurarse que cada integrante del equipo tenga la versión más actualizada del proyecto y evitar el problema de que un integrante del equipo modifique líneas de código que otro integrante </w:t>
+      </w:r>
+      <w:r>
+        <w:t>está</w:t>
+      </w:r>
+      <w:r>
+        <w:t xml:space="preserve"> necesitando en determinado momento. </w:t>
       </w:r>
     </w:p>
     <w:p>
@@ -4936,7 +5444,7 @@
           <w:numId w:val="9"/>
         </w:numPr>
       </w:pPr>
-      <w:bookmarkStart w:id="29" w:name="_Toc58342914"/>
+      <w:bookmarkStart w:id="29" w:name="_Toc58411796"/>
       <w:r>
         <w:lastRenderedPageBreak/>
         <w:t>Slack</w:t>
@@ -4988,7 +5496,13 @@
         <w:t xml:space="preserve">al problema sanitario a nivel mundial que nos aqueja actualmente por lo cual la empresa tomo la decisión de adoptar </w:t>
       </w:r>
       <w:r>
-        <w:t xml:space="preserve">la practica de trabajar desde casa, por esta razón era necesario utilizar una herramienta que permitiera llevar a cabo una comunicación efectiva con cada miembro del equipo. </w:t>
+        <w:t xml:space="preserve">la </w:t>
+      </w:r>
+      <w:r>
+        <w:t>práctica</w:t>
+      </w:r>
+      <w:r>
+        <w:t xml:space="preserve"> de trabajar desde casa, por esta razón era necesario utilizar una herramienta que permitiera llevar a cabo una comunicación efectiva con cada miembro del equipo. </w:t>
       </w:r>
     </w:p>
     <w:p>
@@ -4999,7 +5513,7 @@
           <w:numId w:val="9"/>
         </w:numPr>
       </w:pPr>
-      <w:bookmarkStart w:id="30" w:name="_Toc58342915"/>
+      <w:bookmarkStart w:id="30" w:name="_Toc58411797"/>
       <w:r>
         <w:t>JSON Schema</w:t>
       </w:r>
@@ -5016,7 +5530,13 @@
         <w:t xml:space="preserve">el intercambio de información entre sistemas es muy habitual, es muy común ver que el Backend sea programado con un lenguaje de programación diferente al utilizado en el Frontend </w:t>
       </w:r>
       <w:r>
-        <w:t>por lo que es muy importante el envió de información entre estas dos caras del desarrollo.</w:t>
+        <w:t xml:space="preserve">por lo que es muy importante </w:t>
+      </w:r>
+      <w:r>
+        <w:t>él</w:t>
+      </w:r>
+      <w:r>
+        <w:t xml:space="preserve"> envió de información entre estas dos caras del desarrollo.</w:t>
       </w:r>
     </w:p>
     <w:p>
@@ -5056,10 +5576,22 @@
         <w:ind w:left="708"/>
       </w:pPr>
       <w:r>
-        <w:t xml:space="preserve">Se utilizo JSON Schema para realizar unas pruebas de Backend, para revisar la respuesta que se obtiene de los diferentes endpoints de la API, se utilizo esta herramienta </w:t>
-      </w:r>
-      <w:r>
-        <w:t>puesto que es mas sencillo utilizar esta herramienta que verificar campo por campo de la respuesta.</w:t>
+        <w:t xml:space="preserve">Se utilizo JSON Schema para realizar unas pruebas de Backend, para revisar la respuesta que se obtiene de los diferentes endpoints de la API, se </w:t>
+      </w:r>
+      <w:r>
+        <w:t>utilizó</w:t>
+      </w:r>
+      <w:r>
+        <w:t xml:space="preserve"> esta herramienta </w:t>
+      </w:r>
+      <w:r>
+        <w:t xml:space="preserve">puesto que es </w:t>
+      </w:r>
+      <w:r>
+        <w:t>más</w:t>
+      </w:r>
+      <w:r>
+        <w:t xml:space="preserve"> sencillo utilizar esta herramienta que verificar campo por campo de la respuesta.</w:t>
       </w:r>
     </w:p>
     <w:p>
@@ -5070,7 +5602,7 @@
           <w:numId w:val="9"/>
         </w:numPr>
       </w:pPr>
-      <w:bookmarkStart w:id="31" w:name="_Toc58342916"/>
+      <w:bookmarkStart w:id="31" w:name="_Toc58411798"/>
       <w:r>
         <w:t>Antora</w:t>
       </w:r>
@@ -5090,15 +5622,7 @@
         <w:t>io</w:t>
       </w:r>
       <w:r>
-        <w:t>s estáticos (</w:t>
-      </w:r>
-      <w:proofErr w:type="spellStart"/>
-      <w:r>
-        <w:t>static-site</w:t>
-      </w:r>
-      <w:proofErr w:type="spellEnd"/>
-      <w:r>
-        <w:t>) destinado, principalmente, a la documentación de proyectos con múltiples repositorios y/o versiones de desarrollo.</w:t>
+        <w:t>s estáticos (static-site) destinado, principalmente, a la documentación de proyectos con múltiples repositorios y/o versiones de desarrollo.</w:t>
       </w:r>
     </w:p>
     <w:p>
@@ -5145,44 +5669,6 @@
       <w:r>
         <w:t>Se utilizo Antora para la generación de la documentación para el proyecto en el que se estuvieron realizando las pruebas.</w:t>
       </w:r>
-      <w:r>
-        <w:br w:type="page"/>
-      </w:r>
-    </w:p>
-    <w:p>
-      <w:pPr>
-        <w:pStyle w:val="Ttulo1"/>
-        <w:spacing w:line="360" w:lineRule="auto"/>
-      </w:pPr>
-      <w:bookmarkStart w:id="32" w:name="_Toc58342917"/>
-      <w:r>
-        <w:lastRenderedPageBreak/>
-        <w:t>Capitulo IV: Desarrollo</w:t>
-      </w:r>
-      <w:bookmarkEnd w:id="32"/>
-    </w:p>
-    <w:p>
-      <w:pPr>
-        <w:pStyle w:val="Ttulo2"/>
-        <w:spacing w:line="360" w:lineRule="auto"/>
-      </w:pPr>
-      <w:bookmarkStart w:id="33" w:name="_Toc58342918"/>
-      <w:r>
-        <w:t>Procedimiento y descripción de las actividades realizadas</w:t>
-      </w:r>
-      <w:bookmarkEnd w:id="33"/>
-    </w:p>
-    <w:p>
-      <w:pPr>
-        <w:spacing w:line="360" w:lineRule="auto"/>
-        <w:jc w:val="left"/>
-      </w:pPr>
-      <w:r>
-        <w:t xml:space="preserve">En esta sección se describirá detalladamente las etapas y actividades realizadas durante el proceso de </w:t>
-      </w:r>
-      <w:r>
-        <w:t>residencia.</w:t>
-      </w:r>
     </w:p>
     <w:p>
       <w:pPr>
@@ -5193,46 +5679,92 @@
         </w:numPr>
       </w:pPr>
       <w:r>
-        <w:t>Configuración Prueba Dredd</w:t>
-      </w:r>
-      <w:r>
-        <w:t>.</w:t>
-      </w:r>
-    </w:p>
-    <w:p>
-      <w:r>
-        <w:t>Como introducción al proceso de pruebas automatizadas se comenzó realizando esta tarea la cual tiene como objetivo configurar la herramienta Dredd para la realización de pruebas automáticas a la API previamente desarrollada por el equipo de Backend</w:t>
-      </w:r>
-      <w:r>
-        <w:t>.</w:t>
-      </w:r>
+        <w:t>MQTT</w:t>
+      </w:r>
+    </w:p>
+    <w:p>
+      <w:r>
+        <w:t>MQTT (Message Queue Telemetry Transport), un protocolo usado para la comunicación machine-to-machine en el "Internet of Things". Este protocolo está orientado a la comunicación de sensores, debido a que consume muy poco ancho de banda y puede ser utilizado en la mayoría de los dispositivos empotrados con pocos recursos (CPU, RAM, …).</w:t>
+      </w:r>
+      <w:r>
+        <w:t xml:space="preserve"> </w:t>
+      </w:r>
+      <w:sdt>
+        <w:sdtPr>
+          <w:id w:val="-1532961401"/>
+          <w:citation/>
+        </w:sdtPr>
+        <w:sdtContent>
+          <w:r>
+            <w:fldChar w:fldCharType="begin"/>
+          </w:r>
+          <w:r>
+            <w:instrText xml:space="preserve"> CITATION Yeb20 \l 2058 </w:instrText>
+          </w:r>
+          <w:r>
+            <w:fldChar w:fldCharType="separate"/>
+          </w:r>
+          <w:r>
+            <w:rPr>
+              <w:noProof/>
+            </w:rPr>
+            <w:t>(Yebenes, 2020)</w:t>
+          </w:r>
+          <w:r>
+            <w:fldChar w:fldCharType="end"/>
+          </w:r>
+        </w:sdtContent>
+      </w:sdt>
     </w:p>
     <w:p>
       <w:pPr>
         <w:ind w:left="708"/>
       </w:pPr>
       <w:r>
-        <w:t>La configuración de la prueba Dredd consiste en realizar un archivo de configuración donde se especifique la ubicación del documento de descripción del API, el endpoint donde esta alojada la API entre otros campos.</w:t>
-      </w:r>
-    </w:p>
-    <w:p>
-      <w:pPr>
-        <w:ind w:left="708"/>
-      </w:pPr>
-      <w:r>
-        <w:t>Después</w:t>
-      </w:r>
-      <w:r>
-        <w:t xml:space="preserve"> de </w:t>
-      </w:r>
-      <w:r>
-        <w:t>construir</w:t>
-      </w:r>
-      <w:r>
-        <w:t xml:space="preserve"> dicho archivo de configuración </w:t>
-      </w:r>
-      <w:r>
-        <w:t>solo necesitamos cargarlo en la prueba Dredd. La ejecución de esta prueba se realiza mediante la línea de comandos.</w:t>
+        <w:t xml:space="preserve">Se realizo un proyecto donde era necesario la comunicación </w:t>
+      </w:r>
+      <w:r>
+        <w:t xml:space="preserve">entre sensores para enviar sus diferentes lecturas a un servicio web. Aquí fue donde se utilizo el protocolo MQTT para la </w:t>
+      </w:r>
+      <w:r>
+        <w:t>comunicación entre sensor e IoT Core.</w:t>
+      </w:r>
+      <w:r>
+        <w:t xml:space="preserve"> </w:t>
+      </w:r>
+      <w:r>
+        <w:br w:type="page"/>
+      </w:r>
+    </w:p>
+    <w:p>
+      <w:pPr>
+        <w:pStyle w:val="Ttulo1"/>
+        <w:spacing w:line="360" w:lineRule="auto"/>
+      </w:pPr>
+      <w:bookmarkStart w:id="32" w:name="_Toc58411799"/>
+      <w:r>
+        <w:lastRenderedPageBreak/>
+        <w:t>Capitulo IV: Desarrollo</w:t>
+      </w:r>
+      <w:bookmarkEnd w:id="32"/>
+    </w:p>
+    <w:p>
+      <w:pPr>
+        <w:pStyle w:val="Ttulo2"/>
+        <w:spacing w:line="360" w:lineRule="auto"/>
+      </w:pPr>
+      <w:bookmarkStart w:id="33" w:name="_Toc58411800"/>
+      <w:r>
+        <w:t>Procedimiento y descripción de las actividades realizadas</w:t>
+      </w:r>
+      <w:bookmarkEnd w:id="33"/>
+    </w:p>
+    <w:p>
+      <w:r>
+        <w:t xml:space="preserve">En esta sección se describirá detalladamente las etapas y actividades realizadas durante el proceso de </w:t>
+      </w:r>
+      <w:r>
+        <w:t>residencia.</w:t>
       </w:r>
     </w:p>
     <w:p>
@@ -5243,13 +5775,21 @@
           <w:numId w:val="9"/>
         </w:numPr>
       </w:pPr>
-      <w:r>
-        <w:t>Implementar prueba Dredd dentro de Jenkins.</w:t>
-      </w:r>
-    </w:p>
-    <w:p>
-      <w:r>
-        <w:t>Una vez que la prueba Dredd fue configurada correctamente de forma local, llega el momento de configurar la ejecución de esta prueba dentro del servidor de integración continua; Jenkins.</w:t>
+      <w:bookmarkStart w:id="34" w:name="_Toc58411801"/>
+      <w:r>
+        <w:t>Configuración Prueba Dredd</w:t>
+      </w:r>
+      <w:r>
+        <w:t>.</w:t>
+      </w:r>
+      <w:bookmarkEnd w:id="34"/>
+    </w:p>
+    <w:p>
+      <w:r>
+        <w:t>Como introducción al proceso de pruebas automatizadas se comenzó realizando esta tarea la cual tiene como objetivo configurar la herramienta Dredd para la realización de pruebas automáticas a la API previamente desarrollada por el equipo de Backend</w:t>
+      </w:r>
+      <w:r>
+        <w:t>.</w:t>
       </w:r>
     </w:p>
     <w:p>
@@ -5257,7 +5797,7 @@
         <w:ind w:left="708"/>
       </w:pPr>
       <w:r>
-        <w:t>Para implementar la prueba en el servidor fue necesario crear un trabajo dentro de Jenkins y configurar un nuevo trabajo. Se configura el repositorio de GitHub donde se descargará todo el proyecto para trabajarlo dentro de Jenkins y se configura las credenciales correctas para poder tener acceso al repositorio.</w:t>
+        <w:t>La configuración de la prueba Dredd consiste en realizar un archivo de configuración donde se especifique la ubicación del documento de descripción del API, el endpoint donde esta alojada la API entre otros campos.</w:t>
       </w:r>
     </w:p>
     <w:p>
@@ -5265,10 +5805,19 @@
         <w:ind w:left="708"/>
       </w:pPr>
       <w:r>
-        <w:t>Se instala la herramienta Dredd para poder realizar la prueba y j</w:t>
-      </w:r>
-      <w:r>
-        <w:t>usto después se configuran los pasos que dicho trabajo realizara para poder llevar a cabo la ejecución de la prueba Dredd dentro de nuestro servidor en Jenkins.</w:t>
+        <w:t>Después</w:t>
+      </w:r>
+      <w:r>
+        <w:t xml:space="preserve"> de </w:t>
+      </w:r>
+      <w:r>
+        <w:t>construir</w:t>
+      </w:r>
+      <w:r>
+        <w:t xml:space="preserve"> dicho archivo de configuración </w:t>
+      </w:r>
+      <w:r>
+        <w:t>solo necesitamos cargarlo en la prueba Dredd. La ejecución de esta prueba se realiza mediante la línea de comandos.</w:t>
       </w:r>
     </w:p>
     <w:p>
@@ -5279,46 +5828,15 @@
           <w:numId w:val="9"/>
         </w:numPr>
       </w:pPr>
-      <w:r>
-        <w:t>Mudar trabajo previamente creado a un proyecto tipo Pipeline en Jenkins</w:t>
-      </w:r>
-    </w:p>
-    <w:p>
-      <w:r>
-        <w:t xml:space="preserve">Para esta actividad </w:t>
-      </w:r>
-      <w:r>
-        <w:t>se debió de crear un nuevo trabajo en Jenkins, pero este debía ser de tipo pipeline</w:t>
-      </w:r>
-      <w:r>
-        <w:t>.</w:t>
-      </w:r>
-      <w:r>
-        <w:t xml:space="preserve"> </w:t>
-      </w:r>
-      <w:r>
-        <w:t>H</w:t>
-      </w:r>
-      <w:r>
-        <w:t xml:space="preserve">oy en </w:t>
-      </w:r>
-      <w:r>
-        <w:t>día</w:t>
-      </w:r>
-      <w:r>
-        <w:t xml:space="preserve"> se utiliza mucho el concepto de pipeline para los procesos de integración continua, pues estos permiten automatizar el proceso </w:t>
-      </w:r>
-      <w:r>
-        <w:t>ya que</w:t>
-      </w:r>
-      <w:r>
-        <w:t xml:space="preserve"> se pueden agregar las diferentes etapas del ciclo de vida del software</w:t>
-      </w:r>
-      <w:r>
-        <w:t xml:space="preserve"> y este proceso no avanzara a la siguiente etapa hasta completar con éxito la etapa anterior, lo que permite agregar pruebas antes del proceso de despliegue asegurándonos que el software siempre completa correctamente la etapa de pruebas antes de que este sea lanzado, y así automatizar este proceso.</w:t>
-      </w:r>
-      <w:r>
-        <w:t xml:space="preserve"> </w:t>
+      <w:bookmarkStart w:id="35" w:name="_Toc58411802"/>
+      <w:r>
+        <w:t>Implementar prueba Dredd dentro de Jenkins.</w:t>
+      </w:r>
+      <w:bookmarkEnd w:id="35"/>
+    </w:p>
+    <w:p>
+      <w:r>
+        <w:t>Una vez que la prueba Dredd fue configurada correctamente de forma local, llega el momento de configurar la ejecución de esta prueba dentro del servidor de integración continua; Jenkins.</w:t>
       </w:r>
     </w:p>
     <w:p>
@@ -5326,10 +5844,7 @@
         <w:ind w:left="708"/>
       </w:pPr>
       <w:r>
-        <w:t>La configuración de este tipo de trabajo fue diferente a la configuración realizada en el trabajo anterior, ya que para este tipo de trabajo</w:t>
-      </w:r>
-      <w:r>
-        <w:t xml:space="preserve"> las acciones a realizar se dividen en etapas y pasos, estos se especifican en un archivo llamado Jenkinsfile.</w:t>
+        <w:t>Para implementar la prueba en el servidor fue necesario crear un trabajo dentro de Jenkins y configurar un nuevo trabajo. Se configura el repositorio de GitHub donde se descargará todo el proyecto para trabajarlo dentro de Jenkins y se configura las credenciales correctas para poder tener acceso al repositorio.</w:t>
       </w:r>
     </w:p>
     <w:p>
@@ -5337,14 +5852,10 @@
         <w:ind w:left="708"/>
       </w:pPr>
       <w:r>
-        <w:lastRenderedPageBreak/>
-        <w:t xml:space="preserve">Este archivo debe existir en el repositorio pues el trabajo de Jenkins ira a buscar el archivo Jenkinsfile dentro del contenido del repositorio y comenzara a realizar las acciones que se especifiquen dentro de </w:t>
-      </w:r>
-      <w:r>
-        <w:t>él</w:t>
-      </w:r>
-      <w:r>
-        <w:t>.</w:t>
+        <w:t>Se instala la herramienta Dredd para poder realizar la prueba y j</w:t>
+      </w:r>
+      <w:r>
+        <w:t>usto después se configuran los pasos que dicho trabajo realizara para poder llevar a cabo la ejecución de la prueba Dredd dentro de nuestro servidor en Jenkins.</w:t>
       </w:r>
     </w:p>
     <w:p>
@@ -5355,6 +5866,85 @@
           <w:numId w:val="9"/>
         </w:numPr>
       </w:pPr>
+      <w:bookmarkStart w:id="36" w:name="_Toc58411803"/>
+      <w:r>
+        <w:t>Mudar trabajo previamente creado a un proyecto tipo Pipeline en Jenkins</w:t>
+      </w:r>
+      <w:bookmarkEnd w:id="36"/>
+    </w:p>
+    <w:p>
+      <w:r>
+        <w:t xml:space="preserve">Para esta actividad </w:t>
+      </w:r>
+      <w:r>
+        <w:t>se debió de crear un nuevo trabajo en Jenkins, pero este debía ser de tipo pipeline</w:t>
+      </w:r>
+      <w:r>
+        <w:t>.</w:t>
+      </w:r>
+      <w:r>
+        <w:t xml:space="preserve"> </w:t>
+      </w:r>
+      <w:r>
+        <w:t>H</w:t>
+      </w:r>
+      <w:r>
+        <w:t xml:space="preserve">oy en </w:t>
+      </w:r>
+      <w:r>
+        <w:t>día</w:t>
+      </w:r>
+      <w:r>
+        <w:t xml:space="preserve"> se utiliza mucho el concepto de pipeline para los procesos de integración continua, pues estos permiten automatizar el proceso </w:t>
+      </w:r>
+      <w:r>
+        <w:t>ya que</w:t>
+      </w:r>
+      <w:r>
+        <w:t xml:space="preserve"> se pueden agregar las diferentes etapas del ciclo de vida del software</w:t>
+      </w:r>
+      <w:r>
+        <w:t xml:space="preserve"> y este proceso no avanzara a la siguiente etapa hasta completar con éxito la etapa anterior, lo que permite agregar pruebas antes del proceso de despliegue asegurándonos que el software siempre completa correctamente la etapa de pruebas antes de que este sea lanzado, y así automatizar este proceso.</w:t>
+      </w:r>
+      <w:r>
+        <w:t xml:space="preserve"> </w:t>
+      </w:r>
+    </w:p>
+    <w:p>
+      <w:pPr>
+        <w:ind w:left="708"/>
+      </w:pPr>
+      <w:r>
+        <w:t>La configuración de este tipo de trabajo fue diferente a la configuración realizada en el trabajo anterior, ya que para este tipo de trabajo</w:t>
+      </w:r>
+      <w:r>
+        <w:t xml:space="preserve"> las acciones a realizar se dividen en etapas y pasos, estos se especifican en un archivo llamado Jenkinsfile.</w:t>
+      </w:r>
+    </w:p>
+    <w:p>
+      <w:pPr>
+        <w:ind w:left="708"/>
+      </w:pPr>
+      <w:r>
+        <w:lastRenderedPageBreak/>
+        <w:t xml:space="preserve">Este archivo debe existir en el repositorio pues el trabajo de Jenkins ira a buscar el archivo Jenkinsfile dentro del contenido del repositorio y comenzara a realizar las acciones que se especifiquen dentro de </w:t>
+      </w:r>
+      <w:r>
+        <w:t>él</w:t>
+      </w:r>
+      <w:r>
+        <w:t>.</w:t>
+      </w:r>
+    </w:p>
+    <w:p>
+      <w:pPr>
+        <w:pStyle w:val="Ttulo3"/>
+        <w:numPr>
+          <w:ilvl w:val="0"/>
+          <w:numId w:val="9"/>
+        </w:numPr>
+      </w:pPr>
+      <w:bookmarkStart w:id="37" w:name="_Toc58411804"/>
       <w:r>
         <w:t>Implementar un Framework de</w:t>
       </w:r>
@@ -5364,6 +5954,7 @@
       <w:r>
         <w:t>para el desarrollo de pruebas de API</w:t>
       </w:r>
+      <w:bookmarkEnd w:id="37"/>
     </w:p>
     <w:p>
       <w:r>
@@ -5377,6 +5968,185 @@
       <w:pPr>
         <w:ind w:left="708"/>
       </w:pPr>
+      <w:r>
+        <w:t xml:space="preserve">Para esta tarea se crearon pruebas que verifiquen cada uno de los endpoints de la API haciendo peticiones a cada endpoint de una manera que se reciba una respuesta </w:t>
+      </w:r>
+      <w:r>
+        <w:t>de aceptación, y se crea otra petición al mismo endpoint, pero con algún campo incompleto para que la respuesta sea de error.</w:t>
+      </w:r>
+    </w:p>
+    <w:p>
+      <w:pPr>
+        <w:ind w:left="708"/>
+      </w:pPr>
+      <w:r>
+        <w:t>Cualquiera de las dos respuestas es capturada y pasa por el proceso de comparación de acuerdo al tipo de prueba ejecutado. Estas pueden ser pruebas negativas; estas esperan una respuesta negativa por parte del servicio a probar y las pruebas positivas, que esperan una respuesta de aceptación.</w:t>
+      </w:r>
+    </w:p>
+    <w:p>
+      <w:pPr>
+        <w:pStyle w:val="Ttulo3"/>
+        <w:numPr>
+          <w:ilvl w:val="0"/>
+          <w:numId w:val="9"/>
+        </w:numPr>
+      </w:pPr>
+      <w:bookmarkStart w:id="38" w:name="_Toc58411805"/>
+      <w:r>
+        <w:t>Implementación</w:t>
+      </w:r>
+      <w:r>
+        <w:t xml:space="preserve"> de reportes </w:t>
+      </w:r>
+      <w:r>
+        <w:t>a los resultados de las pruebas antes desarrolladas</w:t>
+      </w:r>
+      <w:bookmarkEnd w:id="38"/>
+    </w:p>
+    <w:p>
+      <w:r>
+        <w:t xml:space="preserve">La siguiente tarea a realizar fue implementar una herramienta que nos permita convertir los resultados </w:t>
+      </w:r>
+      <w:r>
+        <w:t xml:space="preserve">de las pruebas creadas en las anteriores tareas en reportes </w:t>
+      </w:r>
+      <w:r>
+        <w:t xml:space="preserve">para ser más fácil la visualización de resultados. </w:t>
+      </w:r>
+    </w:p>
+    <w:p>
+      <w:pPr>
+        <w:ind w:left="708"/>
+      </w:pPr>
+      <w:r>
+        <w:t xml:space="preserve">Para esta actividad se utilizo la herramienta Allure Report, puesto que tiene gran integración con el servidor de integración </w:t>
+      </w:r>
+      <w:r>
+        <w:t>continúa</w:t>
+      </w:r>
+      <w:r>
+        <w:t xml:space="preserve"> utilizado, Jenkins.</w:t>
+      </w:r>
+    </w:p>
+    <w:p>
+      <w:pPr>
+        <w:ind w:left="708"/>
+      </w:pPr>
+      <w:r>
+        <w:t xml:space="preserve">La integración de la prueba con los reportes de Allure fue algo complicado puesto que para una correcta integración de los reportes se </w:t>
+      </w:r>
+      <w:r>
+        <w:t>necesitó</w:t>
+      </w:r>
+      <w:r>
+        <w:t xml:space="preserve"> integrar </w:t>
+      </w:r>
+      <w:r>
+        <w:t>una librería al proyecto</w:t>
+      </w:r>
+      <w:r>
+        <w:t xml:space="preserve"> que hace la función de adaptador</w:t>
+      </w:r>
+      <w:r>
+        <w:t>.</w:t>
+      </w:r>
+      <w:r>
+        <w:t xml:space="preserve"> </w:t>
+      </w:r>
+      <w:r>
+        <w:t>E</w:t>
+      </w:r>
+      <w:r>
+        <w:t xml:space="preserve">l adaptador se encarga de </w:t>
+      </w:r>
+      <w:r>
+        <w:t>producir un archivo con los resultados de la prueba en un formato que sea admitido por Allure, una vez integrado el adaptador se necesita especificar la ruta donde se generara el archivo con los resultados de las pruebas para posteriormente agregar una nueva etapa al pipeline donde se publicaran los resultados de las pruebas en el formato</w:t>
+      </w:r>
+      <w:r>
+        <w:t xml:space="preserve"> grafico</w:t>
+      </w:r>
+      <w:r>
+        <w:t xml:space="preserve"> que entrega Allure.</w:t>
+      </w:r>
+    </w:p>
+    <w:p>
+      <w:pPr>
+        <w:pStyle w:val="Ttulo3"/>
+        <w:numPr>
+          <w:ilvl w:val="0"/>
+          <w:numId w:val="9"/>
+        </w:numPr>
+      </w:pPr>
+      <w:r>
+        <w:t>Incorporación de prueba MQTT.</w:t>
+      </w:r>
+    </w:p>
+    <w:p>
+      <w:r>
+        <w:t xml:space="preserve"> </w:t>
+      </w:r>
+      <w:r>
+        <w:t>En esta tarea se adicionaron mas casos de pruebas, en este caso</w:t>
+      </w:r>
+      <w:r>
+        <w:t>,</w:t>
+      </w:r>
+      <w:r>
+        <w:t xml:space="preserve"> pruebas mqtt</w:t>
+      </w:r>
+      <w:r>
+        <w:t>.</w:t>
+      </w:r>
+      <w:r>
+        <w:t xml:space="preserve"> </w:t>
+      </w:r>
+      <w:r>
+        <w:t>E</w:t>
+      </w:r>
+      <w:r>
+        <w:t>sta prueba fue</w:t>
+      </w:r>
+      <w:r>
+        <w:t xml:space="preserve"> necesaria para verificar el correcto funcionamiento de la comunicación entre el dispositivo que obtiene las lecturas de los sensores y el IoT Core, uno de los servicios que ofrece Amazon Web Services.</w:t>
+      </w:r>
+    </w:p>
+    <w:p>
+      <w:pPr>
+        <w:ind w:left="708"/>
+      </w:pPr>
+      <w:r>
+        <w:t xml:space="preserve">El procedimiento en esta prueba fue el siguiente: </w:t>
+      </w:r>
+      <w:r>
+        <w:t xml:space="preserve">primero se necesita crear un registro del dispositivo a activar en la base de datos, para esto se hace una petición al servicio web que se encarga de crear el registro, para realizar esta acción es importante especificar los campos requeridos por esta actividad en el cuerpo de la petición al servicio. </w:t>
+      </w:r>
+      <w:r>
+        <w:lastRenderedPageBreak/>
+        <w:t xml:space="preserve">Posteriormente se verifica que el registro persista en la base de datos, esto se realiza con otra petición al servicio web especificando el dispositivo que se necesita </w:t>
+      </w:r>
+      <w:r>
+        <w:t xml:space="preserve">revisar, con esta petición se revisa que el dispositivo exista y que el dispositivo se encuentre desactivado puesto que aun no se procede mandar el mensaje mqtt que activa el dispositivo. Una vez que se verifique que el dispositivo se encuentra en la base de datos y se verifica que este esta desactivado se procede a enviar el mensaje mqtt que activa el dispositivo, este mensaje cuenta como parámetros el dispositivo a activar y un ID de transacción, esto para obtener un seguimiento de las transacciones que se realizan en el dispositivo. </w:t>
+      </w:r>
+      <w:r>
+        <w:t>Acto seguido del mensaje mqtt se procede a realizar otra petición al servicio web, especificando de nueva cuenta el dispositivo que se especifico en el mensaje mqtt y se verifica que este ahora se encuentre activo de igual manera se verifica que el ID de transacción sea el especificado en la comunicación mqtt previamente realizada.</w:t>
+      </w:r>
+    </w:p>
+    <w:p>
+      <w:pPr>
+        <w:pStyle w:val="Ttulo3"/>
+        <w:numPr>
+          <w:ilvl w:val="0"/>
+          <w:numId w:val="9"/>
+        </w:numPr>
+      </w:pPr>
+      <w:r>
+        <w:t>Incorporación de pruebas de Schema</w:t>
+      </w:r>
+    </w:p>
+    <w:p>
+      <w:r>
+        <w:t>H</w:t>
+      </w:r>
       <w:r>
         <w:br w:type="page"/>
       </w:r>
@@ -5386,7 +6156,7 @@
         <w:pStyle w:val="Ttulo1"/>
         <w:spacing w:line="360" w:lineRule="auto"/>
       </w:pPr>
-      <w:bookmarkStart w:id="34" w:name="_Toc58342919"/>
+      <w:bookmarkStart w:id="39" w:name="_Toc58411806"/>
       <w:r>
         <w:lastRenderedPageBreak/>
         <w:t>Capítulo</w:t>
@@ -5394,7 +6164,7 @@
       <w:r>
         <w:t xml:space="preserve"> V: Resultados</w:t>
       </w:r>
-      <w:bookmarkEnd w:id="34"/>
+      <w:bookmarkEnd w:id="39"/>
     </w:p>
     <w:p>
       <w:pPr>
@@ -5404,14 +6174,14 @@
           <w:rFonts w:eastAsia="Arial"/>
         </w:rPr>
       </w:pPr>
-      <w:bookmarkStart w:id="35" w:name="_Toc58342920"/>
+      <w:bookmarkStart w:id="40" w:name="_Toc58411807"/>
       <w:r>
         <w:rPr>
           <w:rFonts w:eastAsia="Arial"/>
         </w:rPr>
         <w:t>Resultados, planos, gráficas, prototipos, manuales, programas, análisis estadísticos, modelos matemáticos, simulaciones, normatividades, regulaciones y restricciones, entre otros</w:t>
       </w:r>
-      <w:bookmarkEnd w:id="35"/>
+      <w:bookmarkEnd w:id="40"/>
     </w:p>
     <w:p>
       <w:pPr>
@@ -5430,7 +6200,7 @@
           <w:rFonts w:eastAsia="Arial"/>
         </w:rPr>
       </w:pPr>
-      <w:bookmarkStart w:id="36" w:name="_Toc58342921"/>
+      <w:bookmarkStart w:id="41" w:name="_Toc58411808"/>
       <w:r>
         <w:rPr>
           <w:rFonts w:eastAsia="Arial"/>
@@ -5438,7 +6208,7 @@
         <w:lastRenderedPageBreak/>
         <w:t>Actividades sociales realizadas en la empresa u organización</w:t>
       </w:r>
-      <w:bookmarkEnd w:id="36"/>
+      <w:bookmarkEnd w:id="41"/>
     </w:p>
     <w:p>
       <w:pPr>
@@ -5454,7 +6224,7 @@
         <w:pStyle w:val="Ttulo1"/>
         <w:spacing w:line="360" w:lineRule="auto"/>
       </w:pPr>
-      <w:bookmarkStart w:id="37" w:name="_Toc58342922"/>
+      <w:bookmarkStart w:id="42" w:name="_Toc58411809"/>
       <w:r>
         <w:lastRenderedPageBreak/>
         <w:t>Capítulo</w:t>
@@ -5462,7 +6232,7 @@
       <w:r>
         <w:t xml:space="preserve"> VI: Conclusiones</w:t>
       </w:r>
-      <w:bookmarkEnd w:id="37"/>
+      <w:bookmarkEnd w:id="42"/>
     </w:p>
     <w:p>
       <w:pPr>
@@ -5472,14 +6242,14 @@
           <w:rFonts w:eastAsia="Arial"/>
         </w:rPr>
       </w:pPr>
-      <w:bookmarkStart w:id="38" w:name="_Toc58342923"/>
+      <w:bookmarkStart w:id="43" w:name="_Toc58411810"/>
       <w:r>
         <w:rPr>
           <w:rFonts w:eastAsia="Arial"/>
         </w:rPr>
         <w:t>Conclusiones de proyecto, recomendaciones y experiencia personal profesional adquirida</w:t>
       </w:r>
-      <w:bookmarkEnd w:id="38"/>
+      <w:bookmarkEnd w:id="43"/>
     </w:p>
     <w:p>
       <w:pPr>
@@ -5495,23 +6265,23 @@
         <w:pStyle w:val="Ttulo1"/>
         <w:spacing w:line="360" w:lineRule="auto"/>
       </w:pPr>
-      <w:bookmarkStart w:id="39" w:name="_Toc58342924"/>
+      <w:bookmarkStart w:id="44" w:name="_Toc58411811"/>
       <w:r>
         <w:lastRenderedPageBreak/>
         <w:t>Capitulo VII: Competencias desarrolladas</w:t>
       </w:r>
-      <w:bookmarkEnd w:id="39"/>
+      <w:bookmarkEnd w:id="44"/>
     </w:p>
     <w:p>
       <w:pPr>
         <w:pStyle w:val="Ttulo2"/>
         <w:spacing w:line="360" w:lineRule="auto"/>
       </w:pPr>
-      <w:bookmarkStart w:id="40" w:name="_Toc58342925"/>
+      <w:bookmarkStart w:id="45" w:name="_Toc58411812"/>
       <w:r>
         <w:t>Competencias desarrolladas y/o aplicadas</w:t>
       </w:r>
-      <w:bookmarkEnd w:id="40"/>
+      <w:bookmarkEnd w:id="45"/>
     </w:p>
     <w:p>
       <w:pPr>
@@ -5527,25 +6297,25 @@
         <w:pStyle w:val="Ttulo1"/>
         <w:spacing w:line="360" w:lineRule="auto"/>
       </w:pPr>
-      <w:bookmarkStart w:id="41" w:name="_Toc58342926"/>
+      <w:bookmarkStart w:id="46" w:name="_Toc58411813"/>
       <w:r>
         <w:lastRenderedPageBreak/>
         <w:t>Capitulo VIII: Fuentes de información</w:t>
       </w:r>
-      <w:bookmarkEnd w:id="41"/>
+      <w:bookmarkEnd w:id="46"/>
     </w:p>
     <w:p>
       <w:pPr>
         <w:pStyle w:val="Ttulo2"/>
         <w:spacing w:line="360" w:lineRule="auto"/>
       </w:pPr>
-      <w:bookmarkStart w:id="42" w:name="_Toc58342927"/>
+      <w:bookmarkStart w:id="47" w:name="_Toc58411814"/>
       <w:r>
         <w:t>Fuentes de información</w:t>
       </w:r>
-      <w:bookmarkEnd w:id="42"/>
-    </w:p>
-    <w:bookmarkStart w:id="43" w:name="_Toc58342928" w:displacedByCustomXml="next"/>
+      <w:bookmarkEnd w:id="47"/>
+    </w:p>
+    <w:bookmarkStart w:id="48" w:name="_Toc58411815" w:displacedByCustomXml="next"/>
     <w:sdt>
       <w:sdtPr>
         <w:rPr>
@@ -5576,7 +6346,7 @@
             </w:rPr>
             <w:t>Referencias</w:t>
           </w:r>
-          <w:bookmarkEnd w:id="43"/>
+          <w:bookmarkEnd w:id="48"/>
         </w:p>
         <w:sdt>
           <w:sdtPr>
@@ -5586,6 +6356,8 @@
           <w:sdtContent>
             <w:p>
               <w:pPr>
+                <w:pStyle w:val="Bibliografa"/>
+                <w:ind w:left="720" w:hanging="720"/>
                 <w:rPr>
                   <w:noProof/>
                   <w:szCs w:val="24"/>
@@ -5601,6 +6373,39 @@
               <w:r>
                 <w:fldChar w:fldCharType="separate"/>
               </w:r>
+              <w:r>
+                <w:rPr>
+                  <w:noProof/>
+                  <w:lang w:val="es-ES"/>
+                </w:rPr>
+                <w:t xml:space="preserve">Aguilera, J. (8 de Diciembre de 2020). </w:t>
+              </w:r>
+              <w:r>
+                <w:rPr>
+                  <w:i/>
+                  <w:iCs/>
+                  <w:noProof/>
+                  <w:lang w:val="es-ES"/>
+                </w:rPr>
+                <w:t>Soy Jorge Aguilera</w:t>
+              </w:r>
+              <w:r>
+                <w:rPr>
+                  <w:noProof/>
+                  <w:lang w:val="es-ES"/>
+                </w:rPr>
+                <w:t>. Obtenido de Soy Jorge Aguilera: https://jorge.aguilera.soy/blog/2020/intro-antora.html</w:t>
+              </w:r>
+            </w:p>
+            <w:p>
+              <w:pPr>
+                <w:pStyle w:val="Bibliografa"/>
+                <w:ind w:left="720" w:hanging="720"/>
+                <w:rPr>
+                  <w:noProof/>
+                  <w:lang w:val="es-ES"/>
+                </w:rPr>
+              </w:pPr>
               <w:r>
                 <w:rPr>
                   <w:noProof/>
@@ -5627,6 +6432,8 @@
             </w:p>
             <w:p>
               <w:pPr>
+                <w:pStyle w:val="Bibliografa"/>
+                <w:ind w:left="720" w:hanging="720"/>
                 <w:rPr>
                   <w:noProof/>
                   <w:lang w:val="es-ES"/>
@@ -5658,6 +6465,41 @@
             </w:p>
             <w:p>
               <w:pPr>
+                <w:pStyle w:val="Bibliografa"/>
+                <w:ind w:left="720" w:hanging="720"/>
+                <w:rPr>
+                  <w:noProof/>
+                  <w:lang w:val="es-ES"/>
+                </w:rPr>
+              </w:pPr>
+              <w:r>
+                <w:rPr>
+                  <w:noProof/>
+                  <w:lang w:val="es-ES"/>
+                </w:rPr>
+                <w:t xml:space="preserve">Alvarez, C. (8 de Diciembre de 2020). </w:t>
+              </w:r>
+              <w:r>
+                <w:rPr>
+                  <w:i/>
+                  <w:iCs/>
+                  <w:noProof/>
+                  <w:lang w:val="es-ES"/>
+                </w:rPr>
+                <w:t>genbeta</w:t>
+              </w:r>
+              <w:r>
+                <w:rPr>
+                  <w:noProof/>
+                  <w:lang w:val="es-ES"/>
+                </w:rPr>
+                <w:t>. Obtenido de genbeta: https://www.genbeta.com/desarrollo/utilizando-json-schema</w:t>
+              </w:r>
+            </w:p>
+            <w:p>
+              <w:pPr>
+                <w:pStyle w:val="Bibliografa"/>
+                <w:ind w:left="720" w:hanging="720"/>
                 <w:rPr>
                   <w:noProof/>
                   <w:lang w:val="es-ES"/>
@@ -5689,6 +6531,8 @@
             </w:p>
             <w:p>
               <w:pPr>
+                <w:pStyle w:val="Bibliografa"/>
+                <w:ind w:left="720" w:hanging="720"/>
                 <w:rPr>
                   <w:noProof/>
                   <w:lang w:val="es-ES"/>
@@ -5720,6 +6564,8 @@
             </w:p>
             <w:p>
               <w:pPr>
+                <w:pStyle w:val="Bibliografa"/>
+                <w:ind w:left="720" w:hanging="720"/>
                 <w:rPr>
                   <w:noProof/>
                   <w:lang w:val="es-ES"/>
@@ -5751,6 +6597,8 @@
             </w:p>
             <w:p>
               <w:pPr>
+                <w:pStyle w:val="Bibliografa"/>
+                <w:ind w:left="720" w:hanging="720"/>
                 <w:rPr>
                   <w:noProof/>
                   <w:lang w:val="es-ES"/>
@@ -5782,6 +6630,8 @@
             </w:p>
             <w:p>
               <w:pPr>
+                <w:pStyle w:val="Bibliografa"/>
+                <w:ind w:left="720" w:hanging="720"/>
                 <w:rPr>
                   <w:noProof/>
                   <w:lang w:val="es-ES"/>
@@ -5813,6 +6663,8 @@
             </w:p>
             <w:p>
               <w:pPr>
+                <w:pStyle w:val="Bibliografa"/>
+                <w:ind w:left="720" w:hanging="720"/>
                 <w:rPr>
                   <w:noProof/>
                   <w:lang w:val="es-ES"/>
@@ -5844,6 +6696,8 @@
             </w:p>
             <w:p>
               <w:pPr>
+                <w:pStyle w:val="Bibliografa"/>
+                <w:ind w:left="720" w:hanging="720"/>
                 <w:rPr>
                   <w:noProof/>
                   <w:lang w:val="es-ES"/>
@@ -5875,6 +6729,8 @@
             </w:p>
             <w:p>
               <w:pPr>
+                <w:pStyle w:val="Bibliografa"/>
+                <w:ind w:left="720" w:hanging="720"/>
                 <w:rPr>
                   <w:noProof/>
                   <w:lang w:val="es-ES"/>
@@ -5906,6 +6762,8 @@
             </w:p>
             <w:p>
               <w:pPr>
+                <w:pStyle w:val="Bibliografa"/>
+                <w:ind w:left="720" w:hanging="720"/>
                 <w:rPr>
                   <w:noProof/>
                   <w:lang w:val="es-ES"/>
@@ -5937,6 +6795,8 @@
             </w:p>
             <w:p>
               <w:pPr>
+                <w:pStyle w:val="Bibliografa"/>
+                <w:ind w:left="720" w:hanging="720"/>
                 <w:rPr>
                   <w:noProof/>
                   <w:lang w:val="es-ES"/>
@@ -5968,6 +6828,8 @@
             </w:p>
             <w:p>
               <w:pPr>
+                <w:pStyle w:val="Bibliografa"/>
+                <w:ind w:left="720" w:hanging="720"/>
                 <w:rPr>
                   <w:noProof/>
                   <w:lang w:val="es-ES"/>
@@ -5999,6 +6861,8 @@
             </w:p>
             <w:p>
               <w:pPr>
+                <w:pStyle w:val="Bibliografa"/>
+                <w:ind w:left="720" w:hanging="720"/>
                 <w:rPr>
                   <w:noProof/>
                   <w:lang w:val="es-ES"/>
@@ -6030,6 +6894,8 @@
             </w:p>
             <w:p>
               <w:pPr>
+                <w:pStyle w:val="Bibliografa"/>
+                <w:ind w:left="720" w:hanging="720"/>
                 <w:rPr>
                   <w:noProof/>
                   <w:lang w:val="es-ES"/>
@@ -6040,6 +6906,7 @@
                   <w:noProof/>
                   <w:lang w:val="es-ES"/>
                 </w:rPr>
+                <w:lastRenderedPageBreak/>
                 <w:t xml:space="preserve">Slack Technologies. (3 de Diciembre de 2020). </w:t>
               </w:r>
               <w:r>
@@ -6060,6 +6927,39 @@
               </w:r>
             </w:p>
             <w:p>
+              <w:pPr>
+                <w:pStyle w:val="Bibliografa"/>
+                <w:ind w:left="720" w:hanging="720"/>
+                <w:rPr>
+                  <w:noProof/>
+                  <w:lang w:val="es-ES"/>
+                </w:rPr>
+              </w:pPr>
+              <w:r>
+                <w:rPr>
+                  <w:noProof/>
+                  <w:lang w:val="es-ES"/>
+                </w:rPr>
+                <w:t xml:space="preserve">Yebenes, J. A. (9 de Diciembre de 2020). </w:t>
+              </w:r>
+              <w:r>
+                <w:rPr>
+                  <w:i/>
+                  <w:iCs/>
+                  <w:noProof/>
+                  <w:lang w:val="es-ES"/>
+                </w:rPr>
+                <w:t>geekytheory</w:t>
+              </w:r>
+              <w:r>
+                <w:rPr>
+                  <w:noProof/>
+                  <w:lang w:val="es-ES"/>
+                </w:rPr>
+                <w:t>. Obtenido de geekytheory: https://geekytheory.com/que-es-mqtt</w:t>
+              </w:r>
+            </w:p>
+            <w:p>
               <w:r>
                 <w:rPr>
                   <w:b/>
@@ -6086,12 +6986,12 @@
         <w:pStyle w:val="Ttulo1"/>
         <w:spacing w:line="360" w:lineRule="auto"/>
       </w:pPr>
-      <w:bookmarkStart w:id="44" w:name="_Toc58342929"/>
+      <w:bookmarkStart w:id="49" w:name="_Toc58411816"/>
       <w:r>
         <w:lastRenderedPageBreak/>
         <w:t>Capitulo IX: Anexos</w:t>
       </w:r>
-      <w:bookmarkEnd w:id="44"/>
+      <w:bookmarkEnd w:id="49"/>
     </w:p>
     <w:p>
       <w:pPr>
@@ -6240,39 +7140,8 @@
         <w:sz w:val="20"/>
         <w:szCs w:val="18"/>
       </w:rPr>
-      <w:t xml:space="preserve">QA </w:t>
+      <w:t>QA Automation Initiative</w:t>
     </w:r>
-    <w:proofErr w:type="spellStart"/>
-    <w:r>
-      <w:rPr>
-        <w:i/>
-        <w:iCs/>
-        <w:sz w:val="20"/>
-        <w:szCs w:val="18"/>
-      </w:rPr>
-      <w:t>Automation</w:t>
-    </w:r>
-    <w:proofErr w:type="spellEnd"/>
-    <w:r>
-      <w:rPr>
-        <w:i/>
-        <w:iCs/>
-        <w:sz w:val="20"/>
-        <w:szCs w:val="18"/>
-      </w:rPr>
-      <w:t xml:space="preserve"> </w:t>
-    </w:r>
-    <w:proofErr w:type="spellStart"/>
-    <w:r>
-      <w:rPr>
-        <w:i/>
-        <w:iCs/>
-        <w:sz w:val="20"/>
-        <w:szCs w:val="18"/>
-      </w:rPr>
-      <w:t>Initiative</w:t>
-    </w:r>
-    <w:proofErr w:type="spellEnd"/>
   </w:p>
 </w:hdr>
 </file>
@@ -6297,39 +7166,8 @@
         <w:sz w:val="20"/>
         <w:szCs w:val="18"/>
       </w:rPr>
-      <w:t xml:space="preserve">QA </w:t>
+      <w:t>QA Automation Initiative</w:t>
     </w:r>
-    <w:proofErr w:type="spellStart"/>
-    <w:r>
-      <w:rPr>
-        <w:i/>
-        <w:iCs/>
-        <w:sz w:val="20"/>
-        <w:szCs w:val="18"/>
-      </w:rPr>
-      <w:t>Automation</w:t>
-    </w:r>
-    <w:proofErr w:type="spellEnd"/>
-    <w:r>
-      <w:rPr>
-        <w:i/>
-        <w:iCs/>
-        <w:sz w:val="20"/>
-        <w:szCs w:val="18"/>
-      </w:rPr>
-      <w:t xml:space="preserve"> </w:t>
-    </w:r>
-    <w:proofErr w:type="spellStart"/>
-    <w:r>
-      <w:rPr>
-        <w:i/>
-        <w:iCs/>
-        <w:sz w:val="20"/>
-        <w:szCs w:val="18"/>
-      </w:rPr>
-      <w:t>Initiative</w:t>
-    </w:r>
-    <w:proofErr w:type="spellEnd"/>
   </w:p>
 </w:hdr>
 </file>
@@ -6339,7 +7177,7 @@
   <w:abstractNum w:abstractNumId="0" w15:restartNumberingAfterBreak="0">
     <w:nsid w:val="065B0C4D"/>
     <w:multiLevelType w:val="hybridMultilevel"/>
-    <w:tmpl w:val="FF62DDC0"/>
+    <w:tmpl w:val="10E816F6"/>
     <w:lvl w:ilvl="0" w:tplc="080A0001">
       <w:start w:val="1"/>
       <w:numFmt w:val="bullet"/>
@@ -7975,6 +8813,7 @@
   <w:style w:type="character" w:default="1" w:styleId="Fuentedeprrafopredeter">
     <w:name w:val="Default Paragraph Font"/>
     <w:uiPriority w:val="1"/>
+    <w:semiHidden/>
     <w:unhideWhenUsed/>
   </w:style>
   <w:style w:type="table" w:default="1" w:styleId="Tablanormal">
@@ -8552,7 +9391,7 @@
     <b:Month>Mayo</b:Month>
     <b:Day>22</b:Day>
     <b:URL>https://ciberninjas.com/jenkins/</b:URL>
-    <b:RefOrder>8</b:RefOrder>
+    <b:RefOrder>9</b:RefOrder>
   </b:Source>
   <b:Source>
     <b:Tag>Gar14</b:Tag>
@@ -8574,7 +9413,7 @@
     <b:Month>Mayo</b:Month>
     <b:Day>9</b:Day>
     <b:URL>https://www.javiergarzas.com/2014/05/jenkins.html</b:URL>
-    <b:RefOrder>9</b:RefOrder>
+    <b:RefOrder>10</b:RefOrder>
   </b:Source>
   <b:Source>
     <b:Tag>Ama20</b:Tag>
@@ -8608,7 +9447,7 @@
     <b:Month>Diciembre</b:Month>
     <b:Day>2</b:Day>
     <b:URL>https://mochajs.org/</b:URL>
-    <b:RefOrder>10</b:RefOrder>
+    <b:RefOrder>11</b:RefOrder>
   </b:Source>
   <b:Source>
     <b:Tag>Cam20</b:Tag>
@@ -8647,7 +9486,7 @@
     <b:Month>Diciembre</b:Month>
     <b:Day>2</b:Day>
     <b:URL>https://dredd.org/en/latest/</b:URL>
-    <b:RefOrder>11</b:RefOrder>
+    <b:RefOrder>12</b:RefOrder>
   </b:Source>
   <b:Source>
     <b:Tag>Per20</b:Tag>
@@ -8664,7 +9503,7 @@
     <b:Month>Diciembre</b:Month>
     <b:Day>2</b:Day>
     <b:URL>https://perldoc.perl.org/perl</b:URL>
-    <b:RefOrder>12</b:RefOrder>
+    <b:RefOrder>13</b:RefOrder>
   </b:Source>
   <b:Source>
     <b:Tag>Sel20</b:Tag>
@@ -8681,7 +9520,7 @@
     <b:Month>Diciembre</b:Month>
     <b:Day>2</b:Day>
     <b:URL>https://www.selenium.dev/documentation/</b:URL>
-    <b:RefOrder>13</b:RefOrder>
+    <b:RefOrder>14</b:RefOrder>
   </b:Source>
   <b:Source>
     <b:Tag>Ama201</b:Tag>
@@ -8715,7 +9554,7 @@
     <b:Month>Diciembre</b:Month>
     <b:Day>2</b:Day>
     <b:URL>http://allure.qatools.ru/</b:URL>
-    <b:RefOrder>14</b:RefOrder>
+    <b:RefOrder>15</b:RefOrder>
   </b:Source>
   <b:Source>
     <b:Tag>Baq20</b:Tag>
@@ -8754,7 +9593,7 @@
     <b:Month>Diciembre</b:Month>
     <b:Day>2</b:Day>
     <b:URL>https://www.chaijs.com/</b:URL>
-    <b:RefOrder>15</b:RefOrder>
+    <b:RefOrder>16</b:RefOrder>
   </b:Source>
   <b:Source>
     <b:Tag>jan20</b:Tag>
@@ -8775,7 +9614,7 @@
     <b:Month>Diciembre</b:Month>
     <b:Day>2</b:Day>
     <b:URL>https://janpoloy.medium.com/qu%C3%A9-es-y-para-que-sirve-git-3fd106e6e137</b:URL>
-    <b:RefOrder>16</b:RefOrder>
+    <b:RefOrder>17</b:RefOrder>
   </b:Source>
   <b:Source>
     <b:Tag>Cas20</b:Tag>
@@ -8836,7 +9675,7 @@
     <b:Month>Diciembre</b:Month>
     <b:Day>8</b:Day>
     <b:URL>https://www.genbeta.com/desarrollo/utilizando-json-schema</b:URL>
-    <b:RefOrder>17</b:RefOrder>
+    <b:RefOrder>18</b:RefOrder>
   </b:Source>
   <b:Source>
     <b:Tag>Agu20</b:Tag>
@@ -8860,11 +9699,34 @@
     <b:URL>https://jorge.aguilera.soy/blog/2020/intro-antora.html</b:URL>
     <b:RefOrder>7</b:RefOrder>
   </b:Source>
+  <b:Source>
+    <b:Tag>Yeb20</b:Tag>
+    <b:SourceType>InternetSite</b:SourceType>
+    <b:Guid>{5B82FD61-D680-4CE1-BFE6-9FF1726DB2B2}</b:Guid>
+    <b:Author>
+      <b:Author>
+        <b:NameList>
+          <b:Person>
+            <b:Last>Yebenes</b:Last>
+            <b:First>Jose</b:First>
+            <b:Middle>Antonio</b:Middle>
+          </b:Person>
+        </b:NameList>
+      </b:Author>
+    </b:Author>
+    <b:Title>geekytheory</b:Title>
+    <b:InternetSiteTitle>geekytheory</b:InternetSiteTitle>
+    <b:Year>2020</b:Year>
+    <b:Month>Diciembre</b:Month>
+    <b:Day>9</b:Day>
+    <b:URL>https://geekytheory.com/que-es-mqtt</b:URL>
+    <b:RefOrder>8</b:RefOrder>
+  </b:Source>
 </b:Sources>
 </file>
 
 <file path=customXml/itemProps1.xml><?xml version="1.0" encoding="utf-8"?>
-<ds:datastoreItem xmlns:ds="http://schemas.openxmlformats.org/officeDocument/2006/customXml" ds:itemID="{66C392EB-142E-4578-A224-E4653952E7EB}">
+<ds:datastoreItem xmlns:ds="http://schemas.openxmlformats.org/officeDocument/2006/customXml" ds:itemID="{212329DA-D819-43B0-8534-3CA1299DA519}">
   <ds:schemaRefs>
     <ds:schemaRef ds:uri="http://schemas.openxmlformats.org/officeDocument/2006/bibliography"/>
   </ds:schemaRefs>

</xml_diff>